<commit_message>
[Convenios] se corrije formatos convenio y su resolucion 2023
</commit_message>
<xml_diff>
--- a/public/word-template/convenio2023.docx
+++ b/public/word-template/convenio2023.docx
@@ -1160,14 +1160,25 @@
         </w:rPr>
         <w:t xml:space="preserve"> con posterioridad a la </w:t>
       </w:r>
-      <w:r>
-        <w:rPr>
-          <w:rFonts w:ascii="Calibri" w:hAnsi="Calibri" w:cs="Calibri"/>
-          <w:b/>
-          <w:sz w:val="22"/>
-          <w:szCs w:val="20"/>
-        </w:rPr>
-        <w:t xml:space="preserve">entrada en vigencia de esta ley impliquen un mayor gasto para la “MUNICIPALIDAD”, </w:t>
+      <w:proofErr w:type="gramStart"/>
+      <w:r>
+        <w:rPr>
+          <w:rFonts w:ascii="Calibri" w:hAnsi="Calibri" w:cs="Calibri"/>
+          <w:b/>
+          <w:sz w:val="22"/>
+          <w:szCs w:val="20"/>
+        </w:rPr>
+        <w:t>entrada en vigencia</w:t>
+      </w:r>
+      <w:proofErr w:type="gramEnd"/>
+      <w:r>
+        <w:rPr>
+          <w:rFonts w:ascii="Calibri" w:hAnsi="Calibri" w:cs="Calibri"/>
+          <w:b/>
+          <w:sz w:val="22"/>
+          <w:szCs w:val="20"/>
+        </w:rPr>
+        <w:t xml:space="preserve"> de esta ley impliquen un mayor gasto para la “MUNICIPALIDAD”, </w:t>
       </w:r>
       <w:r>
         <w:rPr>
@@ -2894,7 +2905,25 @@
           <w:sz w:val="22"/>
           <w:lang w:val="es-ES_tradnl" w:eastAsia="en-US"/>
         </w:rPr>
-        <w:t>” y de acuerdo a la normativa vigente, para estos efectos deberá enviar vía correo electrónico a la referente del programa</w:t>
+        <w:t xml:space="preserve">” y </w:t>
+      </w:r>
+      <w:proofErr w:type="gramStart"/>
+      <w:r>
+        <w:rPr>
+          <w:rFonts w:asciiTheme="minorHAnsi" w:hAnsiTheme="minorHAnsi" w:cstheme="minorHAnsi"/>
+          <w:sz w:val="22"/>
+          <w:lang w:val="es-ES_tradnl" w:eastAsia="en-US"/>
+        </w:rPr>
+        <w:t>de acuerdo a</w:t>
+      </w:r>
+      <w:proofErr w:type="gramEnd"/>
+      <w:r>
+        <w:rPr>
+          <w:rFonts w:asciiTheme="minorHAnsi" w:hAnsiTheme="minorHAnsi" w:cstheme="minorHAnsi"/>
+          <w:sz w:val="22"/>
+          <w:lang w:val="es-ES_tradnl" w:eastAsia="en-US"/>
+        </w:rPr>
+        <w:t xml:space="preserve"> la normativa vigente, para estos efectos deberá enviar vía correo electrónico a la referente del programa</w:t>
       </w:r>
       <w:r>
         <w:rPr>
@@ -3363,14 +3392,25 @@
         </w:rPr>
         <w:t xml:space="preserve">deberá haber hecho en ingreso de las rendiciones mensuales hasta el mes de </w:t>
       </w:r>
-      <w:r>
-        <w:rPr>
-          <w:rFonts w:cs="Calibri"/>
-          <w:b/>
-          <w:szCs w:val="20"/>
-          <w:highlight w:val="green"/>
-        </w:rPr>
-        <w:t>Diciembre del año 202</w:t>
+      <w:proofErr w:type="gramStart"/>
+      <w:r>
+        <w:rPr>
+          <w:rFonts w:cs="Calibri"/>
+          <w:b/>
+          <w:szCs w:val="20"/>
+          <w:highlight w:val="green"/>
+        </w:rPr>
+        <w:t>Diciembre</w:t>
+      </w:r>
+      <w:proofErr w:type="gramEnd"/>
+      <w:r>
+        <w:rPr>
+          <w:rFonts w:cs="Calibri"/>
+          <w:b/>
+          <w:szCs w:val="20"/>
+          <w:highlight w:val="green"/>
+        </w:rPr>
+        <w:t xml:space="preserve"> del año 202</w:t>
       </w:r>
       <w:r>
         <w:rPr>
@@ -3641,6 +3681,7 @@
         </w:rPr>
         <w:t xml:space="preserve">se hará efectiva en el mes de </w:t>
       </w:r>
+      <w:proofErr w:type="gramStart"/>
       <w:r>
         <w:rPr>
           <w:rFonts w:cs="Calibri"/>
@@ -3649,6 +3690,7 @@
         </w:rPr>
         <w:t>Octubre</w:t>
       </w:r>
+      <w:proofErr w:type="gramEnd"/>
       <w:r>
         <w:rPr>
           <w:rFonts w:cs="Calibri"/>
@@ -3672,7 +3714,25 @@
           <w:szCs w:val="20"/>
           <w:highlight w:val="green"/>
         </w:rPr>
-        <w:t xml:space="preserve"> si es que el resultado final de la ponderación de los indicadores de la comuna es inferior al _____%, en relación al 100% de la meta anual. El descuento será proporcional al porcentaje de incumplimiento, de acuerdo al siguiente cuadro:</w:t>
+        <w:t xml:space="preserve"> si es que el resultado final de la ponderación de los indicadores de la comuna es inferior al _____%, en relación al 100% de la meta anual. El descuento será proporcional al porcentaje de incumplimiento, </w:t>
+      </w:r>
+      <w:proofErr w:type="gramStart"/>
+      <w:r>
+        <w:rPr>
+          <w:rFonts w:cs="Calibri"/>
+          <w:szCs w:val="20"/>
+          <w:highlight w:val="green"/>
+        </w:rPr>
+        <w:t>de acuerdo al</w:t>
+      </w:r>
+      <w:proofErr w:type="gramEnd"/>
+      <w:r>
+        <w:rPr>
+          <w:rFonts w:cs="Calibri"/>
+          <w:szCs w:val="20"/>
+          <w:highlight w:val="green"/>
+        </w:rPr>
+        <w:t xml:space="preserve"> siguiente cuadro:</w:t>
       </w:r>
     </w:p>
     <w:p>
@@ -4109,8 +4169,18 @@
           <w:szCs w:val="20"/>
           <w:highlight w:val="green"/>
         </w:rPr>
-        <w:t xml:space="preserve"> podrá apelar la decisión de reliquidar, mediante oficio enviado a Director</w:t>
-      </w:r>
+        <w:t xml:space="preserve"> podrá apelar la decisión de reliquidar, mediante oficio enviado a </w:t>
+      </w:r>
+      <w:proofErr w:type="gramStart"/>
+      <w:r>
+        <w:rPr>
+          <w:rFonts w:cs="Calibri"/>
+          <w:szCs w:val="20"/>
+          <w:highlight w:val="green"/>
+        </w:rPr>
+        <w:t>Director</w:t>
+      </w:r>
+      <w:proofErr w:type="gramEnd"/>
       <w:r>
         <w:rPr>
           <w:rFonts w:cs="Calibri"/>
@@ -4584,14 +4654,25 @@
         </w:rPr>
         <w:t xml:space="preserve">deberá haber hecho en ingreso de las rendiciones mensuales hasta el mes de </w:t>
       </w:r>
-      <w:r>
-        <w:rPr>
-          <w:rFonts w:cs="Calibri"/>
-          <w:b/>
-          <w:szCs w:val="20"/>
-          <w:highlight w:val="green"/>
-        </w:rPr>
-        <w:t>Diciembre del año 202</w:t>
+      <w:proofErr w:type="gramStart"/>
+      <w:r>
+        <w:rPr>
+          <w:rFonts w:cs="Calibri"/>
+          <w:b/>
+          <w:szCs w:val="20"/>
+          <w:highlight w:val="green"/>
+        </w:rPr>
+        <w:t>Diciembre</w:t>
+      </w:r>
+      <w:proofErr w:type="gramEnd"/>
+      <w:r>
+        <w:rPr>
+          <w:rFonts w:cs="Calibri"/>
+          <w:b/>
+          <w:szCs w:val="20"/>
+          <w:highlight w:val="green"/>
+        </w:rPr>
+        <w:t xml:space="preserve"> del año 202</w:t>
       </w:r>
       <w:r>
         <w:rPr>
@@ -4858,6 +4939,7 @@
         </w:rPr>
         <w:t xml:space="preserve"> se hará efectiva en el mes de </w:t>
       </w:r>
+      <w:proofErr w:type="gramStart"/>
       <w:r>
         <w:rPr>
           <w:rFonts w:cs="Calibri"/>
@@ -4866,6 +4948,7 @@
         </w:rPr>
         <w:t>Octubre</w:t>
       </w:r>
+      <w:proofErr w:type="gramEnd"/>
       <w:r>
         <w:rPr>
           <w:rFonts w:cs="Calibri"/>
@@ -4889,7 +4972,25 @@
           <w:szCs w:val="20"/>
           <w:highlight w:val="green"/>
         </w:rPr>
-        <w:t xml:space="preserve"> si es que el resultado final de la ponderación de los indicadores de la comuna es inferior al _____%, en relación al 100% de la meta anual. El descuento será proporcional al porcentaje de incumplimiento, de acuerdo al siguiente cuadro:</w:t>
+        <w:t xml:space="preserve"> si es que el resultado final de la ponderación de los indicadores de la comuna es inferior al _____%, en relación al 100% de la meta anual. El descuento será proporcional al porcentaje de incumplimiento, </w:t>
+      </w:r>
+      <w:proofErr w:type="gramStart"/>
+      <w:r>
+        <w:rPr>
+          <w:rFonts w:cs="Calibri"/>
+          <w:szCs w:val="20"/>
+          <w:highlight w:val="green"/>
+        </w:rPr>
+        <w:t>de acuerdo al</w:t>
+      </w:r>
+      <w:proofErr w:type="gramEnd"/>
+      <w:r>
+        <w:rPr>
+          <w:rFonts w:cs="Calibri"/>
+          <w:szCs w:val="20"/>
+          <w:highlight w:val="green"/>
+        </w:rPr>
+        <w:t xml:space="preserve"> siguiente cuadro:</w:t>
       </w:r>
     </w:p>
     <w:tbl>
@@ -5361,8 +5462,18 @@
           <w:szCs w:val="20"/>
           <w:highlight w:val="green"/>
         </w:rPr>
-        <w:t xml:space="preserve"> podrá apelar la decisión de reliquidar, mediante oficio enviado a Director</w:t>
-      </w:r>
+        <w:t xml:space="preserve"> podrá apelar la decisión de reliquidar, mediante oficio enviado a </w:t>
+      </w:r>
+      <w:proofErr w:type="gramStart"/>
+      <w:r>
+        <w:rPr>
+          <w:rFonts w:cs="Calibri"/>
+          <w:szCs w:val="20"/>
+          <w:highlight w:val="green"/>
+        </w:rPr>
+        <w:t>Director</w:t>
+      </w:r>
+      <w:proofErr w:type="gramEnd"/>
       <w:r>
         <w:rPr>
           <w:rFonts w:cs="Calibri"/>
@@ -5685,14 +5796,25 @@
         </w:rPr>
         <w:t xml:space="preserve">deberá haber hecho en ingreso de las rendiciones mensuales hasta el mes de </w:t>
       </w:r>
-      <w:r>
-        <w:rPr>
-          <w:rFonts w:cs="Calibri"/>
-          <w:b/>
-          <w:szCs w:val="20"/>
-          <w:highlight w:val="green"/>
-        </w:rPr>
-        <w:t>Diciembre del año 202</w:t>
+      <w:proofErr w:type="gramStart"/>
+      <w:r>
+        <w:rPr>
+          <w:rFonts w:cs="Calibri"/>
+          <w:b/>
+          <w:szCs w:val="20"/>
+          <w:highlight w:val="green"/>
+        </w:rPr>
+        <w:t>Diciembre</w:t>
+      </w:r>
+      <w:proofErr w:type="gramEnd"/>
+      <w:r>
+        <w:rPr>
+          <w:rFonts w:cs="Calibri"/>
+          <w:b/>
+          <w:szCs w:val="20"/>
+          <w:highlight w:val="green"/>
+        </w:rPr>
+        <w:t xml:space="preserve"> del año 202</w:t>
       </w:r>
       <w:r>
         <w:rPr>
@@ -6017,14 +6139,25 @@
         </w:rPr>
         <w:t xml:space="preserve">deberá haber hecho en ingreso de las rendiciones mensuales hasta el mes de </w:t>
       </w:r>
-      <w:r>
-        <w:rPr>
-          <w:rFonts w:cs="Calibri"/>
-          <w:b/>
-          <w:szCs w:val="20"/>
-          <w:highlight w:val="green"/>
-        </w:rPr>
-        <w:t>Diciembre del año 202</w:t>
+      <w:proofErr w:type="gramStart"/>
+      <w:r>
+        <w:rPr>
+          <w:rFonts w:cs="Calibri"/>
+          <w:b/>
+          <w:szCs w:val="20"/>
+          <w:highlight w:val="green"/>
+        </w:rPr>
+        <w:t>Diciembre</w:t>
+      </w:r>
+      <w:proofErr w:type="gramEnd"/>
+      <w:r>
+        <w:rPr>
+          <w:rFonts w:cs="Calibri"/>
+          <w:b/>
+          <w:szCs w:val="20"/>
+          <w:highlight w:val="green"/>
+        </w:rPr>
+        <w:t xml:space="preserve"> del año 202</w:t>
       </w:r>
       <w:r>
         <w:rPr>
@@ -6610,8 +6743,9 @@
           <w:sz w:val="22"/>
           <w:szCs w:val="20"/>
         </w:rPr>
-        <w:t xml:space="preserve"> perteneciente al </w:t>
-      </w:r>
+        <w:t xml:space="preserve"> perteneciente </w:t>
+      </w:r>
+      <w:proofErr w:type="gramStart"/>
       <w:r>
         <w:rPr>
           <w:rFonts w:ascii="Calibri" w:hAnsi="Calibri" w:cs="Calibri"/>
@@ -6619,6 +6753,15 @@
           <w:sz w:val="22"/>
           <w:szCs w:val="20"/>
         </w:rPr>
+        <w:t xml:space="preserve">al </w:t>
+      </w:r>
+      <w:r>
+        <w:rPr>
+          <w:rFonts w:ascii="Calibri" w:hAnsi="Calibri" w:cs="Calibri"/>
+          <w:color w:val="000000"/>
+          <w:sz w:val="22"/>
+          <w:szCs w:val="20"/>
+        </w:rPr>
         <w:t xml:space="preserve"> </w:t>
       </w:r>
       <w:r>
@@ -6629,7 +6772,18 @@
           <w:sz w:val="22"/>
           <w:szCs w:val="20"/>
         </w:rPr>
-        <w:t>“SERVICIO”</w:t>
+        <w:t>“</w:t>
+      </w:r>
+      <w:proofErr w:type="gramEnd"/>
+      <w:r>
+        <w:rPr>
+          <w:rFonts w:ascii="Calibri" w:hAnsi="Calibri" w:cs="Calibri"/>
+          <w:b/>
+          <w:color w:val="000000"/>
+          <w:sz w:val="22"/>
+          <w:szCs w:val="20"/>
+        </w:rPr>
+        <w:t>SERVICIO”</w:t>
       </w:r>
       <w:r>
         <w:rPr>
@@ -7672,8 +7826,9 @@
           <w:szCs w:val="20"/>
           <w:highlight w:val="green"/>
         </w:rPr>
-        <w:t>#1</w:t>
-      </w:r>
+        <w:t>#</w:t>
+      </w:r>
+      <w:proofErr w:type="gramStart"/>
       <w:r>
         <w:rPr>
           <w:rFonts w:ascii="Calibri" w:hAnsi="Calibri" w:cs="Calibri"/>
@@ -7683,6 +7838,17 @@
           <w:szCs w:val="20"/>
           <w:highlight w:val="green"/>
         </w:rPr>
+        <w:t>1</w:t>
+      </w:r>
+      <w:r>
+        <w:rPr>
+          <w:rFonts w:ascii="Calibri" w:hAnsi="Calibri" w:cs="Calibri"/>
+          <w:bCs/>
+          <w:color w:val="000000" w:themeColor="text1"/>
+          <w:sz w:val="22"/>
+          <w:szCs w:val="20"/>
+          <w:highlight w:val="green"/>
+        </w:rPr>
         <w:t>}</w:t>
       </w:r>
       <w:r>
@@ -7694,7 +7860,19 @@
           <w:szCs w:val="20"/>
           <w:highlight w:val="green"/>
         </w:rPr>
-        <w:t xml:space="preserve">% </w:t>
+        <w:t>%</w:t>
+      </w:r>
+      <w:proofErr w:type="gramEnd"/>
+      <w:r>
+        <w:rPr>
+          <w:rFonts w:ascii="Calibri" w:hAnsi="Calibri" w:cs="Calibri"/>
+          <w:bCs/>
+          <w:color w:val="000000" w:themeColor="text1"/>
+          <w:sz w:val="22"/>
+          <w:szCs w:val="20"/>
+          <w:highlight w:val="green"/>
+        </w:rPr>
+        <w:t xml:space="preserve"> </w:t>
       </w:r>
       <w:r>
         <w:rPr>
@@ -8007,8 +8185,9 @@
           <w:szCs w:val="20"/>
           <w:highlight w:val="green"/>
         </w:rPr>
-        <w:t>#2</w:t>
-      </w:r>
+        <w:t>#</w:t>
+      </w:r>
+      <w:proofErr w:type="gramStart"/>
       <w:r>
         <w:rPr>
           <w:rFonts w:ascii="Calibri" w:hAnsi="Calibri" w:cs="Calibri"/>
@@ -8018,6 +8197,17 @@
           <w:szCs w:val="20"/>
           <w:highlight w:val="green"/>
         </w:rPr>
+        <w:t>2</w:t>
+      </w:r>
+      <w:r>
+        <w:rPr>
+          <w:rFonts w:ascii="Calibri" w:hAnsi="Calibri" w:cs="Calibri"/>
+          <w:bCs/>
+          <w:color w:val="000000" w:themeColor="text1"/>
+          <w:sz w:val="22"/>
+          <w:szCs w:val="20"/>
+          <w:highlight w:val="green"/>
+        </w:rPr>
         <w:t>}</w:t>
       </w:r>
       <w:r>
@@ -8031,6 +8221,7 @@
         </w:rPr>
         <w:t>%</w:t>
       </w:r>
+      <w:proofErr w:type="gramEnd"/>
       <w:r>
         <w:rPr>
           <w:rFonts w:ascii="Calibri" w:hAnsi="Calibri" w:cs="Calibri"/>
@@ -8261,16 +8452,37 @@
           <w:szCs w:val="20"/>
           <w:highlight w:val="green"/>
         </w:rPr>
-        <w:t xml:space="preserve">“MUNICIPALIDAD”, </w:t>
-      </w:r>
-      <w:r>
-        <w:rPr>
-          <w:rFonts w:cs="Calibri"/>
-          <w:bCs/>
-          <w:szCs w:val="20"/>
-          <w:highlight w:val="green"/>
-        </w:rPr>
-        <w:t xml:space="preserve"> posterior a los cortes de evaluación indicados en la misma cláusula.   </w:t>
+        <w:t>“MUNICIPALIDAD</w:t>
+      </w:r>
+      <w:proofErr w:type="gramStart"/>
+      <w:r>
+        <w:rPr>
+          <w:rFonts w:cs="Calibri"/>
+          <w:b/>
+          <w:bCs/>
+          <w:szCs w:val="20"/>
+          <w:highlight w:val="green"/>
+        </w:rPr>
+        <w:t xml:space="preserve">”, </w:t>
+      </w:r>
+      <w:r>
+        <w:rPr>
+          <w:rFonts w:cs="Calibri"/>
+          <w:bCs/>
+          <w:szCs w:val="20"/>
+          <w:highlight w:val="green"/>
+        </w:rPr>
+        <w:t xml:space="preserve"> posterior</w:t>
+      </w:r>
+      <w:proofErr w:type="gramEnd"/>
+      <w:r>
+        <w:rPr>
+          <w:rFonts w:cs="Calibri"/>
+          <w:bCs/>
+          <w:szCs w:val="20"/>
+          <w:highlight w:val="green"/>
+        </w:rPr>
+        <w:t xml:space="preserve"> a los cortes de evaluación indicados en la misma cláusula.   </w:t>
       </w:r>
     </w:p>
     <w:p>
@@ -8324,8 +8536,19 @@
           <w:szCs w:val="20"/>
           <w:highlight w:val="green"/>
         </w:rPr>
-        <w:t>, a través de la plataforma habilitada para estos fines,  donde</w:t>
-      </w:r>
+        <w:t xml:space="preserve">, a través de la plataforma habilitada para estos </w:t>
+      </w:r>
+      <w:proofErr w:type="gramStart"/>
+      <w:r>
+        <w:rPr>
+          <w:rFonts w:cs="Calibri"/>
+          <w:bCs/>
+          <w:szCs w:val="20"/>
+          <w:highlight w:val="green"/>
+        </w:rPr>
+        <w:t>fines,  donde</w:t>
+      </w:r>
+      <w:proofErr w:type="gramEnd"/>
       <w:r>
         <w:rPr>
           <w:rFonts w:cs="Calibri"/>
@@ -8764,8 +8987,21 @@
           <w:szCs w:val="20"/>
           <w:highlight w:val="green"/>
         </w:rPr>
-        <w:t>${percentage#1}%</w:t>
-      </w:r>
+        <w:t>${percentage#</w:t>
+      </w:r>
+      <w:proofErr w:type="gramStart"/>
+      <w:r>
+        <w:rPr>
+          <w:rFonts w:ascii="Calibri" w:hAnsi="Calibri" w:cs="Calibri"/>
+          <w:bCs/>
+          <w:color w:val="000000" w:themeColor="text1"/>
+          <w:sz w:val="22"/>
+          <w:szCs w:val="20"/>
+          <w:highlight w:val="green"/>
+        </w:rPr>
+        <w:t>1}%</w:t>
+      </w:r>
+      <w:proofErr w:type="gramEnd"/>
       <w:r>
         <w:rPr>
           <w:rFonts w:ascii="Calibri" w:hAnsi="Calibri" w:cs="Calibri"/>
@@ -8934,7 +9170,31 @@
           <w:szCs w:val="20"/>
           <w:highlight w:val="green"/>
         </w:rPr>
-        <w:t xml:space="preserve">${percentage#2}% </w:t>
+        <w:t>${percentage#</w:t>
+      </w:r>
+      <w:proofErr w:type="gramStart"/>
+      <w:r>
+        <w:rPr>
+          <w:rFonts w:ascii="Calibri" w:hAnsi="Calibri" w:cs="Calibri"/>
+          <w:bCs/>
+          <w:color w:val="000000" w:themeColor="text1"/>
+          <w:sz w:val="22"/>
+          <w:szCs w:val="20"/>
+          <w:highlight w:val="green"/>
+        </w:rPr>
+        <w:t>2}%</w:t>
+      </w:r>
+      <w:proofErr w:type="gramEnd"/>
+      <w:r>
+        <w:rPr>
+          <w:rFonts w:ascii="Calibri" w:hAnsi="Calibri" w:cs="Calibri"/>
+          <w:bCs/>
+          <w:color w:val="000000" w:themeColor="text1"/>
+          <w:sz w:val="22"/>
+          <w:szCs w:val="20"/>
+          <w:highlight w:val="green"/>
+        </w:rPr>
+        <w:t xml:space="preserve"> </w:t>
       </w:r>
       <w:r>
         <w:rPr>
@@ -9091,16 +9351,37 @@
           <w:szCs w:val="20"/>
           <w:highlight w:val="green"/>
         </w:rPr>
-        <w:t xml:space="preserve">“MUNICIPALIDAD”, </w:t>
-      </w:r>
-      <w:r>
-        <w:rPr>
-          <w:rFonts w:cs="Calibri"/>
-          <w:bCs/>
-          <w:szCs w:val="20"/>
-          <w:highlight w:val="green"/>
-        </w:rPr>
-        <w:t xml:space="preserve"> posterior a los cortes de evaluación indicados en la misma cláusula.   </w:t>
+        <w:t>“MUNICIPALIDAD</w:t>
+      </w:r>
+      <w:proofErr w:type="gramStart"/>
+      <w:r>
+        <w:rPr>
+          <w:rFonts w:cs="Calibri"/>
+          <w:b/>
+          <w:bCs/>
+          <w:szCs w:val="20"/>
+          <w:highlight w:val="green"/>
+        </w:rPr>
+        <w:t xml:space="preserve">”, </w:t>
+      </w:r>
+      <w:r>
+        <w:rPr>
+          <w:rFonts w:cs="Calibri"/>
+          <w:bCs/>
+          <w:szCs w:val="20"/>
+          <w:highlight w:val="green"/>
+        </w:rPr>
+        <w:t xml:space="preserve"> posterior</w:t>
+      </w:r>
+      <w:proofErr w:type="gramEnd"/>
+      <w:r>
+        <w:rPr>
+          <w:rFonts w:cs="Calibri"/>
+          <w:bCs/>
+          <w:szCs w:val="20"/>
+          <w:highlight w:val="green"/>
+        </w:rPr>
+        <w:t xml:space="preserve"> a los cortes de evaluación indicados en la misma cláusula.   </w:t>
       </w:r>
     </w:p>
     <w:p>
@@ -9153,7 +9434,27 @@
           <w:szCs w:val="20"/>
           <w:highlight w:val="green"/>
         </w:rPr>
-        <w:t xml:space="preserve">, a través de la plataforma habilitada para estos fines,  donde la </w:t>
+        <w:t xml:space="preserve">, a través de la plataforma habilitada para estos </w:t>
+      </w:r>
+      <w:proofErr w:type="gramStart"/>
+      <w:r>
+        <w:rPr>
+          <w:rFonts w:cs="Calibri"/>
+          <w:bCs/>
+          <w:szCs w:val="20"/>
+          <w:highlight w:val="green"/>
+        </w:rPr>
+        <w:t>fines,  donde</w:t>
+      </w:r>
+      <w:proofErr w:type="gramEnd"/>
+      <w:r>
+        <w:rPr>
+          <w:rFonts w:cs="Calibri"/>
+          <w:bCs/>
+          <w:szCs w:val="20"/>
+          <w:highlight w:val="green"/>
+        </w:rPr>
+        <w:t xml:space="preserve"> la </w:t>
       </w:r>
       <w:r>
         <w:rPr>
@@ -9430,8 +9731,21 @@
           <w:szCs w:val="20"/>
           <w:highlight w:val="green"/>
         </w:rPr>
-        <w:t>${percentage#3}%</w:t>
-      </w:r>
+        <w:t>${percentage#</w:t>
+      </w:r>
+      <w:proofErr w:type="gramStart"/>
+      <w:r>
+        <w:rPr>
+          <w:rFonts w:ascii="Calibri" w:hAnsi="Calibri" w:cs="Calibri"/>
+          <w:bCs/>
+          <w:color w:val="000000" w:themeColor="text1"/>
+          <w:sz w:val="22"/>
+          <w:szCs w:val="20"/>
+          <w:highlight w:val="green"/>
+        </w:rPr>
+        <w:t>3}%</w:t>
+      </w:r>
+      <w:proofErr w:type="gramEnd"/>
       <w:r>
         <w:rPr>
           <w:rFonts w:ascii="Calibri" w:hAnsi="Calibri" w:cs="Calibri"/>
@@ -9627,16 +9941,37 @@
           <w:szCs w:val="20"/>
           <w:highlight w:val="green"/>
         </w:rPr>
-        <w:t xml:space="preserve">“MUNICIPALIDAD”, </w:t>
-      </w:r>
-      <w:r>
-        <w:rPr>
-          <w:rFonts w:cs="Calibri"/>
-          <w:bCs/>
-          <w:szCs w:val="20"/>
-          <w:highlight w:val="green"/>
-        </w:rPr>
-        <w:t xml:space="preserve"> posterior a los cortes de evaluación indicados en la misma cláusula.   </w:t>
+        <w:t>“MUNICIPALIDAD</w:t>
+      </w:r>
+      <w:proofErr w:type="gramStart"/>
+      <w:r>
+        <w:rPr>
+          <w:rFonts w:cs="Calibri"/>
+          <w:b/>
+          <w:bCs/>
+          <w:szCs w:val="20"/>
+          <w:highlight w:val="green"/>
+        </w:rPr>
+        <w:t xml:space="preserve">”, </w:t>
+      </w:r>
+      <w:r>
+        <w:rPr>
+          <w:rFonts w:cs="Calibri"/>
+          <w:bCs/>
+          <w:szCs w:val="20"/>
+          <w:highlight w:val="green"/>
+        </w:rPr>
+        <w:t xml:space="preserve"> posterior</w:t>
+      </w:r>
+      <w:proofErr w:type="gramEnd"/>
+      <w:r>
+        <w:rPr>
+          <w:rFonts w:cs="Calibri"/>
+          <w:bCs/>
+          <w:szCs w:val="20"/>
+          <w:highlight w:val="green"/>
+        </w:rPr>
+        <w:t xml:space="preserve"> a los cortes de evaluación indicados en la misma cláusula.   </w:t>
       </w:r>
     </w:p>
     <w:p>
@@ -9690,7 +10025,27 @@
           <w:szCs w:val="20"/>
           <w:highlight w:val="green"/>
         </w:rPr>
-        <w:t xml:space="preserve">, a través de la plataforma habilitada para estos fines,  donde la </w:t>
+        <w:t xml:space="preserve">, a través de la plataforma habilitada para estos </w:t>
+      </w:r>
+      <w:proofErr w:type="gramStart"/>
+      <w:r>
+        <w:rPr>
+          <w:rFonts w:cs="Calibri"/>
+          <w:bCs/>
+          <w:szCs w:val="20"/>
+          <w:highlight w:val="green"/>
+        </w:rPr>
+        <w:t>fines,  donde</w:t>
+      </w:r>
+      <w:proofErr w:type="gramEnd"/>
+      <w:r>
+        <w:rPr>
+          <w:rFonts w:cs="Calibri"/>
+          <w:bCs/>
+          <w:szCs w:val="20"/>
+          <w:highlight w:val="green"/>
+        </w:rPr>
+        <w:t xml:space="preserve"> la </w:t>
       </w:r>
       <w:r>
         <w:rPr>
@@ -10106,7 +10461,29 @@
           <w:highlight w:val="green"/>
           <w:lang w:val="es-CL"/>
         </w:rPr>
-        <w:t xml:space="preserve">La aprobación de las rendiciones mensuales de este Programa, se basará en </w:t>
+        <w:t xml:space="preserve">La aprobación de las rendiciones mensuales de este </w:t>
+      </w:r>
+      <w:proofErr w:type="gramStart"/>
+      <w:r>
+        <w:rPr>
+          <w:rFonts w:ascii="Calibri" w:hAnsi="Calibri" w:cs="Calibri"/>
+          <w:sz w:val="22"/>
+          <w:szCs w:val="20"/>
+          <w:highlight w:val="green"/>
+          <w:lang w:val="es-CL"/>
+        </w:rPr>
+        <w:t>Programa,</w:t>
+      </w:r>
+      <w:proofErr w:type="gramEnd"/>
+      <w:r>
+        <w:rPr>
+          <w:rFonts w:ascii="Calibri" w:hAnsi="Calibri" w:cs="Calibri"/>
+          <w:sz w:val="22"/>
+          <w:szCs w:val="20"/>
+          <w:highlight w:val="green"/>
+          <w:lang w:val="es-CL"/>
+        </w:rPr>
+        <w:t xml:space="preserve"> se basará en </w:t>
       </w:r>
       <w:r>
         <w:rPr>
@@ -10488,7 +10865,31 @@
           <w:szCs w:val="20"/>
           <w:highlight w:val="green"/>
         </w:rPr>
-        <w:t xml:space="preserve">os recursos mencionados en la Cláusula Quinta, financiarán exclusivamente las actividades </w:t>
+        <w:t xml:space="preserve">os recursos mencionados en la Cláusula </w:t>
+      </w:r>
+      <w:proofErr w:type="gramStart"/>
+      <w:r>
+        <w:rPr>
+          <w:rFonts w:ascii="Calibri" w:hAnsi="Calibri" w:cs="Calibri"/>
+          <w:bCs/>
+          <w:color w:val="000000" w:themeColor="text1"/>
+          <w:sz w:val="22"/>
+          <w:szCs w:val="20"/>
+          <w:highlight w:val="green"/>
+        </w:rPr>
+        <w:t>Quinta,</w:t>
+      </w:r>
+      <w:proofErr w:type="gramEnd"/>
+      <w:r>
+        <w:rPr>
+          <w:rFonts w:ascii="Calibri" w:hAnsi="Calibri" w:cs="Calibri"/>
+          <w:bCs/>
+          <w:color w:val="000000" w:themeColor="text1"/>
+          <w:sz w:val="22"/>
+          <w:szCs w:val="20"/>
+          <w:highlight w:val="green"/>
+        </w:rPr>
+        <w:t xml:space="preserve"> financiarán exclusivamente las actividades </w:t>
       </w:r>
       <w:r>
         <w:rPr>
@@ -12233,7 +12634,29 @@
           <w:highlight w:val="green"/>
           <w:lang w:val="es-CL"/>
         </w:rPr>
-        <w:t xml:space="preserve">La aprobación de las rendiciones mensuales de este Programa, se basará en </w:t>
+        <w:t xml:space="preserve">La aprobación de las rendiciones mensuales de este </w:t>
+      </w:r>
+      <w:proofErr w:type="gramStart"/>
+      <w:r>
+        <w:rPr>
+          <w:rFonts w:ascii="Calibri" w:hAnsi="Calibri" w:cs="Calibri"/>
+          <w:sz w:val="22"/>
+          <w:szCs w:val="20"/>
+          <w:highlight w:val="green"/>
+          <w:lang w:val="es-CL"/>
+        </w:rPr>
+        <w:t>Programa,</w:t>
+      </w:r>
+      <w:proofErr w:type="gramEnd"/>
+      <w:r>
+        <w:rPr>
+          <w:rFonts w:ascii="Calibri" w:hAnsi="Calibri" w:cs="Calibri"/>
+          <w:sz w:val="22"/>
+          <w:szCs w:val="20"/>
+          <w:highlight w:val="green"/>
+          <w:lang w:val="es-CL"/>
+        </w:rPr>
+        <w:t xml:space="preserve"> se basará en </w:t>
       </w:r>
       <w:r>
         <w:rPr>
@@ -12343,16 +12766,37 @@
           <w:szCs w:val="20"/>
           <w:highlight w:val="green"/>
         </w:rPr>
-        <w:t xml:space="preserve">“MUNICIPALIDAD”, </w:t>
-      </w:r>
-      <w:r>
-        <w:rPr>
-          <w:rFonts w:cs="Calibri"/>
-          <w:bCs/>
-          <w:szCs w:val="20"/>
-          <w:highlight w:val="green"/>
-        </w:rPr>
-        <w:t xml:space="preserve"> posterior a los cortes de evaluación indicados en la misma cláusula.   </w:t>
+        <w:t>“MUNICIPALIDAD</w:t>
+      </w:r>
+      <w:proofErr w:type="gramStart"/>
+      <w:r>
+        <w:rPr>
+          <w:rFonts w:cs="Calibri"/>
+          <w:b/>
+          <w:bCs/>
+          <w:szCs w:val="20"/>
+          <w:highlight w:val="green"/>
+        </w:rPr>
+        <w:t xml:space="preserve">”, </w:t>
+      </w:r>
+      <w:r>
+        <w:rPr>
+          <w:rFonts w:cs="Calibri"/>
+          <w:bCs/>
+          <w:szCs w:val="20"/>
+          <w:highlight w:val="green"/>
+        </w:rPr>
+        <w:t xml:space="preserve"> posterior</w:t>
+      </w:r>
+      <w:proofErr w:type="gramEnd"/>
+      <w:r>
+        <w:rPr>
+          <w:rFonts w:cs="Calibri"/>
+          <w:bCs/>
+          <w:szCs w:val="20"/>
+          <w:highlight w:val="green"/>
+        </w:rPr>
+        <w:t xml:space="preserve"> a los cortes de evaluación indicados en la misma cláusula.   </w:t>
       </w:r>
     </w:p>
     <w:p>
@@ -12405,7 +12849,27 @@
           <w:szCs w:val="20"/>
           <w:highlight w:val="green"/>
         </w:rPr>
-        <w:t xml:space="preserve">, a través de la plataforma habilitada para estos fines,  donde la </w:t>
+        <w:t xml:space="preserve">, a través de la plataforma habilitada para estos </w:t>
+      </w:r>
+      <w:proofErr w:type="gramStart"/>
+      <w:r>
+        <w:rPr>
+          <w:rFonts w:cs="Calibri"/>
+          <w:bCs/>
+          <w:szCs w:val="20"/>
+          <w:highlight w:val="green"/>
+        </w:rPr>
+        <w:t>fines,  donde</w:t>
+      </w:r>
+      <w:proofErr w:type="gramEnd"/>
+      <w:r>
+        <w:rPr>
+          <w:rFonts w:cs="Calibri"/>
+          <w:bCs/>
+          <w:szCs w:val="20"/>
+          <w:highlight w:val="green"/>
+        </w:rPr>
+        <w:t xml:space="preserve"> la </w:t>
       </w:r>
       <w:r>
         <w:rPr>
@@ -15415,64 +15879,66 @@
         <w:jc w:val="both"/>
         <w:rPr>
           <w:rFonts w:asciiTheme="minorHAnsi" w:hAnsiTheme="minorHAnsi"/>
-          <w:b/>
-          <w:sz w:val="22"/>
-          <w:szCs w:val="22"/>
-        </w:rPr>
-      </w:pPr>
-      <w:r>
-        <w:rPr>
-          <w:rFonts w:asciiTheme="minorHAnsi" w:hAnsiTheme="minorHAnsi"/>
-          <w:sz w:val="22"/>
-          <w:szCs w:val="22"/>
-        </w:rPr>
-        <w:t xml:space="preserve">El período a rendir del mes de </w:t>
-      </w:r>
-      <w:r>
-        <w:rPr>
-          <w:rFonts w:asciiTheme="minorHAnsi" w:hAnsiTheme="minorHAnsi"/>
-          <w:bCs/>
-          <w:sz w:val="22"/>
-          <w:szCs w:val="22"/>
-        </w:rPr>
-        <w:t>enero de 2024,</w:t>
-      </w:r>
-      <w:r>
-        <w:rPr>
-          <w:rFonts w:asciiTheme="minorHAnsi" w:hAnsiTheme="minorHAnsi"/>
-          <w:sz w:val="22"/>
-          <w:szCs w:val="22"/>
-        </w:rPr>
-        <w:t xml:space="preserve"> corresponde únicamente a los pagos que se ejecuten por concepto de pago de impuestos por boletas de honorarios, recibidas por el municipio hasta el mes de diciembre de 2023, y que por proceso tributario son enterados al fisco al mes siguiente. Esto no implica bajo ningún aspecto que la ejecución del programa sea hasta el mes de enero de 2024, por lo que no se aceptará la rendición de otros gastos efectuados</w:t>
-      </w:r>
-      <w:r>
-        <w:rPr>
-          <w:rFonts w:asciiTheme="minorHAnsi" w:hAnsiTheme="minorHAnsi"/>
-          <w:b/>
-          <w:sz w:val="22"/>
-          <w:szCs w:val="22"/>
-        </w:rPr>
-        <w:t>.</w:t>
-      </w:r>
-      <w:r>
-        <w:rPr>
-          <w:rFonts w:asciiTheme="minorHAnsi" w:hAnsiTheme="minorHAnsi"/>
-          <w:b/>
-          <w:sz w:val="22"/>
-          <w:szCs w:val="22"/>
-        </w:rPr>
-        <w:t xml:space="preserve"> </w:t>
-      </w:r>
+          <w:i/>
+          <w:iCs/>
+          <w:sz w:val="22"/>
+          <w:szCs w:val="22"/>
+        </w:rPr>
+      </w:pPr>
     </w:p>
     <w:p>
       <w:pPr>
         <w:jc w:val="both"/>
         <w:rPr>
           <w:rFonts w:asciiTheme="minorHAnsi" w:hAnsiTheme="minorHAnsi"/>
-          <w:sz w:val="22"/>
-          <w:szCs w:val="22"/>
-        </w:rPr>
-      </w:pPr>
+          <w:i/>
+          <w:iCs/>
+          <w:sz w:val="22"/>
+          <w:szCs w:val="22"/>
+        </w:rPr>
+      </w:pPr>
+      <w:r>
+        <w:rPr>
+          <w:rFonts w:asciiTheme="minorHAnsi" w:hAnsiTheme="minorHAnsi"/>
+          <w:i/>
+          <w:iCs/>
+          <w:sz w:val="22"/>
+          <w:szCs w:val="22"/>
+        </w:rPr>
+        <w:t>El periodo a rendir del mes de enero</w:t>
+      </w:r>
+      <w:r>
+        <w:rPr>
+          <w:rFonts w:asciiTheme="minorHAnsi" w:hAnsiTheme="minorHAnsi"/>
+          <w:i/>
+          <w:iCs/>
+          <w:sz w:val="22"/>
+          <w:szCs w:val="22"/>
+        </w:rPr>
+        <w:t xml:space="preserve"> </w:t>
+      </w:r>
+      <w:proofErr w:type="gramStart"/>
+      <w:r>
+        <w:rPr>
+          <w:rFonts w:asciiTheme="minorHAnsi" w:hAnsiTheme="minorHAnsi"/>
+          <w:i/>
+          <w:iCs/>
+          <w:sz w:val="22"/>
+          <w:szCs w:val="22"/>
+        </w:rPr>
+        <w:t>2024,</w:t>
+      </w:r>
+      <w:proofErr w:type="gramEnd"/>
+      <w:r>
+        <w:rPr>
+          <w:rFonts w:asciiTheme="minorHAnsi" w:hAnsiTheme="minorHAnsi"/>
+          <w:i/>
+          <w:iCs/>
+          <w:sz w:val="22"/>
+          <w:szCs w:val="22"/>
+        </w:rPr>
+        <w:t xml:space="preserve"> corresponde únicamente a boletas de honorarios y liquidaciones de remuneraciones cuyos montos líquidos son devengados o pagados antes del 31 de diciembre de 2022 y que sus pagos de impuestos e imposiciones son efectuados en enero de 2024, considerando que, por proceso tributario, éstos últimos terminan siendo enterados al fisco al mes siguiente. Esto no implica, bajo ningún aspecto, que la ejecución del programa sea hasta el mes de enero de 2024, por lo que no se aceptará la rendición de otros gastos efectuados.</w:t>
+      </w:r>
     </w:p>
     <w:p>
       <w:pPr>
@@ -15914,6 +16380,7 @@
         </w:rPr>
         <w:t xml:space="preserve"> </w:t>
       </w:r>
+      <w:proofErr w:type="gramStart"/>
       <w:r>
         <w:rPr>
           <w:rFonts w:ascii="Calibri" w:hAnsi="Calibri" w:cs="Calibri"/>
@@ -15930,6 +16397,7 @@
         </w:rPr>
         <w:t>,</w:t>
       </w:r>
+      <w:proofErr w:type="gramEnd"/>
       <w:r>
         <w:rPr>
           <w:rFonts w:ascii="Calibri" w:hAnsi="Calibri" w:cs="Calibri"/>
@@ -16073,7 +16541,23 @@
           <w:rFonts w:ascii="Calibri" w:hAnsi="Calibri" w:cs="Calibri"/>
           <w:sz w:val="22"/>
         </w:rPr>
-        <w:t xml:space="preserve"> y/o contratar recurso humano de acuerdo al convenio y a las necesidades del </w:t>
+        <w:t xml:space="preserve"> y/o contratar recurso humano </w:t>
+      </w:r>
+      <w:proofErr w:type="gramStart"/>
+      <w:r>
+        <w:rPr>
+          <w:rFonts w:ascii="Calibri" w:hAnsi="Calibri" w:cs="Calibri"/>
+          <w:sz w:val="22"/>
+        </w:rPr>
+        <w:t>de acuerdo al</w:t>
+      </w:r>
+      <w:proofErr w:type="gramEnd"/>
+      <w:r>
+        <w:rPr>
+          <w:rFonts w:ascii="Calibri" w:hAnsi="Calibri" w:cs="Calibri"/>
+          <w:sz w:val="22"/>
+        </w:rPr>
+        <w:t xml:space="preserve"> convenio y a las necesidades del </w:t>
       </w:r>
       <w:r>
         <w:rPr>
@@ -16994,7 +17478,7 @@
           <w:sz w:val="22"/>
           <w:szCs w:val="22"/>
         </w:rPr>
-        <w:t>Sin perjuicio de lo anterior, las partes acuerdan que el presente convenio se prorrogará de forma automática, siempre que el programa a ejecutar cuente con disponibilidad presupuestaria según la ley de presupuestos del sector público para el año siguiente.</w:t>
+        <w:t>Sin perjuicio de lo anterior, las partes acuerdan que el presente convenio se prorrogará de forma automática y sucesiva, siempre que el programa a ejecutar cuente con la disponibilidad presupuestaria según la ley de presupuestos del sector público del año respectivo, salvo que las partes decidan ponerle termino por motivos fundados.</w:t>
       </w:r>
     </w:p>
     <w:p>
@@ -17016,65 +17500,26 @@
           <w:sz w:val="22"/>
           <w:szCs w:val="22"/>
         </w:rPr>
-        <w:t xml:space="preserve">La prórroga del convenio comenzará a regir desde el 01 de enero del año presupuestario siguiente y su duración se extenderá hasta el 31 de diciembre del mismo año, la cual se aprobará mediante </w:t>
-      </w:r>
-      <w:r>
-        <w:rPr>
-          <w:rFonts w:ascii="Calibri" w:hAnsi="Calibri" w:cs="Calibri"/>
-          <w:sz w:val="22"/>
-          <w:szCs w:val="22"/>
-        </w:rPr>
         <w:lastRenderedPageBreak/>
-        <w:t xml:space="preserve">resolución exenta del </w:t>
-      </w:r>
-      <w:r>
-        <w:rPr>
-          <w:rFonts w:ascii="Calibri" w:hAnsi="Calibri" w:cs="Calibri"/>
-          <w:b/>
-          <w:sz w:val="22"/>
-          <w:szCs w:val="22"/>
-        </w:rPr>
-        <w:t>“SERVICIO”,</w:t>
-      </w:r>
-      <w:r>
-        <w:rPr>
-          <w:rFonts w:ascii="Calibri" w:hAnsi="Calibri" w:cs="Calibri"/>
-          <w:sz w:val="22"/>
-          <w:szCs w:val="22"/>
-        </w:rPr>
-        <w:t xml:space="preserve"> fijando las metas y los recursos asociados para dicha prórroga</w:t>
-      </w:r>
-      <w:r>
-        <w:rPr>
-          <w:rFonts w:ascii="Calibri" w:hAnsi="Calibri" w:cs="Calibri"/>
-          <w:sz w:val="22"/>
-          <w:szCs w:val="22"/>
-        </w:rPr>
-        <w:t>,</w:t>
-      </w:r>
-      <w:r>
-        <w:rPr>
-          <w:rFonts w:ascii="Calibri" w:hAnsi="Calibri" w:cs="Calibri"/>
-          <w:sz w:val="22"/>
-          <w:szCs w:val="22"/>
-        </w:rPr>
-        <w:t xml:space="preserve"> </w:t>
-      </w:r>
-      <w:r>
-        <w:rPr>
-          <w:rFonts w:ascii="Calibri" w:hAnsi="Calibri" w:cs="Calibri"/>
-          <w:sz w:val="22"/>
-          <w:szCs w:val="22"/>
-        </w:rPr>
-        <w:t>e</w:t>
-      </w:r>
-      <w:r>
-        <w:rPr>
-          <w:rFonts w:ascii="Calibri" w:hAnsi="Calibri" w:cs="Calibri"/>
-          <w:sz w:val="22"/>
-          <w:szCs w:val="22"/>
-        </w:rPr>
-        <w:t xml:space="preserve">n la medida que se cambien las metas y los recursos </w:t>
+        <w:t xml:space="preserve">La prórroga del convenio comenzará a regir desde el 01 de enero del año presupuestario siguiente y su duración se extenderá hasta el 31 de diciembre </w:t>
+      </w:r>
+      <w:proofErr w:type="gramStart"/>
+      <w:r>
+        <w:rPr>
+          <w:rFonts w:ascii="Calibri" w:hAnsi="Calibri" w:cs="Calibri"/>
+          <w:sz w:val="22"/>
+          <w:szCs w:val="22"/>
+        </w:rPr>
+        <w:t>del mismo</w:t>
+      </w:r>
+      <w:proofErr w:type="gramEnd"/>
+      <w:r>
+        <w:rPr>
+          <w:rFonts w:ascii="Calibri" w:hAnsi="Calibri" w:cs="Calibri"/>
+          <w:sz w:val="22"/>
+          <w:szCs w:val="22"/>
+        </w:rPr>
+        <w:t>.</w:t>
       </w:r>
     </w:p>
     <w:p>
@@ -17096,20 +17541,29 @@
           <w:sz w:val="22"/>
           <w:szCs w:val="22"/>
         </w:rPr>
-        <w:t>Si se cambian</w:t>
-      </w:r>
-      <w:r>
-        <w:rPr>
-          <w:rFonts w:ascii="Calibri" w:hAnsi="Calibri" w:cs="Calibri"/>
-          <w:sz w:val="22"/>
-          <w:szCs w:val="22"/>
-        </w:rPr>
-        <w:t xml:space="preserve"> las metas y los recursos asociados el </w:t>
-      </w:r>
-      <w:r>
-        <w:rPr>
-          <w:rFonts w:ascii="Calibri" w:hAnsi="Calibri" w:cs="Calibri"/>
-          <w:b/>
+        <w:t>Para todos los efectos legales, la prórroga automática</w:t>
+      </w:r>
+      <w:r>
+        <w:rPr>
+          <w:rFonts w:ascii="Calibri" w:hAnsi="Calibri" w:cs="Calibri"/>
+          <w:sz w:val="22"/>
+          <w:szCs w:val="22"/>
+        </w:rPr>
+        <w:t xml:space="preserve"> </w:t>
+      </w:r>
+      <w:r>
+        <w:rPr>
+          <w:rFonts w:ascii="Calibri" w:hAnsi="Calibri" w:cs="Calibri"/>
+          <w:sz w:val="22"/>
+          <w:szCs w:val="22"/>
+        </w:rPr>
+        <w:t xml:space="preserve">da inicio a un nuevo convenio de transferencia, cuyo monto a transferir se establecerá mediante Resolución Exenta del </w:t>
+      </w:r>
+      <w:r>
+        <w:rPr>
+          <w:rFonts w:ascii="Calibri" w:hAnsi="Calibri" w:cs="Calibri"/>
+          <w:b/>
+          <w:bCs/>
           <w:sz w:val="22"/>
           <w:szCs w:val="22"/>
         </w:rPr>
@@ -17121,51 +17575,7 @@
           <w:sz w:val="22"/>
           <w:szCs w:val="22"/>
         </w:rPr>
-        <w:t xml:space="preserve"> y la </w:t>
-      </w:r>
-      <w:r>
-        <w:rPr>
-          <w:rFonts w:ascii="Calibri" w:hAnsi="Calibri" w:cs="Calibri"/>
-          <w:b/>
-          <w:sz w:val="22"/>
-          <w:szCs w:val="22"/>
-        </w:rPr>
-        <w:t>“MUNICIPALIDAD”</w:t>
-      </w:r>
-      <w:r>
-        <w:rPr>
-          <w:rFonts w:ascii="Calibri" w:hAnsi="Calibri" w:cs="Calibri"/>
-          <w:sz w:val="22"/>
-          <w:szCs w:val="22"/>
-        </w:rPr>
-        <w:t xml:space="preserve"> deberán suscribir un </w:t>
-      </w:r>
-      <w:proofErr w:type="spellStart"/>
-      <w:r>
-        <w:rPr>
-          <w:rFonts w:ascii="Calibri" w:hAnsi="Calibri" w:cs="Calibri"/>
-          <w:sz w:val="22"/>
-          <w:szCs w:val="22"/>
-        </w:rPr>
-        <w:t>addendum</w:t>
-      </w:r>
-      <w:proofErr w:type="spellEnd"/>
-      <w:r>
-        <w:rPr>
-          <w:rFonts w:ascii="Calibri" w:hAnsi="Calibri" w:cs="Calibri"/>
-          <w:sz w:val="22"/>
-          <w:szCs w:val="22"/>
-        </w:rPr>
-        <w:t xml:space="preserve"> en que ambas partes se comprometan a cumplir con los objetivos y los recursos, estos últimos en la medida que sean proporcionados por el Ministerio de Salud. Será requisito para cursar la resolución referida, la previa rendición del saldo no ejecutado por parte de la </w:t>
-      </w:r>
-      <w:r>
-        <w:rPr>
-          <w:rFonts w:ascii="Calibri" w:hAnsi="Calibri" w:cs="Calibri"/>
-          <w:b/>
-          <w:sz w:val="22"/>
-          <w:szCs w:val="22"/>
-        </w:rPr>
-        <w:t>“MUNICIPALIDAD”.</w:t>
+        <w:t>, de conformidad a lo que se disponga en la Ley de Presupuestos del Sector Público respectiva.</w:t>
       </w:r>
     </w:p>
     <w:p>
@@ -17354,6 +17764,7 @@
         <w:jc w:val="both"/>
         <w:rPr>
           <w:rFonts w:ascii="Calibri" w:hAnsi="Calibri" w:cs="Calibri"/>
+          <w:b/>
           <w:bCs/>
           <w:sz w:val="22"/>
           <w:szCs w:val="22"/>
@@ -17460,6 +17871,35 @@
           <w:sz w:val="22"/>
           <w:szCs w:val="22"/>
         </w:rPr>
+        <w:t xml:space="preserve"> a más tardar </w:t>
+      </w:r>
+      <w:r>
+        <w:rPr>
+          <w:rFonts w:ascii="Calibri" w:hAnsi="Calibri" w:cs="Calibri"/>
+          <w:b/>
+          <w:bCs/>
+          <w:sz w:val="22"/>
+          <w:szCs w:val="22"/>
+        </w:rPr>
+        <w:t>el 31 de enero del año 2024</w:t>
+      </w:r>
+      <w:r>
+        <w:rPr>
+          <w:rFonts w:ascii="Calibri" w:hAnsi="Calibri" w:cs="Calibri"/>
+          <w:bCs/>
+          <w:sz w:val="22"/>
+          <w:szCs w:val="22"/>
+        </w:rPr>
+        <w:t>, según señala el artículo 7° de la Ley N°21.395 de Presupuestos de Sector Público correspondiente al año 2023, salvo casos excepcionales debidamente fundados.</w:t>
+      </w:r>
+      <w:r>
+        <w:rPr>
+          <w:rFonts w:ascii="Calibri" w:hAnsi="Calibri" w:cs="Calibri"/>
+          <w:b/>
+          <w:bCs/>
+          <w:sz w:val="22"/>
+          <w:szCs w:val="22"/>
+        </w:rPr>
         <w:t xml:space="preserve"> </w:t>
       </w:r>
       <w:r>
@@ -17469,74 +17909,326 @@
           <w:sz w:val="22"/>
           <w:szCs w:val="22"/>
         </w:rPr>
-        <w:t xml:space="preserve">a más </w:t>
-      </w:r>
-      <w:r>
-        <w:rPr>
-          <w:rFonts w:ascii="Calibri" w:hAnsi="Calibri" w:cs="Calibri"/>
-          <w:bCs/>
-          <w:sz w:val="22"/>
-          <w:szCs w:val="22"/>
-        </w:rPr>
-        <w:t xml:space="preserve">tardar </w:t>
-      </w:r>
-      <w:r>
-        <w:rPr>
-          <w:rFonts w:ascii="Calibri" w:hAnsi="Calibri" w:cs="Calibri"/>
-          <w:b/>
-          <w:bCs/>
-          <w:sz w:val="22"/>
-          <w:szCs w:val="22"/>
-        </w:rPr>
-        <w:t>el 31 de enero del año 2024</w:t>
-      </w:r>
-      <w:r>
-        <w:rPr>
-          <w:rFonts w:ascii="Calibri" w:hAnsi="Calibri" w:cs="Calibri"/>
-          <w:bCs/>
-          <w:sz w:val="22"/>
-          <w:szCs w:val="22"/>
-        </w:rPr>
-        <w:t>,</w:t>
-      </w:r>
-      <w:r>
-        <w:rPr>
-          <w:rFonts w:ascii="Calibri" w:hAnsi="Calibri" w:cs="Calibri"/>
-          <w:bCs/>
-          <w:sz w:val="22"/>
-          <w:szCs w:val="22"/>
-        </w:rPr>
-        <w:t xml:space="preserve"> según señala el artículo 7° de la Ley N°21.395 de Presupuestos de Sector Público correspondiente al año 2022</w:t>
-      </w:r>
-      <w:r>
-        <w:rPr>
-          <w:rFonts w:ascii="Calibri" w:hAnsi="Calibri" w:cs="Calibri"/>
-          <w:bCs/>
-          <w:sz w:val="22"/>
-          <w:szCs w:val="22"/>
-        </w:rPr>
-        <w:t>, salvo casos excepcionales debidamente fundados</w:t>
-      </w:r>
-      <w:r>
-        <w:rPr>
-          <w:rFonts w:ascii="Calibri" w:hAnsi="Calibri" w:cs="Calibri"/>
-          <w:bCs/>
-          <w:sz w:val="22"/>
-          <w:szCs w:val="22"/>
-        </w:rPr>
-        <w:t>.</w:t>
-      </w:r>
-      <w:r>
-        <w:rPr>
-          <w:rFonts w:ascii="Calibri" w:hAnsi="Calibri" w:cs="Calibri"/>
-          <w:b/>
-          <w:bCs/>
-          <w:sz w:val="22"/>
-          <w:szCs w:val="22"/>
-        </w:rPr>
-        <w:t xml:space="preserve"> </w:t>
+        <w:t xml:space="preserve">Los reintegros deben ser realizados a la siguiente cuenta corriente del </w:t>
+      </w:r>
+      <w:r>
+        <w:rPr>
+          <w:rFonts w:ascii="Calibri" w:hAnsi="Calibri" w:cs="Calibri"/>
+          <w:b/>
+          <w:bCs/>
+          <w:sz w:val="22"/>
+          <w:szCs w:val="22"/>
+        </w:rPr>
+        <w:t xml:space="preserve">“SERVICIO”, </w:t>
+      </w:r>
+      <w:r>
+        <w:rPr>
+          <w:rFonts w:ascii="Calibri" w:hAnsi="Calibri" w:cs="Calibri"/>
+          <w:bCs/>
+          <w:sz w:val="22"/>
+          <w:szCs w:val="22"/>
+        </w:rPr>
+        <w:t>indicando el Nombre del Programa y año presupuestario al que corresponde:</w:t>
       </w:r>
     </w:p>
+    <w:tbl>
+      <w:tblPr>
+        <w:tblW w:w="8939" w:type="dxa"/>
+        <w:tblInd w:w="-3" w:type="dxa"/>
+        <w:tblCellMar>
+          <w:left w:w="0" w:type="dxa"/>
+          <w:right w:w="0" w:type="dxa"/>
+        </w:tblCellMar>
+        <w:tblLook w:val="04A0" w:firstRow="1" w:lastRow="0" w:firstColumn="1" w:lastColumn="0" w:noHBand="0" w:noVBand="1"/>
+      </w:tblPr>
+      <w:tblGrid>
+        <w:gridCol w:w="3051"/>
+        <w:gridCol w:w="2835"/>
+        <w:gridCol w:w="3053"/>
+      </w:tblGrid>
+      <w:tr>
+        <w:trPr>
+          <w:trHeight w:val="271"/>
+        </w:trPr>
+        <w:tc>
+          <w:tcPr>
+            <w:tcW w:w="8939" w:type="dxa"/>
+            <w:gridSpan w:val="3"/>
+            <w:tcBorders>
+              <w:top w:val="single" w:sz="8" w:space="0" w:color="auto"/>
+              <w:left w:val="single" w:sz="8" w:space="0" w:color="auto"/>
+              <w:bottom w:val="single" w:sz="8" w:space="0" w:color="auto"/>
+              <w:right w:val="single" w:sz="8" w:space="0" w:color="auto"/>
+            </w:tcBorders>
+            <w:shd w:val="clear" w:color="auto" w:fill="305496"/>
+            <w:noWrap/>
+            <w:tcMar>
+              <w:top w:w="0" w:type="dxa"/>
+              <w:left w:w="70" w:type="dxa"/>
+              <w:bottom w:w="0" w:type="dxa"/>
+              <w:right w:w="70" w:type="dxa"/>
+            </w:tcMar>
+            <w:vAlign w:val="bottom"/>
+            <w:hideMark/>
+          </w:tcPr>
+          <w:p>
+            <w:pPr>
+              <w:jc w:val="center"/>
+              <w:rPr>
+                <w:b/>
+                <w:bCs/>
+                <w:color w:val="FFFFFF"/>
+                <w:sz w:val="22"/>
+                <w:szCs w:val="22"/>
+                <w:lang w:val="es-CL" w:eastAsia="es-CL"/>
+              </w:rPr>
+            </w:pPr>
+            <w:r>
+              <w:rPr>
+                <w:b/>
+                <w:bCs/>
+                <w:color w:val="FFFFFF"/>
+                <w:lang w:eastAsia="es-CL"/>
+              </w:rPr>
+              <w:t>Cuenta para reintegros</w:t>
+            </w:r>
+          </w:p>
+        </w:tc>
+      </w:tr>
+      <w:tr>
+        <w:trPr>
+          <w:trHeight w:val="271"/>
+        </w:trPr>
+        <w:tc>
+          <w:tcPr>
+            <w:tcW w:w="3051" w:type="dxa"/>
+            <w:tcBorders>
+              <w:top w:val="nil"/>
+              <w:left w:val="single" w:sz="8" w:space="0" w:color="auto"/>
+              <w:bottom w:val="single" w:sz="8" w:space="0" w:color="auto"/>
+              <w:right w:val="single" w:sz="8" w:space="0" w:color="auto"/>
+            </w:tcBorders>
+            <w:noWrap/>
+            <w:tcMar>
+              <w:top w:w="0" w:type="dxa"/>
+              <w:left w:w="70" w:type="dxa"/>
+              <w:bottom w:w="0" w:type="dxa"/>
+              <w:right w:w="70" w:type="dxa"/>
+            </w:tcMar>
+            <w:vAlign w:val="bottom"/>
+            <w:hideMark/>
+          </w:tcPr>
+          <w:p>
+            <w:pPr>
+              <w:jc w:val="center"/>
+              <w:rPr>
+                <w:color w:val="000000"/>
+                <w:lang w:eastAsia="es-CL"/>
+              </w:rPr>
+            </w:pPr>
+            <w:r>
+              <w:rPr>
+                <w:color w:val="000000"/>
+                <w:lang w:eastAsia="es-CL"/>
+              </w:rPr>
+              <w:t>Nombre</w:t>
+            </w:r>
+          </w:p>
+        </w:tc>
+        <w:tc>
+          <w:tcPr>
+            <w:tcW w:w="2835" w:type="dxa"/>
+            <w:tcBorders>
+              <w:top w:val="nil"/>
+              <w:left w:val="nil"/>
+              <w:bottom w:val="single" w:sz="8" w:space="0" w:color="auto"/>
+              <w:right w:val="single" w:sz="8" w:space="0" w:color="auto"/>
+            </w:tcBorders>
+            <w:noWrap/>
+            <w:tcMar>
+              <w:top w:w="0" w:type="dxa"/>
+              <w:left w:w="70" w:type="dxa"/>
+              <w:bottom w:w="0" w:type="dxa"/>
+              <w:right w:w="70" w:type="dxa"/>
+            </w:tcMar>
+            <w:vAlign w:val="bottom"/>
+            <w:hideMark/>
+          </w:tcPr>
+          <w:p>
+            <w:pPr>
+              <w:jc w:val="center"/>
+              <w:rPr>
+                <w:color w:val="000000"/>
+                <w:lang w:eastAsia="es-CL"/>
+              </w:rPr>
+            </w:pPr>
+            <w:r>
+              <w:rPr>
+                <w:color w:val="000000"/>
+                <w:lang w:eastAsia="es-CL"/>
+              </w:rPr>
+              <w:t>Banco</w:t>
+            </w:r>
+          </w:p>
+        </w:tc>
+        <w:tc>
+          <w:tcPr>
+            <w:tcW w:w="3051" w:type="dxa"/>
+            <w:tcBorders>
+              <w:top w:val="nil"/>
+              <w:left w:val="nil"/>
+              <w:bottom w:val="single" w:sz="8" w:space="0" w:color="auto"/>
+              <w:right w:val="single" w:sz="8" w:space="0" w:color="auto"/>
+            </w:tcBorders>
+            <w:noWrap/>
+            <w:tcMar>
+              <w:top w:w="0" w:type="dxa"/>
+              <w:left w:w="70" w:type="dxa"/>
+              <w:bottom w:w="0" w:type="dxa"/>
+              <w:right w:w="70" w:type="dxa"/>
+            </w:tcMar>
+            <w:vAlign w:val="bottom"/>
+            <w:hideMark/>
+          </w:tcPr>
+          <w:p>
+            <w:pPr>
+              <w:jc w:val="center"/>
+              <w:rPr>
+                <w:color w:val="000000"/>
+                <w:lang w:eastAsia="es-CL"/>
+              </w:rPr>
+            </w:pPr>
+            <w:proofErr w:type="spellStart"/>
+            <w:r>
+              <w:rPr>
+                <w:color w:val="000000"/>
+                <w:lang w:eastAsia="es-CL"/>
+              </w:rPr>
+              <w:t>N°</w:t>
+            </w:r>
+            <w:proofErr w:type="spellEnd"/>
+            <w:r>
+              <w:rPr>
+                <w:color w:val="000000"/>
+                <w:lang w:eastAsia="es-CL"/>
+              </w:rPr>
+              <w:t xml:space="preserve"> cuenta</w:t>
+            </w:r>
+          </w:p>
+        </w:tc>
+      </w:tr>
+      <w:tr>
+        <w:trPr>
+          <w:trHeight w:val="542"/>
+        </w:trPr>
+        <w:tc>
+          <w:tcPr>
+            <w:tcW w:w="3051" w:type="dxa"/>
+            <w:tcBorders>
+              <w:top w:val="nil"/>
+              <w:left w:val="single" w:sz="8" w:space="0" w:color="auto"/>
+              <w:bottom w:val="single" w:sz="8" w:space="0" w:color="auto"/>
+              <w:right w:val="single" w:sz="8" w:space="0" w:color="auto"/>
+            </w:tcBorders>
+            <w:tcMar>
+              <w:top w:w="0" w:type="dxa"/>
+              <w:left w:w="70" w:type="dxa"/>
+              <w:bottom w:w="0" w:type="dxa"/>
+              <w:right w:w="70" w:type="dxa"/>
+            </w:tcMar>
+            <w:vAlign w:val="center"/>
+            <w:hideMark/>
+          </w:tcPr>
+          <w:p>
+            <w:pPr>
+              <w:jc w:val="center"/>
+              <w:rPr>
+                <w:color w:val="000000"/>
+                <w:lang w:eastAsia="es-CL"/>
+              </w:rPr>
+            </w:pPr>
+            <w:r>
+              <w:rPr>
+                <w:color w:val="000000"/>
+                <w:lang w:eastAsia="es-CL"/>
+              </w:rPr>
+              <w:t>Servicio de Salud Iquique</w:t>
+            </w:r>
+          </w:p>
+        </w:tc>
+        <w:tc>
+          <w:tcPr>
+            <w:tcW w:w="2835" w:type="dxa"/>
+            <w:tcBorders>
+              <w:top w:val="nil"/>
+              <w:left w:val="nil"/>
+              <w:bottom w:val="single" w:sz="8" w:space="0" w:color="auto"/>
+              <w:right w:val="single" w:sz="8" w:space="0" w:color="auto"/>
+            </w:tcBorders>
+            <w:tcMar>
+              <w:top w:w="0" w:type="dxa"/>
+              <w:left w:w="70" w:type="dxa"/>
+              <w:bottom w:w="0" w:type="dxa"/>
+              <w:right w:w="70" w:type="dxa"/>
+            </w:tcMar>
+            <w:vAlign w:val="center"/>
+            <w:hideMark/>
+          </w:tcPr>
+          <w:p>
+            <w:pPr>
+              <w:jc w:val="center"/>
+              <w:rPr>
+                <w:color w:val="000000"/>
+                <w:lang w:eastAsia="es-CL"/>
+              </w:rPr>
+            </w:pPr>
+            <w:r>
+              <w:rPr>
+                <w:color w:val="000000"/>
+                <w:lang w:eastAsia="es-CL"/>
+              </w:rPr>
+              <w:t>Banco Estado/ cuenta corriente</w:t>
+            </w:r>
+          </w:p>
+        </w:tc>
+        <w:tc>
+          <w:tcPr>
+            <w:tcW w:w="3051" w:type="dxa"/>
+            <w:tcBorders>
+              <w:top w:val="nil"/>
+              <w:left w:val="nil"/>
+              <w:bottom w:val="single" w:sz="8" w:space="0" w:color="auto"/>
+              <w:right w:val="single" w:sz="8" w:space="0" w:color="auto"/>
+            </w:tcBorders>
+            <w:noWrap/>
+            <w:tcMar>
+              <w:top w:w="0" w:type="dxa"/>
+              <w:left w:w="70" w:type="dxa"/>
+              <w:bottom w:w="0" w:type="dxa"/>
+              <w:right w:w="70" w:type="dxa"/>
+            </w:tcMar>
+            <w:vAlign w:val="center"/>
+            <w:hideMark/>
+          </w:tcPr>
+          <w:p>
+            <w:pPr>
+              <w:jc w:val="center"/>
+              <w:rPr>
+                <w:color w:val="000000"/>
+                <w:lang w:eastAsia="es-CL"/>
+              </w:rPr>
+            </w:pPr>
+            <w:r>
+              <w:rPr>
+                <w:color w:val="000000"/>
+                <w:lang w:eastAsia="es-CL"/>
+              </w:rPr>
+              <w:t>1309099661</w:t>
+            </w:r>
+          </w:p>
+        </w:tc>
+      </w:tr>
+    </w:tbl>
     <w:p>
       <w:pPr>
         <w:tabs>
@@ -17546,46 +18238,11 @@
         <w:jc w:val="both"/>
         <w:rPr>
           <w:rFonts w:ascii="Calibri" w:hAnsi="Calibri" w:cs="Calibri"/>
-          <w:sz w:val="22"/>
-          <w:szCs w:val="22"/>
-        </w:rPr>
-      </w:pPr>
-      <w:r>
-        <w:rPr>
-          <w:rFonts w:ascii="Calibri" w:hAnsi="Calibri" w:cs="Calibri"/>
-          <w:bCs/>
-          <w:sz w:val="22"/>
-          <w:szCs w:val="22"/>
-        </w:rPr>
-        <w:t>Los fondos transferidos a la “</w:t>
-      </w:r>
-      <w:r>
-        <w:rPr>
-          <w:rFonts w:ascii="Calibri" w:hAnsi="Calibri" w:cs="Calibri"/>
-          <w:b/>
-          <w:bCs/>
-          <w:sz w:val="22"/>
-          <w:szCs w:val="22"/>
-        </w:rPr>
-        <w:t xml:space="preserve">MUNICIPALIDAD”, </w:t>
-      </w:r>
-      <w:r>
-        <w:rPr>
-          <w:rFonts w:ascii="Calibri" w:hAnsi="Calibri" w:cs="Calibri"/>
-          <w:bCs/>
-          <w:sz w:val="22"/>
-          <w:szCs w:val="22"/>
-        </w:rPr>
-        <w:t>solo podrán ser destinados a los objetivos y actividades que determine el programa en las cláusulas</w:t>
-      </w:r>
-      <w:r>
-        <w:rPr>
-          <w:rFonts w:ascii="Calibri" w:hAnsi="Calibri" w:cs="Calibri"/>
-          <w:sz w:val="22"/>
-          <w:szCs w:val="22"/>
-        </w:rPr>
-        <w:t xml:space="preserve"> sexta y séptima del presente convenio. </w:t>
-      </w:r>
+          <w:bCs/>
+          <w:sz w:val="22"/>
+          <w:szCs w:val="22"/>
+        </w:rPr>
+      </w:pPr>
     </w:p>
     <w:p>
       <w:pPr>
@@ -17603,206 +18260,40 @@
       <w:r>
         <w:rPr>
           <w:rFonts w:ascii="Calibri" w:hAnsi="Calibri" w:cs="Calibri"/>
-          <w:sz w:val="22"/>
-          <w:szCs w:val="22"/>
-        </w:rPr>
-        <w:t xml:space="preserve">En el caso que la </w:t>
-      </w:r>
-      <w:r>
-        <w:rPr>
-          <w:rFonts w:ascii="Calibri" w:hAnsi="Calibri" w:cs="Calibri"/>
-          <w:b/>
-          <w:sz w:val="22"/>
-          <w:szCs w:val="22"/>
-        </w:rPr>
-        <w:t>“MUNICIPALIDAD”</w:t>
-      </w:r>
-      <w:r>
-        <w:rPr>
-          <w:rFonts w:ascii="Calibri" w:hAnsi="Calibri" w:cs="Calibri"/>
-          <w:sz w:val="22"/>
-          <w:szCs w:val="22"/>
-        </w:rPr>
-        <w:t xml:space="preserve"> por razones debidamente fundadas, no cumpla con las acciones y ejecuciones presupuestarias establecidas en el convenio, puede solicitar una modificación a través de O</w:t>
-      </w:r>
-      <w:r>
-        <w:rPr>
-          <w:rFonts w:ascii="Calibri" w:hAnsi="Calibri" w:cs="Calibri"/>
-          <w:sz w:val="22"/>
-          <w:szCs w:val="22"/>
-        </w:rPr>
-        <w:t>ficio</w:t>
-      </w:r>
-      <w:r>
-        <w:rPr>
-          <w:rFonts w:ascii="Calibri" w:hAnsi="Calibri" w:cs="Calibri"/>
-          <w:sz w:val="22"/>
-          <w:szCs w:val="22"/>
-        </w:rPr>
-        <w:t xml:space="preserve"> </w:t>
-      </w:r>
-      <w:r>
-        <w:rPr>
-          <w:rFonts w:ascii="Calibri" w:hAnsi="Calibri" w:cs="Calibri"/>
-          <w:sz w:val="22"/>
-          <w:szCs w:val="22"/>
-        </w:rPr>
-        <w:t>dirigido a Director</w:t>
-      </w:r>
-      <w:r>
-        <w:rPr>
-          <w:rFonts w:ascii="Calibri" w:hAnsi="Calibri" w:cs="Calibri"/>
-          <w:sz w:val="22"/>
-          <w:szCs w:val="22"/>
-        </w:rPr>
-        <w:t>(a)</w:t>
-      </w:r>
-      <w:r>
-        <w:rPr>
-          <w:rFonts w:ascii="Calibri" w:hAnsi="Calibri" w:cs="Calibri"/>
-          <w:sz w:val="22"/>
-          <w:szCs w:val="22"/>
-        </w:rPr>
-        <w:t xml:space="preserve"> del </w:t>
-      </w:r>
-      <w:r>
-        <w:rPr>
-          <w:rFonts w:ascii="Calibri" w:hAnsi="Calibri" w:cs="Calibri"/>
-          <w:b/>
-          <w:sz w:val="22"/>
-          <w:szCs w:val="22"/>
-        </w:rPr>
-        <w:t>“SERVICIO”</w:t>
-      </w:r>
-      <w:r>
-        <w:rPr>
-          <w:rFonts w:ascii="Calibri" w:hAnsi="Calibri" w:cs="Calibri"/>
-          <w:sz w:val="22"/>
-          <w:szCs w:val="22"/>
-        </w:rPr>
-        <w:t xml:space="preserve"> para su aprobación, exponiendo los fundamentos pertinentes y respaldos hasta el </w:t>
-      </w:r>
-      <w:r>
-        <w:rPr>
-          <w:rFonts w:ascii="Calibri" w:hAnsi="Calibri" w:cs="Calibri"/>
-          <w:b/>
-          <w:sz w:val="22"/>
-          <w:szCs w:val="22"/>
-        </w:rPr>
-        <w:t>30 de octubre del año 202</w:t>
-      </w:r>
-      <w:r>
-        <w:rPr>
-          <w:rFonts w:ascii="Calibri" w:hAnsi="Calibri" w:cs="Calibri"/>
-          <w:b/>
-          <w:sz w:val="22"/>
-          <w:szCs w:val="22"/>
-        </w:rPr>
-        <w:t>3</w:t>
-      </w:r>
-      <w:r>
-        <w:rPr>
-          <w:rFonts w:ascii="Calibri" w:hAnsi="Calibri" w:cs="Calibri"/>
-          <w:sz w:val="22"/>
-          <w:szCs w:val="22"/>
-        </w:rPr>
-        <w:t xml:space="preserve">. </w:t>
-      </w:r>
-      <w:r>
-        <w:rPr>
-          <w:rFonts w:ascii="Calibri" w:hAnsi="Calibri" w:cs="Calibri"/>
-          <w:sz w:val="22"/>
-          <w:szCs w:val="22"/>
-        </w:rPr>
-        <w:t xml:space="preserve"> El Referente T</w:t>
-      </w:r>
-      <w:r>
-        <w:rPr>
-          <w:rFonts w:ascii="Calibri" w:hAnsi="Calibri" w:cs="Calibri"/>
-          <w:sz w:val="22"/>
-          <w:szCs w:val="22"/>
-        </w:rPr>
-        <w:t xml:space="preserve">écnico del </w:t>
-      </w:r>
-      <w:r>
-        <w:rPr>
-          <w:rFonts w:ascii="Calibri" w:hAnsi="Calibri" w:cs="Calibri"/>
-          <w:b/>
-          <w:sz w:val="22"/>
-          <w:szCs w:val="22"/>
-        </w:rPr>
-        <w:t>“PROGRAMA”</w:t>
-      </w:r>
-      <w:r>
-        <w:rPr>
-          <w:rFonts w:ascii="Calibri" w:hAnsi="Calibri" w:cs="Calibri"/>
-          <w:sz w:val="22"/>
-          <w:szCs w:val="22"/>
-        </w:rPr>
-        <w:t xml:space="preserve"> del </w:t>
-      </w:r>
-      <w:r>
-        <w:rPr>
-          <w:rFonts w:ascii="Calibri" w:hAnsi="Calibri" w:cs="Calibri"/>
-          <w:b/>
-          <w:sz w:val="22"/>
-          <w:szCs w:val="22"/>
-        </w:rPr>
-        <w:t>“SERVICIO”</w:t>
-      </w:r>
-      <w:r>
-        <w:rPr>
-          <w:rFonts w:ascii="Calibri" w:hAnsi="Calibri" w:cs="Calibri"/>
-          <w:sz w:val="22"/>
-          <w:szCs w:val="22"/>
-        </w:rPr>
-        <w:t xml:space="preserve"> es el encargado de ponderar esta solicitud, considerando que la destinación de estos recursos es solo para acciones atingentes al programa</w:t>
-      </w:r>
-      <w:r>
-        <w:rPr>
-          <w:rFonts w:ascii="Calibri" w:hAnsi="Calibri" w:cs="Calibri"/>
-          <w:sz w:val="22"/>
-          <w:szCs w:val="22"/>
-        </w:rPr>
-        <w:t>. Excepcionalmente y en la medida que se reciban nuevos recursos se</w:t>
-      </w:r>
-      <w:r>
-        <w:rPr>
-          <w:rFonts w:ascii="Calibri" w:hAnsi="Calibri" w:cs="Calibri"/>
-          <w:color w:val="FF0000"/>
-          <w:sz w:val="22"/>
-          <w:szCs w:val="22"/>
-        </w:rPr>
-        <w:t xml:space="preserve"> </w:t>
-      </w:r>
-      <w:r>
-        <w:rPr>
-          <w:rFonts w:ascii="Calibri" w:hAnsi="Calibri" w:cs="Calibri"/>
-          <w:sz w:val="22"/>
-          <w:szCs w:val="22"/>
-        </w:rPr>
-        <w:t xml:space="preserve">procederá a elaborar </w:t>
-      </w:r>
-      <w:proofErr w:type="spellStart"/>
-      <w:r>
-        <w:rPr>
-          <w:rFonts w:ascii="Calibri" w:hAnsi="Calibri" w:cs="Calibri"/>
-          <w:sz w:val="22"/>
-          <w:szCs w:val="22"/>
-        </w:rPr>
-        <w:t>addendum</w:t>
-      </w:r>
-      <w:proofErr w:type="spellEnd"/>
-      <w:r>
-        <w:rPr>
-          <w:rFonts w:ascii="Calibri" w:hAnsi="Calibri" w:cs="Calibri"/>
-          <w:sz w:val="22"/>
-          <w:szCs w:val="22"/>
-        </w:rPr>
-        <w:t xml:space="preserve"> correspondiente.</w:t>
+          <w:bCs/>
+          <w:sz w:val="22"/>
+          <w:szCs w:val="22"/>
+        </w:rPr>
+        <w:t>Los fondos transferidos a la “</w:t>
+      </w:r>
+      <w:r>
+        <w:rPr>
+          <w:rFonts w:ascii="Calibri" w:hAnsi="Calibri" w:cs="Calibri"/>
+          <w:b/>
+          <w:bCs/>
+          <w:sz w:val="22"/>
+          <w:szCs w:val="22"/>
+        </w:rPr>
+        <w:t xml:space="preserve">MUNICIPALIDAD”, </w:t>
+      </w:r>
+      <w:r>
+        <w:rPr>
+          <w:rFonts w:ascii="Calibri" w:hAnsi="Calibri" w:cs="Calibri"/>
+          <w:bCs/>
+          <w:sz w:val="22"/>
+          <w:szCs w:val="22"/>
+        </w:rPr>
+        <w:t>solo podrán ser destinados a los objetivos y actividades que determine el programa en las cláusulas</w:t>
+      </w:r>
+      <w:r>
+        <w:rPr>
+          <w:rFonts w:ascii="Calibri" w:hAnsi="Calibri" w:cs="Calibri"/>
+          <w:sz w:val="22"/>
+          <w:szCs w:val="22"/>
+        </w:rPr>
+        <w:t xml:space="preserve"> sexta y séptima del presente convenio. </w:t>
       </w:r>
     </w:p>
-    <w:bookmarkEnd w:id="9"/>
     <w:p>
       <w:pPr>
         <w:tabs>
@@ -17819,79 +18310,35 @@
       <w:r>
         <w:rPr>
           <w:rFonts w:ascii="Calibri" w:hAnsi="Calibri" w:cs="Calibri"/>
-          <w:b/>
-          <w:sz w:val="22"/>
-          <w:szCs w:val="22"/>
-        </w:rPr>
-        <w:t>DÉCIMA SÉPTIMA</w:t>
-      </w:r>
-      <w:r>
-        <w:rPr>
-          <w:rFonts w:ascii="Calibri" w:hAnsi="Calibri" w:cs="Calibri"/>
-          <w:b/>
-          <w:sz w:val="22"/>
-          <w:szCs w:val="22"/>
-        </w:rPr>
-        <w:t xml:space="preserve">: </w:t>
-      </w:r>
-      <w:r>
-        <w:rPr>
-          <w:rFonts w:ascii="Calibri" w:hAnsi="Calibri" w:cs="Calibri"/>
-          <w:sz w:val="22"/>
-          <w:szCs w:val="22"/>
-        </w:rPr>
-        <w:t xml:space="preserve">El envío de información financiera e informes </w:t>
-      </w:r>
-      <w:r>
-        <w:rPr>
-          <w:rFonts w:ascii="Calibri" w:hAnsi="Calibri" w:cs="Calibri"/>
-          <w:sz w:val="22"/>
-          <w:szCs w:val="22"/>
-        </w:rPr>
-        <w:t>t</w:t>
-      </w:r>
-      <w:r>
-        <w:rPr>
-          <w:rFonts w:ascii="Calibri" w:hAnsi="Calibri" w:cs="Calibri"/>
-          <w:sz w:val="22"/>
-          <w:szCs w:val="22"/>
-        </w:rPr>
-        <w:t xml:space="preserve">écnicos solicitados en el presente convenio, deberán realizarse en sistema de Rendiciones </w:t>
-      </w:r>
-      <w:r>
-        <w:rPr>
-          <w:rFonts w:ascii="Calibri" w:hAnsi="Calibri" w:cs="Calibri"/>
-          <w:b/>
-          <w:sz w:val="22"/>
-          <w:szCs w:val="22"/>
-        </w:rPr>
-        <w:t>“SISREC”</w:t>
-      </w:r>
-      <w:r>
-        <w:rPr>
-          <w:rFonts w:ascii="Calibri" w:hAnsi="Calibri" w:cs="Calibri"/>
-          <w:b/>
-          <w:sz w:val="22"/>
-          <w:szCs w:val="22"/>
-        </w:rPr>
-        <w:t>,</w:t>
-      </w:r>
-      <w:r>
-        <w:rPr>
-          <w:rFonts w:ascii="Calibri" w:hAnsi="Calibri" w:cs="Calibri"/>
-          <w:sz w:val="22"/>
-          <w:szCs w:val="22"/>
-        </w:rPr>
-        <w:t xml:space="preserve"> único medio habilitado para estos fines</w:t>
-      </w:r>
-      <w:r>
-        <w:rPr>
-          <w:rFonts w:ascii="Calibri" w:hAnsi="Calibri" w:cs="Calibri"/>
-          <w:bCs/>
-          <w:sz w:val="22"/>
-          <w:szCs w:val="22"/>
-        </w:rPr>
-        <w:t>.</w:t>
+          <w:sz w:val="22"/>
+          <w:szCs w:val="22"/>
+        </w:rPr>
+        <w:t xml:space="preserve">En el caso que la </w:t>
+      </w:r>
+      <w:r>
+        <w:rPr>
+          <w:rFonts w:ascii="Calibri" w:hAnsi="Calibri" w:cs="Calibri"/>
+          <w:b/>
+          <w:sz w:val="22"/>
+          <w:szCs w:val="22"/>
+        </w:rPr>
+        <w:t>“MUNICIPALIDAD”</w:t>
+      </w:r>
+      <w:r>
+        <w:rPr>
+          <w:rFonts w:ascii="Calibri" w:hAnsi="Calibri" w:cs="Calibri"/>
+          <w:sz w:val="22"/>
+          <w:szCs w:val="22"/>
+        </w:rPr>
+        <w:t xml:space="preserve"> por razones debidamente fundadas, no cumpla con las acciones y ejecuciones presupuestarias establecidas en el convenio, puede solicitar una modificación a través de O</w:t>
+      </w:r>
+      <w:r>
+        <w:rPr>
+          <w:rFonts w:ascii="Calibri" w:hAnsi="Calibri" w:cs="Calibri"/>
+          <w:sz w:val="22"/>
+          <w:szCs w:val="22"/>
+        </w:rPr>
+        <w:t>ficio</w:t>
       </w:r>
       <w:r>
         <w:rPr>
@@ -17907,36 +18354,139 @@
           <w:sz w:val="22"/>
           <w:szCs w:val="22"/>
         </w:rPr>
-        <w:t>Para efectos de prestaciones y solicitud</w:t>
-      </w:r>
-      <w:r>
-        <w:rPr>
-          <w:rFonts w:ascii="Calibri" w:hAnsi="Calibri" w:cs="Calibri"/>
-          <w:sz w:val="22"/>
-          <w:szCs w:val="22"/>
-        </w:rPr>
-        <w:t>es</w:t>
-      </w:r>
-      <w:r>
-        <w:rPr>
-          <w:rFonts w:ascii="Calibri" w:hAnsi="Calibri" w:cs="Calibri"/>
-          <w:sz w:val="22"/>
-          <w:szCs w:val="22"/>
-        </w:rPr>
-        <w:t xml:space="preserve"> u órdenes de atención, deberán realizarse en sistema de registro </w:t>
-      </w:r>
-      <w:r>
-        <w:rPr>
-          <w:rFonts w:ascii="Calibri" w:hAnsi="Calibri" w:cs="Calibri"/>
-          <w:b/>
-          <w:sz w:val="22"/>
-          <w:szCs w:val="22"/>
-        </w:rPr>
-        <w:t>REM, RAYEN,</w:t>
-      </w:r>
-      <w:r>
-        <w:rPr>
-          <w:rFonts w:ascii="Calibri" w:hAnsi="Calibri" w:cs="Calibri"/>
+        <w:t xml:space="preserve">dirigido a </w:t>
+      </w:r>
+      <w:proofErr w:type="gramStart"/>
+      <w:r>
+        <w:rPr>
+          <w:rFonts w:ascii="Calibri" w:hAnsi="Calibri" w:cs="Calibri"/>
+          <w:sz w:val="22"/>
+          <w:szCs w:val="22"/>
+        </w:rPr>
+        <w:t>Director</w:t>
+      </w:r>
+      <w:proofErr w:type="gramEnd"/>
+      <w:r>
+        <w:rPr>
+          <w:rFonts w:ascii="Calibri" w:hAnsi="Calibri" w:cs="Calibri"/>
+          <w:sz w:val="22"/>
+          <w:szCs w:val="22"/>
+        </w:rPr>
+        <w:t>(a)</w:t>
+      </w:r>
+      <w:r>
+        <w:rPr>
+          <w:rFonts w:ascii="Calibri" w:hAnsi="Calibri" w:cs="Calibri"/>
+          <w:sz w:val="22"/>
+          <w:szCs w:val="22"/>
+        </w:rPr>
+        <w:t xml:space="preserve"> del </w:t>
+      </w:r>
+      <w:r>
+        <w:rPr>
+          <w:rFonts w:ascii="Calibri" w:hAnsi="Calibri" w:cs="Calibri"/>
+          <w:b/>
+          <w:sz w:val="22"/>
+          <w:szCs w:val="22"/>
+        </w:rPr>
+        <w:t>“SERVICIO”</w:t>
+      </w:r>
+      <w:r>
+        <w:rPr>
+          <w:rFonts w:ascii="Calibri" w:hAnsi="Calibri" w:cs="Calibri"/>
+          <w:sz w:val="22"/>
+          <w:szCs w:val="22"/>
+        </w:rPr>
+        <w:t xml:space="preserve"> para su aprobación, exponiendo los fundamentos pertinentes y respaldos hasta el </w:t>
+      </w:r>
+      <w:r>
+        <w:rPr>
+          <w:rFonts w:ascii="Calibri" w:hAnsi="Calibri" w:cs="Calibri"/>
+          <w:b/>
+          <w:sz w:val="22"/>
+          <w:szCs w:val="22"/>
+        </w:rPr>
+        <w:t>30 de octubre del año 202</w:t>
+      </w:r>
+      <w:r>
+        <w:rPr>
+          <w:rFonts w:ascii="Calibri" w:hAnsi="Calibri" w:cs="Calibri"/>
+          <w:b/>
+          <w:sz w:val="22"/>
+          <w:szCs w:val="22"/>
+        </w:rPr>
+        <w:t>3</w:t>
+      </w:r>
+      <w:r>
+        <w:rPr>
+          <w:rFonts w:ascii="Calibri" w:hAnsi="Calibri" w:cs="Calibri"/>
+          <w:sz w:val="22"/>
+          <w:szCs w:val="22"/>
+        </w:rPr>
+        <w:t xml:space="preserve">. </w:t>
+      </w:r>
+      <w:r>
+        <w:rPr>
+          <w:rFonts w:ascii="Calibri" w:hAnsi="Calibri" w:cs="Calibri"/>
+          <w:sz w:val="22"/>
+          <w:szCs w:val="22"/>
+        </w:rPr>
+        <w:t xml:space="preserve"> El Referente T</w:t>
+      </w:r>
+      <w:r>
+        <w:rPr>
+          <w:rFonts w:ascii="Calibri" w:hAnsi="Calibri" w:cs="Calibri"/>
+          <w:sz w:val="22"/>
+          <w:szCs w:val="22"/>
+        </w:rPr>
+        <w:t xml:space="preserve">écnico del </w:t>
+      </w:r>
+      <w:r>
+        <w:rPr>
+          <w:rFonts w:ascii="Calibri" w:hAnsi="Calibri" w:cs="Calibri"/>
+          <w:b/>
+          <w:sz w:val="22"/>
+          <w:szCs w:val="22"/>
+        </w:rPr>
+        <w:t>“PROGRAMA”</w:t>
+      </w:r>
+      <w:r>
+        <w:rPr>
+          <w:rFonts w:ascii="Calibri" w:hAnsi="Calibri" w:cs="Calibri"/>
+          <w:sz w:val="22"/>
+          <w:szCs w:val="22"/>
+        </w:rPr>
+        <w:t xml:space="preserve"> del </w:t>
+      </w:r>
+      <w:r>
+        <w:rPr>
+          <w:rFonts w:ascii="Calibri" w:hAnsi="Calibri" w:cs="Calibri"/>
+          <w:b/>
+          <w:sz w:val="22"/>
+          <w:szCs w:val="22"/>
+        </w:rPr>
+        <w:t>“SERVICIO”</w:t>
+      </w:r>
+      <w:r>
+        <w:rPr>
+          <w:rFonts w:ascii="Calibri" w:hAnsi="Calibri" w:cs="Calibri"/>
+          <w:sz w:val="22"/>
+          <w:szCs w:val="22"/>
+        </w:rPr>
+        <w:t xml:space="preserve"> es el encargado de ponderar esta solicitud, considerando que la destinación de estos recursos es solo para acciones atingentes al programa</w:t>
+      </w:r>
+      <w:r>
+        <w:rPr>
+          <w:rFonts w:ascii="Calibri" w:hAnsi="Calibri" w:cs="Calibri"/>
+          <w:sz w:val="22"/>
+          <w:szCs w:val="22"/>
+        </w:rPr>
+        <w:t>. Excepcionalmente y en la medida que se reciban nuevos recursos se</w:t>
+      </w:r>
+      <w:r>
+        <w:rPr>
+          <w:rFonts w:ascii="Calibri" w:hAnsi="Calibri" w:cs="Calibri"/>
+          <w:color w:val="FF0000"/>
           <w:sz w:val="22"/>
           <w:szCs w:val="22"/>
         </w:rPr>
@@ -17948,51 +18498,28 @@
           <w:sz w:val="22"/>
           <w:szCs w:val="22"/>
         </w:rPr>
-        <w:t>plataformas</w:t>
-      </w:r>
-      <w:r>
-        <w:rPr>
-          <w:rFonts w:ascii="Calibri" w:hAnsi="Calibri" w:cs="Calibri"/>
-          <w:color w:val="FF0000"/>
-          <w:sz w:val="22"/>
-          <w:szCs w:val="22"/>
-        </w:rPr>
-        <w:t xml:space="preserve"> </w:t>
-      </w:r>
-      <w:r>
-        <w:rPr>
-          <w:rFonts w:ascii="Calibri" w:hAnsi="Calibri" w:cs="Calibri"/>
-          <w:sz w:val="22"/>
-          <w:szCs w:val="22"/>
-        </w:rPr>
-        <w:t>y planillas normadas según corresponda, medio</w:t>
-      </w:r>
-      <w:r>
-        <w:rPr>
-          <w:rFonts w:ascii="Calibri" w:hAnsi="Calibri" w:cs="Calibri"/>
-          <w:sz w:val="22"/>
-          <w:szCs w:val="22"/>
-        </w:rPr>
-        <w:t>s</w:t>
-      </w:r>
-      <w:r>
-        <w:rPr>
-          <w:rFonts w:ascii="Calibri" w:hAnsi="Calibri" w:cs="Calibri"/>
-          <w:sz w:val="22"/>
-          <w:szCs w:val="22"/>
-        </w:rPr>
-        <w:t xml:space="preserve"> de verificación de atención de pacientes </w:t>
-      </w:r>
-      <w:r>
-        <w:rPr>
-          <w:rFonts w:ascii="Calibri" w:hAnsi="Calibri" w:cs="Calibri"/>
-          <w:b/>
-          <w:sz w:val="22"/>
-          <w:szCs w:val="22"/>
-        </w:rPr>
-        <w:t>FONASA.</w:t>
+        <w:t xml:space="preserve">procederá a elaborar </w:t>
+      </w:r>
+      <w:proofErr w:type="spellStart"/>
+      <w:r>
+        <w:rPr>
+          <w:rFonts w:ascii="Calibri" w:hAnsi="Calibri" w:cs="Calibri"/>
+          <w:sz w:val="22"/>
+          <w:szCs w:val="22"/>
+        </w:rPr>
+        <w:t>addendum</w:t>
+      </w:r>
+      <w:proofErr w:type="spellEnd"/>
+      <w:r>
+        <w:rPr>
+          <w:rFonts w:ascii="Calibri" w:hAnsi="Calibri" w:cs="Calibri"/>
+          <w:sz w:val="22"/>
+          <w:szCs w:val="22"/>
+        </w:rPr>
+        <w:t xml:space="preserve"> correspondiente.</w:t>
       </w:r>
     </w:p>
+    <w:bookmarkEnd w:id="9"/>
     <w:p>
       <w:pPr>
         <w:tabs>
@@ -18010,78 +18537,82 @@
         <w:rPr>
           <w:rFonts w:ascii="Calibri" w:hAnsi="Calibri" w:cs="Calibri"/>
           <w:b/>
-          <w:bCs/>
-          <w:sz w:val="22"/>
-          <w:szCs w:val="22"/>
-        </w:rPr>
-        <w:t>DÉCIMA OCTAVA</w:t>
-      </w:r>
-      <w:r>
-        <w:rPr>
-          <w:rFonts w:ascii="Calibri" w:hAnsi="Calibri" w:cs="Calibri"/>
-          <w:b/>
-          <w:bCs/>
-          <w:sz w:val="22"/>
-          <w:szCs w:val="22"/>
-        </w:rPr>
-        <w:t>:</w:t>
-      </w:r>
-      <w:r>
-        <w:rPr>
-          <w:rFonts w:ascii="Calibri" w:hAnsi="Calibri" w:cs="Calibri"/>
-          <w:sz w:val="22"/>
-          <w:szCs w:val="22"/>
-        </w:rPr>
-        <w:t xml:space="preserve"> Las partes </w:t>
-      </w:r>
-      <w:r>
-        <w:rPr>
-          <w:rFonts w:ascii="Calibri" w:hAnsi="Calibri" w:cs="Calibri"/>
-          <w:sz w:val="22"/>
-          <w:szCs w:val="22"/>
-        </w:rPr>
-        <w:t>fijan su domicilio en la Primera Región,</w:t>
-      </w:r>
-      <w:r>
-        <w:rPr>
-          <w:rFonts w:ascii="Calibri" w:hAnsi="Calibri" w:cs="Calibri"/>
-          <w:sz w:val="22"/>
-          <w:szCs w:val="22"/>
-        </w:rPr>
-        <w:t xml:space="preserve"> sometiéndose a la competencia de sus tribunales de Justicia.</w:t>
-      </w:r>
-    </w:p>
-    <w:p>
-      <w:pPr>
-        <w:jc w:val="both"/>
-        <w:rPr>
-          <w:rFonts w:asciiTheme="minorHAnsi" w:hAnsiTheme="minorHAnsi" w:cstheme="minorHAnsi"/>
-          <w:bCs/>
-          <w:sz w:val="22"/>
-          <w:szCs w:val="22"/>
-        </w:rPr>
-      </w:pPr>
-      <w:r>
-        <w:rPr>
-          <w:rFonts w:asciiTheme="minorHAnsi" w:hAnsiTheme="minorHAnsi" w:cstheme="minorHAnsi"/>
-          <w:b/>
-          <w:sz w:val="22"/>
-          <w:szCs w:val="22"/>
-        </w:rPr>
-        <w:t>DÉCIMA NOVENA</w:t>
-      </w:r>
-      <w:r>
-        <w:rPr>
-          <w:rFonts w:asciiTheme="minorHAnsi" w:hAnsiTheme="minorHAnsi" w:cstheme="minorHAnsi"/>
-          <w:b/>
-          <w:sz w:val="22"/>
-          <w:szCs w:val="22"/>
-        </w:rPr>
-        <w:t>:</w:t>
-      </w:r>
-      <w:r>
-        <w:rPr>
-          <w:rFonts w:asciiTheme="minorHAnsi" w:hAnsiTheme="minorHAnsi" w:cstheme="minorHAnsi"/>
+          <w:sz w:val="22"/>
+          <w:szCs w:val="22"/>
+        </w:rPr>
+        <w:t>DÉCIMA SÉPTIMA</w:t>
+      </w:r>
+      <w:r>
+        <w:rPr>
+          <w:rFonts w:ascii="Calibri" w:hAnsi="Calibri" w:cs="Calibri"/>
+          <w:b/>
+          <w:sz w:val="22"/>
+          <w:szCs w:val="22"/>
+        </w:rPr>
+        <w:t xml:space="preserve">: </w:t>
+      </w:r>
+      <w:r>
+        <w:rPr>
+          <w:rFonts w:ascii="Calibri" w:hAnsi="Calibri" w:cs="Calibri"/>
+          <w:sz w:val="22"/>
+          <w:szCs w:val="22"/>
+        </w:rPr>
+        <w:t xml:space="preserve">El envío de información financiera e informes </w:t>
+      </w:r>
+      <w:r>
+        <w:rPr>
+          <w:rFonts w:ascii="Calibri" w:hAnsi="Calibri" w:cs="Calibri"/>
+          <w:sz w:val="22"/>
+          <w:szCs w:val="22"/>
+        </w:rPr>
+        <w:t>t</w:t>
+      </w:r>
+      <w:r>
+        <w:rPr>
+          <w:rFonts w:ascii="Calibri" w:hAnsi="Calibri" w:cs="Calibri"/>
+          <w:sz w:val="22"/>
+          <w:szCs w:val="22"/>
+        </w:rPr>
+        <w:t xml:space="preserve">écnicos solicitados en el presente convenio, deberán realizarse en sistema de Rendiciones </w:t>
+      </w:r>
+      <w:r>
+        <w:rPr>
+          <w:rFonts w:ascii="Calibri" w:hAnsi="Calibri" w:cs="Calibri"/>
+          <w:b/>
+          <w:sz w:val="22"/>
+          <w:szCs w:val="22"/>
+        </w:rPr>
+        <w:t>“SISREC”</w:t>
+      </w:r>
+      <w:r>
+        <w:rPr>
+          <w:rFonts w:ascii="Calibri" w:hAnsi="Calibri" w:cs="Calibri"/>
+          <w:b/>
+          <w:sz w:val="22"/>
+          <w:szCs w:val="22"/>
+        </w:rPr>
+        <w:t>,</w:t>
+      </w:r>
+      <w:r>
+        <w:rPr>
+          <w:rFonts w:ascii="Calibri" w:hAnsi="Calibri" w:cs="Calibri"/>
+          <w:sz w:val="22"/>
+          <w:szCs w:val="22"/>
+        </w:rPr>
+        <w:t xml:space="preserve"> único medio habilitado para estos fines</w:t>
+      </w:r>
+      <w:r>
+        <w:rPr>
+          <w:rFonts w:ascii="Calibri" w:hAnsi="Calibri" w:cs="Calibri"/>
+          <w:bCs/>
+          <w:sz w:val="22"/>
+          <w:szCs w:val="22"/>
+        </w:rPr>
+        <w:t>.</w:t>
+      </w:r>
+      <w:r>
+        <w:rPr>
+          <w:rFonts w:ascii="Calibri" w:hAnsi="Calibri" w:cs="Calibri"/>
           <w:sz w:val="22"/>
           <w:szCs w:val="22"/>
         </w:rPr>
@@ -18089,47 +18620,57 @@
       </w:r>
       <w:r>
         <w:rPr>
-          <w:rFonts w:asciiTheme="minorHAnsi" w:hAnsiTheme="minorHAnsi" w:cstheme="minorHAnsi"/>
-          <w:bCs/>
-          <w:sz w:val="22"/>
-          <w:szCs w:val="22"/>
-        </w:rPr>
-        <w:t xml:space="preserve">Déjese constancia que la personería de </w:t>
-      </w:r>
-      <w:r>
-        <w:rPr>
-          <w:rFonts w:asciiTheme="minorHAnsi" w:hAnsiTheme="minorHAnsi" w:cstheme="minorHAnsi"/>
-          <w:b/>
-          <w:sz w:val="22"/>
-          <w:szCs w:val="22"/>
-          <w:highlight w:val="green"/>
-        </w:rPr>
-        <w:t>D.</w:t>
-      </w:r>
-      <w:r>
-        <w:rPr>
-          <w:rFonts w:asciiTheme="minorHAnsi" w:hAnsiTheme="minorHAnsi" w:cstheme="minorHAnsi"/>
-          <w:b/>
-          <w:sz w:val="22"/>
-          <w:szCs w:val="22"/>
-          <w:highlight w:val="green"/>
+          <w:rFonts w:ascii="Calibri" w:hAnsi="Calibri" w:cs="Calibri"/>
+          <w:sz w:val="22"/>
+          <w:szCs w:val="22"/>
+        </w:rPr>
+        <w:t>Para efectos de prestaciones y solicitud</w:t>
+      </w:r>
+      <w:r>
+        <w:rPr>
+          <w:rFonts w:ascii="Calibri" w:hAnsi="Calibri" w:cs="Calibri"/>
+          <w:sz w:val="22"/>
+          <w:szCs w:val="22"/>
+        </w:rPr>
+        <w:t>es</w:t>
+      </w:r>
+      <w:r>
+        <w:rPr>
+          <w:rFonts w:ascii="Calibri" w:hAnsi="Calibri" w:cs="Calibri"/>
+          <w:sz w:val="22"/>
+          <w:szCs w:val="22"/>
+        </w:rPr>
+        <w:t xml:space="preserve"> u órdenes de atención, deberán realizarse en sistema de registro </w:t>
+      </w:r>
+      <w:r>
+        <w:rPr>
+          <w:rFonts w:ascii="Calibri" w:hAnsi="Calibri" w:cs="Calibri"/>
+          <w:b/>
+          <w:sz w:val="22"/>
+          <w:szCs w:val="22"/>
+        </w:rPr>
+        <w:t>REM, RAYEN,</w:t>
+      </w:r>
+      <w:r>
+        <w:rPr>
+          <w:rFonts w:ascii="Calibri" w:hAnsi="Calibri" w:cs="Calibri"/>
+          <w:sz w:val="22"/>
+          <w:szCs w:val="22"/>
         </w:rPr>
         <w:t xml:space="preserve"> </w:t>
       </w:r>
       <w:r>
         <w:rPr>
           <w:rFonts w:ascii="Calibri" w:hAnsi="Calibri" w:cs="Calibri"/>
-          <w:b/>
-          <w:sz w:val="22"/>
-          <w:szCs w:val="22"/>
-          <w:highlight w:val="green"/>
-        </w:rPr>
-        <w:t>${director}</w:t>
-      </w:r>
-      <w:r>
-        <w:rPr>
-          <w:rFonts w:ascii="Calibri" w:hAnsi="Calibri" w:cs="Calibri"/>
-          <w:b/>
+          <w:sz w:val="22"/>
+          <w:szCs w:val="22"/>
+        </w:rPr>
+        <w:t>plataformas</w:t>
+      </w:r>
+      <w:r>
+        <w:rPr>
+          <w:rFonts w:ascii="Calibri" w:hAnsi="Calibri" w:cs="Calibri"/>
+          <w:color w:val="FF0000"/>
           <w:sz w:val="22"/>
           <w:szCs w:val="22"/>
         </w:rPr>
@@ -18137,256 +18678,37 @@
       </w:r>
       <w:r>
         <w:rPr>
-          <w:rFonts w:asciiTheme="minorHAnsi" w:hAnsiTheme="minorHAnsi" w:cstheme="minorHAnsi"/>
-          <w:bCs/>
-          <w:sz w:val="22"/>
-          <w:szCs w:val="22"/>
-        </w:rPr>
-        <w:t>para representar al Servicio de Salud de Iquique, consta en el</w:t>
-      </w:r>
-      <w:r>
-        <w:rPr>
-          <w:rFonts w:asciiTheme="minorHAnsi" w:hAnsiTheme="minorHAnsi" w:cstheme="minorHAnsi"/>
-          <w:bCs/>
-          <w:sz w:val="22"/>
-          <w:szCs w:val="22"/>
-        </w:rPr>
-        <w:t xml:space="preserve"> </w:t>
-      </w:r>
-      <w:r>
-        <w:rPr>
-          <w:rFonts w:ascii="Calibri" w:hAnsi="Calibri" w:cs="Calibri"/>
-          <w:bCs/>
-          <w:sz w:val="22"/>
-          <w:szCs w:val="22"/>
-          <w:highlight w:val="green"/>
-        </w:rPr>
-        <w:t>${</w:t>
-      </w:r>
-      <w:proofErr w:type="spellStart"/>
-      <w:r>
-        <w:rPr>
-          <w:rFonts w:ascii="Calibri" w:hAnsi="Calibri" w:cs="Calibri"/>
-          <w:bCs/>
-          <w:sz w:val="22"/>
-          <w:szCs w:val="22"/>
-          <w:highlight w:val="green"/>
-        </w:rPr>
-        <w:t>directorDecreto</w:t>
-      </w:r>
-      <w:proofErr w:type="spellEnd"/>
-      <w:r>
-        <w:rPr>
-          <w:rFonts w:ascii="Calibri" w:hAnsi="Calibri" w:cs="Calibri"/>
-          <w:bCs/>
-          <w:sz w:val="22"/>
-          <w:szCs w:val="22"/>
-          <w:highlight w:val="green"/>
-        </w:rPr>
-        <w:t>}</w:t>
-      </w:r>
-      <w:r>
-        <w:rPr>
-          <w:rFonts w:asciiTheme="minorHAnsi" w:hAnsiTheme="minorHAnsi" w:cstheme="minorHAnsi"/>
-          <w:bCs/>
-          <w:sz w:val="22"/>
-          <w:szCs w:val="22"/>
-        </w:rPr>
-        <w:t xml:space="preserve">. La representación de D. </w:t>
-      </w:r>
-      <w:r>
-        <w:rPr>
-          <w:rFonts w:ascii="Calibri" w:hAnsi="Calibri" w:cs="Calibri"/>
-          <w:b/>
-          <w:bCs/>
-          <w:sz w:val="22"/>
-          <w:szCs w:val="22"/>
-          <w:highlight w:val="green"/>
-        </w:rPr>
-        <w:t>${alcalde}</w:t>
-      </w:r>
-      <w:r>
-        <w:rPr>
-          <w:rFonts w:asciiTheme="minorHAnsi" w:hAnsiTheme="minorHAnsi" w:cstheme="minorHAnsi"/>
-          <w:bCs/>
-          <w:sz w:val="22"/>
-          <w:szCs w:val="22"/>
-        </w:rPr>
-        <w:t xml:space="preserve"> </w:t>
-      </w:r>
-      <w:r>
-        <w:rPr>
-          <w:rFonts w:asciiTheme="minorHAnsi" w:hAnsiTheme="minorHAnsi" w:cstheme="minorHAnsi"/>
-          <w:bCs/>
-          <w:sz w:val="22"/>
-          <w:szCs w:val="22"/>
-        </w:rPr>
-        <w:t>para actuar en nombre de la</w:t>
-      </w:r>
-      <w:r>
-        <w:rPr>
-          <w:rFonts w:asciiTheme="minorHAnsi" w:hAnsiTheme="minorHAnsi" w:cstheme="minorHAnsi"/>
-          <w:bCs/>
-          <w:sz w:val="22"/>
-          <w:szCs w:val="22"/>
-        </w:rPr>
-        <w:t xml:space="preserve"> </w:t>
-      </w:r>
-      <w:r>
-        <w:rPr>
-          <w:rFonts w:ascii="Calibri" w:hAnsi="Calibri" w:cs="Calibri"/>
-          <w:bCs/>
-          <w:sz w:val="22"/>
-          <w:szCs w:val="22"/>
-          <w:highlight w:val="yellow"/>
-        </w:rPr>
-        <w:t>${ilustre}</w:t>
-      </w:r>
-      <w:r>
-        <w:rPr>
-          <w:rFonts w:ascii="Calibri" w:hAnsi="Calibri" w:cs="Calibri"/>
-          <w:bCs/>
-          <w:sz w:val="22"/>
-          <w:szCs w:val="22"/>
-        </w:rPr>
-        <w:t xml:space="preserve"> </w:t>
-      </w:r>
-      <w:r>
-        <w:rPr>
-          <w:rFonts w:asciiTheme="minorHAnsi" w:hAnsiTheme="minorHAnsi" w:cstheme="minorHAnsi"/>
-          <w:bCs/>
-          <w:sz w:val="22"/>
-          <w:szCs w:val="22"/>
-        </w:rPr>
-        <w:t xml:space="preserve">Municipalidad de </w:t>
-      </w:r>
-      <w:r>
-        <w:rPr>
-          <w:rFonts w:ascii="Calibri" w:hAnsi="Calibri" w:cs="Calibri"/>
-          <w:bCs/>
-          <w:sz w:val="22"/>
-          <w:szCs w:val="22"/>
-          <w:highlight w:val="green"/>
-        </w:rPr>
-        <w:t>${comuna}</w:t>
-      </w:r>
-      <w:r>
-        <w:rPr>
-          <w:rFonts w:asciiTheme="minorHAnsi" w:hAnsiTheme="minorHAnsi" w:cstheme="minorHAnsi"/>
-          <w:bCs/>
-          <w:sz w:val="22"/>
-          <w:szCs w:val="22"/>
-        </w:rPr>
-        <w:t xml:space="preserve">, emana del </w:t>
-      </w:r>
-      <w:r>
-        <w:rPr>
-          <w:rFonts w:ascii="Calibri" w:hAnsi="Calibri" w:cs="Calibri"/>
-          <w:bCs/>
-          <w:sz w:val="22"/>
-          <w:szCs w:val="22"/>
-          <w:highlight w:val="green"/>
-        </w:rPr>
-        <w:t>${</w:t>
-      </w:r>
-      <w:proofErr w:type="spellStart"/>
-      <w:r>
-        <w:rPr>
-          <w:rFonts w:ascii="Calibri" w:hAnsi="Calibri" w:cs="Calibri"/>
-          <w:bCs/>
-          <w:sz w:val="22"/>
-          <w:szCs w:val="22"/>
-          <w:highlight w:val="green"/>
-        </w:rPr>
-        <w:t>alcaldeDecreto</w:t>
-      </w:r>
-      <w:proofErr w:type="spellEnd"/>
-      <w:r>
-        <w:rPr>
-          <w:rFonts w:ascii="Calibri" w:hAnsi="Calibri" w:cs="Calibri"/>
-          <w:bCs/>
-          <w:sz w:val="22"/>
-          <w:szCs w:val="22"/>
-          <w:highlight w:val="green"/>
-        </w:rPr>
-        <w:t>}</w:t>
-      </w:r>
-      <w:r>
-        <w:rPr>
-          <w:rFonts w:ascii="Calibri" w:hAnsi="Calibri" w:cs="Calibri"/>
-          <w:bCs/>
-          <w:sz w:val="22"/>
-          <w:szCs w:val="22"/>
-        </w:rPr>
-        <w:t xml:space="preserve"> </w:t>
-      </w:r>
-      <w:r>
-        <w:rPr>
-          <w:rFonts w:asciiTheme="minorHAnsi" w:hAnsiTheme="minorHAnsi" w:cstheme="minorHAnsi"/>
-          <w:bCs/>
-          <w:sz w:val="22"/>
-          <w:szCs w:val="22"/>
-        </w:rPr>
-        <w:t xml:space="preserve">de la </w:t>
-      </w:r>
-      <w:r>
-        <w:rPr>
-          <w:rFonts w:ascii="Calibri" w:hAnsi="Calibri" w:cs="Calibri"/>
-          <w:bCs/>
-          <w:sz w:val="22"/>
-          <w:szCs w:val="22"/>
-          <w:highlight w:val="yellow"/>
-        </w:rPr>
-        <w:t>${ilustre}</w:t>
-      </w:r>
-      <w:r>
-        <w:rPr>
-          <w:rFonts w:ascii="Calibri" w:hAnsi="Calibri" w:cs="Calibri"/>
-          <w:bCs/>
-          <w:sz w:val="22"/>
-          <w:szCs w:val="22"/>
-        </w:rPr>
-        <w:t xml:space="preserve"> </w:t>
-      </w:r>
-      <w:r>
-        <w:rPr>
-          <w:rFonts w:asciiTheme="minorHAnsi" w:hAnsiTheme="minorHAnsi" w:cstheme="minorHAnsi"/>
-          <w:bCs/>
-          <w:sz w:val="22"/>
-          <w:szCs w:val="22"/>
-        </w:rPr>
-        <w:t xml:space="preserve">Municipalidad de </w:t>
-      </w:r>
-      <w:r>
-        <w:rPr>
-          <w:rFonts w:ascii="Calibri" w:hAnsi="Calibri" w:cs="Calibri"/>
-          <w:bCs/>
-          <w:sz w:val="22"/>
-          <w:szCs w:val="22"/>
-          <w:highlight w:val="green"/>
-        </w:rPr>
-        <w:t>${comuna}</w:t>
-      </w:r>
-      <w:r>
-        <w:rPr>
-          <w:rFonts w:ascii="Calibri" w:hAnsi="Calibri" w:cs="Calibri"/>
-          <w:bCs/>
-          <w:sz w:val="22"/>
-          <w:szCs w:val="22"/>
-        </w:rPr>
-        <w:t>.</w:t>
-      </w:r>
-    </w:p>
-    <w:p>
-      <w:pPr>
-        <w:jc w:val="both"/>
-        <w:rPr>
-          <w:rFonts w:ascii="Calibri" w:hAnsi="Calibri" w:cs="Arial"/>
-          <w:bCs/>
-          <w:sz w:val="20"/>
-          <w:szCs w:val="20"/>
-        </w:rPr>
-      </w:pPr>
+          <w:rFonts w:ascii="Calibri" w:hAnsi="Calibri" w:cs="Calibri"/>
+          <w:sz w:val="22"/>
+          <w:szCs w:val="22"/>
+        </w:rPr>
+        <w:t>y planillas normadas según corresponda, medio</w:t>
+      </w:r>
+      <w:r>
+        <w:rPr>
+          <w:rFonts w:ascii="Calibri" w:hAnsi="Calibri" w:cs="Calibri"/>
+          <w:sz w:val="22"/>
+          <w:szCs w:val="22"/>
+        </w:rPr>
+        <w:t>s</w:t>
+      </w:r>
+      <w:r>
+        <w:rPr>
+          <w:rFonts w:ascii="Calibri" w:hAnsi="Calibri" w:cs="Calibri"/>
+          <w:sz w:val="22"/>
+          <w:szCs w:val="22"/>
+        </w:rPr>
+        <w:t xml:space="preserve"> de verificación de atención de pacientes </w:t>
+      </w:r>
+      <w:r>
+        <w:rPr>
+          <w:rFonts w:ascii="Calibri" w:hAnsi="Calibri" w:cs="Calibri"/>
+          <w:b/>
+          <w:sz w:val="22"/>
+          <w:szCs w:val="22"/>
+        </w:rPr>
+        <w:t>FONASA.</w:t>
+      </w:r>
     </w:p>
     <w:p>
       <w:pPr>
@@ -18397,9 +18719,389 @@
         <w:jc w:val="both"/>
         <w:rPr>
           <w:rFonts w:ascii="Calibri" w:hAnsi="Calibri" w:cs="Calibri"/>
-          <w:b/>
-          <w:sz w:val="22"/>
-          <w:szCs w:val="22"/>
+          <w:sz w:val="22"/>
+          <w:szCs w:val="22"/>
+        </w:rPr>
+      </w:pPr>
+      <w:r>
+        <w:rPr>
+          <w:rFonts w:ascii="Calibri" w:hAnsi="Calibri" w:cs="Calibri"/>
+          <w:b/>
+          <w:bCs/>
+          <w:sz w:val="22"/>
+          <w:szCs w:val="22"/>
+        </w:rPr>
+        <w:t>DÉCIMA OCTAVA</w:t>
+      </w:r>
+      <w:r>
+        <w:rPr>
+          <w:rFonts w:ascii="Calibri" w:hAnsi="Calibri" w:cs="Calibri"/>
+          <w:b/>
+          <w:bCs/>
+          <w:sz w:val="22"/>
+          <w:szCs w:val="22"/>
+        </w:rPr>
+        <w:t>:</w:t>
+      </w:r>
+      <w:r>
+        <w:rPr>
+          <w:rFonts w:ascii="Calibri" w:hAnsi="Calibri" w:cs="Calibri"/>
+          <w:sz w:val="22"/>
+          <w:szCs w:val="22"/>
+        </w:rPr>
+        <w:t xml:space="preserve"> Las partes </w:t>
+      </w:r>
+      <w:r>
+        <w:rPr>
+          <w:rFonts w:ascii="Calibri" w:hAnsi="Calibri" w:cs="Calibri"/>
+          <w:sz w:val="22"/>
+          <w:szCs w:val="22"/>
+        </w:rPr>
+        <w:t>fijan su domicilio en la Primera Región,</w:t>
+      </w:r>
+      <w:r>
+        <w:rPr>
+          <w:rFonts w:ascii="Calibri" w:hAnsi="Calibri" w:cs="Calibri"/>
+          <w:sz w:val="22"/>
+          <w:szCs w:val="22"/>
+        </w:rPr>
+        <w:t xml:space="preserve"> sometiéndose a la competencia de sus tribunales de Justicia.</w:t>
+      </w:r>
+    </w:p>
+    <w:p>
+      <w:pPr>
+        <w:jc w:val="both"/>
+        <w:rPr>
+          <w:rFonts w:asciiTheme="minorHAnsi" w:hAnsiTheme="minorHAnsi" w:cstheme="minorHAnsi"/>
+          <w:bCs/>
+          <w:sz w:val="22"/>
+          <w:szCs w:val="22"/>
+        </w:rPr>
+      </w:pPr>
+      <w:r>
+        <w:rPr>
+          <w:rFonts w:asciiTheme="minorHAnsi" w:hAnsiTheme="minorHAnsi" w:cstheme="minorHAnsi"/>
+          <w:b/>
+          <w:sz w:val="22"/>
+          <w:szCs w:val="22"/>
+        </w:rPr>
+        <w:t>DÉCIMA NOVENA</w:t>
+      </w:r>
+      <w:r>
+        <w:rPr>
+          <w:rFonts w:asciiTheme="minorHAnsi" w:hAnsiTheme="minorHAnsi" w:cstheme="minorHAnsi"/>
+          <w:b/>
+          <w:sz w:val="22"/>
+          <w:szCs w:val="22"/>
+        </w:rPr>
+        <w:t>:</w:t>
+      </w:r>
+      <w:r>
+        <w:rPr>
+          <w:rFonts w:asciiTheme="minorHAnsi" w:hAnsiTheme="minorHAnsi" w:cstheme="minorHAnsi"/>
+          <w:sz w:val="22"/>
+          <w:szCs w:val="22"/>
+        </w:rPr>
+        <w:t xml:space="preserve"> </w:t>
+      </w:r>
+      <w:r>
+        <w:rPr>
+          <w:rFonts w:asciiTheme="minorHAnsi" w:hAnsiTheme="minorHAnsi" w:cstheme="minorHAnsi"/>
+          <w:bCs/>
+          <w:sz w:val="22"/>
+          <w:szCs w:val="22"/>
+        </w:rPr>
+        <w:t xml:space="preserve">Déjese constancia que la personería de </w:t>
+      </w:r>
+      <w:r>
+        <w:rPr>
+          <w:rFonts w:asciiTheme="minorHAnsi" w:hAnsiTheme="minorHAnsi" w:cstheme="minorHAnsi"/>
+          <w:b/>
+          <w:sz w:val="22"/>
+          <w:szCs w:val="22"/>
+          <w:highlight w:val="green"/>
+        </w:rPr>
+        <w:t>D.</w:t>
+      </w:r>
+      <w:r>
+        <w:rPr>
+          <w:rFonts w:asciiTheme="minorHAnsi" w:hAnsiTheme="minorHAnsi" w:cstheme="minorHAnsi"/>
+          <w:b/>
+          <w:sz w:val="22"/>
+          <w:szCs w:val="22"/>
+          <w:highlight w:val="green"/>
+        </w:rPr>
+        <w:t xml:space="preserve"> </w:t>
+      </w:r>
+      <w:r>
+        <w:rPr>
+          <w:rFonts w:ascii="Calibri" w:hAnsi="Calibri" w:cs="Calibri"/>
+          <w:b/>
+          <w:sz w:val="22"/>
+          <w:szCs w:val="22"/>
+          <w:highlight w:val="green"/>
+        </w:rPr>
+        <w:t>${director}</w:t>
+      </w:r>
+      <w:r>
+        <w:rPr>
+          <w:rFonts w:ascii="Calibri" w:hAnsi="Calibri" w:cs="Calibri"/>
+          <w:b/>
+          <w:sz w:val="22"/>
+          <w:szCs w:val="22"/>
+        </w:rPr>
+        <w:t xml:space="preserve"> </w:t>
+      </w:r>
+      <w:r>
+        <w:rPr>
+          <w:rFonts w:asciiTheme="minorHAnsi" w:hAnsiTheme="minorHAnsi" w:cstheme="minorHAnsi"/>
+          <w:bCs/>
+          <w:sz w:val="22"/>
+          <w:szCs w:val="22"/>
+        </w:rPr>
+        <w:t>para representar al Servicio de Salud de Iquique, consta en el</w:t>
+      </w:r>
+      <w:r>
+        <w:rPr>
+          <w:rFonts w:asciiTheme="minorHAnsi" w:hAnsiTheme="minorHAnsi" w:cstheme="minorHAnsi"/>
+          <w:bCs/>
+          <w:sz w:val="22"/>
+          <w:szCs w:val="22"/>
+        </w:rPr>
+        <w:t xml:space="preserve"> </w:t>
+      </w:r>
+      <w:r>
+        <w:rPr>
+          <w:rFonts w:ascii="Calibri" w:hAnsi="Calibri" w:cs="Calibri"/>
+          <w:bCs/>
+          <w:sz w:val="22"/>
+          <w:szCs w:val="22"/>
+          <w:highlight w:val="green"/>
+        </w:rPr>
+        <w:t>${</w:t>
+      </w:r>
+      <w:proofErr w:type="spellStart"/>
+      <w:r>
+        <w:rPr>
+          <w:rFonts w:ascii="Calibri" w:hAnsi="Calibri" w:cs="Calibri"/>
+          <w:bCs/>
+          <w:sz w:val="22"/>
+          <w:szCs w:val="22"/>
+          <w:highlight w:val="green"/>
+        </w:rPr>
+        <w:t>directorDecreto</w:t>
+      </w:r>
+      <w:proofErr w:type="spellEnd"/>
+      <w:r>
+        <w:rPr>
+          <w:rFonts w:ascii="Calibri" w:hAnsi="Calibri" w:cs="Calibri"/>
+          <w:bCs/>
+          <w:sz w:val="22"/>
+          <w:szCs w:val="22"/>
+          <w:highlight w:val="green"/>
+        </w:rPr>
+        <w:t>}</w:t>
+      </w:r>
+      <w:r>
+        <w:rPr>
+          <w:rFonts w:asciiTheme="minorHAnsi" w:hAnsiTheme="minorHAnsi" w:cstheme="minorHAnsi"/>
+          <w:bCs/>
+          <w:sz w:val="22"/>
+          <w:szCs w:val="22"/>
+        </w:rPr>
+        <w:t xml:space="preserve">. La representación de D. </w:t>
+      </w:r>
+      <w:r>
+        <w:rPr>
+          <w:rFonts w:ascii="Calibri" w:hAnsi="Calibri" w:cs="Calibri"/>
+          <w:b/>
+          <w:bCs/>
+          <w:sz w:val="22"/>
+          <w:szCs w:val="22"/>
+          <w:highlight w:val="green"/>
+        </w:rPr>
+        <w:t>${alcalde}</w:t>
+      </w:r>
+      <w:r>
+        <w:rPr>
+          <w:rFonts w:asciiTheme="minorHAnsi" w:hAnsiTheme="minorHAnsi" w:cstheme="minorHAnsi"/>
+          <w:bCs/>
+          <w:sz w:val="22"/>
+          <w:szCs w:val="22"/>
+        </w:rPr>
+        <w:t xml:space="preserve"> </w:t>
+      </w:r>
+      <w:r>
+        <w:rPr>
+          <w:rFonts w:asciiTheme="minorHAnsi" w:hAnsiTheme="minorHAnsi" w:cstheme="minorHAnsi"/>
+          <w:bCs/>
+          <w:sz w:val="22"/>
+          <w:szCs w:val="22"/>
+        </w:rPr>
+        <w:t>para actuar en nombre de la</w:t>
+      </w:r>
+      <w:r>
+        <w:rPr>
+          <w:rFonts w:asciiTheme="minorHAnsi" w:hAnsiTheme="minorHAnsi" w:cstheme="minorHAnsi"/>
+          <w:bCs/>
+          <w:sz w:val="22"/>
+          <w:szCs w:val="22"/>
+        </w:rPr>
+        <w:t xml:space="preserve"> </w:t>
+      </w:r>
+      <w:r>
+        <w:rPr>
+          <w:rFonts w:ascii="Calibri" w:hAnsi="Calibri" w:cs="Calibri"/>
+          <w:bCs/>
+          <w:sz w:val="22"/>
+          <w:szCs w:val="22"/>
+          <w:highlight w:val="yellow"/>
+        </w:rPr>
+        <w:t>${ilustre}</w:t>
+      </w:r>
+      <w:r>
+        <w:rPr>
+          <w:rFonts w:ascii="Calibri" w:hAnsi="Calibri" w:cs="Calibri"/>
+          <w:bCs/>
+          <w:sz w:val="22"/>
+          <w:szCs w:val="22"/>
+        </w:rPr>
+        <w:t xml:space="preserve"> </w:t>
+      </w:r>
+      <w:r>
+        <w:rPr>
+          <w:rFonts w:asciiTheme="minorHAnsi" w:hAnsiTheme="minorHAnsi" w:cstheme="minorHAnsi"/>
+          <w:bCs/>
+          <w:sz w:val="22"/>
+          <w:szCs w:val="22"/>
+        </w:rPr>
+        <w:t xml:space="preserve">Municipalidad de </w:t>
+      </w:r>
+      <w:r>
+        <w:rPr>
+          <w:rFonts w:ascii="Calibri" w:hAnsi="Calibri" w:cs="Calibri"/>
+          <w:bCs/>
+          <w:sz w:val="22"/>
+          <w:szCs w:val="22"/>
+          <w:highlight w:val="green"/>
+        </w:rPr>
+        <w:t>${comuna}</w:t>
+      </w:r>
+      <w:r>
+        <w:rPr>
+          <w:rFonts w:asciiTheme="minorHAnsi" w:hAnsiTheme="minorHAnsi" w:cstheme="minorHAnsi"/>
+          <w:bCs/>
+          <w:sz w:val="22"/>
+          <w:szCs w:val="22"/>
+        </w:rPr>
+        <w:t xml:space="preserve">, emana del </w:t>
+      </w:r>
+      <w:r>
+        <w:rPr>
+          <w:rFonts w:ascii="Calibri" w:hAnsi="Calibri" w:cs="Calibri"/>
+          <w:bCs/>
+          <w:sz w:val="22"/>
+          <w:szCs w:val="22"/>
+          <w:highlight w:val="green"/>
+        </w:rPr>
+        <w:t>${</w:t>
+      </w:r>
+      <w:proofErr w:type="spellStart"/>
+      <w:r>
+        <w:rPr>
+          <w:rFonts w:ascii="Calibri" w:hAnsi="Calibri" w:cs="Calibri"/>
+          <w:bCs/>
+          <w:sz w:val="22"/>
+          <w:szCs w:val="22"/>
+          <w:highlight w:val="green"/>
+        </w:rPr>
+        <w:t>alcaldeDecreto</w:t>
+      </w:r>
+      <w:proofErr w:type="spellEnd"/>
+      <w:r>
+        <w:rPr>
+          <w:rFonts w:ascii="Calibri" w:hAnsi="Calibri" w:cs="Calibri"/>
+          <w:bCs/>
+          <w:sz w:val="22"/>
+          <w:szCs w:val="22"/>
+          <w:highlight w:val="green"/>
+        </w:rPr>
+        <w:t>}</w:t>
+      </w:r>
+      <w:r>
+        <w:rPr>
+          <w:rFonts w:ascii="Calibri" w:hAnsi="Calibri" w:cs="Calibri"/>
+          <w:bCs/>
+          <w:sz w:val="22"/>
+          <w:szCs w:val="22"/>
+        </w:rPr>
+        <w:t xml:space="preserve"> </w:t>
+      </w:r>
+      <w:r>
+        <w:rPr>
+          <w:rFonts w:asciiTheme="minorHAnsi" w:hAnsiTheme="minorHAnsi" w:cstheme="minorHAnsi"/>
+          <w:bCs/>
+          <w:sz w:val="22"/>
+          <w:szCs w:val="22"/>
+        </w:rPr>
+        <w:t xml:space="preserve">de la </w:t>
+      </w:r>
+      <w:r>
+        <w:rPr>
+          <w:rFonts w:ascii="Calibri" w:hAnsi="Calibri" w:cs="Calibri"/>
+          <w:bCs/>
+          <w:sz w:val="22"/>
+          <w:szCs w:val="22"/>
+          <w:highlight w:val="yellow"/>
+        </w:rPr>
+        <w:t>${ilustre}</w:t>
+      </w:r>
+      <w:r>
+        <w:rPr>
+          <w:rFonts w:ascii="Calibri" w:hAnsi="Calibri" w:cs="Calibri"/>
+          <w:bCs/>
+          <w:sz w:val="22"/>
+          <w:szCs w:val="22"/>
+        </w:rPr>
+        <w:t xml:space="preserve"> </w:t>
+      </w:r>
+      <w:r>
+        <w:rPr>
+          <w:rFonts w:asciiTheme="minorHAnsi" w:hAnsiTheme="minorHAnsi" w:cstheme="minorHAnsi"/>
+          <w:bCs/>
+          <w:sz w:val="22"/>
+          <w:szCs w:val="22"/>
+        </w:rPr>
+        <w:t xml:space="preserve">Municipalidad de </w:t>
+      </w:r>
+      <w:r>
+        <w:rPr>
+          <w:rFonts w:ascii="Calibri" w:hAnsi="Calibri" w:cs="Calibri"/>
+          <w:bCs/>
+          <w:sz w:val="22"/>
+          <w:szCs w:val="22"/>
+          <w:highlight w:val="green"/>
+        </w:rPr>
+        <w:t>${comuna}</w:t>
+      </w:r>
+      <w:r>
+        <w:rPr>
+          <w:rFonts w:ascii="Calibri" w:hAnsi="Calibri" w:cs="Calibri"/>
+          <w:bCs/>
+          <w:sz w:val="22"/>
+          <w:szCs w:val="22"/>
+        </w:rPr>
+        <w:t>.</w:t>
+      </w:r>
+    </w:p>
+    <w:p>
+      <w:pPr>
+        <w:jc w:val="both"/>
+        <w:rPr>
+          <w:rFonts w:ascii="Calibri" w:hAnsi="Calibri" w:cs="Arial"/>
+          <w:bCs/>
+          <w:sz w:val="20"/>
+          <w:szCs w:val="20"/>
         </w:rPr>
       </w:pPr>
     </w:p>
@@ -18417,6 +19119,21 @@
           <w:szCs w:val="22"/>
         </w:rPr>
       </w:pPr>
+    </w:p>
+    <w:p>
+      <w:pPr>
+        <w:tabs>
+          <w:tab w:val="left" w:pos="4395"/>
+        </w:tabs>
+        <w:spacing w:after="240"/>
+        <w:jc w:val="both"/>
+        <w:rPr>
+          <w:rFonts w:ascii="Calibri" w:hAnsi="Calibri" w:cs="Calibri"/>
+          <w:b/>
+          <w:sz w:val="22"/>
+          <w:szCs w:val="22"/>
+        </w:rPr>
+      </w:pPr>
       <w:r>
         <w:rPr>
           <w:rFonts w:ascii="Calibri" w:hAnsi="Calibri" w:cs="Calibri"/>
@@ -18517,7 +19234,17 @@
           <w:sz w:val="22"/>
           <w:szCs w:val="22"/>
         </w:rPr>
-        <w:t>contraparte de este convenio y la División de Atención Primaria de Ministerio de Salud e involucrados, recibirán el documento original digitalizado.</w:t>
+        <w:t xml:space="preserve">contraparte de este convenio y la División de </w:t>
+      </w:r>
+      <w:r>
+        <w:rPr>
+          <w:rFonts w:ascii="Calibri" w:hAnsi="Calibri" w:cs="Calibri"/>
+          <w:bCs/>
+          <w:sz w:val="22"/>
+          <w:szCs w:val="22"/>
+        </w:rPr>
+        <w:lastRenderedPageBreak/>
+        <w:t>Atención Primaria de Ministerio de Salud e involucrados, recibirán el documento original digitalizado.</w:t>
       </w:r>
       <w:r>
         <w:rPr>

</xml_diff>

<commit_message>
[Convenios] Se corrige convenio y su resolucion año 2023
</commit_message>
<xml_diff>
--- a/public/word-template/convenio2023.docx
+++ b/public/word-template/convenio2023.docx
@@ -53,18 +53,7 @@
           <w:szCs w:val="22"/>
           <w:highlight w:val="green"/>
         </w:rPr>
-        <w:t>${</w:t>
-      </w:r>
-      <w:proofErr w:type="spellStart"/>
-      <w:r>
-        <w:rPr>
-          <w:rFonts w:ascii="Calibri" w:hAnsi="Calibri" w:cs="Calibri"/>
-          <w:b/>
-          <w:bCs/>
-          <w:szCs w:val="22"/>
-          <w:highlight w:val="green"/>
-        </w:rPr>
-        <w:t>programa</w:t>
+        <w:t>${programa</w:t>
       </w:r>
       <w:r>
         <w:rPr>
@@ -76,7 +65,6 @@
         </w:rPr>
         <w:t>Titulo</w:t>
       </w:r>
-      <w:proofErr w:type="spellEnd"/>
       <w:r>
         <w:rPr>
           <w:rFonts w:ascii="Calibri" w:hAnsi="Calibri" w:cs="Calibri"/>
@@ -113,20 +101,8 @@
           <w:szCs w:val="22"/>
           <w:highlight w:val="green"/>
         </w:rPr>
-        <w:t>${</w:t>
-      </w:r>
-      <w:proofErr w:type="spellStart"/>
-      <w:r>
-        <w:rPr>
-          <w:rFonts w:ascii="Calibri" w:hAnsi="Calibri" w:cs="Calibri"/>
-          <w:b/>
-          <w:bCs/>
-          <w:szCs w:val="22"/>
-          <w:highlight w:val="green"/>
-        </w:rPr>
-        <w:t>periodoConvenio</w:t>
-      </w:r>
-      <w:proofErr w:type="spellEnd"/>
+        <w:t>${periodoConvenio</w:t>
+      </w:r>
       <w:r>
         <w:rPr>
           <w:rFonts w:ascii="Calibri" w:hAnsi="Calibri" w:cs="Calibri"/>
@@ -174,29 +150,7 @@
           <w:szCs w:val="22"/>
           <w:highlight w:val="yellow"/>
         </w:rPr>
-        <w:t>${</w:t>
-      </w:r>
-      <w:proofErr w:type="spellStart"/>
-      <w:r>
-        <w:rPr>
-          <w:rFonts w:ascii="Calibri" w:hAnsi="Calibri" w:cs="Calibri"/>
-          <w:b/>
-          <w:bCs/>
-          <w:szCs w:val="22"/>
-          <w:highlight w:val="yellow"/>
-        </w:rPr>
-        <w:t>ilustreTitulo</w:t>
-      </w:r>
-      <w:proofErr w:type="spellEnd"/>
-      <w:r>
-        <w:rPr>
-          <w:rFonts w:ascii="Calibri" w:hAnsi="Calibri" w:cs="Calibri"/>
-          <w:b/>
-          <w:bCs/>
-          <w:szCs w:val="22"/>
-          <w:highlight w:val="yellow"/>
-        </w:rPr>
-        <w:t>}</w:t>
+        <w:t>${ilustreTitulo}</w:t>
       </w:r>
       <w:r>
         <w:rPr>
@@ -289,29 +243,43 @@
           <w:szCs w:val="20"/>
           <w:highlight w:val="green"/>
         </w:rPr>
-        <w:t>${</w:t>
-      </w:r>
-      <w:proofErr w:type="spellStart"/>
+        <w:t>${fechaConvenio}</w:t>
+      </w:r>
       <w:r>
         <w:rPr>
           <w:rFonts w:ascii="Calibri" w:hAnsi="Calibri" w:cs="Calibri"/>
           <w:b w:val="0"/>
           <w:color w:val="auto"/>
           <w:szCs w:val="20"/>
-          <w:highlight w:val="green"/>
-        </w:rPr>
-        <w:t>fechaConvenio</w:t>
-      </w:r>
-      <w:proofErr w:type="spellEnd"/>
+        </w:rPr>
+        <w:t>, entre</w:t>
+      </w:r>
+      <w:r>
+        <w:rPr>
+          <w:rFonts w:ascii="Calibri" w:hAnsi="Calibri" w:cs="Calibri"/>
+          <w:color w:val="auto"/>
+          <w:szCs w:val="20"/>
+        </w:rPr>
+        <w:t xml:space="preserve"> </w:t>
+      </w:r>
       <w:r>
         <w:rPr>
           <w:rFonts w:ascii="Calibri" w:hAnsi="Calibri" w:cs="Calibri"/>
           <w:b w:val="0"/>
           <w:color w:val="auto"/>
           <w:szCs w:val="20"/>
-          <w:highlight w:val="green"/>
-        </w:rPr>
-        <w:t>}</w:t>
+          <w:lang w:eastAsia="ar-SA"/>
+        </w:rPr>
+        <w:t xml:space="preserve">el </w:t>
+      </w:r>
+      <w:r>
+        <w:rPr>
+          <w:rFonts w:ascii="Calibri" w:hAnsi="Calibri" w:cs="Calibri"/>
+          <w:color w:val="auto"/>
+          <w:szCs w:val="20"/>
+          <w:lang w:eastAsia="ar-SA"/>
+        </w:rPr>
+        <w:t>SERVICIO DE SALUD IQUIQUE</w:t>
       </w:r>
       <w:r>
         <w:rPr>
@@ -319,16 +287,18 @@
           <w:b w:val="0"/>
           <w:color w:val="auto"/>
           <w:szCs w:val="20"/>
-        </w:rPr>
-        <w:t>, entre</w:t>
+          <w:lang w:eastAsia="ar-SA"/>
+        </w:rPr>
+        <w:t xml:space="preserve">, persona jurídica de derecho público, </w:t>
       </w:r>
       <w:r>
         <w:rPr>
           <w:rFonts w:ascii="Calibri" w:hAnsi="Calibri" w:cs="Calibri"/>
           <w:color w:val="auto"/>
           <w:szCs w:val="20"/>
-        </w:rPr>
-        <w:t xml:space="preserve"> </w:t>
+          <w:lang w:eastAsia="ar-SA"/>
+        </w:rPr>
+        <w:t>RUT. 61.606.100-3</w:t>
       </w:r>
       <w:r>
         <w:rPr>
@@ -338,7 +308,7 @@
           <w:szCs w:val="20"/>
           <w:lang w:eastAsia="ar-SA"/>
         </w:rPr>
-        <w:t xml:space="preserve">el </w:t>
+        <w:t xml:space="preserve">, con domicilio en </w:t>
       </w:r>
       <w:r>
         <w:rPr>
@@ -347,7 +317,7 @@
           <w:szCs w:val="20"/>
           <w:lang w:eastAsia="ar-SA"/>
         </w:rPr>
-        <w:t>SERVICIO DE SALUD IQUIQUE</w:t>
+        <w:t>calle Aníbal Pinto N°815</w:t>
       </w:r>
       <w:r>
         <w:rPr>
@@ -357,16 +327,7 @@
           <w:szCs w:val="20"/>
           <w:lang w:eastAsia="ar-SA"/>
         </w:rPr>
-        <w:t xml:space="preserve">, persona jurídica de derecho público, </w:t>
-      </w:r>
-      <w:r>
-        <w:rPr>
-          <w:rFonts w:ascii="Calibri" w:hAnsi="Calibri" w:cs="Calibri"/>
-          <w:color w:val="auto"/>
-          <w:szCs w:val="20"/>
-          <w:lang w:eastAsia="ar-SA"/>
-        </w:rPr>
-        <w:t>RUT. 61.606.100-3</w:t>
+        <w:t xml:space="preserve"> de la ciudad de Iquique, </w:t>
       </w:r>
       <w:r>
         <w:rPr>
@@ -374,18 +335,52 @@
           <w:b w:val="0"/>
           <w:color w:val="auto"/>
           <w:szCs w:val="20"/>
-          <w:lang w:eastAsia="ar-SA"/>
-        </w:rPr>
-        <w:t xml:space="preserve">, con domicilio en </w:t>
+        </w:rPr>
+        <w:t xml:space="preserve">representado por su </w:t>
       </w:r>
       <w:r>
         <w:rPr>
           <w:rFonts w:ascii="Calibri" w:hAnsi="Calibri" w:cs="Calibri"/>
           <w:color w:val="auto"/>
           <w:szCs w:val="20"/>
-          <w:lang w:eastAsia="ar-SA"/>
-        </w:rPr>
-        <w:t>calle Aníbal Pinto N°815</w:t>
+          <w:highlight w:val="green"/>
+        </w:rPr>
+        <w:t>${directorApelativo}</w:t>
+      </w:r>
+      <w:r>
+        <w:rPr>
+          <w:rFonts w:ascii="Calibri" w:hAnsi="Calibri" w:cs="Calibri"/>
+          <w:color w:val="auto"/>
+          <w:szCs w:val="20"/>
+        </w:rPr>
+        <w:t xml:space="preserve"> </w:t>
+      </w:r>
+      <w:r>
+        <w:rPr>
+          <w:rFonts w:ascii="Calibri" w:hAnsi="Calibri" w:cs="Calibri"/>
+          <w:color w:val="auto"/>
+          <w:szCs w:val="20"/>
+        </w:rPr>
+        <w:t xml:space="preserve">D. </w:t>
+      </w:r>
+      <w:r>
+        <w:rPr>
+          <w:rFonts w:ascii="Calibri" w:hAnsi="Calibri" w:cs="Calibri"/>
+          <w:color w:val="auto"/>
+          <w:szCs w:val="20"/>
+          <w:highlight w:val="green"/>
+        </w:rPr>
+        <w:t>$</w:t>
+      </w:r>
+      <w:r>
+        <w:rPr>
+          <w:rFonts w:ascii="Calibri" w:hAnsi="Calibri" w:cs="Calibri"/>
+          <w:bCs w:val="0"/>
+          <w:color w:val="auto"/>
+          <w:szCs w:val="20"/>
+          <w:highlight w:val="green"/>
+        </w:rPr>
+        <w:t>{director}</w:t>
       </w:r>
       <w:r>
         <w:rPr>
@@ -393,9 +388,17 @@
           <w:b w:val="0"/>
           <w:color w:val="auto"/>
           <w:szCs w:val="20"/>
+        </w:rPr>
+        <w:t>,</w:t>
+      </w:r>
+      <w:r>
+        <w:rPr>
+          <w:rFonts w:ascii="Calibri" w:hAnsi="Calibri" w:cs="Calibri"/>
+          <w:color w:val="auto"/>
+          <w:szCs w:val="20"/>
           <w:lang w:eastAsia="ar-SA"/>
         </w:rPr>
-        <w:t xml:space="preserve"> de la ciudad de Iquique, </w:t>
+        <w:t xml:space="preserve"> </w:t>
       </w:r>
       <w:r>
         <w:rPr>
@@ -403,72 +406,10 @@
           <w:b w:val="0"/>
           <w:color w:val="auto"/>
           <w:szCs w:val="20"/>
-        </w:rPr>
-        <w:t xml:space="preserve">representado por su </w:t>
-      </w:r>
-      <w:r>
-        <w:rPr>
-          <w:rFonts w:ascii="Calibri" w:hAnsi="Calibri" w:cs="Calibri"/>
-          <w:color w:val="auto"/>
-          <w:szCs w:val="20"/>
-          <w:highlight w:val="green"/>
-        </w:rPr>
-        <w:t>${</w:t>
-      </w:r>
-      <w:proofErr w:type="spellStart"/>
-      <w:r>
-        <w:rPr>
-          <w:rFonts w:ascii="Calibri" w:hAnsi="Calibri" w:cs="Calibri"/>
-          <w:color w:val="auto"/>
-          <w:szCs w:val="20"/>
-          <w:highlight w:val="green"/>
-        </w:rPr>
-        <w:t>directorApelativo</w:t>
-      </w:r>
-      <w:proofErr w:type="spellEnd"/>
-      <w:r>
-        <w:rPr>
-          <w:rFonts w:ascii="Calibri" w:hAnsi="Calibri" w:cs="Calibri"/>
-          <w:color w:val="auto"/>
-          <w:szCs w:val="20"/>
-          <w:highlight w:val="green"/>
-        </w:rPr>
-        <w:t>}</w:t>
-      </w:r>
-      <w:r>
-        <w:rPr>
-          <w:rFonts w:ascii="Calibri" w:hAnsi="Calibri" w:cs="Calibri"/>
-          <w:color w:val="auto"/>
-          <w:szCs w:val="20"/>
-        </w:rPr>
-        <w:t xml:space="preserve"> </w:t>
-      </w:r>
-      <w:r>
-        <w:rPr>
-          <w:rFonts w:ascii="Calibri" w:hAnsi="Calibri" w:cs="Calibri"/>
-          <w:color w:val="auto"/>
-          <w:szCs w:val="20"/>
-        </w:rPr>
-        <w:t xml:space="preserve">D. </w:t>
-      </w:r>
-      <w:r>
-        <w:rPr>
-          <w:rFonts w:ascii="Calibri" w:hAnsi="Calibri" w:cs="Calibri"/>
-          <w:color w:val="auto"/>
-          <w:szCs w:val="20"/>
-          <w:highlight w:val="green"/>
-        </w:rPr>
-        <w:t>$</w:t>
-      </w:r>
-      <w:r>
-        <w:rPr>
-          <w:rFonts w:ascii="Calibri" w:hAnsi="Calibri" w:cs="Calibri"/>
-          <w:bCs w:val="0"/>
-          <w:color w:val="auto"/>
-          <w:szCs w:val="20"/>
-          <w:highlight w:val="green"/>
-        </w:rPr>
-        <w:t>{director}</w:t>
+          <w:highlight w:val="green"/>
+          <w:lang w:eastAsia="ar-SA"/>
+        </w:rPr>
+        <w:t>${directorNationality}</w:t>
       </w:r>
       <w:r>
         <w:rPr>
@@ -476,17 +417,9 @@
           <w:b w:val="0"/>
           <w:color w:val="auto"/>
           <w:szCs w:val="20"/>
+          <w:lang w:eastAsia="ar-SA"/>
         </w:rPr>
         <w:t>,</w:t>
-      </w:r>
-      <w:r>
-        <w:rPr>
-          <w:rFonts w:ascii="Calibri" w:hAnsi="Calibri" w:cs="Calibri"/>
-          <w:color w:val="auto"/>
-          <w:szCs w:val="20"/>
-          <w:lang w:eastAsia="ar-SA"/>
-        </w:rPr>
-        <w:t xml:space="preserve"> </w:t>
       </w:r>
       <w:r>
         <w:rPr>
@@ -494,24 +427,40 @@
           <w:b w:val="0"/>
           <w:color w:val="auto"/>
           <w:szCs w:val="20"/>
-          <w:highlight w:val="green"/>
           <w:lang w:eastAsia="ar-SA"/>
         </w:rPr>
-        <w:t>${</w:t>
-      </w:r>
-      <w:proofErr w:type="spellStart"/>
+        <w:t xml:space="preserve"> </w:t>
+      </w:r>
       <w:r>
         <w:rPr>
           <w:rFonts w:ascii="Calibri" w:hAnsi="Calibri" w:cs="Calibri"/>
           <w:b w:val="0"/>
           <w:color w:val="auto"/>
           <w:szCs w:val="20"/>
-          <w:highlight w:val="green"/>
           <w:lang w:eastAsia="ar-SA"/>
         </w:rPr>
-        <w:t>directorNationality</w:t>
-      </w:r>
-      <w:proofErr w:type="spellEnd"/>
+        <w:t xml:space="preserve">Cédula Nacional de Identidad </w:t>
+      </w:r>
+      <w:r>
+        <w:rPr>
+          <w:rFonts w:ascii="Calibri" w:hAnsi="Calibri" w:cs="Calibri"/>
+          <w:color w:val="auto"/>
+          <w:szCs w:val="20"/>
+          <w:highlight w:val="green"/>
+          <w:lang w:eastAsia="ar-SA"/>
+        </w:rPr>
+        <w:t>N°</w:t>
+      </w:r>
+      <w:r>
+        <w:rPr>
+          <w:rFonts w:ascii="Calibri" w:hAnsi="Calibri" w:cs="Calibri"/>
+          <w:color w:val="auto"/>
+          <w:szCs w:val="20"/>
+          <w:highlight w:val="green"/>
+          <w:lang w:eastAsia="ar-SA"/>
+        </w:rPr>
+        <w:t>${directorRut}</w:t>
+      </w:r>
       <w:r>
         <w:rPr>
           <w:rFonts w:ascii="Calibri" w:hAnsi="Calibri" w:cs="Calibri"/>
@@ -521,7 +470,7 @@
           <w:highlight w:val="green"/>
           <w:lang w:eastAsia="ar-SA"/>
         </w:rPr>
-        <w:t>}</w:t>
+        <w:t>,</w:t>
       </w:r>
       <w:r>
         <w:rPr>
@@ -531,7 +480,16 @@
           <w:szCs w:val="20"/>
           <w:lang w:eastAsia="ar-SA"/>
         </w:rPr>
-        <w:t>,</w:t>
+        <w:t xml:space="preserve"> del mismo domicilio del servicio público que representa, en adelante el </w:t>
+      </w:r>
+      <w:r>
+        <w:rPr>
+          <w:rFonts w:ascii="Calibri" w:hAnsi="Calibri" w:cs="Calibri"/>
+          <w:color w:val="auto"/>
+          <w:szCs w:val="20"/>
+          <w:lang w:eastAsia="ar-SA"/>
+        </w:rPr>
+        <w:t xml:space="preserve">“SERVICIO” </w:t>
       </w:r>
       <w:r>
         <w:rPr>
@@ -541,6 +499,15 @@
           <w:szCs w:val="20"/>
           <w:lang w:eastAsia="ar-SA"/>
         </w:rPr>
+        <w:t>por una parte; y por la otra,</w:t>
+      </w:r>
+      <w:r>
+        <w:rPr>
+          <w:rFonts w:ascii="Calibri" w:hAnsi="Calibri" w:cs="Calibri"/>
+          <w:color w:val="auto"/>
+          <w:szCs w:val="20"/>
+          <w:lang w:eastAsia="ar-SA"/>
+        </w:rPr>
         <w:t xml:space="preserve"> </w:t>
       </w:r>
       <w:r>
@@ -551,51 +518,7 @@
           <w:szCs w:val="20"/>
           <w:lang w:eastAsia="ar-SA"/>
         </w:rPr>
-        <w:t xml:space="preserve">Cédula Nacional de Identidad </w:t>
-      </w:r>
-      <w:proofErr w:type="spellStart"/>
-      <w:r>
-        <w:rPr>
-          <w:rFonts w:ascii="Calibri" w:hAnsi="Calibri" w:cs="Calibri"/>
-          <w:color w:val="auto"/>
-          <w:szCs w:val="20"/>
-          <w:highlight w:val="green"/>
-          <w:lang w:eastAsia="ar-SA"/>
-        </w:rPr>
-        <w:t>N°</w:t>
-      </w:r>
-      <w:proofErr w:type="spellEnd"/>
-      <w:r>
-        <w:rPr>
-          <w:rFonts w:ascii="Calibri" w:hAnsi="Calibri" w:cs="Calibri"/>
-          <w:color w:val="auto"/>
-          <w:szCs w:val="20"/>
-          <w:highlight w:val="green"/>
-          <w:lang w:eastAsia="ar-SA"/>
-        </w:rPr>
-        <w:t>${</w:t>
-      </w:r>
-      <w:proofErr w:type="spellStart"/>
-      <w:r>
-        <w:rPr>
-          <w:rFonts w:ascii="Calibri" w:hAnsi="Calibri" w:cs="Calibri"/>
-          <w:color w:val="auto"/>
-          <w:szCs w:val="20"/>
-          <w:highlight w:val="green"/>
-          <w:lang w:eastAsia="ar-SA"/>
-        </w:rPr>
-        <w:t>directorRut</w:t>
-      </w:r>
-      <w:proofErr w:type="spellEnd"/>
-      <w:r>
-        <w:rPr>
-          <w:rFonts w:ascii="Calibri" w:hAnsi="Calibri" w:cs="Calibri"/>
-          <w:color w:val="auto"/>
-          <w:szCs w:val="20"/>
-          <w:highlight w:val="green"/>
-          <w:lang w:eastAsia="ar-SA"/>
-        </w:rPr>
-        <w:t>}</w:t>
+        <w:t>la</w:t>
       </w:r>
       <w:r>
         <w:rPr>
@@ -603,11 +526,12 @@
           <w:b w:val="0"/>
           <w:color w:val="auto"/>
           <w:szCs w:val="20"/>
-          <w:highlight w:val="green"/>
           <w:lang w:eastAsia="ar-SA"/>
         </w:rPr>
-        <w:t>,</w:t>
-      </w:r>
+        <w:t xml:space="preserve"> </w:t>
+      </w:r>
+      <w:bookmarkStart w:id="0" w:name="_Hlk70952511"/>
+      <w:bookmarkEnd w:id="0"/>
       <w:r>
         <w:rPr>
           <w:rFonts w:ascii="Calibri" w:hAnsi="Calibri" w:cs="Calibri"/>
@@ -616,7 +540,7 @@
           <w:szCs w:val="20"/>
           <w:lang w:eastAsia="ar-SA"/>
         </w:rPr>
-        <w:t xml:space="preserve"> del mismo domicilio del servicio público que representa, en adelante el </w:t>
+        <w:t xml:space="preserve"> </w:t>
       </w:r>
       <w:r>
         <w:rPr>
@@ -625,7 +549,25 @@
           <w:szCs w:val="20"/>
           <w:lang w:eastAsia="ar-SA"/>
         </w:rPr>
-        <w:t xml:space="preserve">“SERVICIO” </w:t>
+        <w:t>${ilustre</w:t>
+      </w:r>
+      <w:r>
+        <w:rPr>
+          <w:rFonts w:ascii="Calibri" w:hAnsi="Calibri" w:cs="Calibri"/>
+          <w:color w:val="auto"/>
+          <w:szCs w:val="20"/>
+          <w:lang w:eastAsia="ar-SA"/>
+        </w:rPr>
+        <w:t>Titulo</w:t>
+      </w:r>
+      <w:r>
+        <w:rPr>
+          <w:rFonts w:ascii="Calibri" w:hAnsi="Calibri" w:cs="Calibri"/>
+          <w:color w:val="auto"/>
+          <w:szCs w:val="20"/>
+          <w:lang w:eastAsia="ar-SA"/>
+        </w:rPr>
+        <w:t>}</w:t>
       </w:r>
       <w:r>
         <w:rPr>
@@ -635,16 +577,37 @@
           <w:szCs w:val="20"/>
           <w:lang w:eastAsia="ar-SA"/>
         </w:rPr>
-        <w:t>por una parte; y por la otra,</w:t>
+        <w:t xml:space="preserve"> </w:t>
       </w:r>
       <w:r>
         <w:rPr>
           <w:rFonts w:ascii="Calibri" w:hAnsi="Calibri" w:cs="Calibri"/>
           <w:color w:val="auto"/>
           <w:szCs w:val="20"/>
+          <w:highlight w:val="green"/>
           <w:lang w:eastAsia="ar-SA"/>
         </w:rPr>
-        <w:t xml:space="preserve"> </w:t>
+        <w:t>${</w:t>
+      </w:r>
+      <w:r>
+        <w:rPr>
+          <w:rFonts w:ascii="Calibri" w:hAnsi="Calibri" w:cs="Calibri"/>
+          <w:color w:val="auto"/>
+          <w:szCs w:val="20"/>
+          <w:highlight w:val="green"/>
+          <w:lang w:eastAsia="ar-SA"/>
+        </w:rPr>
+        <w:t>municipalidad</w:t>
+      </w:r>
+      <w:r>
+        <w:rPr>
+          <w:rFonts w:ascii="Calibri" w:hAnsi="Calibri" w:cs="Calibri"/>
+          <w:color w:val="auto"/>
+          <w:szCs w:val="20"/>
+          <w:highlight w:val="green"/>
+          <w:lang w:eastAsia="ar-SA"/>
+        </w:rPr>
+        <w:t>}</w:t>
       </w:r>
       <w:r>
         <w:rPr>
@@ -654,7 +617,27 @@
           <w:szCs w:val="20"/>
           <w:lang w:eastAsia="ar-SA"/>
         </w:rPr>
-        <w:t>la</w:t>
+        <w:t xml:space="preserve">, persona jurídica de derecho público, </w:t>
+      </w:r>
+      <w:r>
+        <w:rPr>
+          <w:rFonts w:ascii="Calibri" w:hAnsi="Calibri" w:cs="Calibri"/>
+          <w:color w:val="auto"/>
+          <w:szCs w:val="20"/>
+          <w:highlight w:val="green"/>
+          <w:lang w:eastAsia="ar-SA"/>
+        </w:rPr>
+        <w:t xml:space="preserve">RUT </w:t>
+      </w:r>
+      <w:r>
+        <w:rPr>
+          <w:rFonts w:ascii="Calibri" w:hAnsi="Calibri" w:cs="Calibri"/>
+          <w:color w:val="auto"/>
+          <w:szCs w:val="20"/>
+          <w:highlight w:val="green"/>
+          <w:lang w:eastAsia="ar-SA"/>
+        </w:rPr>
+        <w:t>${comunaRut}</w:t>
       </w:r>
       <w:r>
         <w:rPr>
@@ -662,12 +645,11 @@
           <w:b w:val="0"/>
           <w:color w:val="auto"/>
           <w:szCs w:val="20"/>
+          <w:highlight w:val="green"/>
           <w:lang w:eastAsia="ar-SA"/>
         </w:rPr>
-        <w:t xml:space="preserve"> </w:t>
-      </w:r>
-      <w:bookmarkStart w:id="0" w:name="_Hlk70952511"/>
-      <w:bookmarkEnd w:id="0"/>
+        <w:t>,</w:t>
+      </w:r>
       <w:r>
         <w:rPr>
           <w:rFonts w:ascii="Calibri" w:hAnsi="Calibri" w:cs="Calibri"/>
@@ -676,45 +658,7 @@
           <w:szCs w:val="20"/>
           <w:lang w:eastAsia="ar-SA"/>
         </w:rPr>
-        <w:t xml:space="preserve"> </w:t>
-      </w:r>
-      <w:r>
-        <w:rPr>
-          <w:rFonts w:ascii="Calibri" w:hAnsi="Calibri" w:cs="Calibri"/>
-          <w:color w:val="auto"/>
-          <w:szCs w:val="20"/>
-          <w:lang w:eastAsia="ar-SA"/>
-        </w:rPr>
-        <w:t>${</w:t>
-      </w:r>
-      <w:proofErr w:type="spellStart"/>
-      <w:r>
-        <w:rPr>
-          <w:rFonts w:ascii="Calibri" w:hAnsi="Calibri" w:cs="Calibri"/>
-          <w:color w:val="auto"/>
-          <w:szCs w:val="20"/>
-          <w:lang w:eastAsia="ar-SA"/>
-        </w:rPr>
-        <w:t>ilustre</w:t>
-      </w:r>
-      <w:r>
-        <w:rPr>
-          <w:rFonts w:ascii="Calibri" w:hAnsi="Calibri" w:cs="Calibri"/>
-          <w:color w:val="auto"/>
-          <w:szCs w:val="20"/>
-          <w:lang w:eastAsia="ar-SA"/>
-        </w:rPr>
-        <w:t>Titulo</w:t>
-      </w:r>
-      <w:proofErr w:type="spellEnd"/>
-      <w:r>
-        <w:rPr>
-          <w:rFonts w:ascii="Calibri" w:hAnsi="Calibri" w:cs="Calibri"/>
-          <w:color w:val="auto"/>
-          <w:szCs w:val="20"/>
-          <w:lang w:eastAsia="ar-SA"/>
-        </w:rPr>
-        <w:t>}</w:t>
+        <w:t xml:space="preserve"> representada por su</w:t>
       </w:r>
       <w:r>
         <w:rPr>
@@ -734,7 +678,7 @@
           <w:highlight w:val="green"/>
           <w:lang w:eastAsia="ar-SA"/>
         </w:rPr>
-        <w:t>${</w:t>
+        <w:t>${alcalde</w:t>
       </w:r>
       <w:r>
         <w:rPr>
@@ -744,7 +688,7 @@
           <w:highlight w:val="green"/>
           <w:lang w:eastAsia="ar-SA"/>
         </w:rPr>
-        <w:t>municipalidad</w:t>
+        <w:t>Apelativo</w:t>
       </w:r>
       <w:r>
         <w:rPr>
@@ -764,7 +708,7 @@
           <w:szCs w:val="20"/>
           <w:lang w:eastAsia="ar-SA"/>
         </w:rPr>
-        <w:t xml:space="preserve">, persona jurídica de derecho público, </w:t>
+        <w:t xml:space="preserve"> </w:t>
       </w:r>
       <w:r>
         <w:rPr>
@@ -774,39 +718,7 @@
           <w:highlight w:val="green"/>
           <w:lang w:eastAsia="ar-SA"/>
         </w:rPr>
-        <w:t xml:space="preserve">RUT </w:t>
-      </w:r>
-      <w:r>
-        <w:rPr>
-          <w:rFonts w:ascii="Calibri" w:hAnsi="Calibri" w:cs="Calibri"/>
-          <w:color w:val="auto"/>
-          <w:szCs w:val="20"/>
-          <w:highlight w:val="green"/>
-          <w:lang w:eastAsia="ar-SA"/>
-        </w:rPr>
-        <w:t>${</w:t>
-      </w:r>
-      <w:proofErr w:type="spellStart"/>
-      <w:r>
-        <w:rPr>
-          <w:rFonts w:ascii="Calibri" w:hAnsi="Calibri" w:cs="Calibri"/>
-          <w:color w:val="auto"/>
-          <w:szCs w:val="20"/>
-          <w:highlight w:val="green"/>
-          <w:lang w:eastAsia="ar-SA"/>
-        </w:rPr>
-        <w:t>comunaRut</w:t>
-      </w:r>
-      <w:proofErr w:type="spellEnd"/>
-      <w:r>
-        <w:rPr>
-          <w:rFonts w:ascii="Calibri" w:hAnsi="Calibri" w:cs="Calibri"/>
-          <w:color w:val="auto"/>
-          <w:szCs w:val="20"/>
-          <w:highlight w:val="green"/>
-          <w:lang w:eastAsia="ar-SA"/>
-        </w:rPr>
-        <w:t>}</w:t>
+        <w:t>${alcalde}</w:t>
       </w:r>
       <w:r>
         <w:rPr>
@@ -814,7 +726,6 @@
           <w:b w:val="0"/>
           <w:color w:val="auto"/>
           <w:szCs w:val="20"/>
-          <w:highlight w:val="green"/>
           <w:lang w:eastAsia="ar-SA"/>
         </w:rPr>
         <w:t>,</w:t>
@@ -827,17 +738,17 @@
           <w:szCs w:val="20"/>
           <w:lang w:eastAsia="ar-SA"/>
         </w:rPr>
-        <w:t xml:space="preserve"> representada por su</w:t>
-      </w:r>
-      <w:r>
-        <w:rPr>
-          <w:rFonts w:ascii="Calibri" w:hAnsi="Calibri" w:cs="Calibri"/>
-          <w:b w:val="0"/>
+        <w:t xml:space="preserve"> chileno, Cédula Nacional de Identidad </w:t>
+      </w:r>
+      <w:r>
+        <w:rPr>
+          <w:rFonts w:ascii="Calibri" w:hAnsi="Calibri" w:cs="Calibri"/>
           <w:color w:val="auto"/>
           <w:szCs w:val="20"/>
+          <w:highlight w:val="green"/>
           <w:lang w:eastAsia="ar-SA"/>
         </w:rPr>
-        <w:t xml:space="preserve"> </w:t>
+        <w:t>N°</w:t>
       </w:r>
       <w:r>
         <w:rPr>
@@ -847,123 +758,7 @@
           <w:highlight w:val="green"/>
           <w:lang w:eastAsia="ar-SA"/>
         </w:rPr>
-        <w:t>${</w:t>
-      </w:r>
-      <w:proofErr w:type="spellStart"/>
-      <w:r>
-        <w:rPr>
-          <w:rFonts w:ascii="Calibri" w:hAnsi="Calibri" w:cs="Calibri"/>
-          <w:color w:val="auto"/>
-          <w:szCs w:val="20"/>
-          <w:highlight w:val="green"/>
-          <w:lang w:eastAsia="ar-SA"/>
-        </w:rPr>
-        <w:t>alcalde</w:t>
-      </w:r>
-      <w:r>
-        <w:rPr>
-          <w:rFonts w:ascii="Calibri" w:hAnsi="Calibri" w:cs="Calibri"/>
-          <w:color w:val="auto"/>
-          <w:szCs w:val="20"/>
-          <w:highlight w:val="green"/>
-          <w:lang w:eastAsia="ar-SA"/>
-        </w:rPr>
-        <w:t>Apelativo</w:t>
-      </w:r>
-      <w:proofErr w:type="spellEnd"/>
-      <w:r>
-        <w:rPr>
-          <w:rFonts w:ascii="Calibri" w:hAnsi="Calibri" w:cs="Calibri"/>
-          <w:color w:val="auto"/>
-          <w:szCs w:val="20"/>
-          <w:highlight w:val="green"/>
-          <w:lang w:eastAsia="ar-SA"/>
-        </w:rPr>
-        <w:t>}</w:t>
-      </w:r>
-      <w:r>
-        <w:rPr>
-          <w:rFonts w:ascii="Calibri" w:hAnsi="Calibri" w:cs="Calibri"/>
-          <w:b w:val="0"/>
-          <w:color w:val="auto"/>
-          <w:szCs w:val="20"/>
-          <w:lang w:eastAsia="ar-SA"/>
-        </w:rPr>
-        <w:t xml:space="preserve"> </w:t>
-      </w:r>
-      <w:r>
-        <w:rPr>
-          <w:rFonts w:ascii="Calibri" w:hAnsi="Calibri" w:cs="Calibri"/>
-          <w:color w:val="auto"/>
-          <w:szCs w:val="20"/>
-          <w:highlight w:val="green"/>
-          <w:lang w:eastAsia="ar-SA"/>
-        </w:rPr>
-        <w:t>${alcalde}</w:t>
-      </w:r>
-      <w:r>
-        <w:rPr>
-          <w:rFonts w:ascii="Calibri" w:hAnsi="Calibri" w:cs="Calibri"/>
-          <w:b w:val="0"/>
-          <w:color w:val="auto"/>
-          <w:szCs w:val="20"/>
-          <w:lang w:eastAsia="ar-SA"/>
-        </w:rPr>
-        <w:t>,</w:t>
-      </w:r>
-      <w:r>
-        <w:rPr>
-          <w:rFonts w:ascii="Calibri" w:hAnsi="Calibri" w:cs="Calibri"/>
-          <w:b w:val="0"/>
-          <w:color w:val="auto"/>
-          <w:szCs w:val="20"/>
-          <w:lang w:eastAsia="ar-SA"/>
-        </w:rPr>
-        <w:t xml:space="preserve"> chileno, Cédula Nacional de Identidad </w:t>
-      </w:r>
-      <w:proofErr w:type="spellStart"/>
-      <w:r>
-        <w:rPr>
-          <w:rFonts w:ascii="Calibri" w:hAnsi="Calibri" w:cs="Calibri"/>
-          <w:color w:val="auto"/>
-          <w:szCs w:val="20"/>
-          <w:highlight w:val="green"/>
-          <w:lang w:eastAsia="ar-SA"/>
-        </w:rPr>
-        <w:t>N°</w:t>
-      </w:r>
-      <w:proofErr w:type="spellEnd"/>
-      <w:r>
-        <w:rPr>
-          <w:rFonts w:ascii="Calibri" w:hAnsi="Calibri" w:cs="Calibri"/>
-          <w:color w:val="auto"/>
-          <w:szCs w:val="20"/>
-          <w:highlight w:val="green"/>
-          <w:lang w:eastAsia="ar-SA"/>
-        </w:rPr>
-        <w:t>${</w:t>
-      </w:r>
-      <w:proofErr w:type="spellStart"/>
-      <w:r>
-        <w:rPr>
-          <w:rFonts w:ascii="Calibri" w:hAnsi="Calibri" w:cs="Calibri"/>
-          <w:color w:val="auto"/>
-          <w:szCs w:val="20"/>
-          <w:highlight w:val="green"/>
-          <w:lang w:eastAsia="ar-SA"/>
-        </w:rPr>
-        <w:t>alcaldeRut</w:t>
-      </w:r>
-      <w:proofErr w:type="spellEnd"/>
-      <w:r>
-        <w:rPr>
-          <w:rFonts w:ascii="Calibri" w:hAnsi="Calibri" w:cs="Calibri"/>
-          <w:color w:val="auto"/>
-          <w:szCs w:val="20"/>
-          <w:highlight w:val="green"/>
-          <w:lang w:eastAsia="ar-SA"/>
-        </w:rPr>
-        <w:t>}</w:t>
+        <w:t>${alcaldeRut}</w:t>
       </w:r>
       <w:r>
         <w:rPr>
@@ -994,29 +789,7 @@
           <w:highlight w:val="green"/>
           <w:lang w:eastAsia="ar-SA"/>
         </w:rPr>
-        <w:t>${</w:t>
-      </w:r>
-      <w:proofErr w:type="spellStart"/>
-      <w:r>
-        <w:rPr>
-          <w:rFonts w:ascii="Calibri" w:hAnsi="Calibri" w:cs="Calibri"/>
-          <w:color w:val="auto"/>
-          <w:szCs w:val="22"/>
-          <w:highlight w:val="green"/>
-          <w:lang w:eastAsia="ar-SA"/>
-        </w:rPr>
-        <w:t>municipalidadDirec</w:t>
-      </w:r>
-      <w:proofErr w:type="spellEnd"/>
-      <w:r>
-        <w:rPr>
-          <w:rFonts w:ascii="Calibri" w:hAnsi="Calibri" w:cs="Calibri"/>
-          <w:color w:val="auto"/>
-          <w:szCs w:val="22"/>
-          <w:highlight w:val="green"/>
-          <w:lang w:eastAsia="ar-SA"/>
-        </w:rPr>
-        <w:t>}</w:t>
+        <w:t>${municipalidadDirec}</w:t>
       </w:r>
       <w:r>
         <w:rPr>
@@ -1160,25 +933,14 @@
         </w:rPr>
         <w:t xml:space="preserve"> con posterioridad a la </w:t>
       </w:r>
-      <w:proofErr w:type="gramStart"/>
-      <w:r>
-        <w:rPr>
-          <w:rFonts w:ascii="Calibri" w:hAnsi="Calibri" w:cs="Calibri"/>
-          <w:b/>
-          <w:sz w:val="22"/>
-          <w:szCs w:val="20"/>
-        </w:rPr>
-        <w:t>entrada en vigencia</w:t>
-      </w:r>
-      <w:proofErr w:type="gramEnd"/>
-      <w:r>
-        <w:rPr>
-          <w:rFonts w:ascii="Calibri" w:hAnsi="Calibri" w:cs="Calibri"/>
-          <w:b/>
-          <w:sz w:val="22"/>
-          <w:szCs w:val="20"/>
-        </w:rPr>
-        <w:t xml:space="preserve"> de esta ley impliquen un mayor gasto para la “MUNICIPALIDAD”, </w:t>
+      <w:r>
+        <w:rPr>
+          <w:rFonts w:ascii="Calibri" w:hAnsi="Calibri" w:cs="Calibri"/>
+          <w:b/>
+          <w:sz w:val="22"/>
+          <w:szCs w:val="20"/>
+        </w:rPr>
+        <w:t xml:space="preserve">entrada en vigencia de esta ley impliquen un mayor gasto para la “MUNICIPALIDAD”, </w:t>
       </w:r>
       <w:r>
         <w:rPr>
@@ -1488,29 +1250,7 @@
           <w:szCs w:val="20"/>
           <w:lang w:eastAsia="ar-SA"/>
         </w:rPr>
-        <w:t xml:space="preserve">, a fin de contribuir a mejorar la salud de la población beneficiaria legal del Sector Público de Salud, aumentando la capacidad de respuesta oportuna de la atención primaria, a los problemas de salud por los cuales consultan las personas, para lograr una red de atención primaria más eficaz y cercana a éstas, contribuyendo de tal forma a mejorar los problemas de acceso y </w:t>
-      </w:r>
-      <w:proofErr w:type="spellStart"/>
-      <w:r>
-        <w:rPr>
-          <w:rFonts w:ascii="Calibri" w:hAnsi="Calibri" w:cs="Calibri"/>
-          <w:bCs/>
-          <w:sz w:val="22"/>
-          <w:szCs w:val="20"/>
-          <w:lang w:eastAsia="ar-SA"/>
-        </w:rPr>
-        <w:t>resolutividad</w:t>
-      </w:r>
-      <w:proofErr w:type="spellEnd"/>
-      <w:r>
-        <w:rPr>
-          <w:rFonts w:ascii="Calibri" w:hAnsi="Calibri" w:cs="Calibri"/>
-          <w:bCs/>
-          <w:sz w:val="22"/>
-          <w:szCs w:val="20"/>
-          <w:lang w:eastAsia="ar-SA"/>
-        </w:rPr>
-        <w:t xml:space="preserve"> de la atención de salud a la comunidad en el que participarán las partes, en conformidad a lo establecido en el presente convenio.</w:t>
+        <w:t>, a fin de contribuir a mejorar la salud de la población beneficiaria legal del Sector Público de Salud, aumentando la capacidad de respuesta oportuna de la atención primaria, a los problemas de salud por los cuales consultan las personas, para lograr una red de atención primaria más eficaz y cercana a éstas, contribuyendo de tal forma a mejorar los problemas de acceso y resolutividad de la atención de salud a la comunidad en el que participarán las partes, en conformidad a lo establecido en el presente convenio.</w:t>
       </w:r>
     </w:p>
     <w:p>
@@ -1557,7 +1297,6 @@
         </w:rPr>
         <w:t xml:space="preserve">ha sido aprobado por Resolución Exenta </w:t>
       </w:r>
-      <w:proofErr w:type="spellStart"/>
       <w:r>
         <w:rPr>
           <w:rFonts w:ascii="Calibri" w:hAnsi="Calibri" w:cs="Calibri"/>
@@ -1577,38 +1316,15 @@
         </w:rPr>
         <w:t>°</w:t>
       </w:r>
-      <w:proofErr w:type="spellEnd"/>
-      <w:r>
-        <w:rPr>
-          <w:rFonts w:ascii="Calibri" w:hAnsi="Calibri" w:cs="Calibri"/>
-          <w:bCs/>
-          <w:sz w:val="22"/>
-          <w:szCs w:val="20"/>
-          <w:highlight w:val="green"/>
-        </w:rPr>
-        <w:t>${</w:t>
-      </w:r>
-      <w:proofErr w:type="spellStart"/>
-      <w:r>
-        <w:rPr>
-          <w:rFonts w:ascii="Calibri" w:hAnsi="Calibri" w:cs="Calibri"/>
-          <w:bCs/>
-          <w:sz w:val="22"/>
-          <w:szCs w:val="20"/>
-          <w:highlight w:val="green"/>
-        </w:rPr>
-        <w:t>numResolucion</w:t>
-      </w:r>
-      <w:proofErr w:type="spellEnd"/>
-      <w:r>
-        <w:rPr>
-          <w:rFonts w:ascii="Calibri" w:hAnsi="Calibri" w:cs="Calibri"/>
-          <w:bCs/>
-          <w:sz w:val="22"/>
-          <w:szCs w:val="20"/>
-          <w:highlight w:val="green"/>
-        </w:rPr>
-        <w:t>}</w:t>
+      <w:r>
+        <w:rPr>
+          <w:rFonts w:ascii="Calibri" w:hAnsi="Calibri" w:cs="Calibri"/>
+          <w:bCs/>
+          <w:sz w:val="22"/>
+          <w:szCs w:val="20"/>
+          <w:highlight w:val="green"/>
+        </w:rPr>
+        <w:t>${numResolucion}</w:t>
       </w:r>
       <w:r>
         <w:rPr>
@@ -1636,29 +1352,7 @@
           <w:szCs w:val="20"/>
           <w:highlight w:val="green"/>
         </w:rPr>
-        <w:t>${</w:t>
-      </w:r>
-      <w:proofErr w:type="spellStart"/>
-      <w:r>
-        <w:rPr>
-          <w:rFonts w:ascii="Calibri" w:hAnsi="Calibri" w:cs="Calibri"/>
-          <w:bCs/>
-          <w:sz w:val="22"/>
-          <w:szCs w:val="20"/>
-          <w:highlight w:val="green"/>
-        </w:rPr>
-        <w:t>fechaResolucion</w:t>
-      </w:r>
-      <w:proofErr w:type="spellEnd"/>
-      <w:r>
-        <w:rPr>
-          <w:rFonts w:ascii="Calibri" w:hAnsi="Calibri" w:cs="Calibri"/>
-          <w:bCs/>
-          <w:sz w:val="22"/>
-          <w:szCs w:val="20"/>
-          <w:highlight w:val="green"/>
-        </w:rPr>
-        <w:t>}</w:t>
+        <w:t>${fechaResolucion}</w:t>
       </w:r>
       <w:r>
         <w:rPr>
@@ -1685,7 +1379,25 @@
           <w:sz w:val="22"/>
           <w:szCs w:val="20"/>
         </w:rPr>
-        <w:t xml:space="preserve">Ministerio de Salud y respecto a las exigencias de dicho programa, la </w:t>
+        <w:t>Ministerio de Salud y</w:t>
+      </w:r>
+      <w:r>
+        <w:rPr>
+          <w:rFonts w:ascii="Calibri" w:hAnsi="Calibri" w:cs="Calibri"/>
+          <w:bCs/>
+          <w:sz w:val="22"/>
+          <w:szCs w:val="20"/>
+        </w:rPr>
+        <w:t xml:space="preserve"> sus respectivas modificaciones,</w:t>
+      </w:r>
+      <w:r>
+        <w:rPr>
+          <w:rFonts w:ascii="Calibri" w:hAnsi="Calibri" w:cs="Calibri"/>
+          <w:bCs/>
+          <w:sz w:val="22"/>
+          <w:szCs w:val="20"/>
+        </w:rPr>
+        <w:t xml:space="preserve"> respecto a las exigencias de dicho programa, la </w:t>
       </w:r>
       <w:r>
         <w:rPr>
@@ -1889,29 +1601,7 @@
           <w:szCs w:val="20"/>
           <w:highlight w:val="green"/>
         </w:rPr>
-        <w:t>${</w:t>
-      </w:r>
-      <w:proofErr w:type="spellStart"/>
-      <w:r>
-        <w:rPr>
-          <w:rFonts w:ascii="Calibri" w:hAnsi="Calibri" w:cs="Calibri"/>
-          <w:bCs/>
-          <w:sz w:val="22"/>
-          <w:szCs w:val="20"/>
-          <w:highlight w:val="green"/>
-        </w:rPr>
-        <w:t>establecimientosListado</w:t>
-      </w:r>
-      <w:proofErr w:type="spellEnd"/>
-      <w:r>
-        <w:rPr>
-          <w:rFonts w:ascii="Calibri" w:hAnsi="Calibri" w:cs="Calibri"/>
-          <w:bCs/>
-          <w:sz w:val="22"/>
-          <w:szCs w:val="20"/>
-          <w:highlight w:val="green"/>
-        </w:rPr>
-        <w:t>}</w:t>
+        <w:t>${establecimientosListado}</w:t>
       </w:r>
       <w:r>
         <w:rPr>
@@ -2135,31 +1825,7 @@
           <w:szCs w:val="20"/>
           <w:highlight w:val="green"/>
         </w:rPr>
-        <w:t>${</w:t>
-      </w:r>
-      <w:proofErr w:type="spellStart"/>
-      <w:r>
-        <w:rPr>
-          <w:rFonts w:ascii="Calibri" w:hAnsi="Calibri" w:cs="Calibri"/>
-          <w:bCs/>
-          <w:color w:val="000000" w:themeColor="text1"/>
-          <w:sz w:val="22"/>
-          <w:szCs w:val="20"/>
-          <w:highlight w:val="green"/>
-        </w:rPr>
-        <w:t>componentesListado</w:t>
-      </w:r>
-      <w:proofErr w:type="spellEnd"/>
-      <w:r>
-        <w:rPr>
-          <w:rFonts w:ascii="Calibri" w:hAnsi="Calibri" w:cs="Calibri"/>
-          <w:bCs/>
-          <w:color w:val="000000" w:themeColor="text1"/>
-          <w:sz w:val="22"/>
-          <w:szCs w:val="20"/>
-          <w:highlight w:val="green"/>
-        </w:rPr>
-        <w:t>}</w:t>
+        <w:t>${componentesListado}</w:t>
       </w:r>
     </w:p>
     <w:p>
@@ -2197,7 +1863,6 @@
         </w:rPr>
         <w:t>${</w:t>
       </w:r>
-      <w:proofErr w:type="spellStart"/>
       <w:r>
         <w:rPr>
           <w:rFonts w:ascii="Calibri" w:hAnsi="Calibri" w:cs="Calibri"/>
@@ -2209,7 +1874,6 @@
         </w:rPr>
         <w:t>componenteIndex</w:t>
       </w:r>
-      <w:proofErr w:type="spellEnd"/>
       <w:r>
         <w:rPr>
           <w:rFonts w:ascii="Calibri" w:hAnsi="Calibri" w:cs="Calibri"/>
@@ -2241,31 +1905,7 @@
           <w:szCs w:val="20"/>
           <w:highlight w:val="green"/>
         </w:rPr>
-        <w:t>${</w:t>
-      </w:r>
-      <w:proofErr w:type="spellStart"/>
-      <w:r>
-        <w:rPr>
-          <w:rFonts w:ascii="Calibri" w:hAnsi="Calibri" w:cs="Calibri"/>
-          <w:bCs/>
-          <w:color w:val="000000" w:themeColor="text1"/>
-          <w:sz w:val="22"/>
-          <w:szCs w:val="20"/>
-          <w:highlight w:val="green"/>
-        </w:rPr>
-        <w:t>componenteNombre</w:t>
-      </w:r>
-      <w:proofErr w:type="spellEnd"/>
-      <w:r>
-        <w:rPr>
-          <w:rFonts w:ascii="Calibri" w:hAnsi="Calibri" w:cs="Calibri"/>
-          <w:bCs/>
-          <w:color w:val="000000" w:themeColor="text1"/>
-          <w:sz w:val="22"/>
-          <w:szCs w:val="20"/>
-          <w:highlight w:val="green"/>
-        </w:rPr>
-        <w:t>}</w:t>
+        <w:t>${componenteNombre}</w:t>
       </w:r>
     </w:p>
     <w:p>
@@ -2289,31 +1929,7 @@
           <w:szCs w:val="20"/>
           <w:highlight w:val="green"/>
         </w:rPr>
-        <w:t>${/</w:t>
-      </w:r>
-      <w:proofErr w:type="spellStart"/>
-      <w:r>
-        <w:rPr>
-          <w:rFonts w:ascii="Calibri" w:hAnsi="Calibri" w:cs="Calibri"/>
-          <w:bCs/>
-          <w:color w:val="000000" w:themeColor="text1"/>
-          <w:sz w:val="22"/>
-          <w:szCs w:val="20"/>
-          <w:highlight w:val="green"/>
-        </w:rPr>
-        <w:t>componentesListado</w:t>
-      </w:r>
-      <w:proofErr w:type="spellEnd"/>
-      <w:r>
-        <w:rPr>
-          <w:rFonts w:ascii="Calibri" w:hAnsi="Calibri" w:cs="Calibri"/>
-          <w:bCs/>
-          <w:color w:val="000000" w:themeColor="text1"/>
-          <w:sz w:val="22"/>
-          <w:szCs w:val="20"/>
-          <w:highlight w:val="green"/>
-        </w:rPr>
-        <w:t>}</w:t>
+        <w:t>${/componentesListado}</w:t>
       </w:r>
     </w:p>
     <w:p>
@@ -2477,55 +2093,7 @@
           <w:szCs w:val="20"/>
           <w:highlight w:val="green"/>
         </w:rPr>
-        <w:t>${</w:t>
-      </w:r>
-      <w:proofErr w:type="spellStart"/>
-      <w:r>
-        <w:rPr>
-          <w:rFonts w:ascii="Calibri" w:hAnsi="Calibri" w:cs="Calibri"/>
-          <w:b/>
-          <w:bCs/>
-          <w:sz w:val="22"/>
-          <w:szCs w:val="20"/>
-          <w:highlight w:val="green"/>
-        </w:rPr>
-        <w:t>totalConvenio</w:t>
-      </w:r>
-      <w:proofErr w:type="spellEnd"/>
-      <w:r>
-        <w:rPr>
-          <w:rFonts w:ascii="Calibri" w:hAnsi="Calibri" w:cs="Calibri"/>
-          <w:b/>
-          <w:bCs/>
-          <w:sz w:val="22"/>
-          <w:szCs w:val="20"/>
-          <w:highlight w:val="green"/>
-        </w:rPr>
-        <w:t>} (${</w:t>
-      </w:r>
-      <w:proofErr w:type="spellStart"/>
-      <w:r>
-        <w:rPr>
-          <w:rFonts w:ascii="Calibri" w:hAnsi="Calibri" w:cs="Calibri"/>
-          <w:b/>
-          <w:bCs/>
-          <w:sz w:val="22"/>
-          <w:szCs w:val="20"/>
-          <w:highlight w:val="green"/>
-        </w:rPr>
-        <w:t>totalConvenioLetras</w:t>
-      </w:r>
-      <w:proofErr w:type="spellEnd"/>
-      <w:r>
-        <w:rPr>
-          <w:rFonts w:ascii="Calibri" w:hAnsi="Calibri" w:cs="Calibri"/>
-          <w:b/>
-          <w:bCs/>
-          <w:sz w:val="22"/>
-          <w:szCs w:val="20"/>
-          <w:highlight w:val="green"/>
-        </w:rPr>
-        <w:t>})</w:t>
+        <w:t>${totalConvenio} (${totalConvenioLetras})</w:t>
       </w:r>
       <w:r>
         <w:rPr>
@@ -2905,25 +2473,7 @@
           <w:sz w:val="22"/>
           <w:lang w:val="es-ES_tradnl" w:eastAsia="en-US"/>
         </w:rPr>
-        <w:t xml:space="preserve">” y </w:t>
-      </w:r>
-      <w:proofErr w:type="gramStart"/>
-      <w:r>
-        <w:rPr>
-          <w:rFonts w:asciiTheme="minorHAnsi" w:hAnsiTheme="minorHAnsi" w:cstheme="minorHAnsi"/>
-          <w:sz w:val="22"/>
-          <w:lang w:val="es-ES_tradnl" w:eastAsia="en-US"/>
-        </w:rPr>
-        <w:t>de acuerdo a</w:t>
-      </w:r>
-      <w:proofErr w:type="gramEnd"/>
-      <w:r>
-        <w:rPr>
-          <w:rFonts w:asciiTheme="minorHAnsi" w:hAnsiTheme="minorHAnsi" w:cstheme="minorHAnsi"/>
-          <w:sz w:val="22"/>
-          <w:lang w:val="es-ES_tradnl" w:eastAsia="en-US"/>
-        </w:rPr>
-        <w:t xml:space="preserve"> la normativa vigente, para estos efectos deberá enviar vía correo electrónico a la referente del programa</w:t>
+        <w:t>” y de acuerdo a la normativa vigente, para estos efectos deberá enviar vía correo electrónico a la referente del programa</w:t>
       </w:r>
       <w:r>
         <w:rPr>
@@ -3392,25 +2942,14 @@
         </w:rPr>
         <w:t xml:space="preserve">deberá haber hecho en ingreso de las rendiciones mensuales hasta el mes de </w:t>
       </w:r>
-      <w:proofErr w:type="gramStart"/>
-      <w:r>
-        <w:rPr>
-          <w:rFonts w:cs="Calibri"/>
-          <w:b/>
-          <w:szCs w:val="20"/>
-          <w:highlight w:val="green"/>
-        </w:rPr>
-        <w:t>Diciembre</w:t>
-      </w:r>
-      <w:proofErr w:type="gramEnd"/>
-      <w:r>
-        <w:rPr>
-          <w:rFonts w:cs="Calibri"/>
-          <w:b/>
-          <w:szCs w:val="20"/>
-          <w:highlight w:val="green"/>
-        </w:rPr>
-        <w:t xml:space="preserve"> del año 202</w:t>
+      <w:r>
+        <w:rPr>
+          <w:rFonts w:cs="Calibri"/>
+          <w:b/>
+          <w:szCs w:val="20"/>
+          <w:highlight w:val="green"/>
+        </w:rPr>
+        <w:t>Diciembre del año 202</w:t>
       </w:r>
       <w:r>
         <w:rPr>
@@ -3681,7 +3220,6 @@
         </w:rPr>
         <w:t xml:space="preserve">se hará efectiva en el mes de </w:t>
       </w:r>
-      <w:proofErr w:type="gramStart"/>
       <w:r>
         <w:rPr>
           <w:rFonts w:cs="Calibri"/>
@@ -3690,7 +3228,6 @@
         </w:rPr>
         <w:t>Octubre</w:t>
       </w:r>
-      <w:proofErr w:type="gramEnd"/>
       <w:r>
         <w:rPr>
           <w:rFonts w:cs="Calibri"/>
@@ -3714,25 +3251,7 @@
           <w:szCs w:val="20"/>
           <w:highlight w:val="green"/>
         </w:rPr>
-        <w:t xml:space="preserve"> si es que el resultado final de la ponderación de los indicadores de la comuna es inferior al _____%, en relación al 100% de la meta anual. El descuento será proporcional al porcentaje de incumplimiento, </w:t>
-      </w:r>
-      <w:proofErr w:type="gramStart"/>
-      <w:r>
-        <w:rPr>
-          <w:rFonts w:cs="Calibri"/>
-          <w:szCs w:val="20"/>
-          <w:highlight w:val="green"/>
-        </w:rPr>
-        <w:t>de acuerdo al</w:t>
-      </w:r>
-      <w:proofErr w:type="gramEnd"/>
-      <w:r>
-        <w:rPr>
-          <w:rFonts w:cs="Calibri"/>
-          <w:szCs w:val="20"/>
-          <w:highlight w:val="green"/>
-        </w:rPr>
-        <w:t xml:space="preserve"> siguiente cuadro:</w:t>
+        <w:t xml:space="preserve"> si es que el resultado final de la ponderación de los indicadores de la comuna es inferior al _____%, en relación al 100% de la meta anual. El descuento será proporcional al porcentaje de incumplimiento, de acuerdo al siguiente cuadro:</w:t>
       </w:r>
     </w:p>
     <w:p>
@@ -4169,18 +3688,8 @@
           <w:szCs w:val="20"/>
           <w:highlight w:val="green"/>
         </w:rPr>
-        <w:t xml:space="preserve"> podrá apelar la decisión de reliquidar, mediante oficio enviado a </w:t>
-      </w:r>
-      <w:proofErr w:type="gramStart"/>
-      <w:r>
-        <w:rPr>
-          <w:rFonts w:cs="Calibri"/>
-          <w:szCs w:val="20"/>
-          <w:highlight w:val="green"/>
-        </w:rPr>
-        <w:t>Director</w:t>
-      </w:r>
-      <w:proofErr w:type="gramEnd"/>
+        <w:t xml:space="preserve"> podrá apelar la decisión de reliquidar, mediante oficio enviado a Director</w:t>
+      </w:r>
       <w:r>
         <w:rPr>
           <w:rFonts w:cs="Calibri"/>
@@ -4654,25 +4163,14 @@
         </w:rPr>
         <w:t xml:space="preserve">deberá haber hecho en ingreso de las rendiciones mensuales hasta el mes de </w:t>
       </w:r>
-      <w:proofErr w:type="gramStart"/>
-      <w:r>
-        <w:rPr>
-          <w:rFonts w:cs="Calibri"/>
-          <w:b/>
-          <w:szCs w:val="20"/>
-          <w:highlight w:val="green"/>
-        </w:rPr>
-        <w:t>Diciembre</w:t>
-      </w:r>
-      <w:proofErr w:type="gramEnd"/>
-      <w:r>
-        <w:rPr>
-          <w:rFonts w:cs="Calibri"/>
-          <w:b/>
-          <w:szCs w:val="20"/>
-          <w:highlight w:val="green"/>
-        </w:rPr>
-        <w:t xml:space="preserve"> del año 202</w:t>
+      <w:r>
+        <w:rPr>
+          <w:rFonts w:cs="Calibri"/>
+          <w:b/>
+          <w:szCs w:val="20"/>
+          <w:highlight w:val="green"/>
+        </w:rPr>
+        <w:t>Diciembre del año 202</w:t>
       </w:r>
       <w:r>
         <w:rPr>
@@ -4939,7 +4437,6 @@
         </w:rPr>
         <w:t xml:space="preserve"> se hará efectiva en el mes de </w:t>
       </w:r>
-      <w:proofErr w:type="gramStart"/>
       <w:r>
         <w:rPr>
           <w:rFonts w:cs="Calibri"/>
@@ -4948,7 +4445,6 @@
         </w:rPr>
         <w:t>Octubre</w:t>
       </w:r>
-      <w:proofErr w:type="gramEnd"/>
       <w:r>
         <w:rPr>
           <w:rFonts w:cs="Calibri"/>
@@ -4972,25 +4468,7 @@
           <w:szCs w:val="20"/>
           <w:highlight w:val="green"/>
         </w:rPr>
-        <w:t xml:space="preserve"> si es que el resultado final de la ponderación de los indicadores de la comuna es inferior al _____%, en relación al 100% de la meta anual. El descuento será proporcional al porcentaje de incumplimiento, </w:t>
-      </w:r>
-      <w:proofErr w:type="gramStart"/>
-      <w:r>
-        <w:rPr>
-          <w:rFonts w:cs="Calibri"/>
-          <w:szCs w:val="20"/>
-          <w:highlight w:val="green"/>
-        </w:rPr>
-        <w:t>de acuerdo al</w:t>
-      </w:r>
-      <w:proofErr w:type="gramEnd"/>
-      <w:r>
-        <w:rPr>
-          <w:rFonts w:cs="Calibri"/>
-          <w:szCs w:val="20"/>
-          <w:highlight w:val="green"/>
-        </w:rPr>
-        <w:t xml:space="preserve"> siguiente cuadro:</w:t>
+        <w:t xml:space="preserve"> si es que el resultado final de la ponderación de los indicadores de la comuna es inferior al _____%, en relación al 100% de la meta anual. El descuento será proporcional al porcentaje de incumplimiento, de acuerdo al siguiente cuadro:</w:t>
       </w:r>
     </w:p>
     <w:tbl>
@@ -5462,18 +4940,8 @@
           <w:szCs w:val="20"/>
           <w:highlight w:val="green"/>
         </w:rPr>
-        <w:t xml:space="preserve"> podrá apelar la decisión de reliquidar, mediante oficio enviado a </w:t>
-      </w:r>
-      <w:proofErr w:type="gramStart"/>
-      <w:r>
-        <w:rPr>
-          <w:rFonts w:cs="Calibri"/>
-          <w:szCs w:val="20"/>
-          <w:highlight w:val="green"/>
-        </w:rPr>
-        <w:t>Director</w:t>
-      </w:r>
-      <w:proofErr w:type="gramEnd"/>
+        <w:t xml:space="preserve"> podrá apelar la decisión de reliquidar, mediante oficio enviado a Director</w:t>
+      </w:r>
       <w:r>
         <w:rPr>
           <w:rFonts w:cs="Calibri"/>
@@ -5796,25 +5264,14 @@
         </w:rPr>
         <w:t xml:space="preserve">deberá haber hecho en ingreso de las rendiciones mensuales hasta el mes de </w:t>
       </w:r>
-      <w:proofErr w:type="gramStart"/>
-      <w:r>
-        <w:rPr>
-          <w:rFonts w:cs="Calibri"/>
-          <w:b/>
-          <w:szCs w:val="20"/>
-          <w:highlight w:val="green"/>
-        </w:rPr>
-        <w:t>Diciembre</w:t>
-      </w:r>
-      <w:proofErr w:type="gramEnd"/>
-      <w:r>
-        <w:rPr>
-          <w:rFonts w:cs="Calibri"/>
-          <w:b/>
-          <w:szCs w:val="20"/>
-          <w:highlight w:val="green"/>
-        </w:rPr>
-        <w:t xml:space="preserve"> del año 202</w:t>
+      <w:r>
+        <w:rPr>
+          <w:rFonts w:cs="Calibri"/>
+          <w:b/>
+          <w:szCs w:val="20"/>
+          <w:highlight w:val="green"/>
+        </w:rPr>
+        <w:t>Diciembre del año 202</w:t>
       </w:r>
       <w:r>
         <w:rPr>
@@ -6139,25 +5596,14 @@
         </w:rPr>
         <w:t xml:space="preserve">deberá haber hecho en ingreso de las rendiciones mensuales hasta el mes de </w:t>
       </w:r>
-      <w:proofErr w:type="gramStart"/>
-      <w:r>
-        <w:rPr>
-          <w:rFonts w:cs="Calibri"/>
-          <w:b/>
-          <w:szCs w:val="20"/>
-          <w:highlight w:val="green"/>
-        </w:rPr>
-        <w:t>Diciembre</w:t>
-      </w:r>
-      <w:proofErr w:type="gramEnd"/>
-      <w:r>
-        <w:rPr>
-          <w:rFonts w:cs="Calibri"/>
-          <w:b/>
-          <w:szCs w:val="20"/>
-          <w:highlight w:val="green"/>
-        </w:rPr>
-        <w:t xml:space="preserve"> del año 202</w:t>
+      <w:r>
+        <w:rPr>
+          <w:rFonts w:cs="Calibri"/>
+          <w:b/>
+          <w:szCs w:val="20"/>
+          <w:highlight w:val="green"/>
+        </w:rPr>
+        <w:t>Diciembre del año 202</w:t>
       </w:r>
       <w:r>
         <w:rPr>
@@ -6659,9 +6105,8 @@
           <w:sz w:val="22"/>
           <w:szCs w:val="20"/>
         </w:rPr>
-        <w:t xml:space="preserve">sitas </w:t>
-      </w:r>
-      <w:proofErr w:type="spellStart"/>
+        <w:t>sitas inspectivas por parte del/la Referente T</w:t>
+      </w:r>
       <w:r>
         <w:rPr>
           <w:rFonts w:ascii="Calibri" w:hAnsi="Calibri" w:cs="Calibri"/>
@@ -6669,9 +6114,8 @@
           <w:sz w:val="22"/>
           <w:szCs w:val="20"/>
         </w:rPr>
-        <w:t>inspectivas</w:t>
-      </w:r>
-      <w:proofErr w:type="spellEnd"/>
+        <w:t>écnico</w:t>
+      </w:r>
       <w:r>
         <w:rPr>
           <w:rFonts w:ascii="Calibri" w:hAnsi="Calibri" w:cs="Calibri"/>
@@ -6679,7 +6123,7 @@
           <w:sz w:val="22"/>
           <w:szCs w:val="20"/>
         </w:rPr>
-        <w:t xml:space="preserve"> por parte del/la Referente T</w:t>
+        <w:t xml:space="preserve"> Encargado/a</w:t>
       </w:r>
       <w:r>
         <w:rPr>
@@ -6688,7 +6132,7 @@
           <w:sz w:val="22"/>
           <w:szCs w:val="20"/>
         </w:rPr>
-        <w:t>écnico</w:t>
+        <w:t xml:space="preserve"> del</w:t>
       </w:r>
       <w:r>
         <w:rPr>
@@ -6697,16 +6141,17 @@
           <w:sz w:val="22"/>
           <w:szCs w:val="20"/>
         </w:rPr>
-        <w:t xml:space="preserve"> Encargado/a</w:t>
-      </w:r>
-      <w:r>
-        <w:rPr>
-          <w:rFonts w:ascii="Calibri" w:hAnsi="Calibri" w:cs="Calibri"/>
+        <w:t xml:space="preserve"> </w:t>
+      </w:r>
+      <w:r>
+        <w:rPr>
+          <w:rFonts w:ascii="Calibri" w:hAnsi="Calibri" w:cs="Calibri"/>
+          <w:b/>
           <w:color w:val="000000"/>
           <w:sz w:val="22"/>
           <w:szCs w:val="20"/>
         </w:rPr>
-        <w:t xml:space="preserve"> del</w:t>
+        <w:t>“PROGRAM</w:t>
       </w:r>
       <w:r>
         <w:rPr>
@@ -6715,6 +6160,24 @@
           <w:sz w:val="22"/>
           <w:szCs w:val="20"/>
         </w:rPr>
+        <w:t>A”</w:t>
+      </w:r>
+      <w:r>
+        <w:rPr>
+          <w:rFonts w:ascii="Calibri" w:hAnsi="Calibri" w:cs="Calibri"/>
+          <w:color w:val="000000"/>
+          <w:sz w:val="22"/>
+          <w:szCs w:val="20"/>
+        </w:rPr>
+        <w:t xml:space="preserve"> perteneciente al </w:t>
+      </w:r>
+      <w:r>
+        <w:rPr>
+          <w:rFonts w:ascii="Calibri" w:hAnsi="Calibri" w:cs="Calibri"/>
+          <w:color w:val="000000"/>
+          <w:sz w:val="22"/>
+          <w:szCs w:val="20"/>
+        </w:rPr>
         <w:t xml:space="preserve"> </w:t>
       </w:r>
       <w:r>
@@ -6725,65 +6188,7 @@
           <w:sz w:val="22"/>
           <w:szCs w:val="20"/>
         </w:rPr>
-        <w:t>“PROGRAM</w:t>
-      </w:r>
-      <w:r>
-        <w:rPr>
-          <w:rFonts w:ascii="Calibri" w:hAnsi="Calibri" w:cs="Calibri"/>
-          <w:color w:val="000000"/>
-          <w:sz w:val="22"/>
-          <w:szCs w:val="20"/>
-        </w:rPr>
-        <w:t>A”</w:t>
-      </w:r>
-      <w:r>
-        <w:rPr>
-          <w:rFonts w:ascii="Calibri" w:hAnsi="Calibri" w:cs="Calibri"/>
-          <w:color w:val="000000"/>
-          <w:sz w:val="22"/>
-          <w:szCs w:val="20"/>
-        </w:rPr>
-        <w:t xml:space="preserve"> perteneciente </w:t>
-      </w:r>
-      <w:proofErr w:type="gramStart"/>
-      <w:r>
-        <w:rPr>
-          <w:rFonts w:ascii="Calibri" w:hAnsi="Calibri" w:cs="Calibri"/>
-          <w:color w:val="000000"/>
-          <w:sz w:val="22"/>
-          <w:szCs w:val="20"/>
-        </w:rPr>
-        <w:t xml:space="preserve">al </w:t>
-      </w:r>
-      <w:r>
-        <w:rPr>
-          <w:rFonts w:ascii="Calibri" w:hAnsi="Calibri" w:cs="Calibri"/>
-          <w:color w:val="000000"/>
-          <w:sz w:val="22"/>
-          <w:szCs w:val="20"/>
-        </w:rPr>
-        <w:t xml:space="preserve"> </w:t>
-      </w:r>
-      <w:r>
-        <w:rPr>
-          <w:rFonts w:ascii="Calibri" w:hAnsi="Calibri" w:cs="Calibri"/>
-          <w:b/>
-          <w:color w:val="000000"/>
-          <w:sz w:val="22"/>
-          <w:szCs w:val="20"/>
-        </w:rPr>
-        <w:t>“</w:t>
-      </w:r>
-      <w:proofErr w:type="gramEnd"/>
-      <w:r>
-        <w:rPr>
-          <w:rFonts w:ascii="Calibri" w:hAnsi="Calibri" w:cs="Calibri"/>
-          <w:b/>
-          <w:color w:val="000000"/>
-          <w:sz w:val="22"/>
-          <w:szCs w:val="20"/>
-        </w:rPr>
-        <w:t>SERVICIO”</w:t>
+        <w:t>“SERVICIO”</w:t>
       </w:r>
       <w:r>
         <w:rPr>
@@ -7333,27 +6738,7 @@
           <w:sz w:val="22"/>
           <w:szCs w:val="20"/>
         </w:rPr>
-        <w:t xml:space="preserve">del uso correcto y adecuado de los recursos, mediante visitas </w:t>
-      </w:r>
-      <w:proofErr w:type="spellStart"/>
-      <w:r>
-        <w:rPr>
-          <w:rFonts w:ascii="Calibri" w:hAnsi="Calibri" w:cs="Calibri"/>
-          <w:bCs/>
-          <w:sz w:val="22"/>
-          <w:szCs w:val="20"/>
-        </w:rPr>
-        <w:t>inspectivas</w:t>
-      </w:r>
-      <w:proofErr w:type="spellEnd"/>
-      <w:r>
-        <w:rPr>
-          <w:rFonts w:ascii="Calibri" w:hAnsi="Calibri" w:cs="Calibri"/>
-          <w:bCs/>
-          <w:sz w:val="22"/>
-          <w:szCs w:val="20"/>
-        </w:rPr>
-        <w:t>, solicitud d</w:t>
+        <w:t>del uso correcto y adecuado de los recursos, mediante visitas inspectivas, solicitud d</w:t>
       </w:r>
       <w:r>
         <w:rPr>
@@ -7492,27 +6877,7 @@
           <w:szCs w:val="20"/>
           <w:highlight w:val="green"/>
         </w:rPr>
-        <w:t>${</w:t>
-      </w:r>
-      <w:proofErr w:type="spellStart"/>
-      <w:r>
-        <w:rPr>
-          <w:rFonts w:ascii="Calibri" w:hAnsi="Calibri" w:cs="Calibri"/>
-          <w:sz w:val="22"/>
-          <w:szCs w:val="20"/>
-          <w:highlight w:val="green"/>
-        </w:rPr>
-        <w:t>totalQuotas</w:t>
-      </w:r>
-      <w:proofErr w:type="spellEnd"/>
-      <w:r>
-        <w:rPr>
-          <w:rFonts w:ascii="Calibri" w:hAnsi="Calibri" w:cs="Calibri"/>
-          <w:sz w:val="22"/>
-          <w:szCs w:val="20"/>
-          <w:highlight w:val="green"/>
-        </w:rPr>
-        <w:t>}</w:t>
+        <w:t>${totalQuotas}</w:t>
       </w:r>
       <w:r>
         <w:rPr>
@@ -7826,9 +7191,8 @@
           <w:szCs w:val="20"/>
           <w:highlight w:val="green"/>
         </w:rPr>
-        <w:t>#</w:t>
-      </w:r>
-      <w:proofErr w:type="gramStart"/>
+        <w:t>#1</w:t>
+      </w:r>
       <w:r>
         <w:rPr>
           <w:rFonts w:ascii="Calibri" w:hAnsi="Calibri" w:cs="Calibri"/>
@@ -7838,7 +7202,7 @@
           <w:szCs w:val="20"/>
           <w:highlight w:val="green"/>
         </w:rPr>
-        <w:t>1</w:t>
+        <w:t>}</w:t>
       </w:r>
       <w:r>
         <w:rPr>
@@ -7849,30 +7213,7 @@
           <w:szCs w:val="20"/>
           <w:highlight w:val="green"/>
         </w:rPr>
-        <w:t>}</w:t>
-      </w:r>
-      <w:r>
-        <w:rPr>
-          <w:rFonts w:ascii="Calibri" w:hAnsi="Calibri" w:cs="Calibri"/>
-          <w:bCs/>
-          <w:color w:val="000000" w:themeColor="text1"/>
-          <w:sz w:val="22"/>
-          <w:szCs w:val="20"/>
-          <w:highlight w:val="green"/>
-        </w:rPr>
-        <w:t>%</w:t>
-      </w:r>
-      <w:proofErr w:type="gramEnd"/>
-      <w:r>
-        <w:rPr>
-          <w:rFonts w:ascii="Calibri" w:hAnsi="Calibri" w:cs="Calibri"/>
-          <w:bCs/>
-          <w:color w:val="000000" w:themeColor="text1"/>
-          <w:sz w:val="22"/>
-          <w:szCs w:val="20"/>
-          <w:highlight w:val="green"/>
-        </w:rPr>
-        <w:t xml:space="preserve"> </w:t>
+        <w:t xml:space="preserve">% </w:t>
       </w:r>
       <w:r>
         <w:rPr>
@@ -8185,9 +7526,8 @@
           <w:szCs w:val="20"/>
           <w:highlight w:val="green"/>
         </w:rPr>
-        <w:t>#</w:t>
-      </w:r>
-      <w:proofErr w:type="gramStart"/>
+        <w:t>#2</w:t>
+      </w:r>
       <w:r>
         <w:rPr>
           <w:rFonts w:ascii="Calibri" w:hAnsi="Calibri" w:cs="Calibri"/>
@@ -8197,7 +7537,7 @@
           <w:szCs w:val="20"/>
           <w:highlight w:val="green"/>
         </w:rPr>
-        <w:t>2</w:t>
+        <w:t>}</w:t>
       </w:r>
       <w:r>
         <w:rPr>
@@ -8208,20 +7548,8 @@
           <w:szCs w:val="20"/>
           <w:highlight w:val="green"/>
         </w:rPr>
-        <w:t>}</w:t>
-      </w:r>
-      <w:r>
-        <w:rPr>
-          <w:rFonts w:ascii="Calibri" w:hAnsi="Calibri" w:cs="Calibri"/>
-          <w:bCs/>
-          <w:color w:val="000000" w:themeColor="text1"/>
-          <w:sz w:val="22"/>
-          <w:szCs w:val="20"/>
-          <w:highlight w:val="green"/>
-        </w:rPr>
         <w:t>%</w:t>
       </w:r>
-      <w:proofErr w:type="gramEnd"/>
       <w:r>
         <w:rPr>
           <w:rFonts w:ascii="Calibri" w:hAnsi="Calibri" w:cs="Calibri"/>
@@ -8452,37 +7780,16 @@
           <w:szCs w:val="20"/>
           <w:highlight w:val="green"/>
         </w:rPr>
-        <w:t>“MUNICIPALIDAD</w:t>
-      </w:r>
-      <w:proofErr w:type="gramStart"/>
-      <w:r>
-        <w:rPr>
-          <w:rFonts w:cs="Calibri"/>
-          <w:b/>
-          <w:bCs/>
-          <w:szCs w:val="20"/>
-          <w:highlight w:val="green"/>
-        </w:rPr>
-        <w:t xml:space="preserve">”, </w:t>
-      </w:r>
-      <w:r>
-        <w:rPr>
-          <w:rFonts w:cs="Calibri"/>
-          <w:bCs/>
-          <w:szCs w:val="20"/>
-          <w:highlight w:val="green"/>
-        </w:rPr>
-        <w:t xml:space="preserve"> posterior</w:t>
-      </w:r>
-      <w:proofErr w:type="gramEnd"/>
-      <w:r>
-        <w:rPr>
-          <w:rFonts w:cs="Calibri"/>
-          <w:bCs/>
-          <w:szCs w:val="20"/>
-          <w:highlight w:val="green"/>
-        </w:rPr>
-        <w:t xml:space="preserve"> a los cortes de evaluación indicados en la misma cláusula.   </w:t>
+        <w:t xml:space="preserve">“MUNICIPALIDAD”, </w:t>
+      </w:r>
+      <w:r>
+        <w:rPr>
+          <w:rFonts w:cs="Calibri"/>
+          <w:bCs/>
+          <w:szCs w:val="20"/>
+          <w:highlight w:val="green"/>
+        </w:rPr>
+        <w:t xml:space="preserve"> posterior a los cortes de evaluación indicados en la misma cláusula.   </w:t>
       </w:r>
     </w:p>
     <w:p>
@@ -8536,19 +7843,8 @@
           <w:szCs w:val="20"/>
           <w:highlight w:val="green"/>
         </w:rPr>
-        <w:t xml:space="preserve">, a través de la plataforma habilitada para estos </w:t>
-      </w:r>
-      <w:proofErr w:type="gramStart"/>
-      <w:r>
-        <w:rPr>
-          <w:rFonts w:cs="Calibri"/>
-          <w:bCs/>
-          <w:szCs w:val="20"/>
-          <w:highlight w:val="green"/>
-        </w:rPr>
-        <w:t>fines,  donde</w:t>
-      </w:r>
-      <w:proofErr w:type="gramEnd"/>
+        <w:t>, a través de la plataforma habilitada para estos fines,  donde</w:t>
+      </w:r>
       <w:r>
         <w:rPr>
           <w:rFonts w:cs="Calibri"/>
@@ -8987,21 +8283,8 @@
           <w:szCs w:val="20"/>
           <w:highlight w:val="green"/>
         </w:rPr>
-        <w:t>${percentage#</w:t>
-      </w:r>
-      <w:proofErr w:type="gramStart"/>
-      <w:r>
-        <w:rPr>
-          <w:rFonts w:ascii="Calibri" w:hAnsi="Calibri" w:cs="Calibri"/>
-          <w:bCs/>
-          <w:color w:val="000000" w:themeColor="text1"/>
-          <w:sz w:val="22"/>
-          <w:szCs w:val="20"/>
-          <w:highlight w:val="green"/>
-        </w:rPr>
-        <w:t>1}%</w:t>
-      </w:r>
-      <w:proofErr w:type="gramEnd"/>
+        <w:t>${percentage#1}%</w:t>
+      </w:r>
       <w:r>
         <w:rPr>
           <w:rFonts w:ascii="Calibri" w:hAnsi="Calibri" w:cs="Calibri"/>
@@ -9170,31 +8453,7 @@
           <w:szCs w:val="20"/>
           <w:highlight w:val="green"/>
         </w:rPr>
-        <w:t>${percentage#</w:t>
-      </w:r>
-      <w:proofErr w:type="gramStart"/>
-      <w:r>
-        <w:rPr>
-          <w:rFonts w:ascii="Calibri" w:hAnsi="Calibri" w:cs="Calibri"/>
-          <w:bCs/>
-          <w:color w:val="000000" w:themeColor="text1"/>
-          <w:sz w:val="22"/>
-          <w:szCs w:val="20"/>
-          <w:highlight w:val="green"/>
-        </w:rPr>
-        <w:t>2}%</w:t>
-      </w:r>
-      <w:proofErr w:type="gramEnd"/>
-      <w:r>
-        <w:rPr>
-          <w:rFonts w:ascii="Calibri" w:hAnsi="Calibri" w:cs="Calibri"/>
-          <w:bCs/>
-          <w:color w:val="000000" w:themeColor="text1"/>
-          <w:sz w:val="22"/>
-          <w:szCs w:val="20"/>
-          <w:highlight w:val="green"/>
-        </w:rPr>
-        <w:t xml:space="preserve"> </w:t>
+        <w:t xml:space="preserve">${percentage#2}% </w:t>
       </w:r>
       <w:r>
         <w:rPr>
@@ -9351,37 +8610,16 @@
           <w:szCs w:val="20"/>
           <w:highlight w:val="green"/>
         </w:rPr>
-        <w:t>“MUNICIPALIDAD</w:t>
-      </w:r>
-      <w:proofErr w:type="gramStart"/>
-      <w:r>
-        <w:rPr>
-          <w:rFonts w:cs="Calibri"/>
-          <w:b/>
-          <w:bCs/>
-          <w:szCs w:val="20"/>
-          <w:highlight w:val="green"/>
-        </w:rPr>
-        <w:t xml:space="preserve">”, </w:t>
-      </w:r>
-      <w:r>
-        <w:rPr>
-          <w:rFonts w:cs="Calibri"/>
-          <w:bCs/>
-          <w:szCs w:val="20"/>
-          <w:highlight w:val="green"/>
-        </w:rPr>
-        <w:t xml:space="preserve"> posterior</w:t>
-      </w:r>
-      <w:proofErr w:type="gramEnd"/>
-      <w:r>
-        <w:rPr>
-          <w:rFonts w:cs="Calibri"/>
-          <w:bCs/>
-          <w:szCs w:val="20"/>
-          <w:highlight w:val="green"/>
-        </w:rPr>
-        <w:t xml:space="preserve"> a los cortes de evaluación indicados en la misma cláusula.   </w:t>
+        <w:t xml:space="preserve">“MUNICIPALIDAD”, </w:t>
+      </w:r>
+      <w:r>
+        <w:rPr>
+          <w:rFonts w:cs="Calibri"/>
+          <w:bCs/>
+          <w:szCs w:val="20"/>
+          <w:highlight w:val="green"/>
+        </w:rPr>
+        <w:t xml:space="preserve"> posterior a los cortes de evaluación indicados en la misma cláusula.   </w:t>
       </w:r>
     </w:p>
     <w:p>
@@ -9434,27 +8672,7 @@
           <w:szCs w:val="20"/>
           <w:highlight w:val="green"/>
         </w:rPr>
-        <w:t xml:space="preserve">, a través de la plataforma habilitada para estos </w:t>
-      </w:r>
-      <w:proofErr w:type="gramStart"/>
-      <w:r>
-        <w:rPr>
-          <w:rFonts w:cs="Calibri"/>
-          <w:bCs/>
-          <w:szCs w:val="20"/>
-          <w:highlight w:val="green"/>
-        </w:rPr>
-        <w:t>fines,  donde</w:t>
-      </w:r>
-      <w:proofErr w:type="gramEnd"/>
-      <w:r>
-        <w:rPr>
-          <w:rFonts w:cs="Calibri"/>
-          <w:bCs/>
-          <w:szCs w:val="20"/>
-          <w:highlight w:val="green"/>
-        </w:rPr>
-        <w:t xml:space="preserve"> la </w:t>
+        <w:t xml:space="preserve">, a través de la plataforma habilitada para estos fines,  donde la </w:t>
       </w:r>
       <w:r>
         <w:rPr>
@@ -9731,21 +8949,8 @@
           <w:szCs w:val="20"/>
           <w:highlight w:val="green"/>
         </w:rPr>
-        <w:t>${percentage#</w:t>
-      </w:r>
-      <w:proofErr w:type="gramStart"/>
-      <w:r>
-        <w:rPr>
-          <w:rFonts w:ascii="Calibri" w:hAnsi="Calibri" w:cs="Calibri"/>
-          <w:bCs/>
-          <w:color w:val="000000" w:themeColor="text1"/>
-          <w:sz w:val="22"/>
-          <w:szCs w:val="20"/>
-          <w:highlight w:val="green"/>
-        </w:rPr>
-        <w:t>3}%</w:t>
-      </w:r>
-      <w:proofErr w:type="gramEnd"/>
+        <w:t>${percentage#3}%</w:t>
+      </w:r>
       <w:r>
         <w:rPr>
           <w:rFonts w:ascii="Calibri" w:hAnsi="Calibri" w:cs="Calibri"/>
@@ -9941,37 +9146,16 @@
           <w:szCs w:val="20"/>
           <w:highlight w:val="green"/>
         </w:rPr>
-        <w:t>“MUNICIPALIDAD</w:t>
-      </w:r>
-      <w:proofErr w:type="gramStart"/>
-      <w:r>
-        <w:rPr>
-          <w:rFonts w:cs="Calibri"/>
-          <w:b/>
-          <w:bCs/>
-          <w:szCs w:val="20"/>
-          <w:highlight w:val="green"/>
-        </w:rPr>
-        <w:t xml:space="preserve">”, </w:t>
-      </w:r>
-      <w:r>
-        <w:rPr>
-          <w:rFonts w:cs="Calibri"/>
-          <w:bCs/>
-          <w:szCs w:val="20"/>
-          <w:highlight w:val="green"/>
-        </w:rPr>
-        <w:t xml:space="preserve"> posterior</w:t>
-      </w:r>
-      <w:proofErr w:type="gramEnd"/>
-      <w:r>
-        <w:rPr>
-          <w:rFonts w:cs="Calibri"/>
-          <w:bCs/>
-          <w:szCs w:val="20"/>
-          <w:highlight w:val="green"/>
-        </w:rPr>
-        <w:t xml:space="preserve"> a los cortes de evaluación indicados en la misma cláusula.   </w:t>
+        <w:t xml:space="preserve">“MUNICIPALIDAD”, </w:t>
+      </w:r>
+      <w:r>
+        <w:rPr>
+          <w:rFonts w:cs="Calibri"/>
+          <w:bCs/>
+          <w:szCs w:val="20"/>
+          <w:highlight w:val="green"/>
+        </w:rPr>
+        <w:t xml:space="preserve"> posterior a los cortes de evaluación indicados en la misma cláusula.   </w:t>
       </w:r>
     </w:p>
     <w:p>
@@ -10025,27 +9209,7 @@
           <w:szCs w:val="20"/>
           <w:highlight w:val="green"/>
         </w:rPr>
-        <w:t xml:space="preserve">, a través de la plataforma habilitada para estos </w:t>
-      </w:r>
-      <w:proofErr w:type="gramStart"/>
-      <w:r>
-        <w:rPr>
-          <w:rFonts w:cs="Calibri"/>
-          <w:bCs/>
-          <w:szCs w:val="20"/>
-          <w:highlight w:val="green"/>
-        </w:rPr>
-        <w:t>fines,  donde</w:t>
-      </w:r>
-      <w:proofErr w:type="gramEnd"/>
-      <w:r>
-        <w:rPr>
-          <w:rFonts w:cs="Calibri"/>
-          <w:bCs/>
-          <w:szCs w:val="20"/>
-          <w:highlight w:val="green"/>
-        </w:rPr>
-        <w:t xml:space="preserve"> la </w:t>
+        <w:t xml:space="preserve">, a través de la plataforma habilitada para estos fines,  donde la </w:t>
       </w:r>
       <w:r>
         <w:rPr>
@@ -10288,21 +9452,19 @@
           <w:szCs w:val="20"/>
           <w:highlight w:val="green"/>
         </w:rPr>
-        <w:t>${</w:t>
-      </w:r>
-      <w:proofErr w:type="spellStart"/>
-      <w:r>
-        <w:rPr>
-          <w:rFonts w:ascii="Calibri" w:hAnsi="Calibri" w:cs="Calibri"/>
-          <w:b/>
+        <w:t>${cuotaMonto}</w:t>
+      </w:r>
+      <w:r>
+        <w:rPr>
+          <w:rFonts w:ascii="Calibri" w:hAnsi="Calibri" w:cs="Calibri"/>
+          <w:bCs/>
           <w:color w:val="000000" w:themeColor="text1"/>
           <w:sz w:val="22"/>
           <w:szCs w:val="20"/>
           <w:highlight w:val="green"/>
         </w:rPr>
-        <w:t>cuotaMonto</w:t>
-      </w:r>
-      <w:proofErr w:type="spellEnd"/>
+        <w:t xml:space="preserve"> </w:t>
+      </w:r>
       <w:r>
         <w:rPr>
           <w:rFonts w:ascii="Calibri" w:hAnsi="Calibri" w:cs="Calibri"/>
@@ -10312,53 +9474,7 @@
           <w:szCs w:val="20"/>
           <w:highlight w:val="green"/>
         </w:rPr>
-        <w:t>}</w:t>
-      </w:r>
-      <w:r>
-        <w:rPr>
-          <w:rFonts w:ascii="Calibri" w:hAnsi="Calibri" w:cs="Calibri"/>
-          <w:bCs/>
-          <w:color w:val="000000" w:themeColor="text1"/>
-          <w:sz w:val="22"/>
-          <w:szCs w:val="20"/>
-          <w:highlight w:val="green"/>
-        </w:rPr>
-        <w:t xml:space="preserve"> </w:t>
-      </w:r>
-      <w:r>
-        <w:rPr>
-          <w:rFonts w:ascii="Calibri" w:hAnsi="Calibri" w:cs="Calibri"/>
-          <w:b/>
-          <w:color w:val="000000" w:themeColor="text1"/>
-          <w:sz w:val="22"/>
-          <w:szCs w:val="20"/>
-          <w:highlight w:val="green"/>
-        </w:rPr>
-        <w:t>(${</w:t>
-      </w:r>
-      <w:proofErr w:type="spellStart"/>
-      <w:r>
-        <w:rPr>
-          <w:rFonts w:ascii="Calibri" w:hAnsi="Calibri" w:cs="Calibri"/>
-          <w:b/>
-          <w:color w:val="000000" w:themeColor="text1"/>
-          <w:sz w:val="22"/>
-          <w:szCs w:val="20"/>
-          <w:highlight w:val="green"/>
-        </w:rPr>
-        <w:t>cuotaLetra</w:t>
-      </w:r>
-      <w:proofErr w:type="spellEnd"/>
-      <w:r>
-        <w:rPr>
-          <w:rFonts w:ascii="Calibri" w:hAnsi="Calibri" w:cs="Calibri"/>
-          <w:b/>
-          <w:color w:val="000000" w:themeColor="text1"/>
-          <w:sz w:val="22"/>
-          <w:szCs w:val="20"/>
-          <w:highlight w:val="green"/>
-        </w:rPr>
-        <w:t>})</w:t>
+        <w:t>(${cuotaLetra})</w:t>
       </w:r>
       <w:r>
         <w:rPr>
@@ -10461,29 +9577,7 @@
           <w:highlight w:val="green"/>
           <w:lang w:val="es-CL"/>
         </w:rPr>
-        <w:t xml:space="preserve">La aprobación de las rendiciones mensuales de este </w:t>
-      </w:r>
-      <w:proofErr w:type="gramStart"/>
-      <w:r>
-        <w:rPr>
-          <w:rFonts w:ascii="Calibri" w:hAnsi="Calibri" w:cs="Calibri"/>
-          <w:sz w:val="22"/>
-          <w:szCs w:val="20"/>
-          <w:highlight w:val="green"/>
-          <w:lang w:val="es-CL"/>
-        </w:rPr>
-        <w:t>Programa,</w:t>
-      </w:r>
-      <w:proofErr w:type="gramEnd"/>
-      <w:r>
-        <w:rPr>
-          <w:rFonts w:ascii="Calibri" w:hAnsi="Calibri" w:cs="Calibri"/>
-          <w:sz w:val="22"/>
-          <w:szCs w:val="20"/>
-          <w:highlight w:val="green"/>
-          <w:lang w:val="es-CL"/>
-        </w:rPr>
-        <w:t xml:space="preserve"> se basará en </w:t>
+        <w:t xml:space="preserve">La aprobación de las rendiciones mensuales de este Programa, se basará en </w:t>
       </w:r>
       <w:r>
         <w:rPr>
@@ -10865,9 +9959,8 @@
           <w:szCs w:val="20"/>
           <w:highlight w:val="green"/>
         </w:rPr>
-        <w:t xml:space="preserve">os recursos mencionados en la Cláusula </w:t>
-      </w:r>
-      <w:proofErr w:type="gramStart"/>
+        <w:t xml:space="preserve">os recursos mencionados en la Cláusula Quinta, financiarán exclusivamente las actividades </w:t>
+      </w:r>
       <w:r>
         <w:rPr>
           <w:rFonts w:ascii="Calibri" w:hAnsi="Calibri" w:cs="Calibri"/>
@@ -10877,9 +9970,8 @@
           <w:szCs w:val="20"/>
           <w:highlight w:val="green"/>
         </w:rPr>
-        <w:t>Quinta,</w:t>
-      </w:r>
-      <w:proofErr w:type="gramEnd"/>
+        <w:t xml:space="preserve">relacionadas al “PROGRAMA”, y </w:t>
+      </w:r>
       <w:r>
         <w:rPr>
           <w:rFonts w:ascii="Calibri" w:hAnsi="Calibri" w:cs="Calibri"/>
@@ -10889,7 +9981,7 @@
           <w:szCs w:val="20"/>
           <w:highlight w:val="green"/>
         </w:rPr>
-        <w:t xml:space="preserve"> financiarán exclusivamente las actividades </w:t>
+        <w:t xml:space="preserve">se entregarán en </w:t>
       </w:r>
       <w:r>
         <w:rPr>
@@ -10900,7 +9992,7 @@
           <w:szCs w:val="20"/>
           <w:highlight w:val="green"/>
         </w:rPr>
-        <w:t xml:space="preserve">relacionadas al “PROGRAMA”, y </w:t>
+        <w:t>${</w:t>
       </w:r>
       <w:r>
         <w:rPr>
@@ -10911,32 +10003,8 @@
           <w:szCs w:val="20"/>
           <w:highlight w:val="green"/>
         </w:rPr>
-        <w:t xml:space="preserve">se entregarán en </w:t>
-      </w:r>
-      <w:r>
-        <w:rPr>
-          <w:rFonts w:ascii="Calibri" w:hAnsi="Calibri" w:cs="Calibri"/>
-          <w:bCs/>
-          <w:color w:val="000000" w:themeColor="text1"/>
-          <w:sz w:val="22"/>
-          <w:szCs w:val="20"/>
-          <w:highlight w:val="green"/>
-        </w:rPr>
-        <w:t>${</w:t>
-      </w:r>
-      <w:proofErr w:type="spellStart"/>
-      <w:r>
-        <w:rPr>
-          <w:rFonts w:ascii="Calibri" w:hAnsi="Calibri" w:cs="Calibri"/>
-          <w:bCs/>
-          <w:color w:val="000000" w:themeColor="text1"/>
-          <w:sz w:val="22"/>
-          <w:szCs w:val="20"/>
-          <w:highlight w:val="green"/>
-        </w:rPr>
         <w:t>totalQuotasText</w:t>
       </w:r>
-      <w:proofErr w:type="spellEnd"/>
       <w:r>
         <w:rPr>
           <w:rFonts w:ascii="Calibri" w:hAnsi="Calibri" w:cs="Calibri"/>
@@ -11082,7 +10150,6 @@
                 <w:lang w:val="es-CL"/>
               </w:rPr>
             </w:pPr>
-            <w:proofErr w:type="spellStart"/>
             <w:r>
               <w:rPr>
                 <w:rFonts w:ascii="Calibri" w:hAnsi="Calibri" w:cs="Calibri"/>
@@ -11090,17 +10157,7 @@
                 <w:szCs w:val="20"/>
                 <w:lang w:val="es-CL"/>
               </w:rPr>
-              <w:t>N°</w:t>
-            </w:r>
-            <w:proofErr w:type="spellEnd"/>
-            <w:r>
-              <w:rPr>
-                <w:rFonts w:ascii="Calibri" w:hAnsi="Calibri" w:cs="Calibri"/>
-                <w:sz w:val="22"/>
-                <w:szCs w:val="20"/>
-                <w:lang w:val="es-CL"/>
-              </w:rPr>
-              <w:t xml:space="preserve"> DE CUOTAS</w:t>
+              <w:t>N° DE CUOTAS</w:t>
             </w:r>
           </w:p>
         </w:tc>
@@ -12634,29 +11691,7 @@
           <w:highlight w:val="green"/>
           <w:lang w:val="es-CL"/>
         </w:rPr>
-        <w:t xml:space="preserve">La aprobación de las rendiciones mensuales de este </w:t>
-      </w:r>
-      <w:proofErr w:type="gramStart"/>
-      <w:r>
-        <w:rPr>
-          <w:rFonts w:ascii="Calibri" w:hAnsi="Calibri" w:cs="Calibri"/>
-          <w:sz w:val="22"/>
-          <w:szCs w:val="20"/>
-          <w:highlight w:val="green"/>
-          <w:lang w:val="es-CL"/>
-        </w:rPr>
-        <w:t>Programa,</w:t>
-      </w:r>
-      <w:proofErr w:type="gramEnd"/>
-      <w:r>
-        <w:rPr>
-          <w:rFonts w:ascii="Calibri" w:hAnsi="Calibri" w:cs="Calibri"/>
-          <w:sz w:val="22"/>
-          <w:szCs w:val="20"/>
-          <w:highlight w:val="green"/>
-          <w:lang w:val="es-CL"/>
-        </w:rPr>
-        <w:t xml:space="preserve"> se basará en </w:t>
+        <w:t xml:space="preserve">La aprobación de las rendiciones mensuales de este Programa, se basará en </w:t>
       </w:r>
       <w:r>
         <w:rPr>
@@ -12766,37 +11801,16 @@
           <w:szCs w:val="20"/>
           <w:highlight w:val="green"/>
         </w:rPr>
-        <w:t>“MUNICIPALIDAD</w:t>
-      </w:r>
-      <w:proofErr w:type="gramStart"/>
-      <w:r>
-        <w:rPr>
-          <w:rFonts w:cs="Calibri"/>
-          <w:b/>
-          <w:bCs/>
-          <w:szCs w:val="20"/>
-          <w:highlight w:val="green"/>
-        </w:rPr>
-        <w:t xml:space="preserve">”, </w:t>
-      </w:r>
-      <w:r>
-        <w:rPr>
-          <w:rFonts w:cs="Calibri"/>
-          <w:bCs/>
-          <w:szCs w:val="20"/>
-          <w:highlight w:val="green"/>
-        </w:rPr>
-        <w:t xml:space="preserve"> posterior</w:t>
-      </w:r>
-      <w:proofErr w:type="gramEnd"/>
-      <w:r>
-        <w:rPr>
-          <w:rFonts w:cs="Calibri"/>
-          <w:bCs/>
-          <w:szCs w:val="20"/>
-          <w:highlight w:val="green"/>
-        </w:rPr>
-        <w:t xml:space="preserve"> a los cortes de evaluación indicados en la misma cláusula.   </w:t>
+        <w:t xml:space="preserve">“MUNICIPALIDAD”, </w:t>
+      </w:r>
+      <w:r>
+        <w:rPr>
+          <w:rFonts w:cs="Calibri"/>
+          <w:bCs/>
+          <w:szCs w:val="20"/>
+          <w:highlight w:val="green"/>
+        </w:rPr>
+        <w:t xml:space="preserve"> posterior a los cortes de evaluación indicados en la misma cláusula.   </w:t>
       </w:r>
     </w:p>
     <w:p>
@@ -12849,27 +11863,7 @@
           <w:szCs w:val="20"/>
           <w:highlight w:val="green"/>
         </w:rPr>
-        <w:t xml:space="preserve">, a través de la plataforma habilitada para estos </w:t>
-      </w:r>
-      <w:proofErr w:type="gramStart"/>
-      <w:r>
-        <w:rPr>
-          <w:rFonts w:cs="Calibri"/>
-          <w:bCs/>
-          <w:szCs w:val="20"/>
-          <w:highlight w:val="green"/>
-        </w:rPr>
-        <w:t>fines,  donde</w:t>
-      </w:r>
-      <w:proofErr w:type="gramEnd"/>
-      <w:r>
-        <w:rPr>
-          <w:rFonts w:cs="Calibri"/>
-          <w:bCs/>
-          <w:szCs w:val="20"/>
-          <w:highlight w:val="green"/>
-        </w:rPr>
-        <w:t xml:space="preserve"> la </w:t>
+        <w:t xml:space="preserve">, a través de la plataforma habilitada para estos fines,  donde la </w:t>
       </w:r>
       <w:r>
         <w:rPr>
@@ -13267,27 +12261,7 @@
           <w:sz w:val="22"/>
           <w:szCs w:val="20"/>
         </w:rPr>
-        <w:t xml:space="preserve">esolución </w:t>
-      </w:r>
-      <w:proofErr w:type="spellStart"/>
-      <w:r>
-        <w:rPr>
-          <w:rFonts w:ascii="Calibri" w:hAnsi="Calibri" w:cs="Calibri"/>
-          <w:b/>
-          <w:sz w:val="22"/>
-          <w:szCs w:val="20"/>
-        </w:rPr>
-        <w:t>N°</w:t>
-      </w:r>
-      <w:proofErr w:type="spellEnd"/>
-      <w:r>
-        <w:rPr>
-          <w:rFonts w:ascii="Calibri" w:hAnsi="Calibri" w:cs="Calibri"/>
-          <w:b/>
-          <w:sz w:val="22"/>
-          <w:szCs w:val="20"/>
-        </w:rPr>
-        <w:t xml:space="preserve"> 30</w:t>
+        <w:t>esolución N° 30</w:t>
       </w:r>
       <w:r>
         <w:rPr>
@@ -15905,7 +14879,7 @@
           <w:sz w:val="22"/>
           <w:szCs w:val="22"/>
         </w:rPr>
-        <w:t>El periodo a rendir del mes de enero</w:t>
+        <w:t>El periodo a rendir del mes de enero 2024, corresponde únicamente a boletas de honorarios y liquidaciones de remuneraciones cuyos montos líquidos son devengados o pagados antes del 31 de diciembre de 202</w:t>
       </w:r>
       <w:r>
         <w:rPr>
@@ -15915,9 +14889,8 @@
           <w:sz w:val="22"/>
           <w:szCs w:val="22"/>
         </w:rPr>
-        <w:t xml:space="preserve"> </w:t>
-      </w:r>
-      <w:proofErr w:type="gramStart"/>
+        <w:t>3</w:t>
+      </w:r>
       <w:r>
         <w:rPr>
           <w:rFonts w:asciiTheme="minorHAnsi" w:hAnsiTheme="minorHAnsi"/>
@@ -15926,18 +14899,7 @@
           <w:sz w:val="22"/>
           <w:szCs w:val="22"/>
         </w:rPr>
-        <w:t>2024,</w:t>
-      </w:r>
-      <w:proofErr w:type="gramEnd"/>
-      <w:r>
-        <w:rPr>
-          <w:rFonts w:asciiTheme="minorHAnsi" w:hAnsiTheme="minorHAnsi"/>
-          <w:i/>
-          <w:iCs/>
-          <w:sz w:val="22"/>
-          <w:szCs w:val="22"/>
-        </w:rPr>
-        <w:t xml:space="preserve"> corresponde únicamente a boletas de honorarios y liquidaciones de remuneraciones cuyos montos líquidos son devengados o pagados antes del 31 de diciembre de 2022 y que sus pagos de impuestos e imposiciones son efectuados en enero de 2024, considerando que, por proceso tributario, éstos últimos terminan siendo enterados al fisco al mes siguiente. Esto no implica, bajo ningún aspecto, que la ejecución del programa sea hasta el mes de enero de 2024, por lo que no se aceptará la rendición de otros gastos efectuados.</w:t>
+        <w:t xml:space="preserve"> y que sus pagos de impuestos e imposiciones son efectuados en enero de 2024, considerando que, por proceso tributario, éstos últimos terminan siendo enterados al fisco al mes siguiente. Esto no implica, bajo ningún aspecto, que la ejecución del programa sea hasta el mes de enero de 2024, por lo que no se aceptará la rendición de otros gastos efectuados.</w:t>
       </w:r>
     </w:p>
     <w:p>
@@ -16380,7 +15342,6 @@
         </w:rPr>
         <w:t xml:space="preserve"> </w:t>
       </w:r>
-      <w:proofErr w:type="gramStart"/>
       <w:r>
         <w:rPr>
           <w:rFonts w:ascii="Calibri" w:hAnsi="Calibri" w:cs="Calibri"/>
@@ -16397,7 +15358,6 @@
         </w:rPr>
         <w:t>,</w:t>
       </w:r>
-      <w:proofErr w:type="gramEnd"/>
       <w:r>
         <w:rPr>
           <w:rFonts w:ascii="Calibri" w:hAnsi="Calibri" w:cs="Calibri"/>
@@ -16541,23 +15501,7 @@
           <w:rFonts w:ascii="Calibri" w:hAnsi="Calibri" w:cs="Calibri"/>
           <w:sz w:val="22"/>
         </w:rPr>
-        <w:t xml:space="preserve"> y/o contratar recurso humano </w:t>
-      </w:r>
-      <w:proofErr w:type="gramStart"/>
-      <w:r>
-        <w:rPr>
-          <w:rFonts w:ascii="Calibri" w:hAnsi="Calibri" w:cs="Calibri"/>
-          <w:sz w:val="22"/>
-        </w:rPr>
-        <w:t>de acuerdo al</w:t>
-      </w:r>
-      <w:proofErr w:type="gramEnd"/>
-      <w:r>
-        <w:rPr>
-          <w:rFonts w:ascii="Calibri" w:hAnsi="Calibri" w:cs="Calibri"/>
-          <w:sz w:val="22"/>
-        </w:rPr>
-        <w:t xml:space="preserve"> convenio y a las necesidades del </w:t>
+        <w:t xml:space="preserve"> y/o contratar recurso humano de acuerdo al convenio y a las necesidades del </w:t>
       </w:r>
       <w:r>
         <w:rPr>
@@ -17501,25 +16445,7 @@
           <w:szCs w:val="22"/>
         </w:rPr>
         <w:lastRenderedPageBreak/>
-        <w:t xml:space="preserve">La prórroga del convenio comenzará a regir desde el 01 de enero del año presupuestario siguiente y su duración se extenderá hasta el 31 de diciembre </w:t>
-      </w:r>
-      <w:proofErr w:type="gramStart"/>
-      <w:r>
-        <w:rPr>
-          <w:rFonts w:ascii="Calibri" w:hAnsi="Calibri" w:cs="Calibri"/>
-          <w:sz w:val="22"/>
-          <w:szCs w:val="22"/>
-        </w:rPr>
-        <w:t>del mismo</w:t>
-      </w:r>
-      <w:proofErr w:type="gramEnd"/>
-      <w:r>
-        <w:rPr>
-          <w:rFonts w:ascii="Calibri" w:hAnsi="Calibri" w:cs="Calibri"/>
-          <w:sz w:val="22"/>
-          <w:szCs w:val="22"/>
-        </w:rPr>
-        <w:t>.</w:t>
+        <w:t>La prórroga del convenio comenzará a regir desde el 01 de enero del año presupuestario siguiente y su duración se extenderá hasta el 31 de diciembre del mismo.</w:t>
       </w:r>
     </w:p>
     <w:p>
@@ -18098,21 +17024,12 @@
                 <w:lang w:eastAsia="es-CL"/>
               </w:rPr>
             </w:pPr>
-            <w:proofErr w:type="spellStart"/>
             <w:r>
               <w:rPr>
                 <w:color w:val="000000"/>
                 <w:lang w:eastAsia="es-CL"/>
               </w:rPr>
-              <w:t>N°</w:t>
-            </w:r>
-            <w:proofErr w:type="spellEnd"/>
-            <w:r>
-              <w:rPr>
-                <w:color w:val="000000"/>
-                <w:lang w:eastAsia="es-CL"/>
-              </w:rPr>
-              <w:t xml:space="preserve"> cuenta</w:t>
+              <w:t>N° cuenta</w:t>
             </w:r>
           </w:p>
         </w:tc>
@@ -18354,18 +17271,8 @@
           <w:sz w:val="22"/>
           <w:szCs w:val="22"/>
         </w:rPr>
-        <w:t xml:space="preserve">dirigido a </w:t>
-      </w:r>
-      <w:proofErr w:type="gramStart"/>
-      <w:r>
-        <w:rPr>
-          <w:rFonts w:ascii="Calibri" w:hAnsi="Calibri" w:cs="Calibri"/>
-          <w:sz w:val="22"/>
-          <w:szCs w:val="22"/>
-        </w:rPr>
-        <w:t>Director</w:t>
-      </w:r>
-      <w:proofErr w:type="gramEnd"/>
+        <w:t>dirigido a Director</w:t>
+      </w:r>
       <w:r>
         <w:rPr>
           <w:rFonts w:ascii="Calibri" w:hAnsi="Calibri" w:cs="Calibri"/>
@@ -18498,25 +17405,7 @@
           <w:sz w:val="22"/>
           <w:szCs w:val="22"/>
         </w:rPr>
-        <w:t xml:space="preserve">procederá a elaborar </w:t>
-      </w:r>
-      <w:proofErr w:type="spellStart"/>
-      <w:r>
-        <w:rPr>
-          <w:rFonts w:ascii="Calibri" w:hAnsi="Calibri" w:cs="Calibri"/>
-          <w:sz w:val="22"/>
-          <w:szCs w:val="22"/>
-        </w:rPr>
-        <w:t>addendum</w:t>
-      </w:r>
-      <w:proofErr w:type="spellEnd"/>
-      <w:r>
-        <w:rPr>
-          <w:rFonts w:ascii="Calibri" w:hAnsi="Calibri" w:cs="Calibri"/>
-          <w:sz w:val="22"/>
-          <w:szCs w:val="22"/>
-        </w:rPr>
-        <w:t xml:space="preserve"> correspondiente.</w:t>
+        <w:t>procederá a elaborar addendum correspondiente.</w:t>
       </w:r>
     </w:p>
     <w:bookmarkEnd w:id="9"/>
@@ -18878,29 +17767,7 @@
           <w:szCs w:val="22"/>
           <w:highlight w:val="green"/>
         </w:rPr>
-        <w:t>${</w:t>
-      </w:r>
-      <w:proofErr w:type="spellStart"/>
-      <w:r>
-        <w:rPr>
-          <w:rFonts w:ascii="Calibri" w:hAnsi="Calibri" w:cs="Calibri"/>
-          <w:bCs/>
-          <w:sz w:val="22"/>
-          <w:szCs w:val="22"/>
-          <w:highlight w:val="green"/>
-        </w:rPr>
-        <w:t>directorDecreto</w:t>
-      </w:r>
-      <w:proofErr w:type="spellEnd"/>
-      <w:r>
-        <w:rPr>
-          <w:rFonts w:ascii="Calibri" w:hAnsi="Calibri" w:cs="Calibri"/>
-          <w:bCs/>
-          <w:sz w:val="22"/>
-          <w:szCs w:val="22"/>
-          <w:highlight w:val="green"/>
-        </w:rPr>
-        <w:t>}</w:t>
+        <w:t>${directorDecreto}</w:t>
       </w:r>
       <w:r>
         <w:rPr>
@@ -19004,29 +17871,7 @@
           <w:szCs w:val="22"/>
           <w:highlight w:val="green"/>
         </w:rPr>
-        <w:t>${</w:t>
-      </w:r>
-      <w:proofErr w:type="spellStart"/>
-      <w:r>
-        <w:rPr>
-          <w:rFonts w:ascii="Calibri" w:hAnsi="Calibri" w:cs="Calibri"/>
-          <w:bCs/>
-          <w:sz w:val="22"/>
-          <w:szCs w:val="22"/>
-          <w:highlight w:val="green"/>
-        </w:rPr>
-        <w:t>alcaldeDecreto</w:t>
-      </w:r>
-      <w:proofErr w:type="spellEnd"/>
-      <w:r>
-        <w:rPr>
-          <w:rFonts w:ascii="Calibri" w:hAnsi="Calibri" w:cs="Calibri"/>
-          <w:bCs/>
-          <w:sz w:val="22"/>
-          <w:szCs w:val="22"/>
-          <w:highlight w:val="green"/>
-        </w:rPr>
-        <w:t>}</w:t>
+        <w:t>${alcaldeDecreto}</w:t>
       </w:r>
       <w:r>
         <w:rPr>
@@ -19663,19 +18508,7 @@
                 <w:szCs w:val="22"/>
                 <w:highlight w:val="green"/>
               </w:rPr>
-              <w:t>${</w:t>
-            </w:r>
-            <w:proofErr w:type="spellStart"/>
-            <w:r>
-              <w:rPr>
-                <w:rFonts w:ascii="Calibri" w:hAnsi="Calibri" w:cs="Calibri"/>
-                <w:b/>
-                <w:bCs/>
-                <w:sz w:val="22"/>
-                <w:szCs w:val="22"/>
-                <w:highlight w:val="green"/>
-              </w:rPr>
-              <w:t>alcalde</w:t>
+              <w:t>${alcalde</w:t>
             </w:r>
             <w:r>
               <w:rPr>
@@ -19699,7 +18532,6 @@
               </w:rPr>
               <w:t>Firma</w:t>
             </w:r>
-            <w:proofErr w:type="spellEnd"/>
             <w:r>
               <w:rPr>
                 <w:rFonts w:ascii="Calibri" w:hAnsi="Calibri" w:cs="Calibri"/>
@@ -19732,31 +18564,7 @@
                 <w:szCs w:val="20"/>
                 <w:highlight w:val="green"/>
               </w:rPr>
-              <w:t>${</w:t>
-            </w:r>
-            <w:proofErr w:type="spellStart"/>
-            <w:r>
-              <w:rPr>
-                <w:rFonts w:ascii="Calibri" w:hAnsi="Calibri" w:cs="Calibri"/>
-                <w:b/>
-                <w:bCs/>
-                <w:sz w:val="22"/>
-                <w:szCs w:val="20"/>
-                <w:highlight w:val="green"/>
-              </w:rPr>
-              <w:t>ilustreTitulo</w:t>
-            </w:r>
-            <w:proofErr w:type="spellEnd"/>
-            <w:r>
-              <w:rPr>
-                <w:rFonts w:ascii="Calibri" w:hAnsi="Calibri" w:cs="Calibri"/>
-                <w:b/>
-                <w:bCs/>
-                <w:sz w:val="22"/>
-                <w:szCs w:val="20"/>
-                <w:highlight w:val="green"/>
-              </w:rPr>
-              <w:t>} ${municipalidad}</w:t>
+              <w:t>${ilustreTitulo} ${municipalidad}</w:t>
             </w:r>
           </w:p>
         </w:tc>

</xml_diff>

<commit_message>
[Convenios] corrección clausula primera convenios 2023
</commit_message>
<xml_diff>
--- a/public/word-template/convenio2023.docx
+++ b/public/word-template/convenio2023.docx
@@ -53,7 +53,18 @@
           <w:szCs w:val="22"/>
           <w:highlight w:val="green"/>
         </w:rPr>
-        <w:t>${programa</w:t>
+        <w:t>${</w:t>
+      </w:r>
+      <w:proofErr w:type="spellStart"/>
+      <w:r>
+        <w:rPr>
+          <w:rFonts w:ascii="Calibri" w:hAnsi="Calibri" w:cs="Calibri"/>
+          <w:b/>
+          <w:bCs/>
+          <w:szCs w:val="22"/>
+          <w:highlight w:val="green"/>
+        </w:rPr>
+        <w:t>programa</w:t>
       </w:r>
       <w:r>
         <w:rPr>
@@ -65,6 +76,7 @@
         </w:rPr>
         <w:t>Titulo</w:t>
       </w:r>
+      <w:proofErr w:type="spellEnd"/>
       <w:r>
         <w:rPr>
           <w:rFonts w:ascii="Calibri" w:hAnsi="Calibri" w:cs="Calibri"/>
@@ -101,8 +113,20 @@
           <w:szCs w:val="22"/>
           <w:highlight w:val="green"/>
         </w:rPr>
-        <w:t>${periodoConvenio</w:t>
-      </w:r>
+        <w:t>${</w:t>
+      </w:r>
+      <w:proofErr w:type="spellStart"/>
+      <w:r>
+        <w:rPr>
+          <w:rFonts w:ascii="Calibri" w:hAnsi="Calibri" w:cs="Calibri"/>
+          <w:b/>
+          <w:bCs/>
+          <w:szCs w:val="22"/>
+          <w:highlight w:val="green"/>
+        </w:rPr>
+        <w:t>periodoConvenio</w:t>
+      </w:r>
+      <w:proofErr w:type="spellEnd"/>
       <w:r>
         <w:rPr>
           <w:rFonts w:ascii="Calibri" w:hAnsi="Calibri" w:cs="Calibri"/>
@@ -150,7 +174,29 @@
           <w:szCs w:val="22"/>
           <w:highlight w:val="yellow"/>
         </w:rPr>
-        <w:t>${ilustreTitulo}</w:t>
+        <w:t>${</w:t>
+      </w:r>
+      <w:proofErr w:type="spellStart"/>
+      <w:r>
+        <w:rPr>
+          <w:rFonts w:ascii="Calibri" w:hAnsi="Calibri" w:cs="Calibri"/>
+          <w:b/>
+          <w:bCs/>
+          <w:szCs w:val="22"/>
+          <w:highlight w:val="yellow"/>
+        </w:rPr>
+        <w:t>ilustreTitulo</w:t>
+      </w:r>
+      <w:proofErr w:type="spellEnd"/>
+      <w:r>
+        <w:rPr>
+          <w:rFonts w:ascii="Calibri" w:hAnsi="Calibri" w:cs="Calibri"/>
+          <w:b/>
+          <w:bCs/>
+          <w:szCs w:val="22"/>
+          <w:highlight w:val="yellow"/>
+        </w:rPr>
+        <w:t>}</w:t>
       </w:r>
       <w:r>
         <w:rPr>
@@ -243,43 +289,29 @@
           <w:szCs w:val="20"/>
           <w:highlight w:val="green"/>
         </w:rPr>
-        <w:t>${fechaConvenio}</w:t>
-      </w:r>
+        <w:t>${</w:t>
+      </w:r>
+      <w:proofErr w:type="spellStart"/>
       <w:r>
         <w:rPr>
           <w:rFonts w:ascii="Calibri" w:hAnsi="Calibri" w:cs="Calibri"/>
           <w:b w:val="0"/>
           <w:color w:val="auto"/>
           <w:szCs w:val="20"/>
-        </w:rPr>
-        <w:t>, entre</w:t>
-      </w:r>
-      <w:r>
-        <w:rPr>
-          <w:rFonts w:ascii="Calibri" w:hAnsi="Calibri" w:cs="Calibri"/>
-          <w:color w:val="auto"/>
-          <w:szCs w:val="20"/>
-        </w:rPr>
-        <w:t xml:space="preserve"> </w:t>
-      </w:r>
+          <w:highlight w:val="green"/>
+        </w:rPr>
+        <w:t>fechaConvenio</w:t>
+      </w:r>
+      <w:proofErr w:type="spellEnd"/>
       <w:r>
         <w:rPr>
           <w:rFonts w:ascii="Calibri" w:hAnsi="Calibri" w:cs="Calibri"/>
           <w:b w:val="0"/>
           <w:color w:val="auto"/>
           <w:szCs w:val="20"/>
-          <w:lang w:eastAsia="ar-SA"/>
-        </w:rPr>
-        <w:t xml:space="preserve">el </w:t>
-      </w:r>
-      <w:r>
-        <w:rPr>
-          <w:rFonts w:ascii="Calibri" w:hAnsi="Calibri" w:cs="Calibri"/>
-          <w:color w:val="auto"/>
-          <w:szCs w:val="20"/>
-          <w:lang w:eastAsia="ar-SA"/>
-        </w:rPr>
-        <w:t>SERVICIO DE SALUD IQUIQUE</w:t>
+          <w:highlight w:val="green"/>
+        </w:rPr>
+        <w:t>}</w:t>
       </w:r>
       <w:r>
         <w:rPr>
@@ -287,18 +319,16 @@
           <w:b w:val="0"/>
           <w:color w:val="auto"/>
           <w:szCs w:val="20"/>
-          <w:lang w:eastAsia="ar-SA"/>
-        </w:rPr>
-        <w:t xml:space="preserve">, persona jurídica de derecho público, </w:t>
+        </w:rPr>
+        <w:t>, entre</w:t>
       </w:r>
       <w:r>
         <w:rPr>
           <w:rFonts w:ascii="Calibri" w:hAnsi="Calibri" w:cs="Calibri"/>
           <w:color w:val="auto"/>
           <w:szCs w:val="20"/>
-          <w:lang w:eastAsia="ar-SA"/>
-        </w:rPr>
-        <w:t>RUT. 61.606.100-3</w:t>
+        </w:rPr>
+        <w:t xml:space="preserve"> </w:t>
       </w:r>
       <w:r>
         <w:rPr>
@@ -308,7 +338,7 @@
           <w:szCs w:val="20"/>
           <w:lang w:eastAsia="ar-SA"/>
         </w:rPr>
-        <w:t xml:space="preserve">, con domicilio en </w:t>
+        <w:t xml:space="preserve">el </w:t>
       </w:r>
       <w:r>
         <w:rPr>
@@ -317,7 +347,7 @@
           <w:szCs w:val="20"/>
           <w:lang w:eastAsia="ar-SA"/>
         </w:rPr>
-        <w:t>calle Aníbal Pinto N°815</w:t>
+        <w:t>SERVICIO DE SALUD IQUIQUE</w:t>
       </w:r>
       <w:r>
         <w:rPr>
@@ -327,7 +357,16 @@
           <w:szCs w:val="20"/>
           <w:lang w:eastAsia="ar-SA"/>
         </w:rPr>
-        <w:t xml:space="preserve"> de la ciudad de Iquique, </w:t>
+        <w:t xml:space="preserve">, persona jurídica de derecho público, </w:t>
+      </w:r>
+      <w:r>
+        <w:rPr>
+          <w:rFonts w:ascii="Calibri" w:hAnsi="Calibri" w:cs="Calibri"/>
+          <w:color w:val="auto"/>
+          <w:szCs w:val="20"/>
+          <w:lang w:eastAsia="ar-SA"/>
+        </w:rPr>
+        <w:t>RUT. 61.606.100-3</w:t>
       </w:r>
       <w:r>
         <w:rPr>
@@ -335,6 +374,35 @@
           <w:b w:val="0"/>
           <w:color w:val="auto"/>
           <w:szCs w:val="20"/>
+          <w:lang w:eastAsia="ar-SA"/>
+        </w:rPr>
+        <w:t xml:space="preserve">, con domicilio en </w:t>
+      </w:r>
+      <w:r>
+        <w:rPr>
+          <w:rFonts w:ascii="Calibri" w:hAnsi="Calibri" w:cs="Calibri"/>
+          <w:color w:val="auto"/>
+          <w:szCs w:val="20"/>
+          <w:lang w:eastAsia="ar-SA"/>
+        </w:rPr>
+        <w:t>calle Aníbal Pinto N°815</w:t>
+      </w:r>
+      <w:r>
+        <w:rPr>
+          <w:rFonts w:ascii="Calibri" w:hAnsi="Calibri" w:cs="Calibri"/>
+          <w:b w:val="0"/>
+          <w:color w:val="auto"/>
+          <w:szCs w:val="20"/>
+          <w:lang w:eastAsia="ar-SA"/>
+        </w:rPr>
+        <w:t xml:space="preserve"> de la ciudad de Iquique, </w:t>
+      </w:r>
+      <w:r>
+        <w:rPr>
+          <w:rFonts w:ascii="Calibri" w:hAnsi="Calibri" w:cs="Calibri"/>
+          <w:b w:val="0"/>
+          <w:color w:val="auto"/>
+          <w:szCs w:val="20"/>
         </w:rPr>
         <w:t xml:space="preserve">representado por su </w:t>
       </w:r>
@@ -345,7 +413,27 @@
           <w:szCs w:val="20"/>
           <w:highlight w:val="green"/>
         </w:rPr>
-        <w:t>${directorApelativo}</w:t>
+        <w:t>${</w:t>
+      </w:r>
+      <w:proofErr w:type="spellStart"/>
+      <w:r>
+        <w:rPr>
+          <w:rFonts w:ascii="Calibri" w:hAnsi="Calibri" w:cs="Calibri"/>
+          <w:color w:val="auto"/>
+          <w:szCs w:val="20"/>
+          <w:highlight w:val="green"/>
+        </w:rPr>
+        <w:t>directorApelativo</w:t>
+      </w:r>
+      <w:proofErr w:type="spellEnd"/>
+      <w:r>
+        <w:rPr>
+          <w:rFonts w:ascii="Calibri" w:hAnsi="Calibri" w:cs="Calibri"/>
+          <w:color w:val="auto"/>
+          <w:szCs w:val="20"/>
+          <w:highlight w:val="green"/>
+        </w:rPr>
+        <w:t>}</w:t>
       </w:r>
       <w:r>
         <w:rPr>
@@ -409,27 +497,31 @@
           <w:highlight w:val="green"/>
           <w:lang w:eastAsia="ar-SA"/>
         </w:rPr>
-        <w:t>${directorNationality}</w:t>
-      </w:r>
+        <w:t>${</w:t>
+      </w:r>
+      <w:proofErr w:type="spellStart"/>
       <w:r>
         <w:rPr>
           <w:rFonts w:ascii="Calibri" w:hAnsi="Calibri" w:cs="Calibri"/>
           <w:b w:val="0"/>
           <w:color w:val="auto"/>
           <w:szCs w:val="20"/>
+          <w:highlight w:val="green"/>
           <w:lang w:eastAsia="ar-SA"/>
         </w:rPr>
-        <w:t>,</w:t>
-      </w:r>
+        <w:t>directorNationality</w:t>
+      </w:r>
+      <w:proofErr w:type="spellEnd"/>
       <w:r>
         <w:rPr>
           <w:rFonts w:ascii="Calibri" w:hAnsi="Calibri" w:cs="Calibri"/>
           <w:b w:val="0"/>
           <w:color w:val="auto"/>
           <w:szCs w:val="20"/>
+          <w:highlight w:val="green"/>
           <w:lang w:eastAsia="ar-SA"/>
         </w:rPr>
-        <w:t xml:space="preserve"> </w:t>
+        <w:t>}</w:t>
       </w:r>
       <w:r>
         <w:rPr>
@@ -439,27 +531,7 @@
           <w:szCs w:val="20"/>
           <w:lang w:eastAsia="ar-SA"/>
         </w:rPr>
-        <w:t xml:space="preserve">Cédula Nacional de Identidad </w:t>
-      </w:r>
-      <w:r>
-        <w:rPr>
-          <w:rFonts w:ascii="Calibri" w:hAnsi="Calibri" w:cs="Calibri"/>
-          <w:color w:val="auto"/>
-          <w:szCs w:val="20"/>
-          <w:highlight w:val="green"/>
-          <w:lang w:eastAsia="ar-SA"/>
-        </w:rPr>
-        <w:t>N°</w:t>
-      </w:r>
-      <w:r>
-        <w:rPr>
-          <w:rFonts w:ascii="Calibri" w:hAnsi="Calibri" w:cs="Calibri"/>
-          <w:color w:val="auto"/>
-          <w:szCs w:val="20"/>
-          <w:highlight w:val="green"/>
-          <w:lang w:eastAsia="ar-SA"/>
-        </w:rPr>
-        <w:t>${directorRut}</w:t>
+        <w:t>,</w:t>
       </w:r>
       <w:r>
         <w:rPr>
@@ -467,10 +539,9 @@
           <w:b w:val="0"/>
           <w:color w:val="auto"/>
           <w:szCs w:val="20"/>
-          <w:highlight w:val="green"/>
           <w:lang w:eastAsia="ar-SA"/>
         </w:rPr>
-        <w:t>,</w:t>
+        <w:t xml:space="preserve"> </w:t>
       </w:r>
       <w:r>
         <w:rPr>
@@ -480,16 +551,51 @@
           <w:szCs w:val="20"/>
           <w:lang w:eastAsia="ar-SA"/>
         </w:rPr>
-        <w:t xml:space="preserve"> del mismo domicilio del servicio público que representa, en adelante el </w:t>
-      </w:r>
+        <w:t xml:space="preserve">Cédula Nacional de Identidad </w:t>
+      </w:r>
+      <w:proofErr w:type="spellStart"/>
       <w:r>
         <w:rPr>
           <w:rFonts w:ascii="Calibri" w:hAnsi="Calibri" w:cs="Calibri"/>
           <w:color w:val="auto"/>
           <w:szCs w:val="20"/>
+          <w:highlight w:val="green"/>
           <w:lang w:eastAsia="ar-SA"/>
         </w:rPr>
-        <w:t xml:space="preserve">“SERVICIO” </w:t>
+        <w:t>N°</w:t>
+      </w:r>
+      <w:proofErr w:type="spellEnd"/>
+      <w:r>
+        <w:rPr>
+          <w:rFonts w:ascii="Calibri" w:hAnsi="Calibri" w:cs="Calibri"/>
+          <w:color w:val="auto"/>
+          <w:szCs w:val="20"/>
+          <w:highlight w:val="green"/>
+          <w:lang w:eastAsia="ar-SA"/>
+        </w:rPr>
+        <w:t>${</w:t>
+      </w:r>
+      <w:proofErr w:type="spellStart"/>
+      <w:r>
+        <w:rPr>
+          <w:rFonts w:ascii="Calibri" w:hAnsi="Calibri" w:cs="Calibri"/>
+          <w:color w:val="auto"/>
+          <w:szCs w:val="20"/>
+          <w:highlight w:val="green"/>
+          <w:lang w:eastAsia="ar-SA"/>
+        </w:rPr>
+        <w:t>directorRut</w:t>
+      </w:r>
+      <w:proofErr w:type="spellEnd"/>
+      <w:r>
+        <w:rPr>
+          <w:rFonts w:ascii="Calibri" w:hAnsi="Calibri" w:cs="Calibri"/>
+          <w:color w:val="auto"/>
+          <w:szCs w:val="20"/>
+          <w:highlight w:val="green"/>
+          <w:lang w:eastAsia="ar-SA"/>
+        </w:rPr>
+        <w:t>}</w:t>
       </w:r>
       <w:r>
         <w:rPr>
@@ -497,18 +603,10 @@
           <w:b w:val="0"/>
           <w:color w:val="auto"/>
           <w:szCs w:val="20"/>
+          <w:highlight w:val="green"/>
           <w:lang w:eastAsia="ar-SA"/>
         </w:rPr>
-        <w:t>por una parte; y por la otra,</w:t>
-      </w:r>
-      <w:r>
-        <w:rPr>
-          <w:rFonts w:ascii="Calibri" w:hAnsi="Calibri" w:cs="Calibri"/>
-          <w:color w:val="auto"/>
-          <w:szCs w:val="20"/>
-          <w:lang w:eastAsia="ar-SA"/>
-        </w:rPr>
-        <w:t xml:space="preserve"> </w:t>
+        <w:t>,</w:t>
       </w:r>
       <w:r>
         <w:rPr>
@@ -518,7 +616,16 @@
           <w:szCs w:val="20"/>
           <w:lang w:eastAsia="ar-SA"/>
         </w:rPr>
-        <w:t>la</w:t>
+        <w:t xml:space="preserve"> del mismo domicilio del servicio público que representa, en adelante el </w:t>
+      </w:r>
+      <w:r>
+        <w:rPr>
+          <w:rFonts w:ascii="Calibri" w:hAnsi="Calibri" w:cs="Calibri"/>
+          <w:color w:val="auto"/>
+          <w:szCs w:val="20"/>
+          <w:lang w:eastAsia="ar-SA"/>
+        </w:rPr>
+        <w:t xml:space="preserve">“SERVICIO” </w:t>
       </w:r>
       <w:r>
         <w:rPr>
@@ -528,6 +635,35 @@
           <w:szCs w:val="20"/>
           <w:lang w:eastAsia="ar-SA"/>
         </w:rPr>
+        <w:t>por una parte; y por la otra,</w:t>
+      </w:r>
+      <w:r>
+        <w:rPr>
+          <w:rFonts w:ascii="Calibri" w:hAnsi="Calibri" w:cs="Calibri"/>
+          <w:color w:val="auto"/>
+          <w:szCs w:val="20"/>
+          <w:lang w:eastAsia="ar-SA"/>
+        </w:rPr>
+        <w:t xml:space="preserve"> </w:t>
+      </w:r>
+      <w:r>
+        <w:rPr>
+          <w:rFonts w:ascii="Calibri" w:hAnsi="Calibri" w:cs="Calibri"/>
+          <w:b w:val="0"/>
+          <w:color w:val="auto"/>
+          <w:szCs w:val="20"/>
+          <w:lang w:eastAsia="ar-SA"/>
+        </w:rPr>
+        <w:t>la</w:t>
+      </w:r>
+      <w:r>
+        <w:rPr>
+          <w:rFonts w:ascii="Calibri" w:hAnsi="Calibri" w:cs="Calibri"/>
+          <w:b w:val="0"/>
+          <w:color w:val="auto"/>
+          <w:szCs w:val="20"/>
+          <w:lang w:eastAsia="ar-SA"/>
+        </w:rPr>
         <w:t xml:space="preserve"> </w:t>
       </w:r>
       <w:bookmarkStart w:id="0" w:name="_Hlk70952511"/>
@@ -549,8 +685,9 @@
           <w:szCs w:val="20"/>
           <w:lang w:eastAsia="ar-SA"/>
         </w:rPr>
-        <w:t>${ilustre</w:t>
-      </w:r>
+        <w:t>${</w:t>
+      </w:r>
+      <w:proofErr w:type="spellStart"/>
       <w:r>
         <w:rPr>
           <w:rFonts w:ascii="Calibri" w:hAnsi="Calibri" w:cs="Calibri"/>
@@ -558,8 +695,18 @@
           <w:szCs w:val="20"/>
           <w:lang w:eastAsia="ar-SA"/>
         </w:rPr>
+        <w:t>ilustre</w:t>
+      </w:r>
+      <w:r>
+        <w:rPr>
+          <w:rFonts w:ascii="Calibri" w:hAnsi="Calibri" w:cs="Calibri"/>
+          <w:color w:val="auto"/>
+          <w:szCs w:val="20"/>
+          <w:lang w:eastAsia="ar-SA"/>
+        </w:rPr>
         <w:t>Titulo</w:t>
       </w:r>
+      <w:proofErr w:type="spellEnd"/>
       <w:r>
         <w:rPr>
           <w:rFonts w:ascii="Calibri" w:hAnsi="Calibri" w:cs="Calibri"/>
@@ -637,7 +784,29 @@
           <w:highlight w:val="green"/>
           <w:lang w:eastAsia="ar-SA"/>
         </w:rPr>
-        <w:t>${comunaRut}</w:t>
+        <w:t>${</w:t>
+      </w:r>
+      <w:proofErr w:type="spellStart"/>
+      <w:r>
+        <w:rPr>
+          <w:rFonts w:ascii="Calibri" w:hAnsi="Calibri" w:cs="Calibri"/>
+          <w:color w:val="auto"/>
+          <w:szCs w:val="20"/>
+          <w:highlight w:val="green"/>
+          <w:lang w:eastAsia="ar-SA"/>
+        </w:rPr>
+        <w:t>comunaRut</w:t>
+      </w:r>
+      <w:proofErr w:type="spellEnd"/>
+      <w:r>
+        <w:rPr>
+          <w:rFonts w:ascii="Calibri" w:hAnsi="Calibri" w:cs="Calibri"/>
+          <w:color w:val="auto"/>
+          <w:szCs w:val="20"/>
+          <w:highlight w:val="green"/>
+          <w:lang w:eastAsia="ar-SA"/>
+        </w:rPr>
+        <w:t>}</w:t>
       </w:r>
       <w:r>
         <w:rPr>
@@ -678,8 +847,9 @@
           <w:highlight w:val="green"/>
           <w:lang w:eastAsia="ar-SA"/>
         </w:rPr>
-        <w:t>${alcalde</w:t>
-      </w:r>
+        <w:t>${</w:t>
+      </w:r>
+      <w:proofErr w:type="spellStart"/>
       <w:r>
         <w:rPr>
           <w:rFonts w:ascii="Calibri" w:hAnsi="Calibri" w:cs="Calibri"/>
@@ -688,8 +858,19 @@
           <w:highlight w:val="green"/>
           <w:lang w:eastAsia="ar-SA"/>
         </w:rPr>
+        <w:t>alcalde</w:t>
+      </w:r>
+      <w:r>
+        <w:rPr>
+          <w:rFonts w:ascii="Calibri" w:hAnsi="Calibri" w:cs="Calibri"/>
+          <w:color w:val="auto"/>
+          <w:szCs w:val="20"/>
+          <w:highlight w:val="green"/>
+          <w:lang w:eastAsia="ar-SA"/>
+        </w:rPr>
         <w:t>Apelativo</w:t>
       </w:r>
+      <w:proofErr w:type="spellEnd"/>
       <w:r>
         <w:rPr>
           <w:rFonts w:ascii="Calibri" w:hAnsi="Calibri" w:cs="Calibri"/>
@@ -740,6 +921,7 @@
         </w:rPr>
         <w:t xml:space="preserve"> chileno, Cédula Nacional de Identidad </w:t>
       </w:r>
+      <w:proofErr w:type="spellStart"/>
       <w:r>
         <w:rPr>
           <w:rFonts w:ascii="Calibri" w:hAnsi="Calibri" w:cs="Calibri"/>
@@ -750,6 +932,7 @@
         </w:rPr>
         <w:t>N°</w:t>
       </w:r>
+      <w:proofErr w:type="spellEnd"/>
       <w:r>
         <w:rPr>
           <w:rFonts w:ascii="Calibri" w:hAnsi="Calibri" w:cs="Calibri"/>
@@ -758,7 +941,29 @@
           <w:highlight w:val="green"/>
           <w:lang w:eastAsia="ar-SA"/>
         </w:rPr>
-        <w:t>${alcaldeRut}</w:t>
+        <w:t>${</w:t>
+      </w:r>
+      <w:proofErr w:type="spellStart"/>
+      <w:r>
+        <w:rPr>
+          <w:rFonts w:ascii="Calibri" w:hAnsi="Calibri" w:cs="Calibri"/>
+          <w:color w:val="auto"/>
+          <w:szCs w:val="20"/>
+          <w:highlight w:val="green"/>
+          <w:lang w:eastAsia="ar-SA"/>
+        </w:rPr>
+        <w:t>alcaldeRut</w:t>
+      </w:r>
+      <w:proofErr w:type="spellEnd"/>
+      <w:r>
+        <w:rPr>
+          <w:rFonts w:ascii="Calibri" w:hAnsi="Calibri" w:cs="Calibri"/>
+          <w:color w:val="auto"/>
+          <w:szCs w:val="20"/>
+          <w:highlight w:val="green"/>
+          <w:lang w:eastAsia="ar-SA"/>
+        </w:rPr>
+        <w:t>}</w:t>
       </w:r>
       <w:r>
         <w:rPr>
@@ -789,7 +994,29 @@
           <w:highlight w:val="green"/>
           <w:lang w:eastAsia="ar-SA"/>
         </w:rPr>
-        <w:t>${municipalidadDirec}</w:t>
+        <w:t>${</w:t>
+      </w:r>
+      <w:proofErr w:type="spellStart"/>
+      <w:r>
+        <w:rPr>
+          <w:rFonts w:ascii="Calibri" w:hAnsi="Calibri" w:cs="Calibri"/>
+          <w:color w:val="auto"/>
+          <w:szCs w:val="22"/>
+          <w:highlight w:val="green"/>
+          <w:lang w:eastAsia="ar-SA"/>
+        </w:rPr>
+        <w:t>municipalidadDirec</w:t>
+      </w:r>
+      <w:proofErr w:type="spellEnd"/>
+      <w:r>
+        <w:rPr>
+          <w:rFonts w:ascii="Calibri" w:hAnsi="Calibri" w:cs="Calibri"/>
+          <w:color w:val="auto"/>
+          <w:szCs w:val="22"/>
+          <w:highlight w:val="green"/>
+          <w:lang w:eastAsia="ar-SA"/>
+        </w:rPr>
+        <w:t>}</w:t>
       </w:r>
       <w:r>
         <w:rPr>
@@ -933,14 +1160,25 @@
         </w:rPr>
         <w:t xml:space="preserve"> con posterioridad a la </w:t>
       </w:r>
-      <w:r>
-        <w:rPr>
-          <w:rFonts w:ascii="Calibri" w:hAnsi="Calibri" w:cs="Calibri"/>
-          <w:b/>
-          <w:sz w:val="22"/>
-          <w:szCs w:val="20"/>
-        </w:rPr>
-        <w:t xml:space="preserve">entrada en vigencia de esta ley impliquen un mayor gasto para la “MUNICIPALIDAD”, </w:t>
+      <w:proofErr w:type="gramStart"/>
+      <w:r>
+        <w:rPr>
+          <w:rFonts w:ascii="Calibri" w:hAnsi="Calibri" w:cs="Calibri"/>
+          <w:b/>
+          <w:sz w:val="22"/>
+          <w:szCs w:val="20"/>
+        </w:rPr>
+        <w:t>entrada en vigencia</w:t>
+      </w:r>
+      <w:proofErr w:type="gramEnd"/>
+      <w:r>
+        <w:rPr>
+          <w:rFonts w:ascii="Calibri" w:hAnsi="Calibri" w:cs="Calibri"/>
+          <w:b/>
+          <w:sz w:val="22"/>
+          <w:szCs w:val="20"/>
+        </w:rPr>
+        <w:t xml:space="preserve"> de esta ley impliquen un mayor gasto para la “MUNICIPALIDAD”, </w:t>
       </w:r>
       <w:r>
         <w:rPr>
@@ -978,7 +1216,87 @@
           <w:sz w:val="22"/>
           <w:szCs w:val="20"/>
         </w:rPr>
-        <w:t>Por su parte, el artículo 6º del Decreto Supremo N°118 del 2007, del Ministerio de Salud, reitera dicha norma agregando la forma de materializarla al señalar “para cuyos efectos el Ministerio de Salud dictará la correspondiente resolución”.</w:t>
+        <w:t xml:space="preserve">Por su parte, </w:t>
+      </w:r>
+      <w:r>
+        <w:rPr>
+          <w:rFonts w:ascii="Calibri" w:hAnsi="Calibri" w:cs="Calibri"/>
+          <w:sz w:val="22"/>
+          <w:szCs w:val="20"/>
+        </w:rPr>
+        <w:t xml:space="preserve">el artículo </w:t>
+      </w:r>
+      <w:r>
+        <w:rPr>
+          <w:rFonts w:ascii="Calibri" w:hAnsi="Calibri" w:cs="Calibri"/>
+          <w:sz w:val="22"/>
+          <w:szCs w:val="20"/>
+        </w:rPr>
+        <w:t>5</w:t>
+      </w:r>
+      <w:r>
+        <w:rPr>
+          <w:rFonts w:ascii="Calibri" w:hAnsi="Calibri" w:cs="Calibri"/>
+          <w:sz w:val="22"/>
+          <w:szCs w:val="20"/>
+        </w:rPr>
+        <w:t>º del Decreto Supremo N°</w:t>
+      </w:r>
+      <w:r>
+        <w:rPr>
+          <w:rFonts w:ascii="Calibri" w:hAnsi="Calibri" w:cs="Calibri"/>
+          <w:sz w:val="22"/>
+          <w:szCs w:val="20"/>
+        </w:rPr>
+        <w:t>37</w:t>
+      </w:r>
+      <w:r>
+        <w:rPr>
+          <w:rFonts w:ascii="Calibri" w:hAnsi="Calibri" w:cs="Calibri"/>
+          <w:sz w:val="22"/>
+          <w:szCs w:val="20"/>
+        </w:rPr>
+        <w:t xml:space="preserve"> del </w:t>
+      </w:r>
+      <w:r>
+        <w:rPr>
+          <w:rFonts w:ascii="Calibri" w:hAnsi="Calibri" w:cs="Calibri"/>
+          <w:sz w:val="22"/>
+          <w:szCs w:val="20"/>
+        </w:rPr>
+        <w:t xml:space="preserve">año </w:t>
+      </w:r>
+      <w:r>
+        <w:rPr>
+          <w:rFonts w:ascii="Calibri" w:hAnsi="Calibri" w:cs="Calibri"/>
+          <w:sz w:val="22"/>
+          <w:szCs w:val="20"/>
+        </w:rPr>
+        <w:t>20</w:t>
+      </w:r>
+      <w:r>
+        <w:rPr>
+          <w:rFonts w:ascii="Calibri" w:hAnsi="Calibri" w:cs="Calibri"/>
+          <w:sz w:val="22"/>
+          <w:szCs w:val="20"/>
+        </w:rPr>
+        <w:t>21</w:t>
+      </w:r>
+      <w:r>
+        <w:rPr>
+          <w:rFonts w:ascii="Calibri" w:hAnsi="Calibri" w:cs="Calibri"/>
+          <w:sz w:val="22"/>
+          <w:szCs w:val="20"/>
+        </w:rPr>
+        <w:t>,</w:t>
+      </w:r>
+      <w:r>
+        <w:rPr>
+          <w:rFonts w:ascii="Calibri" w:hAnsi="Calibri" w:cs="Calibri"/>
+          <w:sz w:val="22"/>
+          <w:szCs w:val="20"/>
+        </w:rPr>
+        <w:t xml:space="preserve"> del Ministerio de Salud, reitera dicha norma agregando la forma de materializarla al señalar “para cuyos efectos el Ministerio de Salud dictará la correspondiente resolución”.</w:t>
       </w:r>
     </w:p>
     <w:p>
@@ -1250,7 +1568,29 @@
           <w:szCs w:val="20"/>
           <w:lang w:eastAsia="ar-SA"/>
         </w:rPr>
-        <w:t>, a fin de contribuir a mejorar la salud de la población beneficiaria legal del Sector Público de Salud, aumentando la capacidad de respuesta oportuna de la atención primaria, a los problemas de salud por los cuales consultan las personas, para lograr una red de atención primaria más eficaz y cercana a éstas, contribuyendo de tal forma a mejorar los problemas de acceso y resolutividad de la atención de salud a la comunidad en el que participarán las partes, en conformidad a lo establecido en el presente convenio.</w:t>
+        <w:t xml:space="preserve">, a fin de contribuir a mejorar la salud de la población beneficiaria legal del Sector Público de Salud, aumentando la capacidad de respuesta oportuna de la atención primaria, a los problemas de salud por los cuales consultan las personas, para lograr una red de atención primaria más eficaz y cercana a éstas, contribuyendo de tal forma a mejorar los problemas de acceso y </w:t>
+      </w:r>
+      <w:proofErr w:type="spellStart"/>
+      <w:r>
+        <w:rPr>
+          <w:rFonts w:ascii="Calibri" w:hAnsi="Calibri" w:cs="Calibri"/>
+          <w:bCs/>
+          <w:sz w:val="22"/>
+          <w:szCs w:val="20"/>
+          <w:lang w:eastAsia="ar-SA"/>
+        </w:rPr>
+        <w:t>resolutividad</w:t>
+      </w:r>
+      <w:proofErr w:type="spellEnd"/>
+      <w:r>
+        <w:rPr>
+          <w:rFonts w:ascii="Calibri" w:hAnsi="Calibri" w:cs="Calibri"/>
+          <w:bCs/>
+          <w:sz w:val="22"/>
+          <w:szCs w:val="20"/>
+          <w:lang w:eastAsia="ar-SA"/>
+        </w:rPr>
+        <w:t xml:space="preserve"> de la atención de salud a la comunidad en el que participarán las partes, en conformidad a lo establecido en el presente convenio.</w:t>
       </w:r>
     </w:p>
     <w:p>
@@ -1297,6 +1637,7 @@
         </w:rPr>
         <w:t xml:space="preserve">ha sido aprobado por Resolución Exenta </w:t>
       </w:r>
+      <w:proofErr w:type="spellStart"/>
       <w:r>
         <w:rPr>
           <w:rFonts w:ascii="Calibri" w:hAnsi="Calibri" w:cs="Calibri"/>
@@ -1316,15 +1657,38 @@
         </w:rPr>
         <w:t>°</w:t>
       </w:r>
-      <w:r>
-        <w:rPr>
-          <w:rFonts w:ascii="Calibri" w:hAnsi="Calibri" w:cs="Calibri"/>
-          <w:bCs/>
-          <w:sz w:val="22"/>
-          <w:szCs w:val="20"/>
-          <w:highlight w:val="green"/>
-        </w:rPr>
-        <w:t>${numResolucion}</w:t>
+      <w:proofErr w:type="spellEnd"/>
+      <w:r>
+        <w:rPr>
+          <w:rFonts w:ascii="Calibri" w:hAnsi="Calibri" w:cs="Calibri"/>
+          <w:bCs/>
+          <w:sz w:val="22"/>
+          <w:szCs w:val="20"/>
+          <w:highlight w:val="green"/>
+        </w:rPr>
+        <w:t>${</w:t>
+      </w:r>
+      <w:proofErr w:type="spellStart"/>
+      <w:r>
+        <w:rPr>
+          <w:rFonts w:ascii="Calibri" w:hAnsi="Calibri" w:cs="Calibri"/>
+          <w:bCs/>
+          <w:sz w:val="22"/>
+          <w:szCs w:val="20"/>
+          <w:highlight w:val="green"/>
+        </w:rPr>
+        <w:t>numResolucion</w:t>
+      </w:r>
+      <w:proofErr w:type="spellEnd"/>
+      <w:r>
+        <w:rPr>
+          <w:rFonts w:ascii="Calibri" w:hAnsi="Calibri" w:cs="Calibri"/>
+          <w:bCs/>
+          <w:sz w:val="22"/>
+          <w:szCs w:val="20"/>
+          <w:highlight w:val="green"/>
+        </w:rPr>
+        <w:t>}</w:t>
       </w:r>
       <w:r>
         <w:rPr>
@@ -1352,7 +1716,29 @@
           <w:szCs w:val="20"/>
           <w:highlight w:val="green"/>
         </w:rPr>
-        <w:t>${fechaResolucion}</w:t>
+        <w:t>${</w:t>
+      </w:r>
+      <w:proofErr w:type="spellStart"/>
+      <w:r>
+        <w:rPr>
+          <w:rFonts w:ascii="Calibri" w:hAnsi="Calibri" w:cs="Calibri"/>
+          <w:bCs/>
+          <w:sz w:val="22"/>
+          <w:szCs w:val="20"/>
+          <w:highlight w:val="green"/>
+        </w:rPr>
+        <w:t>fechaResolucion</w:t>
+      </w:r>
+      <w:proofErr w:type="spellEnd"/>
+      <w:r>
+        <w:rPr>
+          <w:rFonts w:ascii="Calibri" w:hAnsi="Calibri" w:cs="Calibri"/>
+          <w:bCs/>
+          <w:sz w:val="22"/>
+          <w:szCs w:val="20"/>
+          <w:highlight w:val="green"/>
+        </w:rPr>
+        <w:t>}</w:t>
       </w:r>
       <w:r>
         <w:rPr>
@@ -1601,7 +1987,29 @@
           <w:szCs w:val="20"/>
           <w:highlight w:val="green"/>
         </w:rPr>
-        <w:t>${establecimientosListado}</w:t>
+        <w:t>${</w:t>
+      </w:r>
+      <w:proofErr w:type="spellStart"/>
+      <w:r>
+        <w:rPr>
+          <w:rFonts w:ascii="Calibri" w:hAnsi="Calibri" w:cs="Calibri"/>
+          <w:bCs/>
+          <w:sz w:val="22"/>
+          <w:szCs w:val="20"/>
+          <w:highlight w:val="green"/>
+        </w:rPr>
+        <w:t>establecimientosListado</w:t>
+      </w:r>
+      <w:proofErr w:type="spellEnd"/>
+      <w:r>
+        <w:rPr>
+          <w:rFonts w:ascii="Calibri" w:hAnsi="Calibri" w:cs="Calibri"/>
+          <w:bCs/>
+          <w:sz w:val="22"/>
+          <w:szCs w:val="20"/>
+          <w:highlight w:val="green"/>
+        </w:rPr>
+        <w:t>}</w:t>
       </w:r>
       <w:r>
         <w:rPr>
@@ -1825,7 +2233,31 @@
           <w:szCs w:val="20"/>
           <w:highlight w:val="green"/>
         </w:rPr>
-        <w:t>${componentesListado}</w:t>
+        <w:t>${</w:t>
+      </w:r>
+      <w:proofErr w:type="spellStart"/>
+      <w:r>
+        <w:rPr>
+          <w:rFonts w:ascii="Calibri" w:hAnsi="Calibri" w:cs="Calibri"/>
+          <w:bCs/>
+          <w:color w:val="000000" w:themeColor="text1"/>
+          <w:sz w:val="22"/>
+          <w:szCs w:val="20"/>
+          <w:highlight w:val="green"/>
+        </w:rPr>
+        <w:t>componentesListado</w:t>
+      </w:r>
+      <w:proofErr w:type="spellEnd"/>
+      <w:r>
+        <w:rPr>
+          <w:rFonts w:ascii="Calibri" w:hAnsi="Calibri" w:cs="Calibri"/>
+          <w:bCs/>
+          <w:color w:val="000000" w:themeColor="text1"/>
+          <w:sz w:val="22"/>
+          <w:szCs w:val="20"/>
+          <w:highlight w:val="green"/>
+        </w:rPr>
+        <w:t>}</w:t>
       </w:r>
     </w:p>
     <w:p>
@@ -1863,6 +2295,7 @@
         </w:rPr>
         <w:t>${</w:t>
       </w:r>
+      <w:proofErr w:type="spellStart"/>
       <w:r>
         <w:rPr>
           <w:rFonts w:ascii="Calibri" w:hAnsi="Calibri" w:cs="Calibri"/>
@@ -1874,6 +2307,7 @@
         </w:rPr>
         <w:t>componenteIndex</w:t>
       </w:r>
+      <w:proofErr w:type="spellEnd"/>
       <w:r>
         <w:rPr>
           <w:rFonts w:ascii="Calibri" w:hAnsi="Calibri" w:cs="Calibri"/>
@@ -1905,7 +2339,31 @@
           <w:szCs w:val="20"/>
           <w:highlight w:val="green"/>
         </w:rPr>
-        <w:t>${componenteNombre}</w:t>
+        <w:t>${</w:t>
+      </w:r>
+      <w:proofErr w:type="spellStart"/>
+      <w:r>
+        <w:rPr>
+          <w:rFonts w:ascii="Calibri" w:hAnsi="Calibri" w:cs="Calibri"/>
+          <w:bCs/>
+          <w:color w:val="000000" w:themeColor="text1"/>
+          <w:sz w:val="22"/>
+          <w:szCs w:val="20"/>
+          <w:highlight w:val="green"/>
+        </w:rPr>
+        <w:t>componenteNombre</w:t>
+      </w:r>
+      <w:proofErr w:type="spellEnd"/>
+      <w:r>
+        <w:rPr>
+          <w:rFonts w:ascii="Calibri" w:hAnsi="Calibri" w:cs="Calibri"/>
+          <w:bCs/>
+          <w:color w:val="000000" w:themeColor="text1"/>
+          <w:sz w:val="22"/>
+          <w:szCs w:val="20"/>
+          <w:highlight w:val="green"/>
+        </w:rPr>
+        <w:t>}</w:t>
       </w:r>
     </w:p>
     <w:p>
@@ -1929,7 +2387,31 @@
           <w:szCs w:val="20"/>
           <w:highlight w:val="green"/>
         </w:rPr>
-        <w:t>${/componentesListado}</w:t>
+        <w:t>${/</w:t>
+      </w:r>
+      <w:proofErr w:type="spellStart"/>
+      <w:r>
+        <w:rPr>
+          <w:rFonts w:ascii="Calibri" w:hAnsi="Calibri" w:cs="Calibri"/>
+          <w:bCs/>
+          <w:color w:val="000000" w:themeColor="text1"/>
+          <w:sz w:val="22"/>
+          <w:szCs w:val="20"/>
+          <w:highlight w:val="green"/>
+        </w:rPr>
+        <w:t>componentesListado</w:t>
+      </w:r>
+      <w:proofErr w:type="spellEnd"/>
+      <w:r>
+        <w:rPr>
+          <w:rFonts w:ascii="Calibri" w:hAnsi="Calibri" w:cs="Calibri"/>
+          <w:bCs/>
+          <w:color w:val="000000" w:themeColor="text1"/>
+          <w:sz w:val="22"/>
+          <w:szCs w:val="20"/>
+          <w:highlight w:val="green"/>
+        </w:rPr>
+        <w:t>}</w:t>
       </w:r>
     </w:p>
     <w:p>
@@ -2093,7 +2575,55 @@
           <w:szCs w:val="20"/>
           <w:highlight w:val="green"/>
         </w:rPr>
-        <w:t>${totalConvenio} (${totalConvenioLetras})</w:t>
+        <w:t>${</w:t>
+      </w:r>
+      <w:proofErr w:type="spellStart"/>
+      <w:r>
+        <w:rPr>
+          <w:rFonts w:ascii="Calibri" w:hAnsi="Calibri" w:cs="Calibri"/>
+          <w:b/>
+          <w:bCs/>
+          <w:sz w:val="22"/>
+          <w:szCs w:val="20"/>
+          <w:highlight w:val="green"/>
+        </w:rPr>
+        <w:t>totalConvenio</w:t>
+      </w:r>
+      <w:proofErr w:type="spellEnd"/>
+      <w:r>
+        <w:rPr>
+          <w:rFonts w:ascii="Calibri" w:hAnsi="Calibri" w:cs="Calibri"/>
+          <w:b/>
+          <w:bCs/>
+          <w:sz w:val="22"/>
+          <w:szCs w:val="20"/>
+          <w:highlight w:val="green"/>
+        </w:rPr>
+        <w:t>} (${</w:t>
+      </w:r>
+      <w:proofErr w:type="spellStart"/>
+      <w:r>
+        <w:rPr>
+          <w:rFonts w:ascii="Calibri" w:hAnsi="Calibri" w:cs="Calibri"/>
+          <w:b/>
+          <w:bCs/>
+          <w:sz w:val="22"/>
+          <w:szCs w:val="20"/>
+          <w:highlight w:val="green"/>
+        </w:rPr>
+        <w:t>totalConvenioLetras</w:t>
+      </w:r>
+      <w:proofErr w:type="spellEnd"/>
+      <w:r>
+        <w:rPr>
+          <w:rFonts w:ascii="Calibri" w:hAnsi="Calibri" w:cs="Calibri"/>
+          <w:b/>
+          <w:bCs/>
+          <w:sz w:val="22"/>
+          <w:szCs w:val="20"/>
+          <w:highlight w:val="green"/>
+        </w:rPr>
+        <w:t>})</w:t>
       </w:r>
       <w:r>
         <w:rPr>
@@ -2942,14 +3472,25 @@
         </w:rPr>
         <w:t xml:space="preserve">deberá haber hecho en ingreso de las rendiciones mensuales hasta el mes de </w:t>
       </w:r>
-      <w:r>
-        <w:rPr>
-          <w:rFonts w:cs="Calibri"/>
-          <w:b/>
-          <w:szCs w:val="20"/>
-          <w:highlight w:val="green"/>
-        </w:rPr>
-        <w:t>Diciembre del año 202</w:t>
+      <w:proofErr w:type="gramStart"/>
+      <w:r>
+        <w:rPr>
+          <w:rFonts w:cs="Calibri"/>
+          <w:b/>
+          <w:szCs w:val="20"/>
+          <w:highlight w:val="green"/>
+        </w:rPr>
+        <w:t>Diciembre</w:t>
+      </w:r>
+      <w:proofErr w:type="gramEnd"/>
+      <w:r>
+        <w:rPr>
+          <w:rFonts w:cs="Calibri"/>
+          <w:b/>
+          <w:szCs w:val="20"/>
+          <w:highlight w:val="green"/>
+        </w:rPr>
+        <w:t xml:space="preserve"> del año 202</w:t>
       </w:r>
       <w:r>
         <w:rPr>
@@ -3220,6 +3761,7 @@
         </w:rPr>
         <w:t xml:space="preserve">se hará efectiva en el mes de </w:t>
       </w:r>
+      <w:proofErr w:type="gramStart"/>
       <w:r>
         <w:rPr>
           <w:rFonts w:cs="Calibri"/>
@@ -3228,6 +3770,7 @@
         </w:rPr>
         <w:t>Octubre</w:t>
       </w:r>
+      <w:proofErr w:type="gramEnd"/>
       <w:r>
         <w:rPr>
           <w:rFonts w:cs="Calibri"/>
@@ -3251,7 +3794,25 @@
           <w:szCs w:val="20"/>
           <w:highlight w:val="green"/>
         </w:rPr>
-        <w:t xml:space="preserve"> si es que el resultado final de la ponderación de los indicadores de la comuna es inferior al _____%, en relación al 100% de la meta anual. El descuento será proporcional al porcentaje de incumplimiento, de acuerdo al siguiente cuadro:</w:t>
+        <w:t xml:space="preserve"> si es que el resultado final de la ponderación de los indicadores de la comuna es inferior al _____%, en relación al 100% de la meta anual. El descuento será proporcional al porcentaje de incumplimiento, </w:t>
+      </w:r>
+      <w:proofErr w:type="gramStart"/>
+      <w:r>
+        <w:rPr>
+          <w:rFonts w:cs="Calibri"/>
+          <w:szCs w:val="20"/>
+          <w:highlight w:val="green"/>
+        </w:rPr>
+        <w:t>de acuerdo al</w:t>
+      </w:r>
+      <w:proofErr w:type="gramEnd"/>
+      <w:r>
+        <w:rPr>
+          <w:rFonts w:cs="Calibri"/>
+          <w:szCs w:val="20"/>
+          <w:highlight w:val="green"/>
+        </w:rPr>
+        <w:t xml:space="preserve"> siguiente cuadro:</w:t>
       </w:r>
     </w:p>
     <w:p>
@@ -3688,8 +4249,18 @@
           <w:szCs w:val="20"/>
           <w:highlight w:val="green"/>
         </w:rPr>
-        <w:t xml:space="preserve"> podrá apelar la decisión de reliquidar, mediante oficio enviado a Director</w:t>
-      </w:r>
+        <w:t xml:space="preserve"> podrá apelar la decisión de reliquidar, mediante oficio enviado a </w:t>
+      </w:r>
+      <w:proofErr w:type="gramStart"/>
+      <w:r>
+        <w:rPr>
+          <w:rFonts w:cs="Calibri"/>
+          <w:szCs w:val="20"/>
+          <w:highlight w:val="green"/>
+        </w:rPr>
+        <w:t>Director</w:t>
+      </w:r>
+      <w:proofErr w:type="gramEnd"/>
       <w:r>
         <w:rPr>
           <w:rFonts w:cs="Calibri"/>
@@ -4163,14 +4734,25 @@
         </w:rPr>
         <w:t xml:space="preserve">deberá haber hecho en ingreso de las rendiciones mensuales hasta el mes de </w:t>
       </w:r>
-      <w:r>
-        <w:rPr>
-          <w:rFonts w:cs="Calibri"/>
-          <w:b/>
-          <w:szCs w:val="20"/>
-          <w:highlight w:val="green"/>
-        </w:rPr>
-        <w:t>Diciembre del año 202</w:t>
+      <w:proofErr w:type="gramStart"/>
+      <w:r>
+        <w:rPr>
+          <w:rFonts w:cs="Calibri"/>
+          <w:b/>
+          <w:szCs w:val="20"/>
+          <w:highlight w:val="green"/>
+        </w:rPr>
+        <w:t>Diciembre</w:t>
+      </w:r>
+      <w:proofErr w:type="gramEnd"/>
+      <w:r>
+        <w:rPr>
+          <w:rFonts w:cs="Calibri"/>
+          <w:b/>
+          <w:szCs w:val="20"/>
+          <w:highlight w:val="green"/>
+        </w:rPr>
+        <w:t xml:space="preserve"> del año 202</w:t>
       </w:r>
       <w:r>
         <w:rPr>
@@ -4437,6 +5019,7 @@
         </w:rPr>
         <w:t xml:space="preserve"> se hará efectiva en el mes de </w:t>
       </w:r>
+      <w:proofErr w:type="gramStart"/>
       <w:r>
         <w:rPr>
           <w:rFonts w:cs="Calibri"/>
@@ -4445,6 +5028,7 @@
         </w:rPr>
         <w:t>Octubre</w:t>
       </w:r>
+      <w:proofErr w:type="gramEnd"/>
       <w:r>
         <w:rPr>
           <w:rFonts w:cs="Calibri"/>
@@ -4468,7 +5052,25 @@
           <w:szCs w:val="20"/>
           <w:highlight w:val="green"/>
         </w:rPr>
-        <w:t xml:space="preserve"> si es que el resultado final de la ponderación de los indicadores de la comuna es inferior al _____%, en relación al 100% de la meta anual. El descuento será proporcional al porcentaje de incumplimiento, de acuerdo al siguiente cuadro:</w:t>
+        <w:t xml:space="preserve"> si es que el resultado final de la ponderación de los indicadores de la comuna es inferior al _____%, en relación al 100% de la meta anual. El descuento será proporcional al porcentaje de incumplimiento, </w:t>
+      </w:r>
+      <w:proofErr w:type="gramStart"/>
+      <w:r>
+        <w:rPr>
+          <w:rFonts w:cs="Calibri"/>
+          <w:szCs w:val="20"/>
+          <w:highlight w:val="green"/>
+        </w:rPr>
+        <w:t>de acuerdo al</w:t>
+      </w:r>
+      <w:proofErr w:type="gramEnd"/>
+      <w:r>
+        <w:rPr>
+          <w:rFonts w:cs="Calibri"/>
+          <w:szCs w:val="20"/>
+          <w:highlight w:val="green"/>
+        </w:rPr>
+        <w:t xml:space="preserve"> siguiente cuadro:</w:t>
       </w:r>
     </w:p>
     <w:tbl>
@@ -4940,8 +5542,18 @@
           <w:szCs w:val="20"/>
           <w:highlight w:val="green"/>
         </w:rPr>
-        <w:t xml:space="preserve"> podrá apelar la decisión de reliquidar, mediante oficio enviado a Director</w:t>
-      </w:r>
+        <w:t xml:space="preserve"> podrá apelar la decisión de reliquidar, mediante oficio enviado a </w:t>
+      </w:r>
+      <w:proofErr w:type="gramStart"/>
+      <w:r>
+        <w:rPr>
+          <w:rFonts w:cs="Calibri"/>
+          <w:szCs w:val="20"/>
+          <w:highlight w:val="green"/>
+        </w:rPr>
+        <w:t>Director</w:t>
+      </w:r>
+      <w:proofErr w:type="gramEnd"/>
       <w:r>
         <w:rPr>
           <w:rFonts w:cs="Calibri"/>
@@ -5596,14 +6208,25 @@
         </w:rPr>
         <w:t xml:space="preserve">deberá haber hecho en ingreso de las rendiciones mensuales hasta el mes de </w:t>
       </w:r>
-      <w:r>
-        <w:rPr>
-          <w:rFonts w:cs="Calibri"/>
-          <w:b/>
-          <w:szCs w:val="20"/>
-          <w:highlight w:val="green"/>
-        </w:rPr>
-        <w:t>Diciembre del año 202</w:t>
+      <w:proofErr w:type="gramStart"/>
+      <w:r>
+        <w:rPr>
+          <w:rFonts w:cs="Calibri"/>
+          <w:b/>
+          <w:szCs w:val="20"/>
+          <w:highlight w:val="green"/>
+        </w:rPr>
+        <w:t>Diciembre</w:t>
+      </w:r>
+      <w:proofErr w:type="gramEnd"/>
+      <w:r>
+        <w:rPr>
+          <w:rFonts w:cs="Calibri"/>
+          <w:b/>
+          <w:szCs w:val="20"/>
+          <w:highlight w:val="green"/>
+        </w:rPr>
+        <w:t xml:space="preserve"> del año 202</w:t>
       </w:r>
       <w:r>
         <w:rPr>
@@ -6105,8 +6728,9 @@
           <w:sz w:val="22"/>
           <w:szCs w:val="20"/>
         </w:rPr>
-        <w:t>sitas inspectivas por parte del/la Referente T</w:t>
-      </w:r>
+        <w:t xml:space="preserve">sitas </w:t>
+      </w:r>
+      <w:proofErr w:type="spellStart"/>
       <w:r>
         <w:rPr>
           <w:rFonts w:ascii="Calibri" w:hAnsi="Calibri" w:cs="Calibri"/>
@@ -6114,6 +6738,25 @@
           <w:sz w:val="22"/>
           <w:szCs w:val="20"/>
         </w:rPr>
+        <w:t>inspectivas</w:t>
+      </w:r>
+      <w:proofErr w:type="spellEnd"/>
+      <w:r>
+        <w:rPr>
+          <w:rFonts w:ascii="Calibri" w:hAnsi="Calibri" w:cs="Calibri"/>
+          <w:color w:val="000000"/>
+          <w:sz w:val="22"/>
+          <w:szCs w:val="20"/>
+        </w:rPr>
+        <w:t xml:space="preserve"> por parte del/la Referente T</w:t>
+      </w:r>
+      <w:r>
+        <w:rPr>
+          <w:rFonts w:ascii="Calibri" w:hAnsi="Calibri" w:cs="Calibri"/>
+          <w:color w:val="000000"/>
+          <w:sz w:val="22"/>
+          <w:szCs w:val="20"/>
+        </w:rPr>
         <w:t>écnico</w:t>
       </w:r>
       <w:r>
@@ -6169,8 +6812,9 @@
           <w:sz w:val="22"/>
           <w:szCs w:val="20"/>
         </w:rPr>
-        <w:t xml:space="preserve"> perteneciente al </w:t>
-      </w:r>
+        <w:t xml:space="preserve"> perteneciente </w:t>
+      </w:r>
+      <w:proofErr w:type="gramStart"/>
       <w:r>
         <w:rPr>
           <w:rFonts w:ascii="Calibri" w:hAnsi="Calibri" w:cs="Calibri"/>
@@ -6178,6 +6822,15 @@
           <w:sz w:val="22"/>
           <w:szCs w:val="20"/>
         </w:rPr>
+        <w:t xml:space="preserve">al </w:t>
+      </w:r>
+      <w:r>
+        <w:rPr>
+          <w:rFonts w:ascii="Calibri" w:hAnsi="Calibri" w:cs="Calibri"/>
+          <w:color w:val="000000"/>
+          <w:sz w:val="22"/>
+          <w:szCs w:val="20"/>
+        </w:rPr>
         <w:t xml:space="preserve"> </w:t>
       </w:r>
       <w:r>
@@ -6188,7 +6841,18 @@
           <w:sz w:val="22"/>
           <w:szCs w:val="20"/>
         </w:rPr>
-        <w:t>“SERVICIO”</w:t>
+        <w:t>“</w:t>
+      </w:r>
+      <w:proofErr w:type="gramEnd"/>
+      <w:r>
+        <w:rPr>
+          <w:rFonts w:ascii="Calibri" w:hAnsi="Calibri" w:cs="Calibri"/>
+          <w:b/>
+          <w:color w:val="000000"/>
+          <w:sz w:val="22"/>
+          <w:szCs w:val="20"/>
+        </w:rPr>
+        <w:t>SERVICIO”</w:t>
       </w:r>
       <w:r>
         <w:rPr>
@@ -6738,7 +7402,27 @@
           <w:sz w:val="22"/>
           <w:szCs w:val="20"/>
         </w:rPr>
-        <w:t>del uso correcto y adecuado de los recursos, mediante visitas inspectivas, solicitud d</w:t>
+        <w:t xml:space="preserve">del uso correcto y adecuado de los recursos, mediante visitas </w:t>
+      </w:r>
+      <w:proofErr w:type="spellStart"/>
+      <w:r>
+        <w:rPr>
+          <w:rFonts w:ascii="Calibri" w:hAnsi="Calibri" w:cs="Calibri"/>
+          <w:bCs/>
+          <w:sz w:val="22"/>
+          <w:szCs w:val="20"/>
+        </w:rPr>
+        <w:t>inspectivas</w:t>
+      </w:r>
+      <w:proofErr w:type="spellEnd"/>
+      <w:r>
+        <w:rPr>
+          <w:rFonts w:ascii="Calibri" w:hAnsi="Calibri" w:cs="Calibri"/>
+          <w:bCs/>
+          <w:sz w:val="22"/>
+          <w:szCs w:val="20"/>
+        </w:rPr>
+        <w:t>, solicitud d</w:t>
       </w:r>
       <w:r>
         <w:rPr>
@@ -6877,7 +7561,27 @@
           <w:szCs w:val="20"/>
           <w:highlight w:val="green"/>
         </w:rPr>
-        <w:t>${totalQuotas}</w:t>
+        <w:t>${</w:t>
+      </w:r>
+      <w:proofErr w:type="spellStart"/>
+      <w:r>
+        <w:rPr>
+          <w:rFonts w:ascii="Calibri" w:hAnsi="Calibri" w:cs="Calibri"/>
+          <w:sz w:val="22"/>
+          <w:szCs w:val="20"/>
+          <w:highlight w:val="green"/>
+        </w:rPr>
+        <w:t>totalQuotas</w:t>
+      </w:r>
+      <w:proofErr w:type="spellEnd"/>
+      <w:r>
+        <w:rPr>
+          <w:rFonts w:ascii="Calibri" w:hAnsi="Calibri" w:cs="Calibri"/>
+          <w:sz w:val="22"/>
+          <w:szCs w:val="20"/>
+          <w:highlight w:val="green"/>
+        </w:rPr>
+        <w:t>}</w:t>
       </w:r>
       <w:r>
         <w:rPr>
@@ -7191,8 +7895,9 @@
           <w:szCs w:val="20"/>
           <w:highlight w:val="green"/>
         </w:rPr>
-        <w:t>#1</w:t>
-      </w:r>
+        <w:t>#</w:t>
+      </w:r>
+      <w:proofErr w:type="gramStart"/>
       <w:r>
         <w:rPr>
           <w:rFonts w:ascii="Calibri" w:hAnsi="Calibri" w:cs="Calibri"/>
@@ -7202,6 +7907,17 @@
           <w:szCs w:val="20"/>
           <w:highlight w:val="green"/>
         </w:rPr>
+        <w:t>1</w:t>
+      </w:r>
+      <w:r>
+        <w:rPr>
+          <w:rFonts w:ascii="Calibri" w:hAnsi="Calibri" w:cs="Calibri"/>
+          <w:bCs/>
+          <w:color w:val="000000" w:themeColor="text1"/>
+          <w:sz w:val="22"/>
+          <w:szCs w:val="20"/>
+          <w:highlight w:val="green"/>
+        </w:rPr>
         <w:t>}</w:t>
       </w:r>
       <w:r>
@@ -7213,7 +7929,19 @@
           <w:szCs w:val="20"/>
           <w:highlight w:val="green"/>
         </w:rPr>
-        <w:t xml:space="preserve">% </w:t>
+        <w:t>%</w:t>
+      </w:r>
+      <w:proofErr w:type="gramEnd"/>
+      <w:r>
+        <w:rPr>
+          <w:rFonts w:ascii="Calibri" w:hAnsi="Calibri" w:cs="Calibri"/>
+          <w:bCs/>
+          <w:color w:val="000000" w:themeColor="text1"/>
+          <w:sz w:val="22"/>
+          <w:szCs w:val="20"/>
+          <w:highlight w:val="green"/>
+        </w:rPr>
+        <w:t xml:space="preserve"> </w:t>
       </w:r>
       <w:r>
         <w:rPr>
@@ -7526,8 +8254,9 @@
           <w:szCs w:val="20"/>
           <w:highlight w:val="green"/>
         </w:rPr>
-        <w:t>#2</w:t>
-      </w:r>
+        <w:t>#</w:t>
+      </w:r>
+      <w:proofErr w:type="gramStart"/>
       <w:r>
         <w:rPr>
           <w:rFonts w:ascii="Calibri" w:hAnsi="Calibri" w:cs="Calibri"/>
@@ -7537,6 +8266,17 @@
           <w:szCs w:val="20"/>
           <w:highlight w:val="green"/>
         </w:rPr>
+        <w:t>2</w:t>
+      </w:r>
+      <w:r>
+        <w:rPr>
+          <w:rFonts w:ascii="Calibri" w:hAnsi="Calibri" w:cs="Calibri"/>
+          <w:bCs/>
+          <w:color w:val="000000" w:themeColor="text1"/>
+          <w:sz w:val="22"/>
+          <w:szCs w:val="20"/>
+          <w:highlight w:val="green"/>
+        </w:rPr>
         <w:t>}</w:t>
       </w:r>
       <w:r>
@@ -7550,6 +8290,7 @@
         </w:rPr>
         <w:t>%</w:t>
       </w:r>
+      <w:proofErr w:type="gramEnd"/>
       <w:r>
         <w:rPr>
           <w:rFonts w:ascii="Calibri" w:hAnsi="Calibri" w:cs="Calibri"/>
@@ -7780,16 +8521,37 @@
           <w:szCs w:val="20"/>
           <w:highlight w:val="green"/>
         </w:rPr>
-        <w:t xml:space="preserve">“MUNICIPALIDAD”, </w:t>
-      </w:r>
-      <w:r>
-        <w:rPr>
-          <w:rFonts w:cs="Calibri"/>
-          <w:bCs/>
-          <w:szCs w:val="20"/>
-          <w:highlight w:val="green"/>
-        </w:rPr>
-        <w:t xml:space="preserve"> posterior a los cortes de evaluación indicados en la misma cláusula.   </w:t>
+        <w:t>“MUNICIPALIDAD</w:t>
+      </w:r>
+      <w:proofErr w:type="gramStart"/>
+      <w:r>
+        <w:rPr>
+          <w:rFonts w:cs="Calibri"/>
+          <w:b/>
+          <w:bCs/>
+          <w:szCs w:val="20"/>
+          <w:highlight w:val="green"/>
+        </w:rPr>
+        <w:t xml:space="preserve">”, </w:t>
+      </w:r>
+      <w:r>
+        <w:rPr>
+          <w:rFonts w:cs="Calibri"/>
+          <w:bCs/>
+          <w:szCs w:val="20"/>
+          <w:highlight w:val="green"/>
+        </w:rPr>
+        <w:t xml:space="preserve"> posterior</w:t>
+      </w:r>
+      <w:proofErr w:type="gramEnd"/>
+      <w:r>
+        <w:rPr>
+          <w:rFonts w:cs="Calibri"/>
+          <w:bCs/>
+          <w:szCs w:val="20"/>
+          <w:highlight w:val="green"/>
+        </w:rPr>
+        <w:t xml:space="preserve"> a los cortes de evaluación indicados en la misma cláusula.   </w:t>
       </w:r>
     </w:p>
     <w:p>
@@ -7843,8 +8605,19 @@
           <w:szCs w:val="20"/>
           <w:highlight w:val="green"/>
         </w:rPr>
-        <w:t>, a través de la plataforma habilitada para estos fines,  donde</w:t>
-      </w:r>
+        <w:t xml:space="preserve">, a través de la plataforma habilitada para estos </w:t>
+      </w:r>
+      <w:proofErr w:type="gramStart"/>
+      <w:r>
+        <w:rPr>
+          <w:rFonts w:cs="Calibri"/>
+          <w:bCs/>
+          <w:szCs w:val="20"/>
+          <w:highlight w:val="green"/>
+        </w:rPr>
+        <w:t>fines,  donde</w:t>
+      </w:r>
+      <w:proofErr w:type="gramEnd"/>
       <w:r>
         <w:rPr>
           <w:rFonts w:cs="Calibri"/>
@@ -8283,8 +9056,21 @@
           <w:szCs w:val="20"/>
           <w:highlight w:val="green"/>
         </w:rPr>
-        <w:t>${percentage#1}%</w:t>
-      </w:r>
+        <w:t>${percentage#</w:t>
+      </w:r>
+      <w:proofErr w:type="gramStart"/>
+      <w:r>
+        <w:rPr>
+          <w:rFonts w:ascii="Calibri" w:hAnsi="Calibri" w:cs="Calibri"/>
+          <w:bCs/>
+          <w:color w:val="000000" w:themeColor="text1"/>
+          <w:sz w:val="22"/>
+          <w:szCs w:val="20"/>
+          <w:highlight w:val="green"/>
+        </w:rPr>
+        <w:t>1}%</w:t>
+      </w:r>
+      <w:proofErr w:type="gramEnd"/>
       <w:r>
         <w:rPr>
           <w:rFonts w:ascii="Calibri" w:hAnsi="Calibri" w:cs="Calibri"/>
@@ -8453,7 +9239,31 @@
           <w:szCs w:val="20"/>
           <w:highlight w:val="green"/>
         </w:rPr>
-        <w:t xml:space="preserve">${percentage#2}% </w:t>
+        <w:t>${percentage#</w:t>
+      </w:r>
+      <w:proofErr w:type="gramStart"/>
+      <w:r>
+        <w:rPr>
+          <w:rFonts w:ascii="Calibri" w:hAnsi="Calibri" w:cs="Calibri"/>
+          <w:bCs/>
+          <w:color w:val="000000" w:themeColor="text1"/>
+          <w:sz w:val="22"/>
+          <w:szCs w:val="20"/>
+          <w:highlight w:val="green"/>
+        </w:rPr>
+        <w:t>2}%</w:t>
+      </w:r>
+      <w:proofErr w:type="gramEnd"/>
+      <w:r>
+        <w:rPr>
+          <w:rFonts w:ascii="Calibri" w:hAnsi="Calibri" w:cs="Calibri"/>
+          <w:bCs/>
+          <w:color w:val="000000" w:themeColor="text1"/>
+          <w:sz w:val="22"/>
+          <w:szCs w:val="20"/>
+          <w:highlight w:val="green"/>
+        </w:rPr>
+        <w:t xml:space="preserve"> </w:t>
       </w:r>
       <w:r>
         <w:rPr>
@@ -8610,16 +9420,37 @@
           <w:szCs w:val="20"/>
           <w:highlight w:val="green"/>
         </w:rPr>
-        <w:t xml:space="preserve">“MUNICIPALIDAD”, </w:t>
-      </w:r>
-      <w:r>
-        <w:rPr>
-          <w:rFonts w:cs="Calibri"/>
-          <w:bCs/>
-          <w:szCs w:val="20"/>
-          <w:highlight w:val="green"/>
-        </w:rPr>
-        <w:t xml:space="preserve"> posterior a los cortes de evaluación indicados en la misma cláusula.   </w:t>
+        <w:t>“MUNICIPALIDAD</w:t>
+      </w:r>
+      <w:proofErr w:type="gramStart"/>
+      <w:r>
+        <w:rPr>
+          <w:rFonts w:cs="Calibri"/>
+          <w:b/>
+          <w:bCs/>
+          <w:szCs w:val="20"/>
+          <w:highlight w:val="green"/>
+        </w:rPr>
+        <w:t xml:space="preserve">”, </w:t>
+      </w:r>
+      <w:r>
+        <w:rPr>
+          <w:rFonts w:cs="Calibri"/>
+          <w:bCs/>
+          <w:szCs w:val="20"/>
+          <w:highlight w:val="green"/>
+        </w:rPr>
+        <w:t xml:space="preserve"> posterior</w:t>
+      </w:r>
+      <w:proofErr w:type="gramEnd"/>
+      <w:r>
+        <w:rPr>
+          <w:rFonts w:cs="Calibri"/>
+          <w:bCs/>
+          <w:szCs w:val="20"/>
+          <w:highlight w:val="green"/>
+        </w:rPr>
+        <w:t xml:space="preserve"> a los cortes de evaluación indicados en la misma cláusula.   </w:t>
       </w:r>
     </w:p>
     <w:p>
@@ -8672,7 +9503,27 @@
           <w:szCs w:val="20"/>
           <w:highlight w:val="green"/>
         </w:rPr>
-        <w:t xml:space="preserve">, a través de la plataforma habilitada para estos fines,  donde la </w:t>
+        <w:t xml:space="preserve">, a través de la plataforma habilitada para estos </w:t>
+      </w:r>
+      <w:proofErr w:type="gramStart"/>
+      <w:r>
+        <w:rPr>
+          <w:rFonts w:cs="Calibri"/>
+          <w:bCs/>
+          <w:szCs w:val="20"/>
+          <w:highlight w:val="green"/>
+        </w:rPr>
+        <w:t>fines,  donde</w:t>
+      </w:r>
+      <w:proofErr w:type="gramEnd"/>
+      <w:r>
+        <w:rPr>
+          <w:rFonts w:cs="Calibri"/>
+          <w:bCs/>
+          <w:szCs w:val="20"/>
+          <w:highlight w:val="green"/>
+        </w:rPr>
+        <w:t xml:space="preserve"> la </w:t>
       </w:r>
       <w:r>
         <w:rPr>
@@ -8949,8 +9800,21 @@
           <w:szCs w:val="20"/>
           <w:highlight w:val="green"/>
         </w:rPr>
-        <w:t>${percentage#3}%</w:t>
-      </w:r>
+        <w:t>${percentage#</w:t>
+      </w:r>
+      <w:proofErr w:type="gramStart"/>
+      <w:r>
+        <w:rPr>
+          <w:rFonts w:ascii="Calibri" w:hAnsi="Calibri" w:cs="Calibri"/>
+          <w:bCs/>
+          <w:color w:val="000000" w:themeColor="text1"/>
+          <w:sz w:val="22"/>
+          <w:szCs w:val="20"/>
+          <w:highlight w:val="green"/>
+        </w:rPr>
+        <w:t>3}%</w:t>
+      </w:r>
+      <w:proofErr w:type="gramEnd"/>
       <w:r>
         <w:rPr>
           <w:rFonts w:ascii="Calibri" w:hAnsi="Calibri" w:cs="Calibri"/>
@@ -9146,16 +10010,37 @@
           <w:szCs w:val="20"/>
           <w:highlight w:val="green"/>
         </w:rPr>
-        <w:t xml:space="preserve">“MUNICIPALIDAD”, </w:t>
-      </w:r>
-      <w:r>
-        <w:rPr>
-          <w:rFonts w:cs="Calibri"/>
-          <w:bCs/>
-          <w:szCs w:val="20"/>
-          <w:highlight w:val="green"/>
-        </w:rPr>
-        <w:t xml:space="preserve"> posterior a los cortes de evaluación indicados en la misma cláusula.   </w:t>
+        <w:t>“MUNICIPALIDAD</w:t>
+      </w:r>
+      <w:proofErr w:type="gramStart"/>
+      <w:r>
+        <w:rPr>
+          <w:rFonts w:cs="Calibri"/>
+          <w:b/>
+          <w:bCs/>
+          <w:szCs w:val="20"/>
+          <w:highlight w:val="green"/>
+        </w:rPr>
+        <w:t xml:space="preserve">”, </w:t>
+      </w:r>
+      <w:r>
+        <w:rPr>
+          <w:rFonts w:cs="Calibri"/>
+          <w:bCs/>
+          <w:szCs w:val="20"/>
+          <w:highlight w:val="green"/>
+        </w:rPr>
+        <w:t xml:space="preserve"> posterior</w:t>
+      </w:r>
+      <w:proofErr w:type="gramEnd"/>
+      <w:r>
+        <w:rPr>
+          <w:rFonts w:cs="Calibri"/>
+          <w:bCs/>
+          <w:szCs w:val="20"/>
+          <w:highlight w:val="green"/>
+        </w:rPr>
+        <w:t xml:space="preserve"> a los cortes de evaluación indicados en la misma cláusula.   </w:t>
       </w:r>
     </w:p>
     <w:p>
@@ -9209,7 +10094,27 @@
           <w:szCs w:val="20"/>
           <w:highlight w:val="green"/>
         </w:rPr>
-        <w:t xml:space="preserve">, a través de la plataforma habilitada para estos fines,  donde la </w:t>
+        <w:t xml:space="preserve">, a través de la plataforma habilitada para estos </w:t>
+      </w:r>
+      <w:proofErr w:type="gramStart"/>
+      <w:r>
+        <w:rPr>
+          <w:rFonts w:cs="Calibri"/>
+          <w:bCs/>
+          <w:szCs w:val="20"/>
+          <w:highlight w:val="green"/>
+        </w:rPr>
+        <w:t>fines,  donde</w:t>
+      </w:r>
+      <w:proofErr w:type="gramEnd"/>
+      <w:r>
+        <w:rPr>
+          <w:rFonts w:cs="Calibri"/>
+          <w:bCs/>
+          <w:szCs w:val="20"/>
+          <w:highlight w:val="green"/>
+        </w:rPr>
+        <w:t xml:space="preserve"> la </w:t>
       </w:r>
       <w:r>
         <w:rPr>
@@ -9452,17 +10357,41 @@
           <w:szCs w:val="20"/>
           <w:highlight w:val="green"/>
         </w:rPr>
-        <w:t>${cuotaMonto}</w:t>
-      </w:r>
-      <w:r>
-        <w:rPr>
-          <w:rFonts w:ascii="Calibri" w:hAnsi="Calibri" w:cs="Calibri"/>
-          <w:bCs/>
+        <w:t>${</w:t>
+      </w:r>
+      <w:proofErr w:type="spellStart"/>
+      <w:r>
+        <w:rPr>
+          <w:rFonts w:ascii="Calibri" w:hAnsi="Calibri" w:cs="Calibri"/>
+          <w:b/>
           <w:color w:val="000000" w:themeColor="text1"/>
           <w:sz w:val="22"/>
           <w:szCs w:val="20"/>
           <w:highlight w:val="green"/>
         </w:rPr>
+        <w:t>cuotaMonto</w:t>
+      </w:r>
+      <w:proofErr w:type="spellEnd"/>
+      <w:r>
+        <w:rPr>
+          <w:rFonts w:ascii="Calibri" w:hAnsi="Calibri" w:cs="Calibri"/>
+          <w:b/>
+          <w:color w:val="000000" w:themeColor="text1"/>
+          <w:sz w:val="22"/>
+          <w:szCs w:val="20"/>
+          <w:highlight w:val="green"/>
+        </w:rPr>
+        <w:t>}</w:t>
+      </w:r>
+      <w:r>
+        <w:rPr>
+          <w:rFonts w:ascii="Calibri" w:hAnsi="Calibri" w:cs="Calibri"/>
+          <w:bCs/>
+          <w:color w:val="000000" w:themeColor="text1"/>
+          <w:sz w:val="22"/>
+          <w:szCs w:val="20"/>
+          <w:highlight w:val="green"/>
+        </w:rPr>
         <w:t xml:space="preserve"> </w:t>
       </w:r>
       <w:r>
@@ -9474,7 +10403,31 @@
           <w:szCs w:val="20"/>
           <w:highlight w:val="green"/>
         </w:rPr>
-        <w:t>(${cuotaLetra})</w:t>
+        <w:t>(${</w:t>
+      </w:r>
+      <w:proofErr w:type="spellStart"/>
+      <w:r>
+        <w:rPr>
+          <w:rFonts w:ascii="Calibri" w:hAnsi="Calibri" w:cs="Calibri"/>
+          <w:b/>
+          <w:color w:val="000000" w:themeColor="text1"/>
+          <w:sz w:val="22"/>
+          <w:szCs w:val="20"/>
+          <w:highlight w:val="green"/>
+        </w:rPr>
+        <w:t>cuotaLetra</w:t>
+      </w:r>
+      <w:proofErr w:type="spellEnd"/>
+      <w:r>
+        <w:rPr>
+          <w:rFonts w:ascii="Calibri" w:hAnsi="Calibri" w:cs="Calibri"/>
+          <w:b/>
+          <w:color w:val="000000" w:themeColor="text1"/>
+          <w:sz w:val="22"/>
+          <w:szCs w:val="20"/>
+          <w:highlight w:val="green"/>
+        </w:rPr>
+        <w:t>})</w:t>
       </w:r>
       <w:r>
         <w:rPr>
@@ -9577,7 +10530,29 @@
           <w:highlight w:val="green"/>
           <w:lang w:val="es-CL"/>
         </w:rPr>
-        <w:t xml:space="preserve">La aprobación de las rendiciones mensuales de este Programa, se basará en </w:t>
+        <w:t xml:space="preserve">La aprobación de las rendiciones mensuales de este </w:t>
+      </w:r>
+      <w:proofErr w:type="gramStart"/>
+      <w:r>
+        <w:rPr>
+          <w:rFonts w:ascii="Calibri" w:hAnsi="Calibri" w:cs="Calibri"/>
+          <w:sz w:val="22"/>
+          <w:szCs w:val="20"/>
+          <w:highlight w:val="green"/>
+          <w:lang w:val="es-CL"/>
+        </w:rPr>
+        <w:t>Programa,</w:t>
+      </w:r>
+      <w:proofErr w:type="gramEnd"/>
+      <w:r>
+        <w:rPr>
+          <w:rFonts w:ascii="Calibri" w:hAnsi="Calibri" w:cs="Calibri"/>
+          <w:sz w:val="22"/>
+          <w:szCs w:val="20"/>
+          <w:highlight w:val="green"/>
+          <w:lang w:val="es-CL"/>
+        </w:rPr>
+        <w:t xml:space="preserve"> se basará en </w:t>
       </w:r>
       <w:r>
         <w:rPr>
@@ -9959,8 +10934,9 @@
           <w:szCs w:val="20"/>
           <w:highlight w:val="green"/>
         </w:rPr>
-        <w:t xml:space="preserve">os recursos mencionados en la Cláusula Quinta, financiarán exclusivamente las actividades </w:t>
-      </w:r>
+        <w:t xml:space="preserve">os recursos mencionados en la Cláusula </w:t>
+      </w:r>
+      <w:proofErr w:type="gramStart"/>
       <w:r>
         <w:rPr>
           <w:rFonts w:ascii="Calibri" w:hAnsi="Calibri" w:cs="Calibri"/>
@@ -9970,6 +10946,29 @@
           <w:szCs w:val="20"/>
           <w:highlight w:val="green"/>
         </w:rPr>
+        <w:t>Quinta,</w:t>
+      </w:r>
+      <w:proofErr w:type="gramEnd"/>
+      <w:r>
+        <w:rPr>
+          <w:rFonts w:ascii="Calibri" w:hAnsi="Calibri" w:cs="Calibri"/>
+          <w:bCs/>
+          <w:color w:val="000000" w:themeColor="text1"/>
+          <w:sz w:val="22"/>
+          <w:szCs w:val="20"/>
+          <w:highlight w:val="green"/>
+        </w:rPr>
+        <w:t xml:space="preserve"> financiarán exclusivamente las actividades </w:t>
+      </w:r>
+      <w:r>
+        <w:rPr>
+          <w:rFonts w:ascii="Calibri" w:hAnsi="Calibri" w:cs="Calibri"/>
+          <w:bCs/>
+          <w:color w:val="000000" w:themeColor="text1"/>
+          <w:sz w:val="22"/>
+          <w:szCs w:val="20"/>
+          <w:highlight w:val="green"/>
+        </w:rPr>
         <w:t xml:space="preserve">relacionadas al “PROGRAMA”, y </w:t>
       </w:r>
       <w:r>
@@ -9994,6 +10993,7 @@
         </w:rPr>
         <w:t>${</w:t>
       </w:r>
+      <w:proofErr w:type="spellStart"/>
       <w:r>
         <w:rPr>
           <w:rFonts w:ascii="Calibri" w:hAnsi="Calibri" w:cs="Calibri"/>
@@ -10005,6 +11005,7 @@
         </w:rPr>
         <w:t>totalQuotasText</w:t>
       </w:r>
+      <w:proofErr w:type="spellEnd"/>
       <w:r>
         <w:rPr>
           <w:rFonts w:ascii="Calibri" w:hAnsi="Calibri" w:cs="Calibri"/>
@@ -10150,6 +11151,7 @@
                 <w:lang w:val="es-CL"/>
               </w:rPr>
             </w:pPr>
+            <w:proofErr w:type="spellStart"/>
             <w:r>
               <w:rPr>
                 <w:rFonts w:ascii="Calibri" w:hAnsi="Calibri" w:cs="Calibri"/>
@@ -10157,7 +11159,17 @@
                 <w:szCs w:val="20"/>
                 <w:lang w:val="es-CL"/>
               </w:rPr>
-              <w:t>N° DE CUOTAS</w:t>
+              <w:t>N°</w:t>
+            </w:r>
+            <w:proofErr w:type="spellEnd"/>
+            <w:r>
+              <w:rPr>
+                <w:rFonts w:ascii="Calibri" w:hAnsi="Calibri" w:cs="Calibri"/>
+                <w:sz w:val="22"/>
+                <w:szCs w:val="20"/>
+                <w:lang w:val="es-CL"/>
+              </w:rPr>
+              <w:t xml:space="preserve"> DE CUOTAS</w:t>
             </w:r>
           </w:p>
         </w:tc>
@@ -11691,7 +12703,29 @@
           <w:highlight w:val="green"/>
           <w:lang w:val="es-CL"/>
         </w:rPr>
-        <w:t xml:space="preserve">La aprobación de las rendiciones mensuales de este Programa, se basará en </w:t>
+        <w:t xml:space="preserve">La aprobación de las rendiciones mensuales de este </w:t>
+      </w:r>
+      <w:proofErr w:type="gramStart"/>
+      <w:r>
+        <w:rPr>
+          <w:rFonts w:ascii="Calibri" w:hAnsi="Calibri" w:cs="Calibri"/>
+          <w:sz w:val="22"/>
+          <w:szCs w:val="20"/>
+          <w:highlight w:val="green"/>
+          <w:lang w:val="es-CL"/>
+        </w:rPr>
+        <w:t>Programa,</w:t>
+      </w:r>
+      <w:proofErr w:type="gramEnd"/>
+      <w:r>
+        <w:rPr>
+          <w:rFonts w:ascii="Calibri" w:hAnsi="Calibri" w:cs="Calibri"/>
+          <w:sz w:val="22"/>
+          <w:szCs w:val="20"/>
+          <w:highlight w:val="green"/>
+          <w:lang w:val="es-CL"/>
+        </w:rPr>
+        <w:t xml:space="preserve"> se basará en </w:t>
       </w:r>
       <w:r>
         <w:rPr>
@@ -11801,16 +12835,37 @@
           <w:szCs w:val="20"/>
           <w:highlight w:val="green"/>
         </w:rPr>
-        <w:t xml:space="preserve">“MUNICIPALIDAD”, </w:t>
-      </w:r>
-      <w:r>
-        <w:rPr>
-          <w:rFonts w:cs="Calibri"/>
-          <w:bCs/>
-          <w:szCs w:val="20"/>
-          <w:highlight w:val="green"/>
-        </w:rPr>
-        <w:t xml:space="preserve"> posterior a los cortes de evaluación indicados en la misma cláusula.   </w:t>
+        <w:t>“MUNICIPALIDAD</w:t>
+      </w:r>
+      <w:proofErr w:type="gramStart"/>
+      <w:r>
+        <w:rPr>
+          <w:rFonts w:cs="Calibri"/>
+          <w:b/>
+          <w:bCs/>
+          <w:szCs w:val="20"/>
+          <w:highlight w:val="green"/>
+        </w:rPr>
+        <w:t xml:space="preserve">”, </w:t>
+      </w:r>
+      <w:r>
+        <w:rPr>
+          <w:rFonts w:cs="Calibri"/>
+          <w:bCs/>
+          <w:szCs w:val="20"/>
+          <w:highlight w:val="green"/>
+        </w:rPr>
+        <w:t xml:space="preserve"> posterior</w:t>
+      </w:r>
+      <w:proofErr w:type="gramEnd"/>
+      <w:r>
+        <w:rPr>
+          <w:rFonts w:cs="Calibri"/>
+          <w:bCs/>
+          <w:szCs w:val="20"/>
+          <w:highlight w:val="green"/>
+        </w:rPr>
+        <w:t xml:space="preserve"> a los cortes de evaluación indicados en la misma cláusula.   </w:t>
       </w:r>
     </w:p>
     <w:p>
@@ -11863,7 +12918,27 @@
           <w:szCs w:val="20"/>
           <w:highlight w:val="green"/>
         </w:rPr>
-        <w:t xml:space="preserve">, a través de la plataforma habilitada para estos fines,  donde la </w:t>
+        <w:t xml:space="preserve">, a través de la plataforma habilitada para estos </w:t>
+      </w:r>
+      <w:proofErr w:type="gramStart"/>
+      <w:r>
+        <w:rPr>
+          <w:rFonts w:cs="Calibri"/>
+          <w:bCs/>
+          <w:szCs w:val="20"/>
+          <w:highlight w:val="green"/>
+        </w:rPr>
+        <w:t>fines,  donde</w:t>
+      </w:r>
+      <w:proofErr w:type="gramEnd"/>
+      <w:r>
+        <w:rPr>
+          <w:rFonts w:cs="Calibri"/>
+          <w:bCs/>
+          <w:szCs w:val="20"/>
+          <w:highlight w:val="green"/>
+        </w:rPr>
+        <w:t xml:space="preserve"> la </w:t>
       </w:r>
       <w:r>
         <w:rPr>
@@ -12261,7 +13336,27 @@
           <w:sz w:val="22"/>
           <w:szCs w:val="20"/>
         </w:rPr>
-        <w:t>esolución N° 30</w:t>
+        <w:t xml:space="preserve">esolución </w:t>
+      </w:r>
+      <w:proofErr w:type="spellStart"/>
+      <w:r>
+        <w:rPr>
+          <w:rFonts w:ascii="Calibri" w:hAnsi="Calibri" w:cs="Calibri"/>
+          <w:b/>
+          <w:sz w:val="22"/>
+          <w:szCs w:val="20"/>
+        </w:rPr>
+        <w:t>N°</w:t>
+      </w:r>
+      <w:proofErr w:type="spellEnd"/>
+      <w:r>
+        <w:rPr>
+          <w:rFonts w:ascii="Calibri" w:hAnsi="Calibri" w:cs="Calibri"/>
+          <w:b/>
+          <w:sz w:val="22"/>
+          <w:szCs w:val="20"/>
+        </w:rPr>
+        <w:t xml:space="preserve"> 30</w:t>
       </w:r>
       <w:r>
         <w:rPr>
@@ -14879,7 +15974,29 @@
           <w:sz w:val="22"/>
           <w:szCs w:val="22"/>
         </w:rPr>
-        <w:t>El periodo a rendir del mes de enero 2024, corresponde únicamente a boletas de honorarios y liquidaciones de remuneraciones cuyos montos líquidos son devengados o pagados antes del 31 de diciembre de 202</w:t>
+        <w:t xml:space="preserve">El periodo a rendir del mes de enero </w:t>
+      </w:r>
+      <w:proofErr w:type="gramStart"/>
+      <w:r>
+        <w:rPr>
+          <w:rFonts w:asciiTheme="minorHAnsi" w:hAnsiTheme="minorHAnsi"/>
+          <w:i/>
+          <w:iCs/>
+          <w:sz w:val="22"/>
+          <w:szCs w:val="22"/>
+        </w:rPr>
+        <w:t>2024,</w:t>
+      </w:r>
+      <w:proofErr w:type="gramEnd"/>
+      <w:r>
+        <w:rPr>
+          <w:rFonts w:asciiTheme="minorHAnsi" w:hAnsiTheme="minorHAnsi"/>
+          <w:i/>
+          <w:iCs/>
+          <w:sz w:val="22"/>
+          <w:szCs w:val="22"/>
+        </w:rPr>
+        <w:t xml:space="preserve"> corresponde únicamente a boletas de honorarios y liquidaciones de remuneraciones cuyos montos líquidos son devengados o pagados antes del 31 de diciembre de 202</w:t>
       </w:r>
       <w:r>
         <w:rPr>
@@ -15342,6 +16459,7 @@
         </w:rPr>
         <w:t xml:space="preserve"> </w:t>
       </w:r>
+      <w:proofErr w:type="gramStart"/>
       <w:r>
         <w:rPr>
           <w:rFonts w:ascii="Calibri" w:hAnsi="Calibri" w:cs="Calibri"/>
@@ -15358,6 +16476,7 @@
         </w:rPr>
         <w:t>,</w:t>
       </w:r>
+      <w:proofErr w:type="gramEnd"/>
       <w:r>
         <w:rPr>
           <w:rFonts w:ascii="Calibri" w:hAnsi="Calibri" w:cs="Calibri"/>
@@ -15501,7 +16620,23 @@
           <w:rFonts w:ascii="Calibri" w:hAnsi="Calibri" w:cs="Calibri"/>
           <w:sz w:val="22"/>
         </w:rPr>
-        <w:t xml:space="preserve"> y/o contratar recurso humano de acuerdo al convenio y a las necesidades del </w:t>
+        <w:t xml:space="preserve"> y/o contratar recurso humano </w:t>
+      </w:r>
+      <w:proofErr w:type="gramStart"/>
+      <w:r>
+        <w:rPr>
+          <w:rFonts w:ascii="Calibri" w:hAnsi="Calibri" w:cs="Calibri"/>
+          <w:sz w:val="22"/>
+        </w:rPr>
+        <w:t>de acuerdo al</w:t>
+      </w:r>
+      <w:proofErr w:type="gramEnd"/>
+      <w:r>
+        <w:rPr>
+          <w:rFonts w:ascii="Calibri" w:hAnsi="Calibri" w:cs="Calibri"/>
+          <w:sz w:val="22"/>
+        </w:rPr>
+        <w:t xml:space="preserve"> convenio y a las necesidades del </w:t>
       </w:r>
       <w:r>
         <w:rPr>
@@ -16445,7 +17580,25 @@
           <w:szCs w:val="22"/>
         </w:rPr>
         <w:lastRenderedPageBreak/>
-        <w:t>La prórroga del convenio comenzará a regir desde el 01 de enero del año presupuestario siguiente y su duración se extenderá hasta el 31 de diciembre del mismo.</w:t>
+        <w:t xml:space="preserve">La prórroga del convenio comenzará a regir desde el 01 de enero del año presupuestario siguiente y su duración se extenderá hasta el 31 de diciembre </w:t>
+      </w:r>
+      <w:proofErr w:type="gramStart"/>
+      <w:r>
+        <w:rPr>
+          <w:rFonts w:ascii="Calibri" w:hAnsi="Calibri" w:cs="Calibri"/>
+          <w:sz w:val="22"/>
+          <w:szCs w:val="22"/>
+        </w:rPr>
+        <w:t>del mismo</w:t>
+      </w:r>
+      <w:proofErr w:type="gramEnd"/>
+      <w:r>
+        <w:rPr>
+          <w:rFonts w:ascii="Calibri" w:hAnsi="Calibri" w:cs="Calibri"/>
+          <w:sz w:val="22"/>
+          <w:szCs w:val="22"/>
+        </w:rPr>
+        <w:t>.</w:t>
       </w:r>
     </w:p>
     <w:p>
@@ -16477,13 +17630,23 @@
         </w:rPr>
         <w:t xml:space="preserve"> </w:t>
       </w:r>
-      <w:r>
-        <w:rPr>
-          <w:rFonts w:ascii="Calibri" w:hAnsi="Calibri" w:cs="Calibri"/>
-          <w:sz w:val="22"/>
-          <w:szCs w:val="22"/>
-        </w:rPr>
-        <w:t xml:space="preserve">da inicio a un nuevo convenio de transferencia, cuyo monto a transferir se establecerá mediante Resolución Exenta del </w:t>
+      <w:proofErr w:type="gramStart"/>
+      <w:r>
+        <w:rPr>
+          <w:rFonts w:ascii="Calibri" w:hAnsi="Calibri" w:cs="Calibri"/>
+          <w:sz w:val="22"/>
+          <w:szCs w:val="22"/>
+        </w:rPr>
+        <w:t>da inicio a</w:t>
+      </w:r>
+      <w:proofErr w:type="gramEnd"/>
+      <w:r>
+        <w:rPr>
+          <w:rFonts w:ascii="Calibri" w:hAnsi="Calibri" w:cs="Calibri"/>
+          <w:sz w:val="22"/>
+          <w:szCs w:val="22"/>
+        </w:rPr>
+        <w:t xml:space="preserve"> un nuevo convenio de transferencia, cuyo monto a transferir se establecerá mediante Resolución Exenta del </w:t>
       </w:r>
       <w:r>
         <w:rPr>
@@ -17024,12 +18187,21 @@
                 <w:lang w:eastAsia="es-CL"/>
               </w:rPr>
             </w:pPr>
+            <w:proofErr w:type="spellStart"/>
             <w:r>
               <w:rPr>
                 <w:color w:val="000000"/>
                 <w:lang w:eastAsia="es-CL"/>
               </w:rPr>
-              <w:t>N° cuenta</w:t>
+              <w:t>N°</w:t>
+            </w:r>
+            <w:proofErr w:type="spellEnd"/>
+            <w:r>
+              <w:rPr>
+                <w:color w:val="000000"/>
+                <w:lang w:eastAsia="es-CL"/>
+              </w:rPr>
+              <w:t xml:space="preserve"> cuenta</w:t>
             </w:r>
           </w:p>
         </w:tc>
@@ -17271,8 +18443,18 @@
           <w:sz w:val="22"/>
           <w:szCs w:val="22"/>
         </w:rPr>
-        <w:t>dirigido a Director</w:t>
-      </w:r>
+        <w:t xml:space="preserve">dirigido a </w:t>
+      </w:r>
+      <w:proofErr w:type="gramStart"/>
+      <w:r>
+        <w:rPr>
+          <w:rFonts w:ascii="Calibri" w:hAnsi="Calibri" w:cs="Calibri"/>
+          <w:sz w:val="22"/>
+          <w:szCs w:val="22"/>
+        </w:rPr>
+        <w:t>Director</w:t>
+      </w:r>
+      <w:proofErr w:type="gramEnd"/>
       <w:r>
         <w:rPr>
           <w:rFonts w:ascii="Calibri" w:hAnsi="Calibri" w:cs="Calibri"/>
@@ -17405,7 +18587,25 @@
           <w:sz w:val="22"/>
           <w:szCs w:val="22"/>
         </w:rPr>
-        <w:t>procederá a elaborar addendum correspondiente.</w:t>
+        <w:t xml:space="preserve">procederá a elaborar </w:t>
+      </w:r>
+      <w:proofErr w:type="spellStart"/>
+      <w:r>
+        <w:rPr>
+          <w:rFonts w:ascii="Calibri" w:hAnsi="Calibri" w:cs="Calibri"/>
+          <w:sz w:val="22"/>
+          <w:szCs w:val="22"/>
+        </w:rPr>
+        <w:t>addendum</w:t>
+      </w:r>
+      <w:proofErr w:type="spellEnd"/>
+      <w:r>
+        <w:rPr>
+          <w:rFonts w:ascii="Calibri" w:hAnsi="Calibri" w:cs="Calibri"/>
+          <w:sz w:val="22"/>
+          <w:szCs w:val="22"/>
+        </w:rPr>
+        <w:t xml:space="preserve"> correspondiente.</w:t>
       </w:r>
     </w:p>
     <w:bookmarkEnd w:id="9"/>
@@ -17767,7 +18967,29 @@
           <w:szCs w:val="22"/>
           <w:highlight w:val="green"/>
         </w:rPr>
-        <w:t>${directorDecreto}</w:t>
+        <w:t>${</w:t>
+      </w:r>
+      <w:proofErr w:type="spellStart"/>
+      <w:r>
+        <w:rPr>
+          <w:rFonts w:ascii="Calibri" w:hAnsi="Calibri" w:cs="Calibri"/>
+          <w:bCs/>
+          <w:sz w:val="22"/>
+          <w:szCs w:val="22"/>
+          <w:highlight w:val="green"/>
+        </w:rPr>
+        <w:t>directorDecreto</w:t>
+      </w:r>
+      <w:proofErr w:type="spellEnd"/>
+      <w:r>
+        <w:rPr>
+          <w:rFonts w:ascii="Calibri" w:hAnsi="Calibri" w:cs="Calibri"/>
+          <w:bCs/>
+          <w:sz w:val="22"/>
+          <w:szCs w:val="22"/>
+          <w:highlight w:val="green"/>
+        </w:rPr>
+        <w:t>}</w:t>
       </w:r>
       <w:r>
         <w:rPr>
@@ -17871,7 +19093,29 @@
           <w:szCs w:val="22"/>
           <w:highlight w:val="green"/>
         </w:rPr>
-        <w:t>${alcaldeDecreto}</w:t>
+        <w:t>${</w:t>
+      </w:r>
+      <w:proofErr w:type="spellStart"/>
+      <w:r>
+        <w:rPr>
+          <w:rFonts w:ascii="Calibri" w:hAnsi="Calibri" w:cs="Calibri"/>
+          <w:bCs/>
+          <w:sz w:val="22"/>
+          <w:szCs w:val="22"/>
+          <w:highlight w:val="green"/>
+        </w:rPr>
+        <w:t>alcaldeDecreto</w:t>
+      </w:r>
+      <w:proofErr w:type="spellEnd"/>
+      <w:r>
+        <w:rPr>
+          <w:rFonts w:ascii="Calibri" w:hAnsi="Calibri" w:cs="Calibri"/>
+          <w:bCs/>
+          <w:sz w:val="22"/>
+          <w:szCs w:val="22"/>
+          <w:highlight w:val="green"/>
+        </w:rPr>
+        <w:t>}</w:t>
       </w:r>
       <w:r>
         <w:rPr>
@@ -18508,8 +19752,9 @@
                 <w:szCs w:val="22"/>
                 <w:highlight w:val="green"/>
               </w:rPr>
-              <w:t>${alcalde</w:t>
+              <w:t>${</w:t>
             </w:r>
+            <w:proofErr w:type="spellStart"/>
             <w:r>
               <w:rPr>
                 <w:rFonts w:ascii="Calibri" w:hAnsi="Calibri" w:cs="Calibri"/>
@@ -18519,7 +19764,7 @@
                 <w:szCs w:val="22"/>
                 <w:highlight w:val="green"/>
               </w:rPr>
-              <w:t>Apelativo</w:t>
+              <w:t>alcalde</w:t>
             </w:r>
             <w:r>
               <w:rPr>
@@ -18530,8 +19775,20 @@
                 <w:szCs w:val="22"/>
                 <w:highlight w:val="green"/>
               </w:rPr>
+              <w:t>Apelativo</w:t>
+            </w:r>
+            <w:r>
+              <w:rPr>
+                <w:rFonts w:ascii="Calibri" w:hAnsi="Calibri" w:cs="Calibri"/>
+                <w:b/>
+                <w:bCs/>
+                <w:sz w:val="22"/>
+                <w:szCs w:val="22"/>
+                <w:highlight w:val="green"/>
+              </w:rPr>
               <w:t>Firma</w:t>
             </w:r>
+            <w:proofErr w:type="spellEnd"/>
             <w:r>
               <w:rPr>
                 <w:rFonts w:ascii="Calibri" w:hAnsi="Calibri" w:cs="Calibri"/>
@@ -18564,7 +19821,31 @@
                 <w:szCs w:val="20"/>
                 <w:highlight w:val="green"/>
               </w:rPr>
-              <w:t>${ilustreTitulo} ${municipalidad}</w:t>
+              <w:t>${</w:t>
+            </w:r>
+            <w:proofErr w:type="spellStart"/>
+            <w:r>
+              <w:rPr>
+                <w:rFonts w:ascii="Calibri" w:hAnsi="Calibri" w:cs="Calibri"/>
+                <w:b/>
+                <w:bCs/>
+                <w:sz w:val="22"/>
+                <w:szCs w:val="20"/>
+                <w:highlight w:val="green"/>
+              </w:rPr>
+              <w:t>ilustreTitulo</w:t>
+            </w:r>
+            <w:proofErr w:type="spellEnd"/>
+            <w:r>
+              <w:rPr>
+                <w:rFonts w:ascii="Calibri" w:hAnsi="Calibri" w:cs="Calibri"/>
+                <w:b/>
+                <w:bCs/>
+                <w:sz w:val="22"/>
+                <w:szCs w:val="20"/>
+                <w:highlight w:val="green"/>
+              </w:rPr>
+              <w:t>} ${municipalidad}</w:t>
             </w:r>
           </w:p>
         </w:tc>

</xml_diff>

<commit_message>
[Convenios] corrección clausula decima sexta convenios 2023
</commit_message>
<xml_diff>
--- a/public/word-template/convenio2023.docx
+++ b/public/word-template/convenio2023.docx
@@ -5542,18 +5542,8 @@
           <w:szCs w:val="20"/>
           <w:highlight w:val="green"/>
         </w:rPr>
-        <w:t xml:space="preserve"> podrá apelar la decisión de reliquidar, mediante oficio enviado a </w:t>
-      </w:r>
-      <w:proofErr w:type="gramStart"/>
-      <w:r>
-        <w:rPr>
-          <w:rFonts w:cs="Calibri"/>
-          <w:szCs w:val="20"/>
-          <w:highlight w:val="green"/>
-        </w:rPr>
-        <w:t>Director</w:t>
-      </w:r>
-      <w:proofErr w:type="gramEnd"/>
+        <w:t xml:space="preserve"> podrá apelar la decisión de reliquidar, mediante oficio enviado a Director</w:t>
+      </w:r>
       <w:r>
         <w:rPr>
           <w:rFonts w:cs="Calibri"/>
@@ -6208,25 +6198,14 @@
         </w:rPr>
         <w:t xml:space="preserve">deberá haber hecho en ingreso de las rendiciones mensuales hasta el mes de </w:t>
       </w:r>
-      <w:proofErr w:type="gramStart"/>
-      <w:r>
-        <w:rPr>
-          <w:rFonts w:cs="Calibri"/>
-          <w:b/>
-          <w:szCs w:val="20"/>
-          <w:highlight w:val="green"/>
-        </w:rPr>
-        <w:t>Diciembre</w:t>
-      </w:r>
-      <w:proofErr w:type="gramEnd"/>
-      <w:r>
-        <w:rPr>
-          <w:rFonts w:cs="Calibri"/>
-          <w:b/>
-          <w:szCs w:val="20"/>
-          <w:highlight w:val="green"/>
-        </w:rPr>
-        <w:t xml:space="preserve"> del año 202</w:t>
+      <w:r>
+        <w:rPr>
+          <w:rFonts w:cs="Calibri"/>
+          <w:b/>
+          <w:szCs w:val="20"/>
+          <w:highlight w:val="green"/>
+        </w:rPr>
+        <w:t>Diciembre del año 202</w:t>
       </w:r>
       <w:r>
         <w:rPr>
@@ -6812,9 +6791,8 @@
           <w:sz w:val="22"/>
           <w:szCs w:val="20"/>
         </w:rPr>
-        <w:t xml:space="preserve"> perteneciente </w:t>
-      </w:r>
-      <w:proofErr w:type="gramStart"/>
+        <w:t xml:space="preserve"> perteneciente al </w:t>
+      </w:r>
       <w:r>
         <w:rPr>
           <w:rFonts w:ascii="Calibri" w:hAnsi="Calibri" w:cs="Calibri"/>
@@ -6822,37 +6800,17 @@
           <w:sz w:val="22"/>
           <w:szCs w:val="20"/>
         </w:rPr>
-        <w:t xml:space="preserve">al </w:t>
-      </w:r>
-      <w:r>
-        <w:rPr>
-          <w:rFonts w:ascii="Calibri" w:hAnsi="Calibri" w:cs="Calibri"/>
+        <w:t xml:space="preserve"> </w:t>
+      </w:r>
+      <w:r>
+        <w:rPr>
+          <w:rFonts w:ascii="Calibri" w:hAnsi="Calibri" w:cs="Calibri"/>
+          <w:b/>
           <w:color w:val="000000"/>
           <w:sz w:val="22"/>
           <w:szCs w:val="20"/>
         </w:rPr>
-        <w:t xml:space="preserve"> </w:t>
-      </w:r>
-      <w:r>
-        <w:rPr>
-          <w:rFonts w:ascii="Calibri" w:hAnsi="Calibri" w:cs="Calibri"/>
-          <w:b/>
-          <w:color w:val="000000"/>
-          <w:sz w:val="22"/>
-          <w:szCs w:val="20"/>
-        </w:rPr>
-        <w:t>“</w:t>
-      </w:r>
-      <w:proofErr w:type="gramEnd"/>
-      <w:r>
-        <w:rPr>
-          <w:rFonts w:ascii="Calibri" w:hAnsi="Calibri" w:cs="Calibri"/>
-          <w:b/>
-          <w:color w:val="000000"/>
-          <w:sz w:val="22"/>
-          <w:szCs w:val="20"/>
-        </w:rPr>
-        <w:t>SERVICIO”</w:t>
+        <w:t>“SERVICIO”</w:t>
       </w:r>
       <w:r>
         <w:rPr>
@@ -7895,9 +7853,8 @@
           <w:szCs w:val="20"/>
           <w:highlight w:val="green"/>
         </w:rPr>
-        <w:t>#</w:t>
-      </w:r>
-      <w:proofErr w:type="gramStart"/>
+        <w:t>#1</w:t>
+      </w:r>
       <w:r>
         <w:rPr>
           <w:rFonts w:ascii="Calibri" w:hAnsi="Calibri" w:cs="Calibri"/>
@@ -7907,7 +7864,7 @@
           <w:szCs w:val="20"/>
           <w:highlight w:val="green"/>
         </w:rPr>
-        <w:t>1</w:t>
+        <w:t>}</w:t>
       </w:r>
       <w:r>
         <w:rPr>
@@ -7918,30 +7875,7 @@
           <w:szCs w:val="20"/>
           <w:highlight w:val="green"/>
         </w:rPr>
-        <w:t>}</w:t>
-      </w:r>
-      <w:r>
-        <w:rPr>
-          <w:rFonts w:ascii="Calibri" w:hAnsi="Calibri" w:cs="Calibri"/>
-          <w:bCs/>
-          <w:color w:val="000000" w:themeColor="text1"/>
-          <w:sz w:val="22"/>
-          <w:szCs w:val="20"/>
-          <w:highlight w:val="green"/>
-        </w:rPr>
-        <w:t>%</w:t>
-      </w:r>
-      <w:proofErr w:type="gramEnd"/>
-      <w:r>
-        <w:rPr>
-          <w:rFonts w:ascii="Calibri" w:hAnsi="Calibri" w:cs="Calibri"/>
-          <w:bCs/>
-          <w:color w:val="000000" w:themeColor="text1"/>
-          <w:sz w:val="22"/>
-          <w:szCs w:val="20"/>
-          <w:highlight w:val="green"/>
-        </w:rPr>
-        <w:t xml:space="preserve"> </w:t>
+        <w:t xml:space="preserve">% </w:t>
       </w:r>
       <w:r>
         <w:rPr>
@@ -16459,7 +16393,6 @@
         </w:rPr>
         <w:t xml:space="preserve"> </w:t>
       </w:r>
-      <w:proofErr w:type="gramStart"/>
       <w:r>
         <w:rPr>
           <w:rFonts w:ascii="Calibri" w:hAnsi="Calibri" w:cs="Calibri"/>
@@ -16476,7 +16409,6 @@
         </w:rPr>
         <w:t>,</w:t>
       </w:r>
-      <w:proofErr w:type="gramEnd"/>
       <w:r>
         <w:rPr>
           <w:rFonts w:ascii="Calibri" w:hAnsi="Calibri" w:cs="Calibri"/>
@@ -16620,23 +16552,7 @@
           <w:rFonts w:ascii="Calibri" w:hAnsi="Calibri" w:cs="Calibri"/>
           <w:sz w:val="22"/>
         </w:rPr>
-        <w:t xml:space="preserve"> y/o contratar recurso humano </w:t>
-      </w:r>
-      <w:proofErr w:type="gramStart"/>
-      <w:r>
-        <w:rPr>
-          <w:rFonts w:ascii="Calibri" w:hAnsi="Calibri" w:cs="Calibri"/>
-          <w:sz w:val="22"/>
-        </w:rPr>
-        <w:t>de acuerdo al</w:t>
-      </w:r>
-      <w:proofErr w:type="gramEnd"/>
-      <w:r>
-        <w:rPr>
-          <w:rFonts w:ascii="Calibri" w:hAnsi="Calibri" w:cs="Calibri"/>
-          <w:sz w:val="22"/>
-        </w:rPr>
-        <w:t xml:space="preserve"> convenio y a las necesidades del </w:t>
+        <w:t xml:space="preserve"> y/o contratar recurso humano de acuerdo al convenio y a las necesidades del </w:t>
       </w:r>
       <w:r>
         <w:rPr>
@@ -17580,25 +17496,7 @@
           <w:szCs w:val="22"/>
         </w:rPr>
         <w:lastRenderedPageBreak/>
-        <w:t xml:space="preserve">La prórroga del convenio comenzará a regir desde el 01 de enero del año presupuestario siguiente y su duración se extenderá hasta el 31 de diciembre </w:t>
-      </w:r>
-      <w:proofErr w:type="gramStart"/>
-      <w:r>
-        <w:rPr>
-          <w:rFonts w:ascii="Calibri" w:hAnsi="Calibri" w:cs="Calibri"/>
-          <w:sz w:val="22"/>
-          <w:szCs w:val="22"/>
-        </w:rPr>
-        <w:t>del mismo</w:t>
-      </w:r>
-      <w:proofErr w:type="gramEnd"/>
-      <w:r>
-        <w:rPr>
-          <w:rFonts w:ascii="Calibri" w:hAnsi="Calibri" w:cs="Calibri"/>
-          <w:sz w:val="22"/>
-          <w:szCs w:val="22"/>
-        </w:rPr>
-        <w:t>.</w:t>
+        <w:t>La prórroga del convenio comenzará a regir desde el 01 de enero del año presupuestario siguiente y su duración se extenderá hasta el 31 de diciembre del mismo.</w:t>
       </w:r>
     </w:p>
     <w:p>
@@ -17630,23 +17528,13 @@
         </w:rPr>
         <w:t xml:space="preserve"> </w:t>
       </w:r>
-      <w:proofErr w:type="gramStart"/>
-      <w:r>
-        <w:rPr>
-          <w:rFonts w:ascii="Calibri" w:hAnsi="Calibri" w:cs="Calibri"/>
-          <w:sz w:val="22"/>
-          <w:szCs w:val="22"/>
-        </w:rPr>
-        <w:t>da inicio a</w:t>
-      </w:r>
-      <w:proofErr w:type="gramEnd"/>
-      <w:r>
-        <w:rPr>
-          <w:rFonts w:ascii="Calibri" w:hAnsi="Calibri" w:cs="Calibri"/>
-          <w:sz w:val="22"/>
-          <w:szCs w:val="22"/>
-        </w:rPr>
-        <w:t xml:space="preserve"> un nuevo convenio de transferencia, cuyo monto a transferir se establecerá mediante Resolución Exenta del </w:t>
+      <w:r>
+        <w:rPr>
+          <w:rFonts w:ascii="Calibri" w:hAnsi="Calibri" w:cs="Calibri"/>
+          <w:sz w:val="22"/>
+          <w:szCs w:val="22"/>
+        </w:rPr>
+        <w:t xml:space="preserve">da inicio a un nuevo convenio de transferencia, cuyo monto a transferir se establecerá mediante Resolución Exenta del </w:t>
       </w:r>
       <w:r>
         <w:rPr>
@@ -17853,7 +17741,6 @@
         <w:jc w:val="both"/>
         <w:rPr>
           <w:rFonts w:ascii="Calibri" w:hAnsi="Calibri" w:cs="Calibri"/>
-          <w:b/>
           <w:bCs/>
           <w:sz w:val="22"/>
           <w:szCs w:val="22"/>
@@ -17864,6 +17751,7 @@
         <w:rPr>
           <w:rFonts w:ascii="Calibri" w:hAnsi="Calibri" w:cs="Calibri"/>
           <w:b/>
+          <w:bCs/>
           <w:sz w:val="22"/>
           <w:szCs w:val="22"/>
         </w:rPr>
@@ -17873,7 +17761,9 @@
         <w:rPr>
           <w:rFonts w:ascii="Calibri" w:hAnsi="Calibri" w:cs="Calibri"/>
           <w:b/>
+          <w:bCs/>
           <w:i/>
+          <w:iCs/>
           <w:sz w:val="22"/>
           <w:szCs w:val="22"/>
         </w:rPr>
@@ -17883,90 +17773,43 @@
         <w:rPr>
           <w:rFonts w:ascii="Calibri" w:hAnsi="Calibri" w:cs="Calibri"/>
           <w:b/>
-          <w:sz w:val="22"/>
-          <w:szCs w:val="22"/>
-        </w:rPr>
-        <w:t xml:space="preserve"> </w:t>
-      </w:r>
-      <w:r>
-        <w:rPr>
-          <w:rFonts w:ascii="Calibri" w:hAnsi="Calibri" w:cs="Calibri"/>
-          <w:sz w:val="22"/>
-          <w:szCs w:val="22"/>
-        </w:rPr>
-        <w:t>Finalizado el período de vigencia del presente convenio,</w:t>
-      </w:r>
-      <w:r>
-        <w:rPr>
-          <w:rFonts w:ascii="Calibri" w:hAnsi="Calibri" w:cs="Calibri"/>
-          <w:bCs/>
-          <w:sz w:val="22"/>
-          <w:szCs w:val="22"/>
-        </w:rPr>
-        <w:t xml:space="preserve"> el valor correspondiente a la parte transferida y no ejecutada, observada, no rendida o con incumplimiento de metas incluidas en el “</w:t>
-      </w:r>
-      <w:r>
-        <w:rPr>
-          <w:rFonts w:ascii="Calibri" w:hAnsi="Calibri" w:cs="Calibri"/>
-          <w:b/>
-          <w:bCs/>
-          <w:sz w:val="22"/>
-          <w:szCs w:val="22"/>
-        </w:rPr>
-        <w:t>PROGRAMA”</w:t>
-      </w:r>
-      <w:r>
-        <w:rPr>
-          <w:rFonts w:ascii="Calibri" w:hAnsi="Calibri" w:cs="Calibri"/>
-          <w:bCs/>
-          <w:sz w:val="22"/>
-          <w:szCs w:val="22"/>
-        </w:rPr>
-        <w:t>, objeto de este instrumento, deberá ser reintegrado por la “</w:t>
-      </w:r>
-      <w:r>
-        <w:rPr>
-          <w:rFonts w:ascii="Calibri" w:hAnsi="Calibri" w:cs="Calibri"/>
-          <w:b/>
-          <w:bCs/>
-          <w:sz w:val="22"/>
-          <w:szCs w:val="22"/>
-        </w:rPr>
-        <w:t xml:space="preserve">MUNICIPALIDAD” </w:t>
-      </w:r>
-      <w:r>
-        <w:rPr>
-          <w:rFonts w:ascii="Calibri" w:hAnsi="Calibri" w:cs="Calibri"/>
-          <w:bCs/>
-          <w:sz w:val="22"/>
-          <w:szCs w:val="22"/>
-        </w:rPr>
-        <w:t xml:space="preserve">al </w:t>
-      </w:r>
-      <w:r>
-        <w:rPr>
-          <w:rFonts w:ascii="Calibri" w:hAnsi="Calibri" w:cs="Calibri"/>
-          <w:b/>
-          <w:bCs/>
-          <w:sz w:val="22"/>
-          <w:szCs w:val="22"/>
-        </w:rPr>
-        <w:t>“SERVICIO”</w:t>
-      </w:r>
-      <w:r>
-        <w:rPr>
-          <w:rFonts w:ascii="Calibri" w:hAnsi="Calibri" w:cs="Calibri"/>
-          <w:bCs/>
-          <w:sz w:val="22"/>
-          <w:szCs w:val="22"/>
-        </w:rPr>
-        <w:t xml:space="preserve"> a más tardar </w:t>
-      </w:r>
-      <w:r>
-        <w:rPr>
-          <w:rFonts w:ascii="Calibri" w:hAnsi="Calibri" w:cs="Calibri"/>
-          <w:b/>
-          <w:bCs/>
+          <w:bCs/>
+          <w:sz w:val="22"/>
+          <w:szCs w:val="22"/>
+        </w:rPr>
+        <w:t> </w:t>
+      </w:r>
+      <w:r>
+        <w:rPr>
+          <w:rFonts w:ascii="Calibri" w:hAnsi="Calibri" w:cs="Calibri"/>
+          <w:bCs/>
+          <w:sz w:val="22"/>
+          <w:szCs w:val="22"/>
+        </w:rPr>
+        <w:t>Finalizado el período de vigencia del presente convenio, los saldos transferidos no utilizados, deberán ser reintegrados por la </w:t>
+      </w:r>
+      <w:r>
+        <w:rPr>
+          <w:rFonts w:ascii="Calibri" w:hAnsi="Calibri" w:cs="Calibri"/>
+          <w:b/>
+          <w:sz w:val="22"/>
+          <w:szCs w:val="22"/>
+        </w:rPr>
+        <w:t>“MUNICIPALIDAD”</w:t>
+      </w:r>
+      <w:r>
+        <w:rPr>
+          <w:rFonts w:ascii="Calibri" w:hAnsi="Calibri" w:cs="Calibri"/>
+          <w:bCs/>
+          <w:sz w:val="22"/>
+          <w:szCs w:val="22"/>
+        </w:rPr>
+        <w:t>, a Rentas Generales de la nación, a más tardar </w:t>
+      </w:r>
+      <w:r>
+        <w:rPr>
+          <w:rFonts w:ascii="Calibri" w:hAnsi="Calibri" w:cs="Calibri"/>
+          <w:b/>
           <w:sz w:val="22"/>
           <w:szCs w:val="22"/>
         </w:rPr>
@@ -17979,345 +17822,9 @@
           <w:sz w:val="22"/>
           <w:szCs w:val="22"/>
         </w:rPr>
-        <w:t>, según señala el artículo 7° de la Ley N°21.395 de Presupuestos de Sector Público correspondiente al año 2023, salvo casos excepcionales debidamente fundados.</w:t>
-      </w:r>
-      <w:r>
-        <w:rPr>
-          <w:rFonts w:ascii="Calibri" w:hAnsi="Calibri" w:cs="Calibri"/>
-          <w:b/>
-          <w:bCs/>
-          <w:sz w:val="22"/>
-          <w:szCs w:val="22"/>
-        </w:rPr>
-        <w:t xml:space="preserve"> </w:t>
-      </w:r>
-      <w:r>
-        <w:rPr>
-          <w:rFonts w:ascii="Calibri" w:hAnsi="Calibri" w:cs="Calibri"/>
-          <w:bCs/>
-          <w:sz w:val="22"/>
-          <w:szCs w:val="22"/>
-        </w:rPr>
-        <w:t xml:space="preserve">Los reintegros deben ser realizados a la siguiente cuenta corriente del </w:t>
-      </w:r>
-      <w:r>
-        <w:rPr>
-          <w:rFonts w:ascii="Calibri" w:hAnsi="Calibri" w:cs="Calibri"/>
-          <w:b/>
-          <w:bCs/>
-          <w:sz w:val="22"/>
-          <w:szCs w:val="22"/>
-        </w:rPr>
-        <w:t xml:space="preserve">“SERVICIO”, </w:t>
-      </w:r>
-      <w:r>
-        <w:rPr>
-          <w:rFonts w:ascii="Calibri" w:hAnsi="Calibri" w:cs="Calibri"/>
-          <w:bCs/>
-          <w:sz w:val="22"/>
-          <w:szCs w:val="22"/>
-        </w:rPr>
-        <w:t>indicando el Nombre del Programa y año presupuestario al que corresponde:</w:t>
+        <w:t>, según señala el artículo 7° de la Ley N°21.516 de Presupuesto para el sector público, correspondiente al año 2023, salvo casos excepcionales debidamente fundados.</w:t>
       </w:r>
     </w:p>
-    <w:tbl>
-      <w:tblPr>
-        <w:tblW w:w="8939" w:type="dxa"/>
-        <w:tblInd w:w="-3" w:type="dxa"/>
-        <w:tblCellMar>
-          <w:left w:w="0" w:type="dxa"/>
-          <w:right w:w="0" w:type="dxa"/>
-        </w:tblCellMar>
-        <w:tblLook w:val="04A0" w:firstRow="1" w:lastRow="0" w:firstColumn="1" w:lastColumn="0" w:noHBand="0" w:noVBand="1"/>
-      </w:tblPr>
-      <w:tblGrid>
-        <w:gridCol w:w="3051"/>
-        <w:gridCol w:w="2835"/>
-        <w:gridCol w:w="3053"/>
-      </w:tblGrid>
-      <w:tr>
-        <w:trPr>
-          <w:trHeight w:val="271"/>
-        </w:trPr>
-        <w:tc>
-          <w:tcPr>
-            <w:tcW w:w="8939" w:type="dxa"/>
-            <w:gridSpan w:val="3"/>
-            <w:tcBorders>
-              <w:top w:val="single" w:sz="8" w:space="0" w:color="auto"/>
-              <w:left w:val="single" w:sz="8" w:space="0" w:color="auto"/>
-              <w:bottom w:val="single" w:sz="8" w:space="0" w:color="auto"/>
-              <w:right w:val="single" w:sz="8" w:space="0" w:color="auto"/>
-            </w:tcBorders>
-            <w:shd w:val="clear" w:color="auto" w:fill="305496"/>
-            <w:noWrap/>
-            <w:tcMar>
-              <w:top w:w="0" w:type="dxa"/>
-              <w:left w:w="70" w:type="dxa"/>
-              <w:bottom w:w="0" w:type="dxa"/>
-              <w:right w:w="70" w:type="dxa"/>
-            </w:tcMar>
-            <w:vAlign w:val="bottom"/>
-            <w:hideMark/>
-          </w:tcPr>
-          <w:p>
-            <w:pPr>
-              <w:jc w:val="center"/>
-              <w:rPr>
-                <w:b/>
-                <w:bCs/>
-                <w:color w:val="FFFFFF"/>
-                <w:sz w:val="22"/>
-                <w:szCs w:val="22"/>
-                <w:lang w:val="es-CL" w:eastAsia="es-CL"/>
-              </w:rPr>
-            </w:pPr>
-            <w:r>
-              <w:rPr>
-                <w:b/>
-                <w:bCs/>
-                <w:color w:val="FFFFFF"/>
-                <w:lang w:eastAsia="es-CL"/>
-              </w:rPr>
-              <w:t>Cuenta para reintegros</w:t>
-            </w:r>
-          </w:p>
-        </w:tc>
-      </w:tr>
-      <w:tr>
-        <w:trPr>
-          <w:trHeight w:val="271"/>
-        </w:trPr>
-        <w:tc>
-          <w:tcPr>
-            <w:tcW w:w="3051" w:type="dxa"/>
-            <w:tcBorders>
-              <w:top w:val="nil"/>
-              <w:left w:val="single" w:sz="8" w:space="0" w:color="auto"/>
-              <w:bottom w:val="single" w:sz="8" w:space="0" w:color="auto"/>
-              <w:right w:val="single" w:sz="8" w:space="0" w:color="auto"/>
-            </w:tcBorders>
-            <w:noWrap/>
-            <w:tcMar>
-              <w:top w:w="0" w:type="dxa"/>
-              <w:left w:w="70" w:type="dxa"/>
-              <w:bottom w:w="0" w:type="dxa"/>
-              <w:right w:w="70" w:type="dxa"/>
-            </w:tcMar>
-            <w:vAlign w:val="bottom"/>
-            <w:hideMark/>
-          </w:tcPr>
-          <w:p>
-            <w:pPr>
-              <w:jc w:val="center"/>
-              <w:rPr>
-                <w:color w:val="000000"/>
-                <w:lang w:eastAsia="es-CL"/>
-              </w:rPr>
-            </w:pPr>
-            <w:r>
-              <w:rPr>
-                <w:color w:val="000000"/>
-                <w:lang w:eastAsia="es-CL"/>
-              </w:rPr>
-              <w:t>Nombre</w:t>
-            </w:r>
-          </w:p>
-        </w:tc>
-        <w:tc>
-          <w:tcPr>
-            <w:tcW w:w="2835" w:type="dxa"/>
-            <w:tcBorders>
-              <w:top w:val="nil"/>
-              <w:left w:val="nil"/>
-              <w:bottom w:val="single" w:sz="8" w:space="0" w:color="auto"/>
-              <w:right w:val="single" w:sz="8" w:space="0" w:color="auto"/>
-            </w:tcBorders>
-            <w:noWrap/>
-            <w:tcMar>
-              <w:top w:w="0" w:type="dxa"/>
-              <w:left w:w="70" w:type="dxa"/>
-              <w:bottom w:w="0" w:type="dxa"/>
-              <w:right w:w="70" w:type="dxa"/>
-            </w:tcMar>
-            <w:vAlign w:val="bottom"/>
-            <w:hideMark/>
-          </w:tcPr>
-          <w:p>
-            <w:pPr>
-              <w:jc w:val="center"/>
-              <w:rPr>
-                <w:color w:val="000000"/>
-                <w:lang w:eastAsia="es-CL"/>
-              </w:rPr>
-            </w:pPr>
-            <w:r>
-              <w:rPr>
-                <w:color w:val="000000"/>
-                <w:lang w:eastAsia="es-CL"/>
-              </w:rPr>
-              <w:t>Banco</w:t>
-            </w:r>
-          </w:p>
-        </w:tc>
-        <w:tc>
-          <w:tcPr>
-            <w:tcW w:w="3051" w:type="dxa"/>
-            <w:tcBorders>
-              <w:top w:val="nil"/>
-              <w:left w:val="nil"/>
-              <w:bottom w:val="single" w:sz="8" w:space="0" w:color="auto"/>
-              <w:right w:val="single" w:sz="8" w:space="0" w:color="auto"/>
-            </w:tcBorders>
-            <w:noWrap/>
-            <w:tcMar>
-              <w:top w:w="0" w:type="dxa"/>
-              <w:left w:w="70" w:type="dxa"/>
-              <w:bottom w:w="0" w:type="dxa"/>
-              <w:right w:w="70" w:type="dxa"/>
-            </w:tcMar>
-            <w:vAlign w:val="bottom"/>
-            <w:hideMark/>
-          </w:tcPr>
-          <w:p>
-            <w:pPr>
-              <w:jc w:val="center"/>
-              <w:rPr>
-                <w:color w:val="000000"/>
-                <w:lang w:eastAsia="es-CL"/>
-              </w:rPr>
-            </w:pPr>
-            <w:proofErr w:type="spellStart"/>
-            <w:r>
-              <w:rPr>
-                <w:color w:val="000000"/>
-                <w:lang w:eastAsia="es-CL"/>
-              </w:rPr>
-              <w:t>N°</w:t>
-            </w:r>
-            <w:proofErr w:type="spellEnd"/>
-            <w:r>
-              <w:rPr>
-                <w:color w:val="000000"/>
-                <w:lang w:eastAsia="es-CL"/>
-              </w:rPr>
-              <w:t xml:space="preserve"> cuenta</w:t>
-            </w:r>
-          </w:p>
-        </w:tc>
-      </w:tr>
-      <w:tr>
-        <w:trPr>
-          <w:trHeight w:val="542"/>
-        </w:trPr>
-        <w:tc>
-          <w:tcPr>
-            <w:tcW w:w="3051" w:type="dxa"/>
-            <w:tcBorders>
-              <w:top w:val="nil"/>
-              <w:left w:val="single" w:sz="8" w:space="0" w:color="auto"/>
-              <w:bottom w:val="single" w:sz="8" w:space="0" w:color="auto"/>
-              <w:right w:val="single" w:sz="8" w:space="0" w:color="auto"/>
-            </w:tcBorders>
-            <w:tcMar>
-              <w:top w:w="0" w:type="dxa"/>
-              <w:left w:w="70" w:type="dxa"/>
-              <w:bottom w:w="0" w:type="dxa"/>
-              <w:right w:w="70" w:type="dxa"/>
-            </w:tcMar>
-            <w:vAlign w:val="center"/>
-            <w:hideMark/>
-          </w:tcPr>
-          <w:p>
-            <w:pPr>
-              <w:jc w:val="center"/>
-              <w:rPr>
-                <w:color w:val="000000"/>
-                <w:lang w:eastAsia="es-CL"/>
-              </w:rPr>
-            </w:pPr>
-            <w:r>
-              <w:rPr>
-                <w:color w:val="000000"/>
-                <w:lang w:eastAsia="es-CL"/>
-              </w:rPr>
-              <w:t>Servicio de Salud Iquique</w:t>
-            </w:r>
-          </w:p>
-        </w:tc>
-        <w:tc>
-          <w:tcPr>
-            <w:tcW w:w="2835" w:type="dxa"/>
-            <w:tcBorders>
-              <w:top w:val="nil"/>
-              <w:left w:val="nil"/>
-              <w:bottom w:val="single" w:sz="8" w:space="0" w:color="auto"/>
-              <w:right w:val="single" w:sz="8" w:space="0" w:color="auto"/>
-            </w:tcBorders>
-            <w:tcMar>
-              <w:top w:w="0" w:type="dxa"/>
-              <w:left w:w="70" w:type="dxa"/>
-              <w:bottom w:w="0" w:type="dxa"/>
-              <w:right w:w="70" w:type="dxa"/>
-            </w:tcMar>
-            <w:vAlign w:val="center"/>
-            <w:hideMark/>
-          </w:tcPr>
-          <w:p>
-            <w:pPr>
-              <w:jc w:val="center"/>
-              <w:rPr>
-                <w:color w:val="000000"/>
-                <w:lang w:eastAsia="es-CL"/>
-              </w:rPr>
-            </w:pPr>
-            <w:r>
-              <w:rPr>
-                <w:color w:val="000000"/>
-                <w:lang w:eastAsia="es-CL"/>
-              </w:rPr>
-              <w:t>Banco Estado/ cuenta corriente</w:t>
-            </w:r>
-          </w:p>
-        </w:tc>
-        <w:tc>
-          <w:tcPr>
-            <w:tcW w:w="3051" w:type="dxa"/>
-            <w:tcBorders>
-              <w:top w:val="nil"/>
-              <w:left w:val="nil"/>
-              <w:bottom w:val="single" w:sz="8" w:space="0" w:color="auto"/>
-              <w:right w:val="single" w:sz="8" w:space="0" w:color="auto"/>
-            </w:tcBorders>
-            <w:noWrap/>
-            <w:tcMar>
-              <w:top w:w="0" w:type="dxa"/>
-              <w:left w:w="70" w:type="dxa"/>
-              <w:bottom w:w="0" w:type="dxa"/>
-              <w:right w:w="70" w:type="dxa"/>
-            </w:tcMar>
-            <w:vAlign w:val="center"/>
-            <w:hideMark/>
-          </w:tcPr>
-          <w:p>
-            <w:pPr>
-              <w:jc w:val="center"/>
-              <w:rPr>
-                <w:color w:val="000000"/>
-                <w:lang w:eastAsia="es-CL"/>
-              </w:rPr>
-            </w:pPr>
-            <w:r>
-              <w:rPr>
-                <w:color w:val="000000"/>
-                <w:lang w:eastAsia="es-CL"/>
-              </w:rPr>
-              <w:t>1309099661</w:t>
-            </w:r>
-          </w:p>
-        </w:tc>
-      </w:tr>
-    </w:tbl>
     <w:p>
       <w:pPr>
         <w:tabs>
@@ -18327,11 +17834,46 @@
         <w:jc w:val="both"/>
         <w:rPr>
           <w:rFonts w:ascii="Calibri" w:hAnsi="Calibri" w:cs="Calibri"/>
-          <w:bCs/>
-          <w:sz w:val="22"/>
-          <w:szCs w:val="22"/>
-        </w:rPr>
-      </w:pPr>
+          <w:sz w:val="22"/>
+          <w:szCs w:val="22"/>
+        </w:rPr>
+      </w:pPr>
+      <w:r>
+        <w:rPr>
+          <w:rFonts w:ascii="Calibri" w:hAnsi="Calibri" w:cs="Calibri"/>
+          <w:bCs/>
+          <w:sz w:val="22"/>
+          <w:szCs w:val="22"/>
+        </w:rPr>
+        <w:t>Los fondos transferidos a la “</w:t>
+      </w:r>
+      <w:r>
+        <w:rPr>
+          <w:rFonts w:ascii="Calibri" w:hAnsi="Calibri" w:cs="Calibri"/>
+          <w:b/>
+          <w:bCs/>
+          <w:sz w:val="22"/>
+          <w:szCs w:val="22"/>
+        </w:rPr>
+        <w:t xml:space="preserve">MUNICIPALIDAD”, </w:t>
+      </w:r>
+      <w:r>
+        <w:rPr>
+          <w:rFonts w:ascii="Calibri" w:hAnsi="Calibri" w:cs="Calibri"/>
+          <w:bCs/>
+          <w:sz w:val="22"/>
+          <w:szCs w:val="22"/>
+        </w:rPr>
+        <w:t>solo podrán ser destinados a los objetivos y actividades que determine el programa en las cláusulas</w:t>
+      </w:r>
+      <w:r>
+        <w:rPr>
+          <w:rFonts w:ascii="Calibri" w:hAnsi="Calibri" w:cs="Calibri"/>
+          <w:sz w:val="22"/>
+          <w:szCs w:val="22"/>
+        </w:rPr>
+        <w:t xml:space="preserve"> sexta y séptima del presente convenio. </w:t>
+      </w:r>
     </w:p>
     <w:p>
       <w:pPr>
@@ -18349,40 +17891,216 @@
       <w:r>
         <w:rPr>
           <w:rFonts w:ascii="Calibri" w:hAnsi="Calibri" w:cs="Calibri"/>
-          <w:bCs/>
-          <w:sz w:val="22"/>
-          <w:szCs w:val="22"/>
-        </w:rPr>
-        <w:t>Los fondos transferidos a la “</w:t>
-      </w:r>
-      <w:r>
-        <w:rPr>
-          <w:rFonts w:ascii="Calibri" w:hAnsi="Calibri" w:cs="Calibri"/>
-          <w:b/>
-          <w:bCs/>
-          <w:sz w:val="22"/>
-          <w:szCs w:val="22"/>
-        </w:rPr>
-        <w:t xml:space="preserve">MUNICIPALIDAD”, </w:t>
-      </w:r>
-      <w:r>
-        <w:rPr>
-          <w:rFonts w:ascii="Calibri" w:hAnsi="Calibri" w:cs="Calibri"/>
-          <w:bCs/>
-          <w:sz w:val="22"/>
-          <w:szCs w:val="22"/>
-        </w:rPr>
-        <w:t>solo podrán ser destinados a los objetivos y actividades que determine el programa en las cláusulas</w:t>
-      </w:r>
-      <w:r>
-        <w:rPr>
-          <w:rFonts w:ascii="Calibri" w:hAnsi="Calibri" w:cs="Calibri"/>
-          <w:sz w:val="22"/>
-          <w:szCs w:val="22"/>
-        </w:rPr>
-        <w:t xml:space="preserve"> sexta y séptima del presente convenio. </w:t>
+          <w:sz w:val="22"/>
+          <w:szCs w:val="22"/>
+        </w:rPr>
+        <w:t xml:space="preserve">En el caso que la </w:t>
+      </w:r>
+      <w:r>
+        <w:rPr>
+          <w:rFonts w:ascii="Calibri" w:hAnsi="Calibri" w:cs="Calibri"/>
+          <w:b/>
+          <w:sz w:val="22"/>
+          <w:szCs w:val="22"/>
+        </w:rPr>
+        <w:t>“MUNICIPALIDAD”</w:t>
+      </w:r>
+      <w:r>
+        <w:rPr>
+          <w:rFonts w:ascii="Calibri" w:hAnsi="Calibri" w:cs="Calibri"/>
+          <w:sz w:val="22"/>
+          <w:szCs w:val="22"/>
+        </w:rPr>
+        <w:t xml:space="preserve"> por razones debidamente fundadas, no cumpla con las acciones y ejecuciones presupuestarias establecidas en el convenio, puede solicitar una modificación a través de O</w:t>
+      </w:r>
+      <w:r>
+        <w:rPr>
+          <w:rFonts w:ascii="Calibri" w:hAnsi="Calibri" w:cs="Calibri"/>
+          <w:sz w:val="22"/>
+          <w:szCs w:val="22"/>
+        </w:rPr>
+        <w:t>ficio</w:t>
+      </w:r>
+      <w:r>
+        <w:rPr>
+          <w:rFonts w:ascii="Calibri" w:hAnsi="Calibri" w:cs="Calibri"/>
+          <w:sz w:val="22"/>
+          <w:szCs w:val="22"/>
+        </w:rPr>
+        <w:t xml:space="preserve"> </w:t>
+      </w:r>
+      <w:r>
+        <w:rPr>
+          <w:rFonts w:ascii="Calibri" w:hAnsi="Calibri" w:cs="Calibri"/>
+          <w:sz w:val="22"/>
+          <w:szCs w:val="22"/>
+        </w:rPr>
+        <w:t xml:space="preserve">dirigido a </w:t>
+      </w:r>
+      <w:proofErr w:type="gramStart"/>
+      <w:r>
+        <w:rPr>
+          <w:rFonts w:ascii="Calibri" w:hAnsi="Calibri" w:cs="Calibri"/>
+          <w:sz w:val="22"/>
+          <w:szCs w:val="22"/>
+        </w:rPr>
+        <w:t>Director</w:t>
+      </w:r>
+      <w:proofErr w:type="gramEnd"/>
+      <w:r>
+        <w:rPr>
+          <w:rFonts w:ascii="Calibri" w:hAnsi="Calibri" w:cs="Calibri"/>
+          <w:sz w:val="22"/>
+          <w:szCs w:val="22"/>
+        </w:rPr>
+        <w:t>(a)</w:t>
+      </w:r>
+      <w:r>
+        <w:rPr>
+          <w:rFonts w:ascii="Calibri" w:hAnsi="Calibri" w:cs="Calibri"/>
+          <w:sz w:val="22"/>
+          <w:szCs w:val="22"/>
+        </w:rPr>
+        <w:t xml:space="preserve"> del </w:t>
+      </w:r>
+      <w:r>
+        <w:rPr>
+          <w:rFonts w:ascii="Calibri" w:hAnsi="Calibri" w:cs="Calibri"/>
+          <w:b/>
+          <w:sz w:val="22"/>
+          <w:szCs w:val="22"/>
+        </w:rPr>
+        <w:t>“SERVICIO”</w:t>
+      </w:r>
+      <w:r>
+        <w:rPr>
+          <w:rFonts w:ascii="Calibri" w:hAnsi="Calibri" w:cs="Calibri"/>
+          <w:sz w:val="22"/>
+          <w:szCs w:val="22"/>
+        </w:rPr>
+        <w:t xml:space="preserve"> para su aprobación, exponiendo los fundamentos pertinentes y respaldos hasta el </w:t>
+      </w:r>
+      <w:r>
+        <w:rPr>
+          <w:rFonts w:ascii="Calibri" w:hAnsi="Calibri" w:cs="Calibri"/>
+          <w:b/>
+          <w:sz w:val="22"/>
+          <w:szCs w:val="22"/>
+        </w:rPr>
+        <w:t>30 de octubre del año 202</w:t>
+      </w:r>
+      <w:r>
+        <w:rPr>
+          <w:rFonts w:ascii="Calibri" w:hAnsi="Calibri" w:cs="Calibri"/>
+          <w:b/>
+          <w:sz w:val="22"/>
+          <w:szCs w:val="22"/>
+        </w:rPr>
+        <w:t>3</w:t>
+      </w:r>
+      <w:r>
+        <w:rPr>
+          <w:rFonts w:ascii="Calibri" w:hAnsi="Calibri" w:cs="Calibri"/>
+          <w:sz w:val="22"/>
+          <w:szCs w:val="22"/>
+        </w:rPr>
+        <w:t xml:space="preserve">. </w:t>
+      </w:r>
+      <w:r>
+        <w:rPr>
+          <w:rFonts w:ascii="Calibri" w:hAnsi="Calibri" w:cs="Calibri"/>
+          <w:sz w:val="22"/>
+          <w:szCs w:val="22"/>
+        </w:rPr>
+        <w:t xml:space="preserve"> El Referente T</w:t>
+      </w:r>
+      <w:r>
+        <w:rPr>
+          <w:rFonts w:ascii="Calibri" w:hAnsi="Calibri" w:cs="Calibri"/>
+          <w:sz w:val="22"/>
+          <w:szCs w:val="22"/>
+        </w:rPr>
+        <w:t xml:space="preserve">écnico del </w:t>
+      </w:r>
+      <w:r>
+        <w:rPr>
+          <w:rFonts w:ascii="Calibri" w:hAnsi="Calibri" w:cs="Calibri"/>
+          <w:b/>
+          <w:sz w:val="22"/>
+          <w:szCs w:val="22"/>
+        </w:rPr>
+        <w:t>“PROGRAMA”</w:t>
+      </w:r>
+      <w:r>
+        <w:rPr>
+          <w:rFonts w:ascii="Calibri" w:hAnsi="Calibri" w:cs="Calibri"/>
+          <w:sz w:val="22"/>
+          <w:szCs w:val="22"/>
+        </w:rPr>
+        <w:t xml:space="preserve"> del </w:t>
+      </w:r>
+      <w:r>
+        <w:rPr>
+          <w:rFonts w:ascii="Calibri" w:hAnsi="Calibri" w:cs="Calibri"/>
+          <w:b/>
+          <w:sz w:val="22"/>
+          <w:szCs w:val="22"/>
+        </w:rPr>
+        <w:t>“SERVICIO”</w:t>
+      </w:r>
+      <w:r>
+        <w:rPr>
+          <w:rFonts w:ascii="Calibri" w:hAnsi="Calibri" w:cs="Calibri"/>
+          <w:sz w:val="22"/>
+          <w:szCs w:val="22"/>
+        </w:rPr>
+        <w:t xml:space="preserve"> es el encargado de ponderar esta solicitud, considerando que la destinación de estos recursos es solo para acciones atingentes al programa</w:t>
+      </w:r>
+      <w:r>
+        <w:rPr>
+          <w:rFonts w:ascii="Calibri" w:hAnsi="Calibri" w:cs="Calibri"/>
+          <w:sz w:val="22"/>
+          <w:szCs w:val="22"/>
+        </w:rPr>
+        <w:t>. Excepcionalmente y en la medida que se reciban nuevos recursos se</w:t>
+      </w:r>
+      <w:r>
+        <w:rPr>
+          <w:rFonts w:ascii="Calibri" w:hAnsi="Calibri" w:cs="Calibri"/>
+          <w:color w:val="FF0000"/>
+          <w:sz w:val="22"/>
+          <w:szCs w:val="22"/>
+        </w:rPr>
+        <w:t xml:space="preserve"> </w:t>
+      </w:r>
+      <w:r>
+        <w:rPr>
+          <w:rFonts w:ascii="Calibri" w:hAnsi="Calibri" w:cs="Calibri"/>
+          <w:sz w:val="22"/>
+          <w:szCs w:val="22"/>
+        </w:rPr>
+        <w:t xml:space="preserve">procederá a elaborar </w:t>
+      </w:r>
+      <w:proofErr w:type="spellStart"/>
+      <w:r>
+        <w:rPr>
+          <w:rFonts w:ascii="Calibri" w:hAnsi="Calibri" w:cs="Calibri"/>
+          <w:sz w:val="22"/>
+          <w:szCs w:val="22"/>
+        </w:rPr>
+        <w:t>addendum</w:t>
+      </w:r>
+      <w:proofErr w:type="spellEnd"/>
+      <w:r>
+        <w:rPr>
+          <w:rFonts w:ascii="Calibri" w:hAnsi="Calibri" w:cs="Calibri"/>
+          <w:sz w:val="22"/>
+          <w:szCs w:val="22"/>
+        </w:rPr>
+        <w:t xml:space="preserve"> correspondiente.</w:t>
       </w:r>
     </w:p>
+    <w:bookmarkEnd w:id="9"/>
     <w:p>
       <w:pPr>
         <w:tabs>
@@ -18399,35 +18117,79 @@
       <w:r>
         <w:rPr>
           <w:rFonts w:ascii="Calibri" w:hAnsi="Calibri" w:cs="Calibri"/>
-          <w:sz w:val="22"/>
-          <w:szCs w:val="22"/>
-        </w:rPr>
-        <w:t xml:space="preserve">En el caso que la </w:t>
-      </w:r>
-      <w:r>
-        <w:rPr>
-          <w:rFonts w:ascii="Calibri" w:hAnsi="Calibri" w:cs="Calibri"/>
-          <w:b/>
-          <w:sz w:val="22"/>
-          <w:szCs w:val="22"/>
-        </w:rPr>
-        <w:t>“MUNICIPALIDAD”</w:t>
-      </w:r>
-      <w:r>
-        <w:rPr>
-          <w:rFonts w:ascii="Calibri" w:hAnsi="Calibri" w:cs="Calibri"/>
-          <w:sz w:val="22"/>
-          <w:szCs w:val="22"/>
-        </w:rPr>
-        <w:t xml:space="preserve"> por razones debidamente fundadas, no cumpla con las acciones y ejecuciones presupuestarias establecidas en el convenio, puede solicitar una modificación a través de O</w:t>
-      </w:r>
-      <w:r>
-        <w:rPr>
-          <w:rFonts w:ascii="Calibri" w:hAnsi="Calibri" w:cs="Calibri"/>
-          <w:sz w:val="22"/>
-          <w:szCs w:val="22"/>
-        </w:rPr>
-        <w:t>ficio</w:t>
+          <w:b/>
+          <w:sz w:val="22"/>
+          <w:szCs w:val="22"/>
+        </w:rPr>
+        <w:t>DÉCIMA SÉPTIMA</w:t>
+      </w:r>
+      <w:r>
+        <w:rPr>
+          <w:rFonts w:ascii="Calibri" w:hAnsi="Calibri" w:cs="Calibri"/>
+          <w:b/>
+          <w:sz w:val="22"/>
+          <w:szCs w:val="22"/>
+        </w:rPr>
+        <w:t xml:space="preserve">: </w:t>
+      </w:r>
+      <w:r>
+        <w:rPr>
+          <w:rFonts w:ascii="Calibri" w:hAnsi="Calibri" w:cs="Calibri"/>
+          <w:sz w:val="22"/>
+          <w:szCs w:val="22"/>
+        </w:rPr>
+        <w:t xml:space="preserve">El envío de información financiera e informes </w:t>
+      </w:r>
+      <w:r>
+        <w:rPr>
+          <w:rFonts w:ascii="Calibri" w:hAnsi="Calibri" w:cs="Calibri"/>
+          <w:sz w:val="22"/>
+          <w:szCs w:val="22"/>
+        </w:rPr>
+        <w:t>t</w:t>
+      </w:r>
+      <w:r>
+        <w:rPr>
+          <w:rFonts w:ascii="Calibri" w:hAnsi="Calibri" w:cs="Calibri"/>
+          <w:sz w:val="22"/>
+          <w:szCs w:val="22"/>
+        </w:rPr>
+        <w:t xml:space="preserve">écnicos solicitados en el presente convenio, deberán realizarse en sistema de Rendiciones </w:t>
+      </w:r>
+      <w:r>
+        <w:rPr>
+          <w:rFonts w:ascii="Calibri" w:hAnsi="Calibri" w:cs="Calibri"/>
+          <w:b/>
+          <w:sz w:val="22"/>
+          <w:szCs w:val="22"/>
+        </w:rPr>
+        <w:t>“SISREC”</w:t>
+      </w:r>
+      <w:r>
+        <w:rPr>
+          <w:rFonts w:ascii="Calibri" w:hAnsi="Calibri" w:cs="Calibri"/>
+          <w:b/>
+          <w:sz w:val="22"/>
+          <w:szCs w:val="22"/>
+        </w:rPr>
+        <w:t>,</w:t>
+      </w:r>
+      <w:r>
+        <w:rPr>
+          <w:rFonts w:ascii="Calibri" w:hAnsi="Calibri" w:cs="Calibri"/>
+          <w:sz w:val="22"/>
+          <w:szCs w:val="22"/>
+        </w:rPr>
+        <w:t xml:space="preserve"> único medio habilitado para estos fines</w:t>
+      </w:r>
+      <w:r>
+        <w:rPr>
+          <w:rFonts w:ascii="Calibri" w:hAnsi="Calibri" w:cs="Calibri"/>
+          <w:bCs/>
+          <w:sz w:val="22"/>
+          <w:szCs w:val="22"/>
+        </w:rPr>
+        <w:t>.</w:t>
       </w:r>
       <w:r>
         <w:rPr>
@@ -18443,134 +18205,48 @@
           <w:sz w:val="22"/>
           <w:szCs w:val="22"/>
         </w:rPr>
-        <w:t xml:space="preserve">dirigido a </w:t>
-      </w:r>
-      <w:proofErr w:type="gramStart"/>
-      <w:r>
-        <w:rPr>
-          <w:rFonts w:ascii="Calibri" w:hAnsi="Calibri" w:cs="Calibri"/>
-          <w:sz w:val="22"/>
-          <w:szCs w:val="22"/>
-        </w:rPr>
-        <w:t>Director</w:t>
-      </w:r>
-      <w:proofErr w:type="gramEnd"/>
-      <w:r>
-        <w:rPr>
-          <w:rFonts w:ascii="Calibri" w:hAnsi="Calibri" w:cs="Calibri"/>
-          <w:sz w:val="22"/>
-          <w:szCs w:val="22"/>
-        </w:rPr>
-        <w:t>(a)</w:t>
-      </w:r>
-      <w:r>
-        <w:rPr>
-          <w:rFonts w:ascii="Calibri" w:hAnsi="Calibri" w:cs="Calibri"/>
-          <w:sz w:val="22"/>
-          <w:szCs w:val="22"/>
-        </w:rPr>
-        <w:t xml:space="preserve"> del </w:t>
-      </w:r>
-      <w:r>
-        <w:rPr>
-          <w:rFonts w:ascii="Calibri" w:hAnsi="Calibri" w:cs="Calibri"/>
-          <w:b/>
-          <w:sz w:val="22"/>
-          <w:szCs w:val="22"/>
-        </w:rPr>
-        <w:t>“SERVICIO”</w:t>
-      </w:r>
-      <w:r>
-        <w:rPr>
-          <w:rFonts w:ascii="Calibri" w:hAnsi="Calibri" w:cs="Calibri"/>
-          <w:sz w:val="22"/>
-          <w:szCs w:val="22"/>
-        </w:rPr>
-        <w:t xml:space="preserve"> para su aprobación, exponiendo los fundamentos pertinentes y respaldos hasta el </w:t>
-      </w:r>
-      <w:r>
-        <w:rPr>
-          <w:rFonts w:ascii="Calibri" w:hAnsi="Calibri" w:cs="Calibri"/>
-          <w:b/>
-          <w:sz w:val="22"/>
-          <w:szCs w:val="22"/>
-        </w:rPr>
-        <w:t>30 de octubre del año 202</w:t>
-      </w:r>
-      <w:r>
-        <w:rPr>
-          <w:rFonts w:ascii="Calibri" w:hAnsi="Calibri" w:cs="Calibri"/>
-          <w:b/>
-          <w:sz w:val="22"/>
-          <w:szCs w:val="22"/>
-        </w:rPr>
-        <w:t>3</w:t>
-      </w:r>
-      <w:r>
-        <w:rPr>
-          <w:rFonts w:ascii="Calibri" w:hAnsi="Calibri" w:cs="Calibri"/>
-          <w:sz w:val="22"/>
-          <w:szCs w:val="22"/>
-        </w:rPr>
-        <w:t xml:space="preserve">. </w:t>
-      </w:r>
-      <w:r>
-        <w:rPr>
-          <w:rFonts w:ascii="Calibri" w:hAnsi="Calibri" w:cs="Calibri"/>
-          <w:sz w:val="22"/>
-          <w:szCs w:val="22"/>
-        </w:rPr>
-        <w:t xml:space="preserve"> El Referente T</w:t>
-      </w:r>
-      <w:r>
-        <w:rPr>
-          <w:rFonts w:ascii="Calibri" w:hAnsi="Calibri" w:cs="Calibri"/>
-          <w:sz w:val="22"/>
-          <w:szCs w:val="22"/>
-        </w:rPr>
-        <w:t xml:space="preserve">écnico del </w:t>
-      </w:r>
-      <w:r>
-        <w:rPr>
-          <w:rFonts w:ascii="Calibri" w:hAnsi="Calibri" w:cs="Calibri"/>
-          <w:b/>
-          <w:sz w:val="22"/>
-          <w:szCs w:val="22"/>
-        </w:rPr>
-        <w:t>“PROGRAMA”</w:t>
-      </w:r>
-      <w:r>
-        <w:rPr>
-          <w:rFonts w:ascii="Calibri" w:hAnsi="Calibri" w:cs="Calibri"/>
-          <w:sz w:val="22"/>
-          <w:szCs w:val="22"/>
-        </w:rPr>
-        <w:t xml:space="preserve"> del </w:t>
-      </w:r>
-      <w:r>
-        <w:rPr>
-          <w:rFonts w:ascii="Calibri" w:hAnsi="Calibri" w:cs="Calibri"/>
-          <w:b/>
-          <w:sz w:val="22"/>
-          <w:szCs w:val="22"/>
-        </w:rPr>
-        <w:t>“SERVICIO”</w:t>
-      </w:r>
-      <w:r>
-        <w:rPr>
-          <w:rFonts w:ascii="Calibri" w:hAnsi="Calibri" w:cs="Calibri"/>
-          <w:sz w:val="22"/>
-          <w:szCs w:val="22"/>
-        </w:rPr>
-        <w:t xml:space="preserve"> es el encargado de ponderar esta solicitud, considerando que la destinación de estos recursos es solo para acciones atingentes al programa</w:t>
-      </w:r>
-      <w:r>
-        <w:rPr>
-          <w:rFonts w:ascii="Calibri" w:hAnsi="Calibri" w:cs="Calibri"/>
-          <w:sz w:val="22"/>
-          <w:szCs w:val="22"/>
-        </w:rPr>
-        <w:t>. Excepcionalmente y en la medida que se reciban nuevos recursos se</w:t>
+        <w:t>Para efectos de prestaciones y solicitud</w:t>
+      </w:r>
+      <w:r>
+        <w:rPr>
+          <w:rFonts w:ascii="Calibri" w:hAnsi="Calibri" w:cs="Calibri"/>
+          <w:sz w:val="22"/>
+          <w:szCs w:val="22"/>
+        </w:rPr>
+        <w:t>es</w:t>
+      </w:r>
+      <w:r>
+        <w:rPr>
+          <w:rFonts w:ascii="Calibri" w:hAnsi="Calibri" w:cs="Calibri"/>
+          <w:sz w:val="22"/>
+          <w:szCs w:val="22"/>
+        </w:rPr>
+        <w:t xml:space="preserve"> u órdenes de atención, deberán realizarse en sistema de registro </w:t>
+      </w:r>
+      <w:r>
+        <w:rPr>
+          <w:rFonts w:ascii="Calibri" w:hAnsi="Calibri" w:cs="Calibri"/>
+          <w:b/>
+          <w:sz w:val="22"/>
+          <w:szCs w:val="22"/>
+        </w:rPr>
+        <w:t>REM, RAYEN,</w:t>
+      </w:r>
+      <w:r>
+        <w:rPr>
+          <w:rFonts w:ascii="Calibri" w:hAnsi="Calibri" w:cs="Calibri"/>
+          <w:sz w:val="22"/>
+          <w:szCs w:val="22"/>
+        </w:rPr>
+        <w:t xml:space="preserve"> </w:t>
+      </w:r>
+      <w:r>
+        <w:rPr>
+          <w:rFonts w:ascii="Calibri" w:hAnsi="Calibri" w:cs="Calibri"/>
+          <w:sz w:val="22"/>
+          <w:szCs w:val="22"/>
+        </w:rPr>
+        <w:t>plataformas</w:t>
       </w:r>
       <w:r>
         <w:rPr>
@@ -18587,28 +18263,34 @@
           <w:sz w:val="22"/>
           <w:szCs w:val="22"/>
         </w:rPr>
-        <w:t xml:space="preserve">procederá a elaborar </w:t>
-      </w:r>
-      <w:proofErr w:type="spellStart"/>
-      <w:r>
-        <w:rPr>
-          <w:rFonts w:ascii="Calibri" w:hAnsi="Calibri" w:cs="Calibri"/>
-          <w:sz w:val="22"/>
-          <w:szCs w:val="22"/>
-        </w:rPr>
-        <w:t>addendum</w:t>
-      </w:r>
-      <w:proofErr w:type="spellEnd"/>
-      <w:r>
-        <w:rPr>
-          <w:rFonts w:ascii="Calibri" w:hAnsi="Calibri" w:cs="Calibri"/>
-          <w:sz w:val="22"/>
-          <w:szCs w:val="22"/>
-        </w:rPr>
-        <w:t xml:space="preserve"> correspondiente.</w:t>
+        <w:t>y planillas normadas según corresponda, medio</w:t>
+      </w:r>
+      <w:r>
+        <w:rPr>
+          <w:rFonts w:ascii="Calibri" w:hAnsi="Calibri" w:cs="Calibri"/>
+          <w:sz w:val="22"/>
+          <w:szCs w:val="22"/>
+        </w:rPr>
+        <w:t>s</w:t>
+      </w:r>
+      <w:r>
+        <w:rPr>
+          <w:rFonts w:ascii="Calibri" w:hAnsi="Calibri" w:cs="Calibri"/>
+          <w:sz w:val="22"/>
+          <w:szCs w:val="22"/>
+        </w:rPr>
+        <w:t xml:space="preserve"> de verificación de atención de pacientes </w:t>
+      </w:r>
+      <w:r>
+        <w:rPr>
+          <w:rFonts w:ascii="Calibri" w:hAnsi="Calibri" w:cs="Calibri"/>
+          <w:b/>
+          <w:sz w:val="22"/>
+          <w:szCs w:val="22"/>
+        </w:rPr>
+        <w:t>FONASA.</w:t>
       </w:r>
     </w:p>
-    <w:bookmarkEnd w:id="9"/>
     <w:p>
       <w:pPr>
         <w:tabs>
@@ -18626,69 +18308,362 @@
         <w:rPr>
           <w:rFonts w:ascii="Calibri" w:hAnsi="Calibri" w:cs="Calibri"/>
           <w:b/>
-          <w:sz w:val="22"/>
-          <w:szCs w:val="22"/>
-        </w:rPr>
-        <w:t>DÉCIMA SÉPTIMA</w:t>
-      </w:r>
-      <w:r>
-        <w:rPr>
-          <w:rFonts w:ascii="Calibri" w:hAnsi="Calibri" w:cs="Calibri"/>
-          <w:b/>
-          <w:sz w:val="22"/>
-          <w:szCs w:val="22"/>
-        </w:rPr>
-        <w:t xml:space="preserve">: </w:t>
-      </w:r>
-      <w:r>
-        <w:rPr>
-          <w:rFonts w:ascii="Calibri" w:hAnsi="Calibri" w:cs="Calibri"/>
-          <w:sz w:val="22"/>
-          <w:szCs w:val="22"/>
-        </w:rPr>
-        <w:t xml:space="preserve">El envío de información financiera e informes </w:t>
-      </w:r>
-      <w:r>
-        <w:rPr>
-          <w:rFonts w:ascii="Calibri" w:hAnsi="Calibri" w:cs="Calibri"/>
-          <w:sz w:val="22"/>
-          <w:szCs w:val="22"/>
-        </w:rPr>
-        <w:t>t</w:t>
-      </w:r>
-      <w:r>
-        <w:rPr>
-          <w:rFonts w:ascii="Calibri" w:hAnsi="Calibri" w:cs="Calibri"/>
-          <w:sz w:val="22"/>
-          <w:szCs w:val="22"/>
-        </w:rPr>
-        <w:t xml:space="preserve">écnicos solicitados en el presente convenio, deberán realizarse en sistema de Rendiciones </w:t>
-      </w:r>
-      <w:r>
-        <w:rPr>
-          <w:rFonts w:ascii="Calibri" w:hAnsi="Calibri" w:cs="Calibri"/>
-          <w:b/>
-          <w:sz w:val="22"/>
-          <w:szCs w:val="22"/>
-        </w:rPr>
-        <w:t>“SISREC”</w:t>
-      </w:r>
-      <w:r>
-        <w:rPr>
-          <w:rFonts w:ascii="Calibri" w:hAnsi="Calibri" w:cs="Calibri"/>
-          <w:b/>
-          <w:sz w:val="22"/>
-          <w:szCs w:val="22"/>
-        </w:rPr>
-        <w:t>,</w:t>
-      </w:r>
-      <w:r>
-        <w:rPr>
-          <w:rFonts w:ascii="Calibri" w:hAnsi="Calibri" w:cs="Calibri"/>
-          <w:sz w:val="22"/>
-          <w:szCs w:val="22"/>
-        </w:rPr>
-        <w:t xml:space="preserve"> único medio habilitado para estos fines</w:t>
+          <w:bCs/>
+          <w:sz w:val="22"/>
+          <w:szCs w:val="22"/>
+        </w:rPr>
+        <w:t>DÉCIMA OCTAVA</w:t>
+      </w:r>
+      <w:r>
+        <w:rPr>
+          <w:rFonts w:ascii="Calibri" w:hAnsi="Calibri" w:cs="Calibri"/>
+          <w:b/>
+          <w:bCs/>
+          <w:sz w:val="22"/>
+          <w:szCs w:val="22"/>
+        </w:rPr>
+        <w:t>:</w:t>
+      </w:r>
+      <w:r>
+        <w:rPr>
+          <w:rFonts w:ascii="Calibri" w:hAnsi="Calibri" w:cs="Calibri"/>
+          <w:sz w:val="22"/>
+          <w:szCs w:val="22"/>
+        </w:rPr>
+        <w:t xml:space="preserve"> Las partes </w:t>
+      </w:r>
+      <w:r>
+        <w:rPr>
+          <w:rFonts w:ascii="Calibri" w:hAnsi="Calibri" w:cs="Calibri"/>
+          <w:sz w:val="22"/>
+          <w:szCs w:val="22"/>
+        </w:rPr>
+        <w:t>fijan su domicilio en la Primera Región,</w:t>
+      </w:r>
+      <w:r>
+        <w:rPr>
+          <w:rFonts w:ascii="Calibri" w:hAnsi="Calibri" w:cs="Calibri"/>
+          <w:sz w:val="22"/>
+          <w:szCs w:val="22"/>
+        </w:rPr>
+        <w:t xml:space="preserve"> sometiéndose a la competencia de sus tribunales de Justicia.</w:t>
+      </w:r>
+    </w:p>
+    <w:p>
+      <w:pPr>
+        <w:jc w:val="both"/>
+        <w:rPr>
+          <w:rFonts w:asciiTheme="minorHAnsi" w:hAnsiTheme="minorHAnsi" w:cstheme="minorHAnsi"/>
+          <w:bCs/>
+          <w:sz w:val="22"/>
+          <w:szCs w:val="22"/>
+        </w:rPr>
+      </w:pPr>
+      <w:r>
+        <w:rPr>
+          <w:rFonts w:asciiTheme="minorHAnsi" w:hAnsiTheme="minorHAnsi" w:cstheme="minorHAnsi"/>
+          <w:b/>
+          <w:sz w:val="22"/>
+          <w:szCs w:val="22"/>
+        </w:rPr>
+        <w:t>DÉCIMA NOVENA</w:t>
+      </w:r>
+      <w:r>
+        <w:rPr>
+          <w:rFonts w:asciiTheme="minorHAnsi" w:hAnsiTheme="minorHAnsi" w:cstheme="minorHAnsi"/>
+          <w:b/>
+          <w:sz w:val="22"/>
+          <w:szCs w:val="22"/>
+        </w:rPr>
+        <w:t>:</w:t>
+      </w:r>
+      <w:r>
+        <w:rPr>
+          <w:rFonts w:asciiTheme="minorHAnsi" w:hAnsiTheme="minorHAnsi" w:cstheme="minorHAnsi"/>
+          <w:sz w:val="22"/>
+          <w:szCs w:val="22"/>
+        </w:rPr>
+        <w:t xml:space="preserve"> </w:t>
+      </w:r>
+      <w:r>
+        <w:rPr>
+          <w:rFonts w:asciiTheme="minorHAnsi" w:hAnsiTheme="minorHAnsi" w:cstheme="minorHAnsi"/>
+          <w:bCs/>
+          <w:sz w:val="22"/>
+          <w:szCs w:val="22"/>
+        </w:rPr>
+        <w:t xml:space="preserve">Déjese constancia que la personería de </w:t>
+      </w:r>
+      <w:r>
+        <w:rPr>
+          <w:rFonts w:asciiTheme="minorHAnsi" w:hAnsiTheme="minorHAnsi" w:cstheme="minorHAnsi"/>
+          <w:b/>
+          <w:sz w:val="22"/>
+          <w:szCs w:val="22"/>
+          <w:highlight w:val="green"/>
+        </w:rPr>
+        <w:t>D.</w:t>
+      </w:r>
+      <w:r>
+        <w:rPr>
+          <w:rFonts w:asciiTheme="minorHAnsi" w:hAnsiTheme="minorHAnsi" w:cstheme="minorHAnsi"/>
+          <w:b/>
+          <w:sz w:val="22"/>
+          <w:szCs w:val="22"/>
+          <w:highlight w:val="green"/>
+        </w:rPr>
+        <w:t xml:space="preserve"> </w:t>
+      </w:r>
+      <w:r>
+        <w:rPr>
+          <w:rFonts w:ascii="Calibri" w:hAnsi="Calibri" w:cs="Calibri"/>
+          <w:b/>
+          <w:sz w:val="22"/>
+          <w:szCs w:val="22"/>
+          <w:highlight w:val="green"/>
+        </w:rPr>
+        <w:t>${director}</w:t>
+      </w:r>
+      <w:r>
+        <w:rPr>
+          <w:rFonts w:ascii="Calibri" w:hAnsi="Calibri" w:cs="Calibri"/>
+          <w:b/>
+          <w:sz w:val="22"/>
+          <w:szCs w:val="22"/>
+        </w:rPr>
+        <w:t xml:space="preserve"> </w:t>
+      </w:r>
+      <w:r>
+        <w:rPr>
+          <w:rFonts w:asciiTheme="minorHAnsi" w:hAnsiTheme="minorHAnsi" w:cstheme="minorHAnsi"/>
+          <w:bCs/>
+          <w:sz w:val="22"/>
+          <w:szCs w:val="22"/>
+        </w:rPr>
+        <w:t>para representar al Servicio de Salud de Iquique, consta en el</w:t>
+      </w:r>
+      <w:r>
+        <w:rPr>
+          <w:rFonts w:asciiTheme="minorHAnsi" w:hAnsiTheme="minorHAnsi" w:cstheme="minorHAnsi"/>
+          <w:bCs/>
+          <w:sz w:val="22"/>
+          <w:szCs w:val="22"/>
+        </w:rPr>
+        <w:t xml:space="preserve"> </w:t>
+      </w:r>
+      <w:r>
+        <w:rPr>
+          <w:rFonts w:ascii="Calibri" w:hAnsi="Calibri" w:cs="Calibri"/>
+          <w:bCs/>
+          <w:sz w:val="22"/>
+          <w:szCs w:val="22"/>
+          <w:highlight w:val="green"/>
+        </w:rPr>
+        <w:t>${</w:t>
+      </w:r>
+      <w:proofErr w:type="spellStart"/>
+      <w:r>
+        <w:rPr>
+          <w:rFonts w:ascii="Calibri" w:hAnsi="Calibri" w:cs="Calibri"/>
+          <w:bCs/>
+          <w:sz w:val="22"/>
+          <w:szCs w:val="22"/>
+          <w:highlight w:val="green"/>
+        </w:rPr>
+        <w:t>directorDecreto</w:t>
+      </w:r>
+      <w:proofErr w:type="spellEnd"/>
+      <w:r>
+        <w:rPr>
+          <w:rFonts w:ascii="Calibri" w:hAnsi="Calibri" w:cs="Calibri"/>
+          <w:bCs/>
+          <w:sz w:val="22"/>
+          <w:szCs w:val="22"/>
+          <w:highlight w:val="green"/>
+        </w:rPr>
+        <w:t>}</w:t>
+      </w:r>
+      <w:r>
+        <w:rPr>
+          <w:rFonts w:asciiTheme="minorHAnsi" w:hAnsiTheme="minorHAnsi" w:cstheme="minorHAnsi"/>
+          <w:bCs/>
+          <w:sz w:val="22"/>
+          <w:szCs w:val="22"/>
+        </w:rPr>
+        <w:t xml:space="preserve">. La representación de D. </w:t>
+      </w:r>
+      <w:r>
+        <w:rPr>
+          <w:rFonts w:ascii="Calibri" w:hAnsi="Calibri" w:cs="Calibri"/>
+          <w:b/>
+          <w:bCs/>
+          <w:sz w:val="22"/>
+          <w:szCs w:val="22"/>
+          <w:highlight w:val="green"/>
+        </w:rPr>
+        <w:t>${alcalde}</w:t>
+      </w:r>
+      <w:r>
+        <w:rPr>
+          <w:rFonts w:asciiTheme="minorHAnsi" w:hAnsiTheme="minorHAnsi" w:cstheme="minorHAnsi"/>
+          <w:bCs/>
+          <w:sz w:val="22"/>
+          <w:szCs w:val="22"/>
+        </w:rPr>
+        <w:t xml:space="preserve"> </w:t>
+      </w:r>
+      <w:r>
+        <w:rPr>
+          <w:rFonts w:asciiTheme="minorHAnsi" w:hAnsiTheme="minorHAnsi" w:cstheme="minorHAnsi"/>
+          <w:bCs/>
+          <w:sz w:val="22"/>
+          <w:szCs w:val="22"/>
+        </w:rPr>
+        <w:t>para actuar en nombre de la</w:t>
+      </w:r>
+      <w:r>
+        <w:rPr>
+          <w:rFonts w:asciiTheme="minorHAnsi" w:hAnsiTheme="minorHAnsi" w:cstheme="minorHAnsi"/>
+          <w:bCs/>
+          <w:sz w:val="22"/>
+          <w:szCs w:val="22"/>
+        </w:rPr>
+        <w:t xml:space="preserve"> </w:t>
+      </w:r>
+      <w:r>
+        <w:rPr>
+          <w:rFonts w:ascii="Calibri" w:hAnsi="Calibri" w:cs="Calibri"/>
+          <w:bCs/>
+          <w:sz w:val="22"/>
+          <w:szCs w:val="22"/>
+          <w:highlight w:val="yellow"/>
+        </w:rPr>
+        <w:t>${ilustre}</w:t>
+      </w:r>
+      <w:r>
+        <w:rPr>
+          <w:rFonts w:ascii="Calibri" w:hAnsi="Calibri" w:cs="Calibri"/>
+          <w:bCs/>
+          <w:sz w:val="22"/>
+          <w:szCs w:val="22"/>
+        </w:rPr>
+        <w:t xml:space="preserve"> </w:t>
+      </w:r>
+      <w:r>
+        <w:rPr>
+          <w:rFonts w:asciiTheme="minorHAnsi" w:hAnsiTheme="minorHAnsi" w:cstheme="minorHAnsi"/>
+          <w:bCs/>
+          <w:sz w:val="22"/>
+          <w:szCs w:val="22"/>
+        </w:rPr>
+        <w:t xml:space="preserve">Municipalidad de </w:t>
+      </w:r>
+      <w:r>
+        <w:rPr>
+          <w:rFonts w:ascii="Calibri" w:hAnsi="Calibri" w:cs="Calibri"/>
+          <w:bCs/>
+          <w:sz w:val="22"/>
+          <w:szCs w:val="22"/>
+          <w:highlight w:val="green"/>
+        </w:rPr>
+        <w:t>${comuna}</w:t>
+      </w:r>
+      <w:r>
+        <w:rPr>
+          <w:rFonts w:asciiTheme="minorHAnsi" w:hAnsiTheme="minorHAnsi" w:cstheme="minorHAnsi"/>
+          <w:bCs/>
+          <w:sz w:val="22"/>
+          <w:szCs w:val="22"/>
+        </w:rPr>
+        <w:t xml:space="preserve">, emana del </w:t>
+      </w:r>
+      <w:r>
+        <w:rPr>
+          <w:rFonts w:ascii="Calibri" w:hAnsi="Calibri" w:cs="Calibri"/>
+          <w:bCs/>
+          <w:sz w:val="22"/>
+          <w:szCs w:val="22"/>
+          <w:highlight w:val="green"/>
+        </w:rPr>
+        <w:t>${</w:t>
+      </w:r>
+      <w:proofErr w:type="spellStart"/>
+      <w:r>
+        <w:rPr>
+          <w:rFonts w:ascii="Calibri" w:hAnsi="Calibri" w:cs="Calibri"/>
+          <w:bCs/>
+          <w:sz w:val="22"/>
+          <w:szCs w:val="22"/>
+          <w:highlight w:val="green"/>
+        </w:rPr>
+        <w:t>alcaldeDecreto</w:t>
+      </w:r>
+      <w:proofErr w:type="spellEnd"/>
+      <w:r>
+        <w:rPr>
+          <w:rFonts w:ascii="Calibri" w:hAnsi="Calibri" w:cs="Calibri"/>
+          <w:bCs/>
+          <w:sz w:val="22"/>
+          <w:szCs w:val="22"/>
+          <w:highlight w:val="green"/>
+        </w:rPr>
+        <w:t>}</w:t>
+      </w:r>
+      <w:r>
+        <w:rPr>
+          <w:rFonts w:ascii="Calibri" w:hAnsi="Calibri" w:cs="Calibri"/>
+          <w:bCs/>
+          <w:sz w:val="22"/>
+          <w:szCs w:val="22"/>
+        </w:rPr>
+        <w:t xml:space="preserve"> </w:t>
+      </w:r>
+      <w:r>
+        <w:rPr>
+          <w:rFonts w:asciiTheme="minorHAnsi" w:hAnsiTheme="minorHAnsi" w:cstheme="minorHAnsi"/>
+          <w:bCs/>
+          <w:sz w:val="22"/>
+          <w:szCs w:val="22"/>
+        </w:rPr>
+        <w:t xml:space="preserve">de la </w:t>
+      </w:r>
+      <w:r>
+        <w:rPr>
+          <w:rFonts w:ascii="Calibri" w:hAnsi="Calibri" w:cs="Calibri"/>
+          <w:bCs/>
+          <w:sz w:val="22"/>
+          <w:szCs w:val="22"/>
+          <w:highlight w:val="yellow"/>
+        </w:rPr>
+        <w:t>${ilustre}</w:t>
+      </w:r>
+      <w:r>
+        <w:rPr>
+          <w:rFonts w:ascii="Calibri" w:hAnsi="Calibri" w:cs="Calibri"/>
+          <w:bCs/>
+          <w:sz w:val="22"/>
+          <w:szCs w:val="22"/>
+        </w:rPr>
+        <w:t xml:space="preserve"> </w:t>
+      </w:r>
+      <w:r>
+        <w:rPr>
+          <w:rFonts w:asciiTheme="minorHAnsi" w:hAnsiTheme="minorHAnsi" w:cstheme="minorHAnsi"/>
+          <w:bCs/>
+          <w:sz w:val="22"/>
+          <w:szCs w:val="22"/>
+        </w:rPr>
+        <w:t xml:space="preserve">Municipalidad de </w:t>
+      </w:r>
+      <w:r>
+        <w:rPr>
+          <w:rFonts w:ascii="Calibri" w:hAnsi="Calibri" w:cs="Calibri"/>
+          <w:bCs/>
+          <w:sz w:val="22"/>
+          <w:szCs w:val="22"/>
+          <w:highlight w:val="green"/>
+        </w:rPr>
+        <w:t>${comuna}</w:t>
       </w:r>
       <w:r>
         <w:rPr>
@@ -18699,105 +18674,17 @@
         </w:rPr>
         <w:t>.</w:t>
       </w:r>
-      <w:r>
-        <w:rPr>
-          <w:rFonts w:ascii="Calibri" w:hAnsi="Calibri" w:cs="Calibri"/>
-          <w:sz w:val="22"/>
-          <w:szCs w:val="22"/>
-        </w:rPr>
-        <w:t xml:space="preserve"> </w:t>
-      </w:r>
-      <w:r>
-        <w:rPr>
-          <w:rFonts w:ascii="Calibri" w:hAnsi="Calibri" w:cs="Calibri"/>
-          <w:sz w:val="22"/>
-          <w:szCs w:val="22"/>
-        </w:rPr>
-        <w:t>Para efectos de prestaciones y solicitud</w:t>
-      </w:r>
-      <w:r>
-        <w:rPr>
-          <w:rFonts w:ascii="Calibri" w:hAnsi="Calibri" w:cs="Calibri"/>
-          <w:sz w:val="22"/>
-          <w:szCs w:val="22"/>
-        </w:rPr>
-        <w:t>es</w:t>
-      </w:r>
-      <w:r>
-        <w:rPr>
-          <w:rFonts w:ascii="Calibri" w:hAnsi="Calibri" w:cs="Calibri"/>
-          <w:sz w:val="22"/>
-          <w:szCs w:val="22"/>
-        </w:rPr>
-        <w:t xml:space="preserve"> u órdenes de atención, deberán realizarse en sistema de registro </w:t>
-      </w:r>
-      <w:r>
-        <w:rPr>
-          <w:rFonts w:ascii="Calibri" w:hAnsi="Calibri" w:cs="Calibri"/>
-          <w:b/>
-          <w:sz w:val="22"/>
-          <w:szCs w:val="22"/>
-        </w:rPr>
-        <w:t>REM, RAYEN,</w:t>
-      </w:r>
-      <w:r>
-        <w:rPr>
-          <w:rFonts w:ascii="Calibri" w:hAnsi="Calibri" w:cs="Calibri"/>
-          <w:sz w:val="22"/>
-          <w:szCs w:val="22"/>
-        </w:rPr>
-        <w:t xml:space="preserve"> </w:t>
-      </w:r>
-      <w:r>
-        <w:rPr>
-          <w:rFonts w:ascii="Calibri" w:hAnsi="Calibri" w:cs="Calibri"/>
-          <w:sz w:val="22"/>
-          <w:szCs w:val="22"/>
-        </w:rPr>
-        <w:t>plataformas</w:t>
-      </w:r>
-      <w:r>
-        <w:rPr>
-          <w:rFonts w:ascii="Calibri" w:hAnsi="Calibri" w:cs="Calibri"/>
-          <w:color w:val="FF0000"/>
-          <w:sz w:val="22"/>
-          <w:szCs w:val="22"/>
-        </w:rPr>
-        <w:t xml:space="preserve"> </w:t>
-      </w:r>
-      <w:r>
-        <w:rPr>
-          <w:rFonts w:ascii="Calibri" w:hAnsi="Calibri" w:cs="Calibri"/>
-          <w:sz w:val="22"/>
-          <w:szCs w:val="22"/>
-        </w:rPr>
-        <w:t>y planillas normadas según corresponda, medio</w:t>
-      </w:r>
-      <w:r>
-        <w:rPr>
-          <w:rFonts w:ascii="Calibri" w:hAnsi="Calibri" w:cs="Calibri"/>
-          <w:sz w:val="22"/>
-          <w:szCs w:val="22"/>
-        </w:rPr>
-        <w:t>s</w:t>
-      </w:r>
-      <w:r>
-        <w:rPr>
-          <w:rFonts w:ascii="Calibri" w:hAnsi="Calibri" w:cs="Calibri"/>
-          <w:sz w:val="22"/>
-          <w:szCs w:val="22"/>
-        </w:rPr>
-        <w:t xml:space="preserve"> de verificación de atención de pacientes </w:t>
-      </w:r>
-      <w:r>
-        <w:rPr>
-          <w:rFonts w:ascii="Calibri" w:hAnsi="Calibri" w:cs="Calibri"/>
-          <w:b/>
-          <w:sz w:val="22"/>
-          <w:szCs w:val="22"/>
-        </w:rPr>
-        <w:t>FONASA.</w:t>
-      </w:r>
+    </w:p>
+    <w:p>
+      <w:pPr>
+        <w:jc w:val="both"/>
+        <w:rPr>
+          <w:rFonts w:ascii="Calibri" w:hAnsi="Calibri" w:cs="Arial"/>
+          <w:bCs/>
+          <w:sz w:val="20"/>
+          <w:szCs w:val="20"/>
+        </w:rPr>
+      </w:pPr>
     </w:p>
     <w:p>
       <w:pPr>
@@ -18808,389 +18695,9 @@
         <w:jc w:val="both"/>
         <w:rPr>
           <w:rFonts w:ascii="Calibri" w:hAnsi="Calibri" w:cs="Calibri"/>
-          <w:sz w:val="22"/>
-          <w:szCs w:val="22"/>
-        </w:rPr>
-      </w:pPr>
-      <w:r>
-        <w:rPr>
-          <w:rFonts w:ascii="Calibri" w:hAnsi="Calibri" w:cs="Calibri"/>
-          <w:b/>
-          <w:bCs/>
-          <w:sz w:val="22"/>
-          <w:szCs w:val="22"/>
-        </w:rPr>
-        <w:t>DÉCIMA OCTAVA</w:t>
-      </w:r>
-      <w:r>
-        <w:rPr>
-          <w:rFonts w:ascii="Calibri" w:hAnsi="Calibri" w:cs="Calibri"/>
-          <w:b/>
-          <w:bCs/>
-          <w:sz w:val="22"/>
-          <w:szCs w:val="22"/>
-        </w:rPr>
-        <w:t>:</w:t>
-      </w:r>
-      <w:r>
-        <w:rPr>
-          <w:rFonts w:ascii="Calibri" w:hAnsi="Calibri" w:cs="Calibri"/>
-          <w:sz w:val="22"/>
-          <w:szCs w:val="22"/>
-        </w:rPr>
-        <w:t xml:space="preserve"> Las partes </w:t>
-      </w:r>
-      <w:r>
-        <w:rPr>
-          <w:rFonts w:ascii="Calibri" w:hAnsi="Calibri" w:cs="Calibri"/>
-          <w:sz w:val="22"/>
-          <w:szCs w:val="22"/>
-        </w:rPr>
-        <w:t>fijan su domicilio en la Primera Región,</w:t>
-      </w:r>
-      <w:r>
-        <w:rPr>
-          <w:rFonts w:ascii="Calibri" w:hAnsi="Calibri" w:cs="Calibri"/>
-          <w:sz w:val="22"/>
-          <w:szCs w:val="22"/>
-        </w:rPr>
-        <w:t xml:space="preserve"> sometiéndose a la competencia de sus tribunales de Justicia.</w:t>
-      </w:r>
-    </w:p>
-    <w:p>
-      <w:pPr>
-        <w:jc w:val="both"/>
-        <w:rPr>
-          <w:rFonts w:asciiTheme="minorHAnsi" w:hAnsiTheme="minorHAnsi" w:cstheme="minorHAnsi"/>
-          <w:bCs/>
-          <w:sz w:val="22"/>
-          <w:szCs w:val="22"/>
-        </w:rPr>
-      </w:pPr>
-      <w:r>
-        <w:rPr>
-          <w:rFonts w:asciiTheme="minorHAnsi" w:hAnsiTheme="minorHAnsi" w:cstheme="minorHAnsi"/>
-          <w:b/>
-          <w:sz w:val="22"/>
-          <w:szCs w:val="22"/>
-        </w:rPr>
-        <w:t>DÉCIMA NOVENA</w:t>
-      </w:r>
-      <w:r>
-        <w:rPr>
-          <w:rFonts w:asciiTheme="minorHAnsi" w:hAnsiTheme="minorHAnsi" w:cstheme="minorHAnsi"/>
-          <w:b/>
-          <w:sz w:val="22"/>
-          <w:szCs w:val="22"/>
-        </w:rPr>
-        <w:t>:</w:t>
-      </w:r>
-      <w:r>
-        <w:rPr>
-          <w:rFonts w:asciiTheme="minorHAnsi" w:hAnsiTheme="minorHAnsi" w:cstheme="minorHAnsi"/>
-          <w:sz w:val="22"/>
-          <w:szCs w:val="22"/>
-        </w:rPr>
-        <w:t xml:space="preserve"> </w:t>
-      </w:r>
-      <w:r>
-        <w:rPr>
-          <w:rFonts w:asciiTheme="minorHAnsi" w:hAnsiTheme="minorHAnsi" w:cstheme="minorHAnsi"/>
-          <w:bCs/>
-          <w:sz w:val="22"/>
-          <w:szCs w:val="22"/>
-        </w:rPr>
-        <w:t xml:space="preserve">Déjese constancia que la personería de </w:t>
-      </w:r>
-      <w:r>
-        <w:rPr>
-          <w:rFonts w:asciiTheme="minorHAnsi" w:hAnsiTheme="minorHAnsi" w:cstheme="minorHAnsi"/>
-          <w:b/>
-          <w:sz w:val="22"/>
-          <w:szCs w:val="22"/>
-          <w:highlight w:val="green"/>
-        </w:rPr>
-        <w:t>D.</w:t>
-      </w:r>
-      <w:r>
-        <w:rPr>
-          <w:rFonts w:asciiTheme="minorHAnsi" w:hAnsiTheme="minorHAnsi" w:cstheme="minorHAnsi"/>
-          <w:b/>
-          <w:sz w:val="22"/>
-          <w:szCs w:val="22"/>
-          <w:highlight w:val="green"/>
-        </w:rPr>
-        <w:t xml:space="preserve"> </w:t>
-      </w:r>
-      <w:r>
-        <w:rPr>
-          <w:rFonts w:ascii="Calibri" w:hAnsi="Calibri" w:cs="Calibri"/>
-          <w:b/>
-          <w:sz w:val="22"/>
-          <w:szCs w:val="22"/>
-          <w:highlight w:val="green"/>
-        </w:rPr>
-        <w:t>${director}</w:t>
-      </w:r>
-      <w:r>
-        <w:rPr>
-          <w:rFonts w:ascii="Calibri" w:hAnsi="Calibri" w:cs="Calibri"/>
-          <w:b/>
-          <w:sz w:val="22"/>
-          <w:szCs w:val="22"/>
-        </w:rPr>
-        <w:t xml:space="preserve"> </w:t>
-      </w:r>
-      <w:r>
-        <w:rPr>
-          <w:rFonts w:asciiTheme="minorHAnsi" w:hAnsiTheme="minorHAnsi" w:cstheme="minorHAnsi"/>
-          <w:bCs/>
-          <w:sz w:val="22"/>
-          <w:szCs w:val="22"/>
-        </w:rPr>
-        <w:t>para representar al Servicio de Salud de Iquique, consta en el</w:t>
-      </w:r>
-      <w:r>
-        <w:rPr>
-          <w:rFonts w:asciiTheme="minorHAnsi" w:hAnsiTheme="minorHAnsi" w:cstheme="minorHAnsi"/>
-          <w:bCs/>
-          <w:sz w:val="22"/>
-          <w:szCs w:val="22"/>
-        </w:rPr>
-        <w:t xml:space="preserve"> </w:t>
-      </w:r>
-      <w:r>
-        <w:rPr>
-          <w:rFonts w:ascii="Calibri" w:hAnsi="Calibri" w:cs="Calibri"/>
-          <w:bCs/>
-          <w:sz w:val="22"/>
-          <w:szCs w:val="22"/>
-          <w:highlight w:val="green"/>
-        </w:rPr>
-        <w:t>${</w:t>
-      </w:r>
-      <w:proofErr w:type="spellStart"/>
-      <w:r>
-        <w:rPr>
-          <w:rFonts w:ascii="Calibri" w:hAnsi="Calibri" w:cs="Calibri"/>
-          <w:bCs/>
-          <w:sz w:val="22"/>
-          <w:szCs w:val="22"/>
-          <w:highlight w:val="green"/>
-        </w:rPr>
-        <w:t>directorDecreto</w:t>
-      </w:r>
-      <w:proofErr w:type="spellEnd"/>
-      <w:r>
-        <w:rPr>
-          <w:rFonts w:ascii="Calibri" w:hAnsi="Calibri" w:cs="Calibri"/>
-          <w:bCs/>
-          <w:sz w:val="22"/>
-          <w:szCs w:val="22"/>
-          <w:highlight w:val="green"/>
-        </w:rPr>
-        <w:t>}</w:t>
-      </w:r>
-      <w:r>
-        <w:rPr>
-          <w:rFonts w:asciiTheme="minorHAnsi" w:hAnsiTheme="minorHAnsi" w:cstheme="minorHAnsi"/>
-          <w:bCs/>
-          <w:sz w:val="22"/>
-          <w:szCs w:val="22"/>
-        </w:rPr>
-        <w:t xml:space="preserve">. La representación de D. </w:t>
-      </w:r>
-      <w:r>
-        <w:rPr>
-          <w:rFonts w:ascii="Calibri" w:hAnsi="Calibri" w:cs="Calibri"/>
-          <w:b/>
-          <w:bCs/>
-          <w:sz w:val="22"/>
-          <w:szCs w:val="22"/>
-          <w:highlight w:val="green"/>
-        </w:rPr>
-        <w:t>${alcalde}</w:t>
-      </w:r>
-      <w:r>
-        <w:rPr>
-          <w:rFonts w:asciiTheme="minorHAnsi" w:hAnsiTheme="minorHAnsi" w:cstheme="minorHAnsi"/>
-          <w:bCs/>
-          <w:sz w:val="22"/>
-          <w:szCs w:val="22"/>
-        </w:rPr>
-        <w:t xml:space="preserve"> </w:t>
-      </w:r>
-      <w:r>
-        <w:rPr>
-          <w:rFonts w:asciiTheme="minorHAnsi" w:hAnsiTheme="minorHAnsi" w:cstheme="minorHAnsi"/>
-          <w:bCs/>
-          <w:sz w:val="22"/>
-          <w:szCs w:val="22"/>
-        </w:rPr>
-        <w:t>para actuar en nombre de la</w:t>
-      </w:r>
-      <w:r>
-        <w:rPr>
-          <w:rFonts w:asciiTheme="minorHAnsi" w:hAnsiTheme="minorHAnsi" w:cstheme="minorHAnsi"/>
-          <w:bCs/>
-          <w:sz w:val="22"/>
-          <w:szCs w:val="22"/>
-        </w:rPr>
-        <w:t xml:space="preserve"> </w:t>
-      </w:r>
-      <w:r>
-        <w:rPr>
-          <w:rFonts w:ascii="Calibri" w:hAnsi="Calibri" w:cs="Calibri"/>
-          <w:bCs/>
-          <w:sz w:val="22"/>
-          <w:szCs w:val="22"/>
-          <w:highlight w:val="yellow"/>
-        </w:rPr>
-        <w:t>${ilustre}</w:t>
-      </w:r>
-      <w:r>
-        <w:rPr>
-          <w:rFonts w:ascii="Calibri" w:hAnsi="Calibri" w:cs="Calibri"/>
-          <w:bCs/>
-          <w:sz w:val="22"/>
-          <w:szCs w:val="22"/>
-        </w:rPr>
-        <w:t xml:space="preserve"> </w:t>
-      </w:r>
-      <w:r>
-        <w:rPr>
-          <w:rFonts w:asciiTheme="minorHAnsi" w:hAnsiTheme="minorHAnsi" w:cstheme="minorHAnsi"/>
-          <w:bCs/>
-          <w:sz w:val="22"/>
-          <w:szCs w:val="22"/>
-        </w:rPr>
-        <w:t xml:space="preserve">Municipalidad de </w:t>
-      </w:r>
-      <w:r>
-        <w:rPr>
-          <w:rFonts w:ascii="Calibri" w:hAnsi="Calibri" w:cs="Calibri"/>
-          <w:bCs/>
-          <w:sz w:val="22"/>
-          <w:szCs w:val="22"/>
-          <w:highlight w:val="green"/>
-        </w:rPr>
-        <w:t>${comuna}</w:t>
-      </w:r>
-      <w:r>
-        <w:rPr>
-          <w:rFonts w:asciiTheme="minorHAnsi" w:hAnsiTheme="minorHAnsi" w:cstheme="minorHAnsi"/>
-          <w:bCs/>
-          <w:sz w:val="22"/>
-          <w:szCs w:val="22"/>
-        </w:rPr>
-        <w:t xml:space="preserve">, emana del </w:t>
-      </w:r>
-      <w:r>
-        <w:rPr>
-          <w:rFonts w:ascii="Calibri" w:hAnsi="Calibri" w:cs="Calibri"/>
-          <w:bCs/>
-          <w:sz w:val="22"/>
-          <w:szCs w:val="22"/>
-          <w:highlight w:val="green"/>
-        </w:rPr>
-        <w:t>${</w:t>
-      </w:r>
-      <w:proofErr w:type="spellStart"/>
-      <w:r>
-        <w:rPr>
-          <w:rFonts w:ascii="Calibri" w:hAnsi="Calibri" w:cs="Calibri"/>
-          <w:bCs/>
-          <w:sz w:val="22"/>
-          <w:szCs w:val="22"/>
-          <w:highlight w:val="green"/>
-        </w:rPr>
-        <w:t>alcaldeDecreto</w:t>
-      </w:r>
-      <w:proofErr w:type="spellEnd"/>
-      <w:r>
-        <w:rPr>
-          <w:rFonts w:ascii="Calibri" w:hAnsi="Calibri" w:cs="Calibri"/>
-          <w:bCs/>
-          <w:sz w:val="22"/>
-          <w:szCs w:val="22"/>
-          <w:highlight w:val="green"/>
-        </w:rPr>
-        <w:t>}</w:t>
-      </w:r>
-      <w:r>
-        <w:rPr>
-          <w:rFonts w:ascii="Calibri" w:hAnsi="Calibri" w:cs="Calibri"/>
-          <w:bCs/>
-          <w:sz w:val="22"/>
-          <w:szCs w:val="22"/>
-        </w:rPr>
-        <w:t xml:space="preserve"> </w:t>
-      </w:r>
-      <w:r>
-        <w:rPr>
-          <w:rFonts w:asciiTheme="minorHAnsi" w:hAnsiTheme="minorHAnsi" w:cstheme="minorHAnsi"/>
-          <w:bCs/>
-          <w:sz w:val="22"/>
-          <w:szCs w:val="22"/>
-        </w:rPr>
-        <w:t xml:space="preserve">de la </w:t>
-      </w:r>
-      <w:r>
-        <w:rPr>
-          <w:rFonts w:ascii="Calibri" w:hAnsi="Calibri" w:cs="Calibri"/>
-          <w:bCs/>
-          <w:sz w:val="22"/>
-          <w:szCs w:val="22"/>
-          <w:highlight w:val="yellow"/>
-        </w:rPr>
-        <w:t>${ilustre}</w:t>
-      </w:r>
-      <w:r>
-        <w:rPr>
-          <w:rFonts w:ascii="Calibri" w:hAnsi="Calibri" w:cs="Calibri"/>
-          <w:bCs/>
-          <w:sz w:val="22"/>
-          <w:szCs w:val="22"/>
-        </w:rPr>
-        <w:t xml:space="preserve"> </w:t>
-      </w:r>
-      <w:r>
-        <w:rPr>
-          <w:rFonts w:asciiTheme="minorHAnsi" w:hAnsiTheme="minorHAnsi" w:cstheme="minorHAnsi"/>
-          <w:bCs/>
-          <w:sz w:val="22"/>
-          <w:szCs w:val="22"/>
-        </w:rPr>
-        <w:t xml:space="preserve">Municipalidad de </w:t>
-      </w:r>
-      <w:r>
-        <w:rPr>
-          <w:rFonts w:ascii="Calibri" w:hAnsi="Calibri" w:cs="Calibri"/>
-          <w:bCs/>
-          <w:sz w:val="22"/>
-          <w:szCs w:val="22"/>
-          <w:highlight w:val="green"/>
-        </w:rPr>
-        <w:t>${comuna}</w:t>
-      </w:r>
-      <w:r>
-        <w:rPr>
-          <w:rFonts w:ascii="Calibri" w:hAnsi="Calibri" w:cs="Calibri"/>
-          <w:bCs/>
-          <w:sz w:val="22"/>
-          <w:szCs w:val="22"/>
-        </w:rPr>
-        <w:t>.</w:t>
-      </w:r>
-    </w:p>
-    <w:p>
-      <w:pPr>
-        <w:jc w:val="both"/>
-        <w:rPr>
-          <w:rFonts w:ascii="Calibri" w:hAnsi="Calibri" w:cs="Arial"/>
-          <w:bCs/>
-          <w:sz w:val="20"/>
-          <w:szCs w:val="20"/>
+          <w:b/>
+          <w:sz w:val="22"/>
+          <w:szCs w:val="22"/>
         </w:rPr>
       </w:pPr>
     </w:p>
@@ -19208,6 +18715,117 @@
           <w:szCs w:val="22"/>
         </w:rPr>
       </w:pPr>
+      <w:r>
+        <w:rPr>
+          <w:rFonts w:ascii="Calibri" w:hAnsi="Calibri" w:cs="Calibri"/>
+          <w:b/>
+          <w:sz w:val="22"/>
+          <w:szCs w:val="22"/>
+        </w:rPr>
+        <w:t>VIGÉSIM</w:t>
+      </w:r>
+      <w:r>
+        <w:rPr>
+          <w:rFonts w:ascii="Calibri" w:hAnsi="Calibri" w:cs="Calibri"/>
+          <w:b/>
+          <w:sz w:val="22"/>
+          <w:szCs w:val="22"/>
+        </w:rPr>
+        <w:t>A</w:t>
+      </w:r>
+      <w:r>
+        <w:rPr>
+          <w:rFonts w:ascii="Calibri" w:hAnsi="Calibri" w:cs="Calibri"/>
+          <w:b/>
+          <w:sz w:val="22"/>
+          <w:szCs w:val="22"/>
+        </w:rPr>
+        <w:t>:</w:t>
+      </w:r>
+      <w:r>
+        <w:rPr>
+          <w:rFonts w:ascii="Calibri" w:hAnsi="Calibri" w:cs="Calibri"/>
+          <w:bCs/>
+          <w:sz w:val="22"/>
+          <w:szCs w:val="22"/>
+        </w:rPr>
+        <w:t xml:space="preserve"> </w:t>
+      </w:r>
+      <w:r>
+        <w:rPr>
+          <w:rFonts w:ascii="Calibri" w:hAnsi="Calibri" w:cs="Calibri"/>
+          <w:bCs/>
+          <w:sz w:val="22"/>
+          <w:szCs w:val="22"/>
+        </w:rPr>
+        <w:t xml:space="preserve">El presente Convenio se firma digitalmente en un ejemplar, quedando este en poder del </w:t>
+      </w:r>
+      <w:r>
+        <w:rPr>
+          <w:rFonts w:ascii="Calibri" w:hAnsi="Calibri" w:cs="Calibri"/>
+          <w:b/>
+          <w:bCs/>
+          <w:sz w:val="22"/>
+          <w:szCs w:val="22"/>
+        </w:rPr>
+        <w:t xml:space="preserve">“SERVICIO”. </w:t>
+      </w:r>
+      <w:r>
+        <w:rPr>
+          <w:rFonts w:ascii="Calibri" w:hAnsi="Calibri" w:cs="Calibri"/>
+          <w:bCs/>
+          <w:sz w:val="22"/>
+          <w:szCs w:val="22"/>
+        </w:rPr>
+        <w:t>Por su parte,</w:t>
+      </w:r>
+      <w:r>
+        <w:rPr>
+          <w:rFonts w:ascii="Calibri" w:hAnsi="Calibri" w:cs="Calibri"/>
+          <w:b/>
+          <w:bCs/>
+          <w:sz w:val="22"/>
+          <w:szCs w:val="22"/>
+        </w:rPr>
+        <w:t xml:space="preserve"> </w:t>
+      </w:r>
+      <w:r>
+        <w:rPr>
+          <w:rFonts w:ascii="Calibri" w:hAnsi="Calibri" w:cs="Calibri"/>
+          <w:bCs/>
+          <w:sz w:val="22"/>
+          <w:szCs w:val="22"/>
+        </w:rPr>
+        <w:t xml:space="preserve">la </w:t>
+      </w:r>
+      <w:r>
+        <w:rPr>
+          <w:rFonts w:ascii="Calibri" w:hAnsi="Calibri" w:cs="Calibri"/>
+          <w:b/>
+          <w:bCs/>
+          <w:sz w:val="22"/>
+          <w:szCs w:val="22"/>
+        </w:rPr>
+        <w:t xml:space="preserve">“MUNICIPALIDAD” </w:t>
+      </w:r>
+      <w:r>
+        <w:rPr>
+          <w:rFonts w:ascii="Calibri" w:hAnsi="Calibri" w:cs="Calibri"/>
+          <w:bCs/>
+          <w:sz w:val="22"/>
+          <w:szCs w:val="22"/>
+        </w:rPr>
+        <w:t>contraparte de este convenio y la División de Atención Primaria de Ministerio de Salud e involucrados, recibirán el documento original digitalizado.</w:t>
+      </w:r>
+      <w:r>
+        <w:rPr>
+          <w:rFonts w:ascii="Calibri" w:hAnsi="Calibri" w:cs="Calibri"/>
+          <w:bCs/>
+          <w:sz w:val="22"/>
+          <w:szCs w:val="22"/>
+        </w:rPr>
+        <w:t xml:space="preserve"> </w:t>
+      </w:r>
     </w:p>
     <w:p>
       <w:pPr>
@@ -19223,127 +18841,6 @@
           <w:szCs w:val="22"/>
         </w:rPr>
       </w:pPr>
-      <w:r>
-        <w:rPr>
-          <w:rFonts w:ascii="Calibri" w:hAnsi="Calibri" w:cs="Calibri"/>
-          <w:b/>
-          <w:sz w:val="22"/>
-          <w:szCs w:val="22"/>
-        </w:rPr>
-        <w:t>VIGÉSIM</w:t>
-      </w:r>
-      <w:r>
-        <w:rPr>
-          <w:rFonts w:ascii="Calibri" w:hAnsi="Calibri" w:cs="Calibri"/>
-          <w:b/>
-          <w:sz w:val="22"/>
-          <w:szCs w:val="22"/>
-        </w:rPr>
-        <w:t>A</w:t>
-      </w:r>
-      <w:r>
-        <w:rPr>
-          <w:rFonts w:ascii="Calibri" w:hAnsi="Calibri" w:cs="Calibri"/>
-          <w:b/>
-          <w:sz w:val="22"/>
-          <w:szCs w:val="22"/>
-        </w:rPr>
-        <w:t>:</w:t>
-      </w:r>
-      <w:r>
-        <w:rPr>
-          <w:rFonts w:ascii="Calibri" w:hAnsi="Calibri" w:cs="Calibri"/>
-          <w:bCs/>
-          <w:sz w:val="22"/>
-          <w:szCs w:val="22"/>
-        </w:rPr>
-        <w:t xml:space="preserve"> </w:t>
-      </w:r>
-      <w:r>
-        <w:rPr>
-          <w:rFonts w:ascii="Calibri" w:hAnsi="Calibri" w:cs="Calibri"/>
-          <w:bCs/>
-          <w:sz w:val="22"/>
-          <w:szCs w:val="22"/>
-        </w:rPr>
-        <w:t xml:space="preserve">El presente Convenio se firma digitalmente en un ejemplar, quedando este en poder del </w:t>
-      </w:r>
-      <w:r>
-        <w:rPr>
-          <w:rFonts w:ascii="Calibri" w:hAnsi="Calibri" w:cs="Calibri"/>
-          <w:b/>
-          <w:bCs/>
-          <w:sz w:val="22"/>
-          <w:szCs w:val="22"/>
-        </w:rPr>
-        <w:t xml:space="preserve">“SERVICIO”. </w:t>
-      </w:r>
-      <w:r>
-        <w:rPr>
-          <w:rFonts w:ascii="Calibri" w:hAnsi="Calibri" w:cs="Calibri"/>
-          <w:bCs/>
-          <w:sz w:val="22"/>
-          <w:szCs w:val="22"/>
-        </w:rPr>
-        <w:t>Por su parte,</w:t>
-      </w:r>
-      <w:r>
-        <w:rPr>
-          <w:rFonts w:ascii="Calibri" w:hAnsi="Calibri" w:cs="Calibri"/>
-          <w:b/>
-          <w:bCs/>
-          <w:sz w:val="22"/>
-          <w:szCs w:val="22"/>
-        </w:rPr>
-        <w:t xml:space="preserve"> </w:t>
-      </w:r>
-      <w:r>
-        <w:rPr>
-          <w:rFonts w:ascii="Calibri" w:hAnsi="Calibri" w:cs="Calibri"/>
-          <w:bCs/>
-          <w:sz w:val="22"/>
-          <w:szCs w:val="22"/>
-        </w:rPr>
-        <w:t xml:space="preserve">la </w:t>
-      </w:r>
-      <w:r>
-        <w:rPr>
-          <w:rFonts w:ascii="Calibri" w:hAnsi="Calibri" w:cs="Calibri"/>
-          <w:b/>
-          <w:bCs/>
-          <w:sz w:val="22"/>
-          <w:szCs w:val="22"/>
-        </w:rPr>
-        <w:t xml:space="preserve">“MUNICIPALIDAD” </w:t>
-      </w:r>
-      <w:r>
-        <w:rPr>
-          <w:rFonts w:ascii="Calibri" w:hAnsi="Calibri" w:cs="Calibri"/>
-          <w:bCs/>
-          <w:sz w:val="22"/>
-          <w:szCs w:val="22"/>
-        </w:rPr>
-        <w:t xml:space="preserve">contraparte de este convenio y la División de </w:t>
-      </w:r>
-      <w:r>
-        <w:rPr>
-          <w:rFonts w:ascii="Calibri" w:hAnsi="Calibri" w:cs="Calibri"/>
-          <w:bCs/>
-          <w:sz w:val="22"/>
-          <w:szCs w:val="22"/>
-        </w:rPr>
-        <w:lastRenderedPageBreak/>
-        <w:t>Atención Primaria de Ministerio de Salud e involucrados, recibirán el documento original digitalizado.</w:t>
-      </w:r>
-      <w:r>
-        <w:rPr>
-          <w:rFonts w:ascii="Calibri" w:hAnsi="Calibri" w:cs="Calibri"/>
-          <w:bCs/>
-          <w:sz w:val="22"/>
-          <w:szCs w:val="22"/>
-        </w:rPr>
-        <w:t xml:space="preserve"> </w:t>
-      </w:r>
     </w:p>
     <w:p>
       <w:pPr>
@@ -19354,11 +18851,155 @@
         <w:jc w:val="both"/>
         <w:rPr>
           <w:rFonts w:ascii="Calibri" w:hAnsi="Calibri" w:cs="Calibri"/>
-          <w:b/>
-          <w:sz w:val="22"/>
-          <w:szCs w:val="22"/>
-        </w:rPr>
-      </w:pPr>
+          <w:bCs/>
+          <w:sz w:val="22"/>
+          <w:szCs w:val="22"/>
+        </w:rPr>
+      </w:pPr>
+      <w:r>
+        <w:rPr>
+          <w:rFonts w:ascii="Calibri" w:hAnsi="Calibri" w:cs="Calibri"/>
+          <w:b/>
+          <w:sz w:val="22"/>
+          <w:szCs w:val="22"/>
+        </w:rPr>
+        <w:t xml:space="preserve">VIGÉSIMA </w:t>
+      </w:r>
+      <w:r>
+        <w:rPr>
+          <w:rFonts w:ascii="Calibri" w:hAnsi="Calibri" w:cs="Calibri"/>
+          <w:b/>
+          <w:sz w:val="22"/>
+          <w:szCs w:val="22"/>
+        </w:rPr>
+        <w:t>PRIMERA</w:t>
+      </w:r>
+      <w:r>
+        <w:rPr>
+          <w:rFonts w:ascii="Calibri" w:hAnsi="Calibri" w:cs="Calibri"/>
+          <w:b/>
+          <w:sz w:val="22"/>
+          <w:szCs w:val="22"/>
+        </w:rPr>
+        <w:t>:</w:t>
+      </w:r>
+      <w:r>
+        <w:rPr>
+          <w:rFonts w:ascii="Calibri" w:hAnsi="Calibri" w:cs="Calibri"/>
+          <w:bCs/>
+          <w:sz w:val="22"/>
+          <w:szCs w:val="22"/>
+        </w:rPr>
+        <w:t xml:space="preserve"> Los bienes, equipos </w:t>
+      </w:r>
+      <w:r>
+        <w:rPr>
+          <w:rFonts w:ascii="Calibri" w:hAnsi="Calibri" w:cs="Calibri"/>
+          <w:bCs/>
+          <w:sz w:val="22"/>
+          <w:szCs w:val="22"/>
+        </w:rPr>
+        <w:t>e infraestructura adquiridos con los fondos del presente convenio</w:t>
+      </w:r>
+      <w:r>
+        <w:rPr>
+          <w:rFonts w:ascii="Calibri" w:hAnsi="Calibri" w:cs="Calibri"/>
+          <w:bCs/>
+          <w:sz w:val="22"/>
+          <w:szCs w:val="22"/>
+        </w:rPr>
+        <w:t>,</w:t>
+      </w:r>
+      <w:r>
+        <w:rPr>
+          <w:rFonts w:ascii="Calibri" w:hAnsi="Calibri" w:cs="Calibri"/>
+          <w:bCs/>
+          <w:sz w:val="22"/>
+          <w:szCs w:val="22"/>
+        </w:rPr>
+        <w:t xml:space="preserve"> </w:t>
+      </w:r>
+      <w:r>
+        <w:rPr>
+          <w:rFonts w:ascii="Calibri" w:hAnsi="Calibri" w:cs="Calibri"/>
+          <w:bCs/>
+          <w:sz w:val="22"/>
+          <w:szCs w:val="22"/>
+        </w:rPr>
+        <w:t>deberán contar con un log</w:t>
+      </w:r>
+      <w:r>
+        <w:rPr>
+          <w:rFonts w:ascii="Calibri" w:hAnsi="Calibri" w:cs="Calibri"/>
+          <w:bCs/>
+          <w:sz w:val="22"/>
+          <w:szCs w:val="22"/>
+        </w:rPr>
+        <w:t>o del Servicio de Salud Iquique</w:t>
+      </w:r>
+      <w:r>
+        <w:rPr>
+          <w:rFonts w:ascii="Calibri" w:hAnsi="Calibri" w:cs="Calibri"/>
+          <w:bCs/>
+          <w:sz w:val="22"/>
+          <w:szCs w:val="22"/>
+        </w:rPr>
+        <w:t xml:space="preserve"> y</w:t>
+      </w:r>
+      <w:r>
+        <w:rPr>
+          <w:rFonts w:ascii="Calibri" w:hAnsi="Calibri" w:cs="Calibri"/>
+          <w:bCs/>
+          <w:sz w:val="22"/>
+          <w:szCs w:val="22"/>
+        </w:rPr>
+        <w:t xml:space="preserve"> </w:t>
+      </w:r>
+      <w:r>
+        <w:rPr>
+          <w:rFonts w:ascii="Calibri" w:hAnsi="Calibri" w:cs="Calibri"/>
+          <w:bCs/>
+          <w:sz w:val="22"/>
+          <w:szCs w:val="22"/>
+        </w:rPr>
+        <w:t>deberán</w:t>
+      </w:r>
+      <w:r>
+        <w:rPr>
+          <w:rFonts w:ascii="Calibri" w:hAnsi="Calibri" w:cs="Calibri"/>
+          <w:bCs/>
+          <w:sz w:val="22"/>
+          <w:szCs w:val="22"/>
+        </w:rPr>
+        <w:t xml:space="preserve"> mantener su destino conforme a los objetivos del presente programa</w:t>
+      </w:r>
+      <w:r>
+        <w:rPr>
+          <w:rFonts w:ascii="Calibri" w:hAnsi="Calibri" w:cs="Calibri"/>
+          <w:bCs/>
+          <w:sz w:val="22"/>
+          <w:szCs w:val="22"/>
+        </w:rPr>
+        <w:t>,</w:t>
+      </w:r>
+      <w:r>
+        <w:rPr>
+          <w:rFonts w:ascii="Calibri" w:hAnsi="Calibri" w:cs="Calibri"/>
+          <w:bCs/>
+          <w:sz w:val="22"/>
+          <w:szCs w:val="22"/>
+        </w:rPr>
+        <w:t xml:space="preserve"> no pud</w:t>
+      </w:r>
+      <w:r>
+        <w:rPr>
+          <w:rFonts w:ascii="Calibri" w:hAnsi="Calibri" w:cs="Calibri"/>
+          <w:bCs/>
+          <w:sz w:val="22"/>
+          <w:szCs w:val="22"/>
+        </w:rPr>
+        <w:t>iendo destinarse a otros fines.</w:t>
+      </w:r>
     </w:p>
     <w:p>
       <w:pPr>
@@ -19369,155 +19010,12 @@
         <w:jc w:val="both"/>
         <w:rPr>
           <w:rFonts w:ascii="Calibri" w:hAnsi="Calibri" w:cs="Calibri"/>
-          <w:bCs/>
-          <w:sz w:val="22"/>
-          <w:szCs w:val="22"/>
-        </w:rPr>
-      </w:pPr>
-      <w:r>
-        <w:rPr>
-          <w:rFonts w:ascii="Calibri" w:hAnsi="Calibri" w:cs="Calibri"/>
-          <w:b/>
-          <w:sz w:val="22"/>
-          <w:szCs w:val="22"/>
-        </w:rPr>
-        <w:t xml:space="preserve">VIGÉSIMA </w:t>
-      </w:r>
-      <w:r>
-        <w:rPr>
-          <w:rFonts w:ascii="Calibri" w:hAnsi="Calibri" w:cs="Calibri"/>
-          <w:b/>
-          <w:sz w:val="22"/>
-          <w:szCs w:val="22"/>
-        </w:rPr>
-        <w:t>PRIMERA</w:t>
-      </w:r>
-      <w:r>
-        <w:rPr>
-          <w:rFonts w:ascii="Calibri" w:hAnsi="Calibri" w:cs="Calibri"/>
-          <w:b/>
-          <w:sz w:val="22"/>
-          <w:szCs w:val="22"/>
-        </w:rPr>
-        <w:t>:</w:t>
-      </w:r>
-      <w:r>
-        <w:rPr>
-          <w:rFonts w:ascii="Calibri" w:hAnsi="Calibri" w:cs="Calibri"/>
-          <w:bCs/>
-          <w:sz w:val="22"/>
-          <w:szCs w:val="22"/>
-        </w:rPr>
-        <w:t xml:space="preserve"> Los bienes, equipos </w:t>
-      </w:r>
-      <w:r>
-        <w:rPr>
-          <w:rFonts w:ascii="Calibri" w:hAnsi="Calibri" w:cs="Calibri"/>
-          <w:bCs/>
-          <w:sz w:val="22"/>
-          <w:szCs w:val="22"/>
-        </w:rPr>
-        <w:t>e infraestructura adquiridos con los fondos del presente convenio</w:t>
-      </w:r>
-      <w:r>
-        <w:rPr>
-          <w:rFonts w:ascii="Calibri" w:hAnsi="Calibri" w:cs="Calibri"/>
-          <w:bCs/>
-          <w:sz w:val="22"/>
-          <w:szCs w:val="22"/>
-        </w:rPr>
-        <w:t>,</w:t>
-      </w:r>
-      <w:r>
-        <w:rPr>
-          <w:rFonts w:ascii="Calibri" w:hAnsi="Calibri" w:cs="Calibri"/>
-          <w:bCs/>
-          <w:sz w:val="22"/>
-          <w:szCs w:val="22"/>
-        </w:rPr>
-        <w:t xml:space="preserve"> </w:t>
-      </w:r>
-      <w:r>
-        <w:rPr>
-          <w:rFonts w:ascii="Calibri" w:hAnsi="Calibri" w:cs="Calibri"/>
-          <w:bCs/>
-          <w:sz w:val="22"/>
-          <w:szCs w:val="22"/>
-        </w:rPr>
-        <w:t>deberán contar con un log</w:t>
-      </w:r>
-      <w:r>
-        <w:rPr>
-          <w:rFonts w:ascii="Calibri" w:hAnsi="Calibri" w:cs="Calibri"/>
-          <w:bCs/>
-          <w:sz w:val="22"/>
-          <w:szCs w:val="22"/>
-        </w:rPr>
-        <w:t>o del Servicio de Salud Iquique</w:t>
-      </w:r>
-      <w:r>
-        <w:rPr>
-          <w:rFonts w:ascii="Calibri" w:hAnsi="Calibri" w:cs="Calibri"/>
-          <w:bCs/>
-          <w:sz w:val="22"/>
-          <w:szCs w:val="22"/>
-        </w:rPr>
-        <w:t xml:space="preserve"> y</w:t>
-      </w:r>
-      <w:r>
-        <w:rPr>
-          <w:rFonts w:ascii="Calibri" w:hAnsi="Calibri" w:cs="Calibri"/>
-          <w:bCs/>
-          <w:sz w:val="22"/>
-          <w:szCs w:val="22"/>
-        </w:rPr>
-        <w:t xml:space="preserve"> </w:t>
-      </w:r>
-      <w:r>
-        <w:rPr>
-          <w:rFonts w:ascii="Calibri" w:hAnsi="Calibri" w:cs="Calibri"/>
-          <w:bCs/>
-          <w:sz w:val="22"/>
-          <w:szCs w:val="22"/>
-        </w:rPr>
-        <w:t>deberán</w:t>
-      </w:r>
-      <w:r>
-        <w:rPr>
-          <w:rFonts w:ascii="Calibri" w:hAnsi="Calibri" w:cs="Calibri"/>
-          <w:bCs/>
-          <w:sz w:val="22"/>
-          <w:szCs w:val="22"/>
-        </w:rPr>
-        <w:t xml:space="preserve"> mantener su destino conforme a los objetivos del presente programa</w:t>
-      </w:r>
-      <w:r>
-        <w:rPr>
-          <w:rFonts w:ascii="Calibri" w:hAnsi="Calibri" w:cs="Calibri"/>
-          <w:bCs/>
-          <w:sz w:val="22"/>
-          <w:szCs w:val="22"/>
-        </w:rPr>
-        <w:t>,</w:t>
-      </w:r>
-      <w:r>
-        <w:rPr>
-          <w:rFonts w:ascii="Calibri" w:hAnsi="Calibri" w:cs="Calibri"/>
-          <w:bCs/>
-          <w:sz w:val="22"/>
-          <w:szCs w:val="22"/>
-        </w:rPr>
-        <w:t xml:space="preserve"> no pud</w:t>
-      </w:r>
-      <w:r>
-        <w:rPr>
-          <w:rFonts w:ascii="Calibri" w:hAnsi="Calibri" w:cs="Calibri"/>
-          <w:bCs/>
-          <w:sz w:val="22"/>
-          <w:szCs w:val="22"/>
-        </w:rPr>
-        <w:t>iendo destinarse a otros fines.</w:t>
-      </w:r>
+          <w:b/>
+          <w:bCs/>
+          <w:sz w:val="22"/>
+          <w:szCs w:val="22"/>
+        </w:rPr>
+      </w:pPr>
     </w:p>
     <w:p>
       <w:pPr>
@@ -19528,34 +19026,19 @@
         <w:jc w:val="both"/>
         <w:rPr>
           <w:rFonts w:ascii="Calibri" w:hAnsi="Calibri" w:cs="Calibri"/>
-          <w:b/>
-          <w:bCs/>
-          <w:sz w:val="22"/>
-          <w:szCs w:val="22"/>
-        </w:rPr>
-      </w:pPr>
-    </w:p>
-    <w:p>
-      <w:pPr>
-        <w:tabs>
-          <w:tab w:val="left" w:pos="4395"/>
-        </w:tabs>
-        <w:spacing w:after="240"/>
-        <w:jc w:val="both"/>
-        <w:rPr>
-          <w:rFonts w:ascii="Calibri" w:hAnsi="Calibri" w:cs="Calibri"/>
-          <w:sz w:val="22"/>
-          <w:szCs w:val="22"/>
-        </w:rPr>
-      </w:pPr>
-      <w:r>
-        <w:rPr>
-          <w:rFonts w:ascii="Calibri" w:hAnsi="Calibri" w:cs="Calibri"/>
-          <w:b/>
-          <w:bCs/>
-          <w:sz w:val="22"/>
-          <w:szCs w:val="22"/>
-        </w:rPr>
+          <w:sz w:val="22"/>
+          <w:szCs w:val="22"/>
+        </w:rPr>
+      </w:pPr>
+      <w:r>
+        <w:rPr>
+          <w:rFonts w:ascii="Calibri" w:hAnsi="Calibri" w:cs="Calibri"/>
+          <w:b/>
+          <w:bCs/>
+          <w:sz w:val="22"/>
+          <w:szCs w:val="22"/>
+        </w:rPr>
+        <w:lastRenderedPageBreak/>
         <w:t>VIGÉSIMA SEGUNDA</w:t>
       </w:r>
       <w:r>
@@ -24046,7 +23529,6 @@
   <w:style w:type="character" w:default="1" w:styleId="Fuentedeprrafopredeter">
     <w:name w:val="Default Paragraph Font"/>
     <w:uiPriority w:val="1"/>
-    <w:semiHidden/>
     <w:unhideWhenUsed/>
   </w:style>
   <w:style w:type="table" w:default="1" w:styleId="Tablanormal">

</xml_diff>

<commit_message>
[Convenios] correciones clausula octava formato convenios año 2023
</commit_message>
<xml_diff>
--- a/public/word-template/convenio2023.docx
+++ b/public/word-template/convenio2023.docx
@@ -53,18 +53,7 @@
           <w:szCs w:val="22"/>
           <w:highlight w:val="green"/>
         </w:rPr>
-        <w:t>${</w:t>
-      </w:r>
-      <w:proofErr w:type="spellStart"/>
-      <w:r>
-        <w:rPr>
-          <w:rFonts w:ascii="Calibri" w:hAnsi="Calibri" w:cs="Calibri"/>
-          <w:b/>
-          <w:bCs/>
-          <w:szCs w:val="22"/>
-          <w:highlight w:val="green"/>
-        </w:rPr>
-        <w:t>programa</w:t>
+        <w:t>${programa</w:t>
       </w:r>
       <w:r>
         <w:rPr>
@@ -76,7 +65,6 @@
         </w:rPr>
         <w:t>Titulo</w:t>
       </w:r>
-      <w:proofErr w:type="spellEnd"/>
       <w:r>
         <w:rPr>
           <w:rFonts w:ascii="Calibri" w:hAnsi="Calibri" w:cs="Calibri"/>
@@ -113,20 +101,8 @@
           <w:szCs w:val="22"/>
           <w:highlight w:val="green"/>
         </w:rPr>
-        <w:t>${</w:t>
-      </w:r>
-      <w:proofErr w:type="spellStart"/>
-      <w:r>
-        <w:rPr>
-          <w:rFonts w:ascii="Calibri" w:hAnsi="Calibri" w:cs="Calibri"/>
-          <w:b/>
-          <w:bCs/>
-          <w:szCs w:val="22"/>
-          <w:highlight w:val="green"/>
-        </w:rPr>
-        <w:t>periodoConvenio</w:t>
-      </w:r>
-      <w:proofErr w:type="spellEnd"/>
+        <w:t>${periodoConvenio</w:t>
+      </w:r>
       <w:r>
         <w:rPr>
           <w:rFonts w:ascii="Calibri" w:hAnsi="Calibri" w:cs="Calibri"/>
@@ -174,29 +150,7 @@
           <w:szCs w:val="22"/>
           <w:highlight w:val="yellow"/>
         </w:rPr>
-        <w:t>${</w:t>
-      </w:r>
-      <w:proofErr w:type="spellStart"/>
-      <w:r>
-        <w:rPr>
-          <w:rFonts w:ascii="Calibri" w:hAnsi="Calibri" w:cs="Calibri"/>
-          <w:b/>
-          <w:bCs/>
-          <w:szCs w:val="22"/>
-          <w:highlight w:val="yellow"/>
-        </w:rPr>
-        <w:t>ilustreTitulo</w:t>
-      </w:r>
-      <w:proofErr w:type="spellEnd"/>
-      <w:r>
-        <w:rPr>
-          <w:rFonts w:ascii="Calibri" w:hAnsi="Calibri" w:cs="Calibri"/>
-          <w:b/>
-          <w:bCs/>
-          <w:szCs w:val="22"/>
-          <w:highlight w:val="yellow"/>
-        </w:rPr>
-        <w:t>}</w:t>
+        <w:t>${ilustreTitulo}</w:t>
       </w:r>
       <w:r>
         <w:rPr>
@@ -289,29 +243,43 @@
           <w:szCs w:val="20"/>
           <w:highlight w:val="green"/>
         </w:rPr>
-        <w:t>${</w:t>
-      </w:r>
-      <w:proofErr w:type="spellStart"/>
+        <w:t>${fechaConvenio}</w:t>
+      </w:r>
       <w:r>
         <w:rPr>
           <w:rFonts w:ascii="Calibri" w:hAnsi="Calibri" w:cs="Calibri"/>
           <w:b w:val="0"/>
           <w:color w:val="auto"/>
           <w:szCs w:val="20"/>
-          <w:highlight w:val="green"/>
-        </w:rPr>
-        <w:t>fechaConvenio</w:t>
-      </w:r>
-      <w:proofErr w:type="spellEnd"/>
+        </w:rPr>
+        <w:t>, entre</w:t>
+      </w:r>
+      <w:r>
+        <w:rPr>
+          <w:rFonts w:ascii="Calibri" w:hAnsi="Calibri" w:cs="Calibri"/>
+          <w:color w:val="auto"/>
+          <w:szCs w:val="20"/>
+        </w:rPr>
+        <w:t xml:space="preserve"> </w:t>
+      </w:r>
       <w:r>
         <w:rPr>
           <w:rFonts w:ascii="Calibri" w:hAnsi="Calibri" w:cs="Calibri"/>
           <w:b w:val="0"/>
           <w:color w:val="auto"/>
           <w:szCs w:val="20"/>
-          <w:highlight w:val="green"/>
-        </w:rPr>
-        <w:t>}</w:t>
+          <w:lang w:eastAsia="ar-SA"/>
+        </w:rPr>
+        <w:t xml:space="preserve">el </w:t>
+      </w:r>
+      <w:r>
+        <w:rPr>
+          <w:rFonts w:ascii="Calibri" w:hAnsi="Calibri" w:cs="Calibri"/>
+          <w:color w:val="auto"/>
+          <w:szCs w:val="20"/>
+          <w:lang w:eastAsia="ar-SA"/>
+        </w:rPr>
+        <w:t>SERVICIO DE SALUD IQUIQUE</w:t>
       </w:r>
       <w:r>
         <w:rPr>
@@ -319,16 +287,18 @@
           <w:b w:val="0"/>
           <w:color w:val="auto"/>
           <w:szCs w:val="20"/>
-        </w:rPr>
-        <w:t>, entre</w:t>
+          <w:lang w:eastAsia="ar-SA"/>
+        </w:rPr>
+        <w:t xml:space="preserve">, persona jurídica de derecho público, </w:t>
       </w:r>
       <w:r>
         <w:rPr>
           <w:rFonts w:ascii="Calibri" w:hAnsi="Calibri" w:cs="Calibri"/>
           <w:color w:val="auto"/>
           <w:szCs w:val="20"/>
-        </w:rPr>
-        <w:t xml:space="preserve"> </w:t>
+          <w:lang w:eastAsia="ar-SA"/>
+        </w:rPr>
+        <w:t>RUT. 61.606.100-3</w:t>
       </w:r>
       <w:r>
         <w:rPr>
@@ -338,7 +308,7 @@
           <w:szCs w:val="20"/>
           <w:lang w:eastAsia="ar-SA"/>
         </w:rPr>
-        <w:t xml:space="preserve">el </w:t>
+        <w:t xml:space="preserve">, con domicilio en </w:t>
       </w:r>
       <w:r>
         <w:rPr>
@@ -347,7 +317,7 @@
           <w:szCs w:val="20"/>
           <w:lang w:eastAsia="ar-SA"/>
         </w:rPr>
-        <w:t>SERVICIO DE SALUD IQUIQUE</w:t>
+        <w:t>calle Aníbal Pinto N°815</w:t>
       </w:r>
       <w:r>
         <w:rPr>
@@ -357,16 +327,7 @@
           <w:szCs w:val="20"/>
           <w:lang w:eastAsia="ar-SA"/>
         </w:rPr>
-        <w:t xml:space="preserve">, persona jurídica de derecho público, </w:t>
-      </w:r>
-      <w:r>
-        <w:rPr>
-          <w:rFonts w:ascii="Calibri" w:hAnsi="Calibri" w:cs="Calibri"/>
-          <w:color w:val="auto"/>
-          <w:szCs w:val="20"/>
-          <w:lang w:eastAsia="ar-SA"/>
-        </w:rPr>
-        <w:t>RUT. 61.606.100-3</w:t>
+        <w:t xml:space="preserve"> de la ciudad de Iquique, </w:t>
       </w:r>
       <w:r>
         <w:rPr>
@@ -374,18 +335,52 @@
           <w:b w:val="0"/>
           <w:color w:val="auto"/>
           <w:szCs w:val="20"/>
-          <w:lang w:eastAsia="ar-SA"/>
-        </w:rPr>
-        <w:t xml:space="preserve">, con domicilio en </w:t>
+        </w:rPr>
+        <w:t xml:space="preserve">representado por su </w:t>
       </w:r>
       <w:r>
         <w:rPr>
           <w:rFonts w:ascii="Calibri" w:hAnsi="Calibri" w:cs="Calibri"/>
           <w:color w:val="auto"/>
           <w:szCs w:val="20"/>
-          <w:lang w:eastAsia="ar-SA"/>
-        </w:rPr>
-        <w:t>calle Aníbal Pinto N°815</w:t>
+          <w:highlight w:val="green"/>
+        </w:rPr>
+        <w:t>${directorApelativo}</w:t>
+      </w:r>
+      <w:r>
+        <w:rPr>
+          <w:rFonts w:ascii="Calibri" w:hAnsi="Calibri" w:cs="Calibri"/>
+          <w:color w:val="auto"/>
+          <w:szCs w:val="20"/>
+        </w:rPr>
+        <w:t xml:space="preserve"> </w:t>
+      </w:r>
+      <w:r>
+        <w:rPr>
+          <w:rFonts w:ascii="Calibri" w:hAnsi="Calibri" w:cs="Calibri"/>
+          <w:color w:val="auto"/>
+          <w:szCs w:val="20"/>
+        </w:rPr>
+        <w:t xml:space="preserve">D. </w:t>
+      </w:r>
+      <w:r>
+        <w:rPr>
+          <w:rFonts w:ascii="Calibri" w:hAnsi="Calibri" w:cs="Calibri"/>
+          <w:color w:val="auto"/>
+          <w:szCs w:val="20"/>
+          <w:highlight w:val="green"/>
+        </w:rPr>
+        <w:t>$</w:t>
+      </w:r>
+      <w:r>
+        <w:rPr>
+          <w:rFonts w:ascii="Calibri" w:hAnsi="Calibri" w:cs="Calibri"/>
+          <w:bCs w:val="0"/>
+          <w:color w:val="auto"/>
+          <w:szCs w:val="20"/>
+          <w:highlight w:val="green"/>
+        </w:rPr>
+        <w:t>{director}</w:t>
       </w:r>
       <w:r>
         <w:rPr>
@@ -393,9 +388,17 @@
           <w:b w:val="0"/>
           <w:color w:val="auto"/>
           <w:szCs w:val="20"/>
+        </w:rPr>
+        <w:t>,</w:t>
+      </w:r>
+      <w:r>
+        <w:rPr>
+          <w:rFonts w:ascii="Calibri" w:hAnsi="Calibri" w:cs="Calibri"/>
+          <w:color w:val="auto"/>
+          <w:szCs w:val="20"/>
           <w:lang w:eastAsia="ar-SA"/>
         </w:rPr>
-        <w:t xml:space="preserve"> de la ciudad de Iquique, </w:t>
+        <w:t xml:space="preserve"> </w:t>
       </w:r>
       <w:r>
         <w:rPr>
@@ -403,72 +406,10 @@
           <w:b w:val="0"/>
           <w:color w:val="auto"/>
           <w:szCs w:val="20"/>
-        </w:rPr>
-        <w:t xml:space="preserve">representado por su </w:t>
-      </w:r>
-      <w:r>
-        <w:rPr>
-          <w:rFonts w:ascii="Calibri" w:hAnsi="Calibri" w:cs="Calibri"/>
-          <w:color w:val="auto"/>
-          <w:szCs w:val="20"/>
-          <w:highlight w:val="green"/>
-        </w:rPr>
-        <w:t>${</w:t>
-      </w:r>
-      <w:proofErr w:type="spellStart"/>
-      <w:r>
-        <w:rPr>
-          <w:rFonts w:ascii="Calibri" w:hAnsi="Calibri" w:cs="Calibri"/>
-          <w:color w:val="auto"/>
-          <w:szCs w:val="20"/>
-          <w:highlight w:val="green"/>
-        </w:rPr>
-        <w:t>directorApelativo</w:t>
-      </w:r>
-      <w:proofErr w:type="spellEnd"/>
-      <w:r>
-        <w:rPr>
-          <w:rFonts w:ascii="Calibri" w:hAnsi="Calibri" w:cs="Calibri"/>
-          <w:color w:val="auto"/>
-          <w:szCs w:val="20"/>
-          <w:highlight w:val="green"/>
-        </w:rPr>
-        <w:t>}</w:t>
-      </w:r>
-      <w:r>
-        <w:rPr>
-          <w:rFonts w:ascii="Calibri" w:hAnsi="Calibri" w:cs="Calibri"/>
-          <w:color w:val="auto"/>
-          <w:szCs w:val="20"/>
-        </w:rPr>
-        <w:t xml:space="preserve"> </w:t>
-      </w:r>
-      <w:r>
-        <w:rPr>
-          <w:rFonts w:ascii="Calibri" w:hAnsi="Calibri" w:cs="Calibri"/>
-          <w:color w:val="auto"/>
-          <w:szCs w:val="20"/>
-        </w:rPr>
-        <w:t xml:space="preserve">D. </w:t>
-      </w:r>
-      <w:r>
-        <w:rPr>
-          <w:rFonts w:ascii="Calibri" w:hAnsi="Calibri" w:cs="Calibri"/>
-          <w:color w:val="auto"/>
-          <w:szCs w:val="20"/>
-          <w:highlight w:val="green"/>
-        </w:rPr>
-        <w:t>$</w:t>
-      </w:r>
-      <w:r>
-        <w:rPr>
-          <w:rFonts w:ascii="Calibri" w:hAnsi="Calibri" w:cs="Calibri"/>
-          <w:bCs w:val="0"/>
-          <w:color w:val="auto"/>
-          <w:szCs w:val="20"/>
-          <w:highlight w:val="green"/>
-        </w:rPr>
-        <w:t>{director}</w:t>
+          <w:highlight w:val="green"/>
+          <w:lang w:eastAsia="ar-SA"/>
+        </w:rPr>
+        <w:t>${directorNationality}</w:t>
       </w:r>
       <w:r>
         <w:rPr>
@@ -476,17 +417,9 @@
           <w:b w:val="0"/>
           <w:color w:val="auto"/>
           <w:szCs w:val="20"/>
+          <w:lang w:eastAsia="ar-SA"/>
         </w:rPr>
         <w:t>,</w:t>
-      </w:r>
-      <w:r>
-        <w:rPr>
-          <w:rFonts w:ascii="Calibri" w:hAnsi="Calibri" w:cs="Calibri"/>
-          <w:color w:val="auto"/>
-          <w:szCs w:val="20"/>
-          <w:lang w:eastAsia="ar-SA"/>
-        </w:rPr>
-        <w:t xml:space="preserve"> </w:t>
       </w:r>
       <w:r>
         <w:rPr>
@@ -494,24 +427,40 @@
           <w:b w:val="0"/>
           <w:color w:val="auto"/>
           <w:szCs w:val="20"/>
-          <w:highlight w:val="green"/>
           <w:lang w:eastAsia="ar-SA"/>
         </w:rPr>
-        <w:t>${</w:t>
-      </w:r>
-      <w:proofErr w:type="spellStart"/>
+        <w:t xml:space="preserve"> </w:t>
+      </w:r>
       <w:r>
         <w:rPr>
           <w:rFonts w:ascii="Calibri" w:hAnsi="Calibri" w:cs="Calibri"/>
           <w:b w:val="0"/>
           <w:color w:val="auto"/>
           <w:szCs w:val="20"/>
-          <w:highlight w:val="green"/>
           <w:lang w:eastAsia="ar-SA"/>
         </w:rPr>
-        <w:t>directorNationality</w:t>
-      </w:r>
-      <w:proofErr w:type="spellEnd"/>
+        <w:t xml:space="preserve">Cédula Nacional de Identidad </w:t>
+      </w:r>
+      <w:r>
+        <w:rPr>
+          <w:rFonts w:ascii="Calibri" w:hAnsi="Calibri" w:cs="Calibri"/>
+          <w:color w:val="auto"/>
+          <w:szCs w:val="20"/>
+          <w:highlight w:val="green"/>
+          <w:lang w:eastAsia="ar-SA"/>
+        </w:rPr>
+        <w:t>N°</w:t>
+      </w:r>
+      <w:r>
+        <w:rPr>
+          <w:rFonts w:ascii="Calibri" w:hAnsi="Calibri" w:cs="Calibri"/>
+          <w:color w:val="auto"/>
+          <w:szCs w:val="20"/>
+          <w:highlight w:val="green"/>
+          <w:lang w:eastAsia="ar-SA"/>
+        </w:rPr>
+        <w:t>${directorRut}</w:t>
+      </w:r>
       <w:r>
         <w:rPr>
           <w:rFonts w:ascii="Calibri" w:hAnsi="Calibri" w:cs="Calibri"/>
@@ -521,7 +470,7 @@
           <w:highlight w:val="green"/>
           <w:lang w:eastAsia="ar-SA"/>
         </w:rPr>
-        <w:t>}</w:t>
+        <w:t>,</w:t>
       </w:r>
       <w:r>
         <w:rPr>
@@ -531,7 +480,16 @@
           <w:szCs w:val="20"/>
           <w:lang w:eastAsia="ar-SA"/>
         </w:rPr>
-        <w:t>,</w:t>
+        <w:t xml:space="preserve"> del mismo domicilio del servicio público que representa, en adelante el </w:t>
+      </w:r>
+      <w:r>
+        <w:rPr>
+          <w:rFonts w:ascii="Calibri" w:hAnsi="Calibri" w:cs="Calibri"/>
+          <w:color w:val="auto"/>
+          <w:szCs w:val="20"/>
+          <w:lang w:eastAsia="ar-SA"/>
+        </w:rPr>
+        <w:t xml:space="preserve">“SERVICIO” </w:t>
       </w:r>
       <w:r>
         <w:rPr>
@@ -541,6 +499,15 @@
           <w:szCs w:val="20"/>
           <w:lang w:eastAsia="ar-SA"/>
         </w:rPr>
+        <w:t>por una parte; y por la otra,</w:t>
+      </w:r>
+      <w:r>
+        <w:rPr>
+          <w:rFonts w:ascii="Calibri" w:hAnsi="Calibri" w:cs="Calibri"/>
+          <w:color w:val="auto"/>
+          <w:szCs w:val="20"/>
+          <w:lang w:eastAsia="ar-SA"/>
+        </w:rPr>
         <w:t xml:space="preserve"> </w:t>
       </w:r>
       <w:r>
@@ -551,51 +518,7 @@
           <w:szCs w:val="20"/>
           <w:lang w:eastAsia="ar-SA"/>
         </w:rPr>
-        <w:t xml:space="preserve">Cédula Nacional de Identidad </w:t>
-      </w:r>
-      <w:proofErr w:type="spellStart"/>
-      <w:r>
-        <w:rPr>
-          <w:rFonts w:ascii="Calibri" w:hAnsi="Calibri" w:cs="Calibri"/>
-          <w:color w:val="auto"/>
-          <w:szCs w:val="20"/>
-          <w:highlight w:val="green"/>
-          <w:lang w:eastAsia="ar-SA"/>
-        </w:rPr>
-        <w:t>N°</w:t>
-      </w:r>
-      <w:proofErr w:type="spellEnd"/>
-      <w:r>
-        <w:rPr>
-          <w:rFonts w:ascii="Calibri" w:hAnsi="Calibri" w:cs="Calibri"/>
-          <w:color w:val="auto"/>
-          <w:szCs w:val="20"/>
-          <w:highlight w:val="green"/>
-          <w:lang w:eastAsia="ar-SA"/>
-        </w:rPr>
-        <w:t>${</w:t>
-      </w:r>
-      <w:proofErr w:type="spellStart"/>
-      <w:r>
-        <w:rPr>
-          <w:rFonts w:ascii="Calibri" w:hAnsi="Calibri" w:cs="Calibri"/>
-          <w:color w:val="auto"/>
-          <w:szCs w:val="20"/>
-          <w:highlight w:val="green"/>
-          <w:lang w:eastAsia="ar-SA"/>
-        </w:rPr>
-        <w:t>directorRut</w:t>
-      </w:r>
-      <w:proofErr w:type="spellEnd"/>
-      <w:r>
-        <w:rPr>
-          <w:rFonts w:ascii="Calibri" w:hAnsi="Calibri" w:cs="Calibri"/>
-          <w:color w:val="auto"/>
-          <w:szCs w:val="20"/>
-          <w:highlight w:val="green"/>
-          <w:lang w:eastAsia="ar-SA"/>
-        </w:rPr>
-        <w:t>}</w:t>
+        <w:t>la</w:t>
       </w:r>
       <w:r>
         <w:rPr>
@@ -603,11 +526,12 @@
           <w:b w:val="0"/>
           <w:color w:val="auto"/>
           <w:szCs w:val="20"/>
-          <w:highlight w:val="green"/>
           <w:lang w:eastAsia="ar-SA"/>
         </w:rPr>
-        <w:t>,</w:t>
-      </w:r>
+        <w:t xml:space="preserve"> </w:t>
+      </w:r>
+      <w:bookmarkStart w:id="0" w:name="_Hlk70952511"/>
+      <w:bookmarkEnd w:id="0"/>
       <w:r>
         <w:rPr>
           <w:rFonts w:ascii="Calibri" w:hAnsi="Calibri" w:cs="Calibri"/>
@@ -616,7 +540,7 @@
           <w:szCs w:val="20"/>
           <w:lang w:eastAsia="ar-SA"/>
         </w:rPr>
-        <w:t xml:space="preserve"> del mismo domicilio del servicio público que representa, en adelante el </w:t>
+        <w:t xml:space="preserve"> </w:t>
       </w:r>
       <w:r>
         <w:rPr>
@@ -625,7 +549,25 @@
           <w:szCs w:val="20"/>
           <w:lang w:eastAsia="ar-SA"/>
         </w:rPr>
-        <w:t xml:space="preserve">“SERVICIO” </w:t>
+        <w:t>${ilustre</w:t>
+      </w:r>
+      <w:r>
+        <w:rPr>
+          <w:rFonts w:ascii="Calibri" w:hAnsi="Calibri" w:cs="Calibri"/>
+          <w:color w:val="auto"/>
+          <w:szCs w:val="20"/>
+          <w:lang w:eastAsia="ar-SA"/>
+        </w:rPr>
+        <w:t>Titulo</w:t>
+      </w:r>
+      <w:r>
+        <w:rPr>
+          <w:rFonts w:ascii="Calibri" w:hAnsi="Calibri" w:cs="Calibri"/>
+          <w:color w:val="auto"/>
+          <w:szCs w:val="20"/>
+          <w:lang w:eastAsia="ar-SA"/>
+        </w:rPr>
+        <w:t>}</w:t>
       </w:r>
       <w:r>
         <w:rPr>
@@ -635,16 +577,37 @@
           <w:szCs w:val="20"/>
           <w:lang w:eastAsia="ar-SA"/>
         </w:rPr>
-        <w:t>por una parte; y por la otra,</w:t>
+        <w:t xml:space="preserve"> </w:t>
       </w:r>
       <w:r>
         <w:rPr>
           <w:rFonts w:ascii="Calibri" w:hAnsi="Calibri" w:cs="Calibri"/>
           <w:color w:val="auto"/>
           <w:szCs w:val="20"/>
+          <w:highlight w:val="green"/>
           <w:lang w:eastAsia="ar-SA"/>
         </w:rPr>
-        <w:t xml:space="preserve"> </w:t>
+        <w:t>${</w:t>
+      </w:r>
+      <w:r>
+        <w:rPr>
+          <w:rFonts w:ascii="Calibri" w:hAnsi="Calibri" w:cs="Calibri"/>
+          <w:color w:val="auto"/>
+          <w:szCs w:val="20"/>
+          <w:highlight w:val="green"/>
+          <w:lang w:eastAsia="ar-SA"/>
+        </w:rPr>
+        <w:t>municipalidad</w:t>
+      </w:r>
+      <w:r>
+        <w:rPr>
+          <w:rFonts w:ascii="Calibri" w:hAnsi="Calibri" w:cs="Calibri"/>
+          <w:color w:val="auto"/>
+          <w:szCs w:val="20"/>
+          <w:highlight w:val="green"/>
+          <w:lang w:eastAsia="ar-SA"/>
+        </w:rPr>
+        <w:t>}</w:t>
       </w:r>
       <w:r>
         <w:rPr>
@@ -654,7 +617,27 @@
           <w:szCs w:val="20"/>
           <w:lang w:eastAsia="ar-SA"/>
         </w:rPr>
-        <w:t>la</w:t>
+        <w:t xml:space="preserve">, persona jurídica de derecho público, </w:t>
+      </w:r>
+      <w:r>
+        <w:rPr>
+          <w:rFonts w:ascii="Calibri" w:hAnsi="Calibri" w:cs="Calibri"/>
+          <w:color w:val="auto"/>
+          <w:szCs w:val="20"/>
+          <w:highlight w:val="green"/>
+          <w:lang w:eastAsia="ar-SA"/>
+        </w:rPr>
+        <w:t xml:space="preserve">RUT </w:t>
+      </w:r>
+      <w:r>
+        <w:rPr>
+          <w:rFonts w:ascii="Calibri" w:hAnsi="Calibri" w:cs="Calibri"/>
+          <w:color w:val="auto"/>
+          <w:szCs w:val="20"/>
+          <w:highlight w:val="green"/>
+          <w:lang w:eastAsia="ar-SA"/>
+        </w:rPr>
+        <w:t>${comunaRut}</w:t>
       </w:r>
       <w:r>
         <w:rPr>
@@ -662,12 +645,11 @@
           <w:b w:val="0"/>
           <w:color w:val="auto"/>
           <w:szCs w:val="20"/>
+          <w:highlight w:val="green"/>
           <w:lang w:eastAsia="ar-SA"/>
         </w:rPr>
-        <w:t xml:space="preserve"> </w:t>
-      </w:r>
-      <w:bookmarkStart w:id="0" w:name="_Hlk70952511"/>
-      <w:bookmarkEnd w:id="0"/>
+        <w:t>,</w:t>
+      </w:r>
       <w:r>
         <w:rPr>
           <w:rFonts w:ascii="Calibri" w:hAnsi="Calibri" w:cs="Calibri"/>
@@ -676,45 +658,7 @@
           <w:szCs w:val="20"/>
           <w:lang w:eastAsia="ar-SA"/>
         </w:rPr>
-        <w:t xml:space="preserve"> </w:t>
-      </w:r>
-      <w:r>
-        <w:rPr>
-          <w:rFonts w:ascii="Calibri" w:hAnsi="Calibri" w:cs="Calibri"/>
-          <w:color w:val="auto"/>
-          <w:szCs w:val="20"/>
-          <w:lang w:eastAsia="ar-SA"/>
-        </w:rPr>
-        <w:t>${</w:t>
-      </w:r>
-      <w:proofErr w:type="spellStart"/>
-      <w:r>
-        <w:rPr>
-          <w:rFonts w:ascii="Calibri" w:hAnsi="Calibri" w:cs="Calibri"/>
-          <w:color w:val="auto"/>
-          <w:szCs w:val="20"/>
-          <w:lang w:eastAsia="ar-SA"/>
-        </w:rPr>
-        <w:t>ilustre</w:t>
-      </w:r>
-      <w:r>
-        <w:rPr>
-          <w:rFonts w:ascii="Calibri" w:hAnsi="Calibri" w:cs="Calibri"/>
-          <w:color w:val="auto"/>
-          <w:szCs w:val="20"/>
-          <w:lang w:eastAsia="ar-SA"/>
-        </w:rPr>
-        <w:t>Titulo</w:t>
-      </w:r>
-      <w:proofErr w:type="spellEnd"/>
-      <w:r>
-        <w:rPr>
-          <w:rFonts w:ascii="Calibri" w:hAnsi="Calibri" w:cs="Calibri"/>
-          <w:color w:val="auto"/>
-          <w:szCs w:val="20"/>
-          <w:lang w:eastAsia="ar-SA"/>
-        </w:rPr>
-        <w:t>}</w:t>
+        <w:t xml:space="preserve"> representada por su</w:t>
       </w:r>
       <w:r>
         <w:rPr>
@@ -734,7 +678,7 @@
           <w:highlight w:val="green"/>
           <w:lang w:eastAsia="ar-SA"/>
         </w:rPr>
-        <w:t>${</w:t>
+        <w:t>${alcalde</w:t>
       </w:r>
       <w:r>
         <w:rPr>
@@ -744,7 +688,7 @@
           <w:highlight w:val="green"/>
           <w:lang w:eastAsia="ar-SA"/>
         </w:rPr>
-        <w:t>municipalidad</w:t>
+        <w:t>Apelativo</w:t>
       </w:r>
       <w:r>
         <w:rPr>
@@ -764,7 +708,7 @@
           <w:szCs w:val="20"/>
           <w:lang w:eastAsia="ar-SA"/>
         </w:rPr>
-        <w:t xml:space="preserve">, persona jurídica de derecho público, </w:t>
+        <w:t xml:space="preserve"> </w:t>
       </w:r>
       <w:r>
         <w:rPr>
@@ -774,39 +718,7 @@
           <w:highlight w:val="green"/>
           <w:lang w:eastAsia="ar-SA"/>
         </w:rPr>
-        <w:t xml:space="preserve">RUT </w:t>
-      </w:r>
-      <w:r>
-        <w:rPr>
-          <w:rFonts w:ascii="Calibri" w:hAnsi="Calibri" w:cs="Calibri"/>
-          <w:color w:val="auto"/>
-          <w:szCs w:val="20"/>
-          <w:highlight w:val="green"/>
-          <w:lang w:eastAsia="ar-SA"/>
-        </w:rPr>
-        <w:t>${</w:t>
-      </w:r>
-      <w:proofErr w:type="spellStart"/>
-      <w:r>
-        <w:rPr>
-          <w:rFonts w:ascii="Calibri" w:hAnsi="Calibri" w:cs="Calibri"/>
-          <w:color w:val="auto"/>
-          <w:szCs w:val="20"/>
-          <w:highlight w:val="green"/>
-          <w:lang w:eastAsia="ar-SA"/>
-        </w:rPr>
-        <w:t>comunaRut</w:t>
-      </w:r>
-      <w:proofErr w:type="spellEnd"/>
-      <w:r>
-        <w:rPr>
-          <w:rFonts w:ascii="Calibri" w:hAnsi="Calibri" w:cs="Calibri"/>
-          <w:color w:val="auto"/>
-          <w:szCs w:val="20"/>
-          <w:highlight w:val="green"/>
-          <w:lang w:eastAsia="ar-SA"/>
-        </w:rPr>
-        <w:t>}</w:t>
+        <w:t>${alcalde}</w:t>
       </w:r>
       <w:r>
         <w:rPr>
@@ -814,7 +726,6 @@
           <w:b w:val="0"/>
           <w:color w:val="auto"/>
           <w:szCs w:val="20"/>
-          <w:highlight w:val="green"/>
           <w:lang w:eastAsia="ar-SA"/>
         </w:rPr>
         <w:t>,</w:t>
@@ -827,17 +738,17 @@
           <w:szCs w:val="20"/>
           <w:lang w:eastAsia="ar-SA"/>
         </w:rPr>
-        <w:t xml:space="preserve"> representada por su</w:t>
-      </w:r>
-      <w:r>
-        <w:rPr>
-          <w:rFonts w:ascii="Calibri" w:hAnsi="Calibri" w:cs="Calibri"/>
-          <w:b w:val="0"/>
+        <w:t xml:space="preserve"> chileno, Cédula Nacional de Identidad </w:t>
+      </w:r>
+      <w:r>
+        <w:rPr>
+          <w:rFonts w:ascii="Calibri" w:hAnsi="Calibri" w:cs="Calibri"/>
           <w:color w:val="auto"/>
           <w:szCs w:val="20"/>
+          <w:highlight w:val="green"/>
           <w:lang w:eastAsia="ar-SA"/>
         </w:rPr>
-        <w:t xml:space="preserve"> </w:t>
+        <w:t>N°</w:t>
       </w:r>
       <w:r>
         <w:rPr>
@@ -847,123 +758,7 @@
           <w:highlight w:val="green"/>
           <w:lang w:eastAsia="ar-SA"/>
         </w:rPr>
-        <w:t>${</w:t>
-      </w:r>
-      <w:proofErr w:type="spellStart"/>
-      <w:r>
-        <w:rPr>
-          <w:rFonts w:ascii="Calibri" w:hAnsi="Calibri" w:cs="Calibri"/>
-          <w:color w:val="auto"/>
-          <w:szCs w:val="20"/>
-          <w:highlight w:val="green"/>
-          <w:lang w:eastAsia="ar-SA"/>
-        </w:rPr>
-        <w:t>alcalde</w:t>
-      </w:r>
-      <w:r>
-        <w:rPr>
-          <w:rFonts w:ascii="Calibri" w:hAnsi="Calibri" w:cs="Calibri"/>
-          <w:color w:val="auto"/>
-          <w:szCs w:val="20"/>
-          <w:highlight w:val="green"/>
-          <w:lang w:eastAsia="ar-SA"/>
-        </w:rPr>
-        <w:t>Apelativo</w:t>
-      </w:r>
-      <w:proofErr w:type="spellEnd"/>
-      <w:r>
-        <w:rPr>
-          <w:rFonts w:ascii="Calibri" w:hAnsi="Calibri" w:cs="Calibri"/>
-          <w:color w:val="auto"/>
-          <w:szCs w:val="20"/>
-          <w:highlight w:val="green"/>
-          <w:lang w:eastAsia="ar-SA"/>
-        </w:rPr>
-        <w:t>}</w:t>
-      </w:r>
-      <w:r>
-        <w:rPr>
-          <w:rFonts w:ascii="Calibri" w:hAnsi="Calibri" w:cs="Calibri"/>
-          <w:b w:val="0"/>
-          <w:color w:val="auto"/>
-          <w:szCs w:val="20"/>
-          <w:lang w:eastAsia="ar-SA"/>
-        </w:rPr>
-        <w:t xml:space="preserve"> </w:t>
-      </w:r>
-      <w:r>
-        <w:rPr>
-          <w:rFonts w:ascii="Calibri" w:hAnsi="Calibri" w:cs="Calibri"/>
-          <w:color w:val="auto"/>
-          <w:szCs w:val="20"/>
-          <w:highlight w:val="green"/>
-          <w:lang w:eastAsia="ar-SA"/>
-        </w:rPr>
-        <w:t>${alcalde}</w:t>
-      </w:r>
-      <w:r>
-        <w:rPr>
-          <w:rFonts w:ascii="Calibri" w:hAnsi="Calibri" w:cs="Calibri"/>
-          <w:b w:val="0"/>
-          <w:color w:val="auto"/>
-          <w:szCs w:val="20"/>
-          <w:lang w:eastAsia="ar-SA"/>
-        </w:rPr>
-        <w:t>,</w:t>
-      </w:r>
-      <w:r>
-        <w:rPr>
-          <w:rFonts w:ascii="Calibri" w:hAnsi="Calibri" w:cs="Calibri"/>
-          <w:b w:val="0"/>
-          <w:color w:val="auto"/>
-          <w:szCs w:val="20"/>
-          <w:lang w:eastAsia="ar-SA"/>
-        </w:rPr>
-        <w:t xml:space="preserve"> chileno, Cédula Nacional de Identidad </w:t>
-      </w:r>
-      <w:proofErr w:type="spellStart"/>
-      <w:r>
-        <w:rPr>
-          <w:rFonts w:ascii="Calibri" w:hAnsi="Calibri" w:cs="Calibri"/>
-          <w:color w:val="auto"/>
-          <w:szCs w:val="20"/>
-          <w:highlight w:val="green"/>
-          <w:lang w:eastAsia="ar-SA"/>
-        </w:rPr>
-        <w:t>N°</w:t>
-      </w:r>
-      <w:proofErr w:type="spellEnd"/>
-      <w:r>
-        <w:rPr>
-          <w:rFonts w:ascii="Calibri" w:hAnsi="Calibri" w:cs="Calibri"/>
-          <w:color w:val="auto"/>
-          <w:szCs w:val="20"/>
-          <w:highlight w:val="green"/>
-          <w:lang w:eastAsia="ar-SA"/>
-        </w:rPr>
-        <w:t>${</w:t>
-      </w:r>
-      <w:proofErr w:type="spellStart"/>
-      <w:r>
-        <w:rPr>
-          <w:rFonts w:ascii="Calibri" w:hAnsi="Calibri" w:cs="Calibri"/>
-          <w:color w:val="auto"/>
-          <w:szCs w:val="20"/>
-          <w:highlight w:val="green"/>
-          <w:lang w:eastAsia="ar-SA"/>
-        </w:rPr>
-        <w:t>alcaldeRut</w:t>
-      </w:r>
-      <w:proofErr w:type="spellEnd"/>
-      <w:r>
-        <w:rPr>
-          <w:rFonts w:ascii="Calibri" w:hAnsi="Calibri" w:cs="Calibri"/>
-          <w:color w:val="auto"/>
-          <w:szCs w:val="20"/>
-          <w:highlight w:val="green"/>
-          <w:lang w:eastAsia="ar-SA"/>
-        </w:rPr>
-        <w:t>}</w:t>
+        <w:t>${alcaldeRut}</w:t>
       </w:r>
       <w:r>
         <w:rPr>
@@ -994,29 +789,7 @@
           <w:highlight w:val="green"/>
           <w:lang w:eastAsia="ar-SA"/>
         </w:rPr>
-        <w:t>${</w:t>
-      </w:r>
-      <w:proofErr w:type="spellStart"/>
-      <w:r>
-        <w:rPr>
-          <w:rFonts w:ascii="Calibri" w:hAnsi="Calibri" w:cs="Calibri"/>
-          <w:color w:val="auto"/>
-          <w:szCs w:val="22"/>
-          <w:highlight w:val="green"/>
-          <w:lang w:eastAsia="ar-SA"/>
-        </w:rPr>
-        <w:t>municipalidadDirec</w:t>
-      </w:r>
-      <w:proofErr w:type="spellEnd"/>
-      <w:r>
-        <w:rPr>
-          <w:rFonts w:ascii="Calibri" w:hAnsi="Calibri" w:cs="Calibri"/>
-          <w:color w:val="auto"/>
-          <w:szCs w:val="22"/>
-          <w:highlight w:val="green"/>
-          <w:lang w:eastAsia="ar-SA"/>
-        </w:rPr>
-        <w:t>}</w:t>
+        <w:t>${municipalidadDirec}</w:t>
       </w:r>
       <w:r>
         <w:rPr>
@@ -1568,29 +1341,7 @@
           <w:szCs w:val="20"/>
           <w:lang w:eastAsia="ar-SA"/>
         </w:rPr>
-        <w:t xml:space="preserve">, a fin de contribuir a mejorar la salud de la población beneficiaria legal del Sector Público de Salud, aumentando la capacidad de respuesta oportuna de la atención primaria, a los problemas de salud por los cuales consultan las personas, para lograr una red de atención primaria más eficaz y cercana a éstas, contribuyendo de tal forma a mejorar los problemas de acceso y </w:t>
-      </w:r>
-      <w:proofErr w:type="spellStart"/>
-      <w:r>
-        <w:rPr>
-          <w:rFonts w:ascii="Calibri" w:hAnsi="Calibri" w:cs="Calibri"/>
-          <w:bCs/>
-          <w:sz w:val="22"/>
-          <w:szCs w:val="20"/>
-          <w:lang w:eastAsia="ar-SA"/>
-        </w:rPr>
-        <w:t>resolutividad</w:t>
-      </w:r>
-      <w:proofErr w:type="spellEnd"/>
-      <w:r>
-        <w:rPr>
-          <w:rFonts w:ascii="Calibri" w:hAnsi="Calibri" w:cs="Calibri"/>
-          <w:bCs/>
-          <w:sz w:val="22"/>
-          <w:szCs w:val="20"/>
-          <w:lang w:eastAsia="ar-SA"/>
-        </w:rPr>
-        <w:t xml:space="preserve"> de la atención de salud a la comunidad en el que participarán las partes, en conformidad a lo establecido en el presente convenio.</w:t>
+        <w:t>, a fin de contribuir a mejorar la salud de la población beneficiaria legal del Sector Público de Salud, aumentando la capacidad de respuesta oportuna de la atención primaria, a los problemas de salud por los cuales consultan las personas, para lograr una red de atención primaria más eficaz y cercana a éstas, contribuyendo de tal forma a mejorar los problemas de acceso y resolutividad de la atención de salud a la comunidad en el que participarán las partes, en conformidad a lo establecido en el presente convenio.</w:t>
       </w:r>
     </w:p>
     <w:p>
@@ -1637,7 +1388,6 @@
         </w:rPr>
         <w:t xml:space="preserve">ha sido aprobado por Resolución Exenta </w:t>
       </w:r>
-      <w:proofErr w:type="spellStart"/>
       <w:r>
         <w:rPr>
           <w:rFonts w:ascii="Calibri" w:hAnsi="Calibri" w:cs="Calibri"/>
@@ -1657,38 +1407,15 @@
         </w:rPr>
         <w:t>°</w:t>
       </w:r>
-      <w:proofErr w:type="spellEnd"/>
-      <w:r>
-        <w:rPr>
-          <w:rFonts w:ascii="Calibri" w:hAnsi="Calibri" w:cs="Calibri"/>
-          <w:bCs/>
-          <w:sz w:val="22"/>
-          <w:szCs w:val="20"/>
-          <w:highlight w:val="green"/>
-        </w:rPr>
-        <w:t>${</w:t>
-      </w:r>
-      <w:proofErr w:type="spellStart"/>
-      <w:r>
-        <w:rPr>
-          <w:rFonts w:ascii="Calibri" w:hAnsi="Calibri" w:cs="Calibri"/>
-          <w:bCs/>
-          <w:sz w:val="22"/>
-          <w:szCs w:val="20"/>
-          <w:highlight w:val="green"/>
-        </w:rPr>
-        <w:t>numResolucion</w:t>
-      </w:r>
-      <w:proofErr w:type="spellEnd"/>
-      <w:r>
-        <w:rPr>
-          <w:rFonts w:ascii="Calibri" w:hAnsi="Calibri" w:cs="Calibri"/>
-          <w:bCs/>
-          <w:sz w:val="22"/>
-          <w:szCs w:val="20"/>
-          <w:highlight w:val="green"/>
-        </w:rPr>
-        <w:t>}</w:t>
+      <w:r>
+        <w:rPr>
+          <w:rFonts w:ascii="Calibri" w:hAnsi="Calibri" w:cs="Calibri"/>
+          <w:bCs/>
+          <w:sz w:val="22"/>
+          <w:szCs w:val="20"/>
+          <w:highlight w:val="green"/>
+        </w:rPr>
+        <w:t>${numResolucion}</w:t>
       </w:r>
       <w:r>
         <w:rPr>
@@ -1716,29 +1443,7 @@
           <w:szCs w:val="20"/>
           <w:highlight w:val="green"/>
         </w:rPr>
-        <w:t>${</w:t>
-      </w:r>
-      <w:proofErr w:type="spellStart"/>
-      <w:r>
-        <w:rPr>
-          <w:rFonts w:ascii="Calibri" w:hAnsi="Calibri" w:cs="Calibri"/>
-          <w:bCs/>
-          <w:sz w:val="22"/>
-          <w:szCs w:val="20"/>
-          <w:highlight w:val="green"/>
-        </w:rPr>
-        <w:t>fechaResolucion</w:t>
-      </w:r>
-      <w:proofErr w:type="spellEnd"/>
-      <w:r>
-        <w:rPr>
-          <w:rFonts w:ascii="Calibri" w:hAnsi="Calibri" w:cs="Calibri"/>
-          <w:bCs/>
-          <w:sz w:val="22"/>
-          <w:szCs w:val="20"/>
-          <w:highlight w:val="green"/>
-        </w:rPr>
-        <w:t>}</w:t>
+        <w:t>${fechaResolucion}</w:t>
       </w:r>
       <w:r>
         <w:rPr>
@@ -1987,29 +1692,7 @@
           <w:szCs w:val="20"/>
           <w:highlight w:val="green"/>
         </w:rPr>
-        <w:t>${</w:t>
-      </w:r>
-      <w:proofErr w:type="spellStart"/>
-      <w:r>
-        <w:rPr>
-          <w:rFonts w:ascii="Calibri" w:hAnsi="Calibri" w:cs="Calibri"/>
-          <w:bCs/>
-          <w:sz w:val="22"/>
-          <w:szCs w:val="20"/>
-          <w:highlight w:val="green"/>
-        </w:rPr>
-        <w:t>establecimientosListado</w:t>
-      </w:r>
-      <w:proofErr w:type="spellEnd"/>
-      <w:r>
-        <w:rPr>
-          <w:rFonts w:ascii="Calibri" w:hAnsi="Calibri" w:cs="Calibri"/>
-          <w:bCs/>
-          <w:sz w:val="22"/>
-          <w:szCs w:val="20"/>
-          <w:highlight w:val="green"/>
-        </w:rPr>
-        <w:t>}</w:t>
+        <w:t>${establecimientosListado}</w:t>
       </w:r>
       <w:r>
         <w:rPr>
@@ -2233,31 +1916,7 @@
           <w:szCs w:val="20"/>
           <w:highlight w:val="green"/>
         </w:rPr>
-        <w:t>${</w:t>
-      </w:r>
-      <w:proofErr w:type="spellStart"/>
-      <w:r>
-        <w:rPr>
-          <w:rFonts w:ascii="Calibri" w:hAnsi="Calibri" w:cs="Calibri"/>
-          <w:bCs/>
-          <w:color w:val="000000" w:themeColor="text1"/>
-          <w:sz w:val="22"/>
-          <w:szCs w:val="20"/>
-          <w:highlight w:val="green"/>
-        </w:rPr>
-        <w:t>componentesListado</w:t>
-      </w:r>
-      <w:proofErr w:type="spellEnd"/>
-      <w:r>
-        <w:rPr>
-          <w:rFonts w:ascii="Calibri" w:hAnsi="Calibri" w:cs="Calibri"/>
-          <w:bCs/>
-          <w:color w:val="000000" w:themeColor="text1"/>
-          <w:sz w:val="22"/>
-          <w:szCs w:val="20"/>
-          <w:highlight w:val="green"/>
-        </w:rPr>
-        <w:t>}</w:t>
+        <w:t>${componentesListado}</w:t>
       </w:r>
     </w:p>
     <w:p>
@@ -2295,7 +1954,6 @@
         </w:rPr>
         <w:t>${</w:t>
       </w:r>
-      <w:proofErr w:type="spellStart"/>
       <w:r>
         <w:rPr>
           <w:rFonts w:ascii="Calibri" w:hAnsi="Calibri" w:cs="Calibri"/>
@@ -2307,7 +1965,6 @@
         </w:rPr>
         <w:t>componenteIndex</w:t>
       </w:r>
-      <w:proofErr w:type="spellEnd"/>
       <w:r>
         <w:rPr>
           <w:rFonts w:ascii="Calibri" w:hAnsi="Calibri" w:cs="Calibri"/>
@@ -2339,31 +1996,7 @@
           <w:szCs w:val="20"/>
           <w:highlight w:val="green"/>
         </w:rPr>
-        <w:t>${</w:t>
-      </w:r>
-      <w:proofErr w:type="spellStart"/>
-      <w:r>
-        <w:rPr>
-          <w:rFonts w:ascii="Calibri" w:hAnsi="Calibri" w:cs="Calibri"/>
-          <w:bCs/>
-          <w:color w:val="000000" w:themeColor="text1"/>
-          <w:sz w:val="22"/>
-          <w:szCs w:val="20"/>
-          <w:highlight w:val="green"/>
-        </w:rPr>
-        <w:t>componenteNombre</w:t>
-      </w:r>
-      <w:proofErr w:type="spellEnd"/>
-      <w:r>
-        <w:rPr>
-          <w:rFonts w:ascii="Calibri" w:hAnsi="Calibri" w:cs="Calibri"/>
-          <w:bCs/>
-          <w:color w:val="000000" w:themeColor="text1"/>
-          <w:sz w:val="22"/>
-          <w:szCs w:val="20"/>
-          <w:highlight w:val="green"/>
-        </w:rPr>
-        <w:t>}</w:t>
+        <w:t>${componenteNombre}</w:t>
       </w:r>
     </w:p>
     <w:p>
@@ -2387,31 +2020,7 @@
           <w:szCs w:val="20"/>
           <w:highlight w:val="green"/>
         </w:rPr>
-        <w:t>${/</w:t>
-      </w:r>
-      <w:proofErr w:type="spellStart"/>
-      <w:r>
-        <w:rPr>
-          <w:rFonts w:ascii="Calibri" w:hAnsi="Calibri" w:cs="Calibri"/>
-          <w:bCs/>
-          <w:color w:val="000000" w:themeColor="text1"/>
-          <w:sz w:val="22"/>
-          <w:szCs w:val="20"/>
-          <w:highlight w:val="green"/>
-        </w:rPr>
-        <w:t>componentesListado</w:t>
-      </w:r>
-      <w:proofErr w:type="spellEnd"/>
-      <w:r>
-        <w:rPr>
-          <w:rFonts w:ascii="Calibri" w:hAnsi="Calibri" w:cs="Calibri"/>
-          <w:bCs/>
-          <w:color w:val="000000" w:themeColor="text1"/>
-          <w:sz w:val="22"/>
-          <w:szCs w:val="20"/>
-          <w:highlight w:val="green"/>
-        </w:rPr>
-        <w:t>}</w:t>
+        <w:t>${/componentesListado}</w:t>
       </w:r>
     </w:p>
     <w:p>
@@ -2575,55 +2184,7 @@
           <w:szCs w:val="20"/>
           <w:highlight w:val="green"/>
         </w:rPr>
-        <w:t>${</w:t>
-      </w:r>
-      <w:proofErr w:type="spellStart"/>
-      <w:r>
-        <w:rPr>
-          <w:rFonts w:ascii="Calibri" w:hAnsi="Calibri" w:cs="Calibri"/>
-          <w:b/>
-          <w:bCs/>
-          <w:sz w:val="22"/>
-          <w:szCs w:val="20"/>
-          <w:highlight w:val="green"/>
-        </w:rPr>
-        <w:t>totalConvenio</w:t>
-      </w:r>
-      <w:proofErr w:type="spellEnd"/>
-      <w:r>
-        <w:rPr>
-          <w:rFonts w:ascii="Calibri" w:hAnsi="Calibri" w:cs="Calibri"/>
-          <w:b/>
-          <w:bCs/>
-          <w:sz w:val="22"/>
-          <w:szCs w:val="20"/>
-          <w:highlight w:val="green"/>
-        </w:rPr>
-        <w:t>} (${</w:t>
-      </w:r>
-      <w:proofErr w:type="spellStart"/>
-      <w:r>
-        <w:rPr>
-          <w:rFonts w:ascii="Calibri" w:hAnsi="Calibri" w:cs="Calibri"/>
-          <w:b/>
-          <w:bCs/>
-          <w:sz w:val="22"/>
-          <w:szCs w:val="20"/>
-          <w:highlight w:val="green"/>
-        </w:rPr>
-        <w:t>totalConvenioLetras</w:t>
-      </w:r>
-      <w:proofErr w:type="spellEnd"/>
-      <w:r>
-        <w:rPr>
-          <w:rFonts w:ascii="Calibri" w:hAnsi="Calibri" w:cs="Calibri"/>
-          <w:b/>
-          <w:bCs/>
-          <w:sz w:val="22"/>
-          <w:szCs w:val="20"/>
-          <w:highlight w:val="green"/>
-        </w:rPr>
-        <w:t>})</w:t>
+        <w:t>${totalConvenio} (${totalConvenioLetras})</w:t>
       </w:r>
       <w:r>
         <w:rPr>
@@ -6707,27 +6268,7 @@
           <w:sz w:val="22"/>
           <w:szCs w:val="20"/>
         </w:rPr>
-        <w:t xml:space="preserve">sitas </w:t>
-      </w:r>
-      <w:proofErr w:type="spellStart"/>
-      <w:r>
-        <w:rPr>
-          <w:rFonts w:ascii="Calibri" w:hAnsi="Calibri" w:cs="Calibri"/>
-          <w:color w:val="000000"/>
-          <w:sz w:val="22"/>
-          <w:szCs w:val="20"/>
-        </w:rPr>
-        <w:t>inspectivas</w:t>
-      </w:r>
-      <w:proofErr w:type="spellEnd"/>
-      <w:r>
-        <w:rPr>
-          <w:rFonts w:ascii="Calibri" w:hAnsi="Calibri" w:cs="Calibri"/>
-          <w:color w:val="000000"/>
-          <w:sz w:val="22"/>
-          <w:szCs w:val="20"/>
-        </w:rPr>
-        <w:t xml:space="preserve"> por parte del/la Referente T</w:t>
+        <w:t>sitas inspectivas por parte del/la Referente T</w:t>
       </w:r>
       <w:r>
         <w:rPr>
@@ -7360,27 +6901,7 @@
           <w:sz w:val="22"/>
           <w:szCs w:val="20"/>
         </w:rPr>
-        <w:t xml:space="preserve">del uso correcto y adecuado de los recursos, mediante visitas </w:t>
-      </w:r>
-      <w:proofErr w:type="spellStart"/>
-      <w:r>
-        <w:rPr>
-          <w:rFonts w:ascii="Calibri" w:hAnsi="Calibri" w:cs="Calibri"/>
-          <w:bCs/>
-          <w:sz w:val="22"/>
-          <w:szCs w:val="20"/>
-        </w:rPr>
-        <w:t>inspectivas</w:t>
-      </w:r>
-      <w:proofErr w:type="spellEnd"/>
-      <w:r>
-        <w:rPr>
-          <w:rFonts w:ascii="Calibri" w:hAnsi="Calibri" w:cs="Calibri"/>
-          <w:bCs/>
-          <w:sz w:val="22"/>
-          <w:szCs w:val="20"/>
-        </w:rPr>
-        <w:t>, solicitud d</w:t>
+        <w:t>del uso correcto y adecuado de los recursos, mediante visitas inspectivas, solicitud d</w:t>
       </w:r>
       <w:r>
         <w:rPr>
@@ -7519,27 +7040,7 @@
           <w:szCs w:val="20"/>
           <w:highlight w:val="green"/>
         </w:rPr>
-        <w:t>${</w:t>
-      </w:r>
-      <w:proofErr w:type="spellStart"/>
-      <w:r>
-        <w:rPr>
-          <w:rFonts w:ascii="Calibri" w:hAnsi="Calibri" w:cs="Calibri"/>
-          <w:sz w:val="22"/>
-          <w:szCs w:val="20"/>
-          <w:highlight w:val="green"/>
-        </w:rPr>
-        <w:t>totalQuotas</w:t>
-      </w:r>
-      <w:proofErr w:type="spellEnd"/>
-      <w:r>
-        <w:rPr>
-          <w:rFonts w:ascii="Calibri" w:hAnsi="Calibri" w:cs="Calibri"/>
-          <w:sz w:val="22"/>
-          <w:szCs w:val="20"/>
-          <w:highlight w:val="green"/>
-        </w:rPr>
-        <w:t>}</w:t>
+        <w:t>${totalQuotas}</w:t>
       </w:r>
       <w:r>
         <w:rPr>
@@ -8445,47 +7946,44 @@
           <w:szCs w:val="20"/>
           <w:highlight w:val="green"/>
         </w:rPr>
-        <w:t xml:space="preserve"> a través de la plataforma habilitada para estos fines a la </w:t>
-      </w:r>
-      <w:r>
-        <w:rPr>
-          <w:rFonts w:cs="Calibri"/>
-          <w:b/>
-          <w:bCs/>
-          <w:szCs w:val="20"/>
-          <w:highlight w:val="green"/>
-        </w:rPr>
-        <w:t>“MUNICIPALIDAD</w:t>
-      </w:r>
-      <w:proofErr w:type="gramStart"/>
-      <w:r>
-        <w:rPr>
-          <w:rFonts w:cs="Calibri"/>
-          <w:b/>
-          <w:bCs/>
-          <w:szCs w:val="20"/>
-          <w:highlight w:val="green"/>
-        </w:rPr>
-        <w:t xml:space="preserve">”, </w:t>
-      </w:r>
-      <w:r>
-        <w:rPr>
-          <w:rFonts w:cs="Calibri"/>
-          <w:bCs/>
-          <w:szCs w:val="20"/>
-          <w:highlight w:val="green"/>
-        </w:rPr>
-        <w:t xml:space="preserve"> posterior</w:t>
-      </w:r>
-      <w:proofErr w:type="gramEnd"/>
-      <w:r>
-        <w:rPr>
-          <w:rFonts w:cs="Calibri"/>
-          <w:bCs/>
-          <w:szCs w:val="20"/>
-          <w:highlight w:val="green"/>
-        </w:rPr>
-        <w:t xml:space="preserve"> a los cortes de evaluación indicados en la misma cláusula.   </w:t>
+        <w:t xml:space="preserve"> a través </w:t>
+      </w:r>
+      <w:r>
+        <w:rPr>
+          <w:rFonts w:cs="Calibri"/>
+          <w:bCs/>
+          <w:szCs w:val="20"/>
+          <w:highlight w:val="green"/>
+        </w:rPr>
+        <w:t>de los oficios correspondientes a la</w:t>
+      </w:r>
+      <w:r>
+        <w:rPr>
+          <w:rFonts w:cs="Calibri"/>
+          <w:bCs/>
+          <w:szCs w:val="20"/>
+          <w:highlight w:val="green"/>
+        </w:rPr>
+        <w:t xml:space="preserve"> </w:t>
+      </w:r>
+      <w:r>
+        <w:rPr>
+          <w:rFonts w:cs="Calibri"/>
+          <w:b/>
+          <w:bCs/>
+          <w:szCs w:val="20"/>
+          <w:highlight w:val="green"/>
+        </w:rPr>
+        <w:t xml:space="preserve">“MUNICIPALIDAD”, </w:t>
+      </w:r>
+      <w:r>
+        <w:rPr>
+          <w:rFonts w:cs="Calibri"/>
+          <w:bCs/>
+          <w:szCs w:val="20"/>
+          <w:highlight w:val="green"/>
+        </w:rPr>
+        <w:t xml:space="preserve"> posterior a los cortes de evaluación indicados en la misma cláusula.   </w:t>
       </w:r>
     </w:p>
     <w:p>
@@ -8539,17 +8037,44 @@
           <w:szCs w:val="20"/>
           <w:highlight w:val="green"/>
         </w:rPr>
-        <w:t xml:space="preserve">, a través de la plataforma habilitada para estos </w:t>
+        <w:t>, a través de la plataforma habilitada para estos fines</w:t>
+      </w:r>
+      <w:r>
+        <w:rPr>
+          <w:rFonts w:cs="Calibri"/>
+          <w:bCs/>
+          <w:szCs w:val="20"/>
+          <w:highlight w:val="green"/>
+        </w:rPr>
+        <w:t xml:space="preserve"> </w:t>
+      </w:r>
+      <w:r>
+        <w:rPr>
+          <w:rFonts w:cs="Calibri"/>
+          <w:b/>
+          <w:szCs w:val="20"/>
+          <w:highlight w:val="green"/>
+        </w:rPr>
+        <w:t>“SISREC</w:t>
       </w:r>
       <w:proofErr w:type="gramStart"/>
       <w:r>
         <w:rPr>
           <w:rFonts w:cs="Calibri"/>
-          <w:bCs/>
-          <w:szCs w:val="20"/>
-          <w:highlight w:val="green"/>
-        </w:rPr>
-        <w:t>fines,  donde</w:t>
+          <w:b/>
+          <w:szCs w:val="20"/>
+          <w:highlight w:val="green"/>
+        </w:rPr>
+        <w:t>”</w:t>
+      </w:r>
+      <w:r>
+        <w:rPr>
+          <w:rFonts w:cs="Calibri"/>
+          <w:bCs/>
+          <w:szCs w:val="20"/>
+          <w:highlight w:val="green"/>
+        </w:rPr>
+        <w:t>,  donde</w:t>
       </w:r>
       <w:proofErr w:type="gramEnd"/>
       <w:r>
@@ -9354,37 +8879,16 @@
           <w:szCs w:val="20"/>
           <w:highlight w:val="green"/>
         </w:rPr>
-        <w:t>“MUNICIPALIDAD</w:t>
-      </w:r>
-      <w:proofErr w:type="gramStart"/>
-      <w:r>
-        <w:rPr>
-          <w:rFonts w:cs="Calibri"/>
-          <w:b/>
-          <w:bCs/>
-          <w:szCs w:val="20"/>
-          <w:highlight w:val="green"/>
-        </w:rPr>
-        <w:t xml:space="preserve">”, </w:t>
-      </w:r>
-      <w:r>
-        <w:rPr>
-          <w:rFonts w:cs="Calibri"/>
-          <w:bCs/>
-          <w:szCs w:val="20"/>
-          <w:highlight w:val="green"/>
-        </w:rPr>
-        <w:t xml:space="preserve"> posterior</w:t>
-      </w:r>
-      <w:proofErr w:type="gramEnd"/>
-      <w:r>
-        <w:rPr>
-          <w:rFonts w:cs="Calibri"/>
-          <w:bCs/>
-          <w:szCs w:val="20"/>
-          <w:highlight w:val="green"/>
-        </w:rPr>
-        <w:t xml:space="preserve"> a los cortes de evaluación indicados en la misma cláusula.   </w:t>
+        <w:t xml:space="preserve">“MUNICIPALIDAD”, </w:t>
+      </w:r>
+      <w:r>
+        <w:rPr>
+          <w:rFonts w:cs="Calibri"/>
+          <w:bCs/>
+          <w:szCs w:val="20"/>
+          <w:highlight w:val="green"/>
+        </w:rPr>
+        <w:t xml:space="preserve">posterior a los cortes de evaluación indicados en la misma cláusula.   </w:t>
       </w:r>
     </w:p>
     <w:p>
@@ -9934,47 +9438,35 @@
           <w:szCs w:val="20"/>
           <w:highlight w:val="green"/>
         </w:rPr>
-        <w:t xml:space="preserve"> a través de la plataforma habilitada para estos fines a la </w:t>
-      </w:r>
-      <w:r>
-        <w:rPr>
-          <w:rFonts w:cs="Calibri"/>
-          <w:b/>
-          <w:bCs/>
-          <w:szCs w:val="20"/>
-          <w:highlight w:val="green"/>
-        </w:rPr>
-        <w:t>“MUNICIPALIDAD</w:t>
-      </w:r>
-      <w:proofErr w:type="gramStart"/>
-      <w:r>
-        <w:rPr>
-          <w:rFonts w:cs="Calibri"/>
-          <w:b/>
-          <w:bCs/>
-          <w:szCs w:val="20"/>
-          <w:highlight w:val="green"/>
-        </w:rPr>
-        <w:t xml:space="preserve">”, </w:t>
-      </w:r>
-      <w:r>
-        <w:rPr>
-          <w:rFonts w:cs="Calibri"/>
-          <w:bCs/>
-          <w:szCs w:val="20"/>
-          <w:highlight w:val="green"/>
-        </w:rPr>
-        <w:t xml:space="preserve"> posterior</w:t>
-      </w:r>
-      <w:proofErr w:type="gramEnd"/>
-      <w:r>
-        <w:rPr>
-          <w:rFonts w:cs="Calibri"/>
-          <w:bCs/>
-          <w:szCs w:val="20"/>
-          <w:highlight w:val="green"/>
-        </w:rPr>
-        <w:t xml:space="preserve"> a los cortes de evaluación indicados en la misma cláusula.   </w:t>
+        <w:t xml:space="preserve"> a través de </w:t>
+      </w:r>
+      <w:r>
+        <w:rPr>
+          <w:rFonts w:cs="Calibri"/>
+          <w:bCs/>
+          <w:szCs w:val="20"/>
+          <w:highlight w:val="green"/>
+        </w:rPr>
+        <w:t xml:space="preserve">los oficios correspondientes a la </w:t>
+      </w:r>
+      <w:r>
+        <w:rPr>
+          <w:rFonts w:cs="Calibri"/>
+          <w:b/>
+          <w:bCs/>
+          <w:szCs w:val="20"/>
+          <w:highlight w:val="green"/>
+        </w:rPr>
+        <w:t xml:space="preserve">“MUNICIPALIDAD”, </w:t>
+      </w:r>
+      <w:r>
+        <w:rPr>
+          <w:rFonts w:cs="Calibri"/>
+          <w:bCs/>
+          <w:szCs w:val="20"/>
+          <w:highlight w:val="green"/>
+        </w:rPr>
+        <w:t xml:space="preserve"> posterior a los cortes de evaluación indicados en la misma cláusula.   </w:t>
       </w:r>
     </w:p>
     <w:p>
@@ -10028,27 +9520,34 @@
           <w:szCs w:val="20"/>
           <w:highlight w:val="green"/>
         </w:rPr>
-        <w:t xml:space="preserve">, a través de la plataforma habilitada para estos </w:t>
-      </w:r>
-      <w:proofErr w:type="gramStart"/>
-      <w:r>
-        <w:rPr>
-          <w:rFonts w:cs="Calibri"/>
-          <w:bCs/>
-          <w:szCs w:val="20"/>
-          <w:highlight w:val="green"/>
-        </w:rPr>
-        <w:t>fines,  donde</w:t>
-      </w:r>
-      <w:proofErr w:type="gramEnd"/>
-      <w:r>
-        <w:rPr>
-          <w:rFonts w:cs="Calibri"/>
-          <w:bCs/>
-          <w:szCs w:val="20"/>
-          <w:highlight w:val="green"/>
-        </w:rPr>
-        <w:t xml:space="preserve"> la </w:t>
+        <w:t>, a través de la plataforma habilitada para estos fines</w:t>
+      </w:r>
+      <w:r>
+        <w:rPr>
+          <w:rFonts w:cs="Calibri"/>
+          <w:bCs/>
+          <w:szCs w:val="20"/>
+          <w:highlight w:val="green"/>
+        </w:rPr>
+        <w:t xml:space="preserve"> </w:t>
+      </w:r>
+      <w:r>
+        <w:rPr>
+          <w:rFonts w:cs="Calibri"/>
+          <w:b/>
+          <w:szCs w:val="20"/>
+          <w:highlight w:val="green"/>
+        </w:rPr>
+        <w:t>“SISREC”</w:t>
+      </w:r>
+      <w:r>
+        <w:rPr>
+          <w:rFonts w:cs="Calibri"/>
+          <w:bCs/>
+          <w:szCs w:val="20"/>
+          <w:highlight w:val="green"/>
+        </w:rPr>
+        <w:t xml:space="preserve">, donde la </w:t>
       </w:r>
       <w:r>
         <w:rPr>
@@ -10291,21 +9790,19 @@
           <w:szCs w:val="20"/>
           <w:highlight w:val="green"/>
         </w:rPr>
-        <w:t>${</w:t>
-      </w:r>
-      <w:proofErr w:type="spellStart"/>
-      <w:r>
-        <w:rPr>
-          <w:rFonts w:ascii="Calibri" w:hAnsi="Calibri" w:cs="Calibri"/>
-          <w:b/>
+        <w:t>${cuotaMonto}</w:t>
+      </w:r>
+      <w:r>
+        <w:rPr>
+          <w:rFonts w:ascii="Calibri" w:hAnsi="Calibri" w:cs="Calibri"/>
+          <w:bCs/>
           <w:color w:val="000000" w:themeColor="text1"/>
           <w:sz w:val="22"/>
           <w:szCs w:val="20"/>
           <w:highlight w:val="green"/>
         </w:rPr>
-        <w:t>cuotaMonto</w:t>
-      </w:r>
-      <w:proofErr w:type="spellEnd"/>
+        <w:t xml:space="preserve"> </w:t>
+      </w:r>
       <w:r>
         <w:rPr>
           <w:rFonts w:ascii="Calibri" w:hAnsi="Calibri" w:cs="Calibri"/>
@@ -10315,53 +9812,7 @@
           <w:szCs w:val="20"/>
           <w:highlight w:val="green"/>
         </w:rPr>
-        <w:t>}</w:t>
-      </w:r>
-      <w:r>
-        <w:rPr>
-          <w:rFonts w:ascii="Calibri" w:hAnsi="Calibri" w:cs="Calibri"/>
-          <w:bCs/>
-          <w:color w:val="000000" w:themeColor="text1"/>
-          <w:sz w:val="22"/>
-          <w:szCs w:val="20"/>
-          <w:highlight w:val="green"/>
-        </w:rPr>
-        <w:t xml:space="preserve"> </w:t>
-      </w:r>
-      <w:r>
-        <w:rPr>
-          <w:rFonts w:ascii="Calibri" w:hAnsi="Calibri" w:cs="Calibri"/>
-          <w:b/>
-          <w:color w:val="000000" w:themeColor="text1"/>
-          <w:sz w:val="22"/>
-          <w:szCs w:val="20"/>
-          <w:highlight w:val="green"/>
-        </w:rPr>
-        <w:t>(${</w:t>
-      </w:r>
-      <w:proofErr w:type="spellStart"/>
-      <w:r>
-        <w:rPr>
-          <w:rFonts w:ascii="Calibri" w:hAnsi="Calibri" w:cs="Calibri"/>
-          <w:b/>
-          <w:color w:val="000000" w:themeColor="text1"/>
-          <w:sz w:val="22"/>
-          <w:szCs w:val="20"/>
-          <w:highlight w:val="green"/>
-        </w:rPr>
-        <w:t>cuotaLetra</w:t>
-      </w:r>
-      <w:proofErr w:type="spellEnd"/>
-      <w:r>
-        <w:rPr>
-          <w:rFonts w:ascii="Calibri" w:hAnsi="Calibri" w:cs="Calibri"/>
-          <w:b/>
-          <w:color w:val="000000" w:themeColor="text1"/>
-          <w:sz w:val="22"/>
-          <w:szCs w:val="20"/>
-          <w:highlight w:val="green"/>
-        </w:rPr>
-        <w:t>})</w:t>
+        <w:t>(${cuotaLetra})</w:t>
       </w:r>
       <w:r>
         <w:rPr>
@@ -10927,7 +10378,6 @@
         </w:rPr>
         <w:t>${</w:t>
       </w:r>
-      <w:proofErr w:type="spellStart"/>
       <w:r>
         <w:rPr>
           <w:rFonts w:ascii="Calibri" w:hAnsi="Calibri" w:cs="Calibri"/>
@@ -10939,7 +10389,6 @@
         </w:rPr>
         <w:t>totalQuotasText</w:t>
       </w:r>
-      <w:proofErr w:type="spellEnd"/>
       <w:r>
         <w:rPr>
           <w:rFonts w:ascii="Calibri" w:hAnsi="Calibri" w:cs="Calibri"/>
@@ -11085,7 +10534,6 @@
                 <w:lang w:val="es-CL"/>
               </w:rPr>
             </w:pPr>
-            <w:proofErr w:type="spellStart"/>
             <w:r>
               <w:rPr>
                 <w:rFonts w:ascii="Calibri" w:hAnsi="Calibri" w:cs="Calibri"/>
@@ -11093,17 +10541,7 @@
                 <w:szCs w:val="20"/>
                 <w:lang w:val="es-CL"/>
               </w:rPr>
-              <w:t>N°</w:t>
-            </w:r>
-            <w:proofErr w:type="spellEnd"/>
-            <w:r>
-              <w:rPr>
-                <w:rFonts w:ascii="Calibri" w:hAnsi="Calibri" w:cs="Calibri"/>
-                <w:sz w:val="22"/>
-                <w:szCs w:val="20"/>
-                <w:lang w:val="es-CL"/>
-              </w:rPr>
-              <w:t xml:space="preserve"> DE CUOTAS</w:t>
+              <w:t>N° DE CUOTAS</w:t>
             </w:r>
           </w:p>
         </w:tc>
@@ -12639,7 +12077,6 @@
         </w:rPr>
         <w:t xml:space="preserve">La aprobación de las rendiciones mensuales de este </w:t>
       </w:r>
-      <w:proofErr w:type="gramStart"/>
       <w:r>
         <w:rPr>
           <w:rFonts w:ascii="Calibri" w:hAnsi="Calibri" w:cs="Calibri"/>
@@ -12648,9 +12085,8 @@
           <w:highlight w:val="green"/>
           <w:lang w:val="es-CL"/>
         </w:rPr>
-        <w:t>Programa,</w:t>
-      </w:r>
-      <w:proofErr w:type="gramEnd"/>
+        <w:t>“PROGRAMA”</w:t>
+      </w:r>
       <w:r>
         <w:rPr>
           <w:rFonts w:ascii="Calibri" w:hAnsi="Calibri" w:cs="Calibri"/>
@@ -12659,7 +12095,7 @@
           <w:highlight w:val="green"/>
           <w:lang w:val="es-CL"/>
         </w:rPr>
-        <w:t xml:space="preserve"> se basará en </w:t>
+        <w:t xml:space="preserve">, se basará en </w:t>
       </w:r>
       <w:r>
         <w:rPr>
@@ -12759,47 +12195,62 @@
           <w:szCs w:val="20"/>
           <w:highlight w:val="green"/>
         </w:rPr>
-        <w:t xml:space="preserve"> a través de la plataforma habilitada para estos fines a la </w:t>
-      </w:r>
-      <w:r>
-        <w:rPr>
-          <w:rFonts w:cs="Calibri"/>
-          <w:b/>
-          <w:bCs/>
-          <w:szCs w:val="20"/>
-          <w:highlight w:val="green"/>
-        </w:rPr>
-        <w:t>“MUNICIPALIDAD</w:t>
-      </w:r>
-      <w:proofErr w:type="gramStart"/>
-      <w:r>
-        <w:rPr>
-          <w:rFonts w:cs="Calibri"/>
-          <w:b/>
-          <w:bCs/>
-          <w:szCs w:val="20"/>
-          <w:highlight w:val="green"/>
-        </w:rPr>
-        <w:t xml:space="preserve">”, </w:t>
-      </w:r>
-      <w:r>
-        <w:rPr>
-          <w:rFonts w:cs="Calibri"/>
-          <w:bCs/>
-          <w:szCs w:val="20"/>
-          <w:highlight w:val="green"/>
-        </w:rPr>
-        <w:t xml:space="preserve"> posterior</w:t>
-      </w:r>
-      <w:proofErr w:type="gramEnd"/>
-      <w:r>
-        <w:rPr>
-          <w:rFonts w:cs="Calibri"/>
-          <w:bCs/>
-          <w:szCs w:val="20"/>
-          <w:highlight w:val="green"/>
-        </w:rPr>
-        <w:t xml:space="preserve"> a los cortes de evaluación indicados en la misma cláusula.   </w:t>
+        <w:t xml:space="preserve"> a través de l</w:t>
+      </w:r>
+      <w:r>
+        <w:rPr>
+          <w:rFonts w:cs="Calibri"/>
+          <w:bCs/>
+          <w:szCs w:val="20"/>
+          <w:highlight w:val="green"/>
+        </w:rPr>
+        <w:t>os oficios</w:t>
+      </w:r>
+      <w:r>
+        <w:rPr>
+          <w:rFonts w:cs="Calibri"/>
+          <w:bCs/>
+          <w:szCs w:val="20"/>
+          <w:highlight w:val="green"/>
+        </w:rPr>
+        <w:t xml:space="preserve"> </w:t>
+      </w:r>
+      <w:r>
+        <w:rPr>
+          <w:rFonts w:cs="Calibri"/>
+          <w:bCs/>
+          <w:szCs w:val="20"/>
+          <w:highlight w:val="green"/>
+        </w:rPr>
+        <w:t>correspondientes a la</w:t>
+      </w:r>
+      <w:r>
+        <w:rPr>
+          <w:rFonts w:cs="Calibri"/>
+          <w:bCs/>
+          <w:szCs w:val="20"/>
+          <w:highlight w:val="green"/>
+        </w:rPr>
+        <w:t xml:space="preserve"> </w:t>
+      </w:r>
+      <w:r>
+        <w:rPr>
+          <w:rFonts w:cs="Calibri"/>
+          <w:b/>
+          <w:bCs/>
+          <w:szCs w:val="20"/>
+          <w:highlight w:val="green"/>
+        </w:rPr>
+        <w:t>“MUNICIPALIDAD”,</w:t>
+      </w:r>
+      <w:r>
+        <w:rPr>
+          <w:rFonts w:cs="Calibri"/>
+          <w:bCs/>
+          <w:szCs w:val="20"/>
+          <w:highlight w:val="green"/>
+        </w:rPr>
+        <w:t xml:space="preserve"> posterior a los cortes de evaluación indicados en la misma cláusula.   </w:t>
       </w:r>
     </w:p>
     <w:p>
@@ -12852,27 +12303,52 @@
           <w:szCs w:val="20"/>
           <w:highlight w:val="green"/>
         </w:rPr>
-        <w:t xml:space="preserve">, a través de la plataforma habilitada para estos </w:t>
-      </w:r>
-      <w:proofErr w:type="gramStart"/>
-      <w:r>
-        <w:rPr>
-          <w:rFonts w:cs="Calibri"/>
-          <w:bCs/>
-          <w:szCs w:val="20"/>
-          <w:highlight w:val="green"/>
-        </w:rPr>
-        <w:t>fines,  donde</w:t>
-      </w:r>
-      <w:proofErr w:type="gramEnd"/>
-      <w:r>
-        <w:rPr>
-          <w:rFonts w:cs="Calibri"/>
-          <w:bCs/>
-          <w:szCs w:val="20"/>
-          <w:highlight w:val="green"/>
-        </w:rPr>
-        <w:t xml:space="preserve"> la </w:t>
+        <w:t>, a través de la plataforma habilitada para estos fines</w:t>
+      </w:r>
+      <w:r>
+        <w:rPr>
+          <w:rFonts w:cs="Calibri"/>
+          <w:bCs/>
+          <w:szCs w:val="20"/>
+          <w:highlight w:val="green"/>
+        </w:rPr>
+        <w:t xml:space="preserve"> </w:t>
+      </w:r>
+      <w:r>
+        <w:rPr>
+          <w:rFonts w:cs="Calibri"/>
+          <w:b/>
+          <w:szCs w:val="20"/>
+          <w:highlight w:val="green"/>
+        </w:rPr>
+        <w:t>“SISREC”</w:t>
+      </w:r>
+      <w:r>
+        <w:rPr>
+          <w:rFonts w:cs="Calibri"/>
+          <w:bCs/>
+          <w:szCs w:val="20"/>
+          <w:highlight w:val="green"/>
+        </w:rPr>
+        <w:t xml:space="preserve">, </w:t>
+      </w:r>
+      <w:r>
+        <w:rPr>
+          <w:rFonts w:cs="Calibri"/>
+          <w:bCs/>
+          <w:szCs w:val="20"/>
+          <w:highlight w:val="green"/>
+        </w:rPr>
+        <w:t xml:space="preserve"> </w:t>
+      </w:r>
+      <w:r>
+        <w:rPr>
+          <w:rFonts w:cs="Calibri"/>
+          <w:bCs/>
+          <w:szCs w:val="20"/>
+          <w:highlight w:val="green"/>
+        </w:rPr>
+        <w:t xml:space="preserve">donde la </w:t>
       </w:r>
       <w:r>
         <w:rPr>
@@ -13270,27 +12746,7 @@
           <w:sz w:val="22"/>
           <w:szCs w:val="20"/>
         </w:rPr>
-        <w:t xml:space="preserve">esolución </w:t>
-      </w:r>
-      <w:proofErr w:type="spellStart"/>
-      <w:r>
-        <w:rPr>
-          <w:rFonts w:ascii="Calibri" w:hAnsi="Calibri" w:cs="Calibri"/>
-          <w:b/>
-          <w:sz w:val="22"/>
-          <w:szCs w:val="20"/>
-        </w:rPr>
-        <w:t>N°</w:t>
-      </w:r>
-      <w:proofErr w:type="spellEnd"/>
-      <w:r>
-        <w:rPr>
-          <w:rFonts w:ascii="Calibri" w:hAnsi="Calibri" w:cs="Calibri"/>
-          <w:b/>
-          <w:sz w:val="22"/>
-          <w:szCs w:val="20"/>
-        </w:rPr>
-        <w:t xml:space="preserve"> 30</w:t>
+        <w:t>esolución N° 30</w:t>
       </w:r>
       <w:r>
         <w:rPr>
@@ -18079,25 +17535,7 @@
           <w:sz w:val="22"/>
           <w:szCs w:val="22"/>
         </w:rPr>
-        <w:t xml:space="preserve">procederá a elaborar </w:t>
-      </w:r>
-      <w:proofErr w:type="spellStart"/>
-      <w:r>
-        <w:rPr>
-          <w:rFonts w:ascii="Calibri" w:hAnsi="Calibri" w:cs="Calibri"/>
-          <w:sz w:val="22"/>
-          <w:szCs w:val="22"/>
-        </w:rPr>
-        <w:t>addendum</w:t>
-      </w:r>
-      <w:proofErr w:type="spellEnd"/>
-      <w:r>
-        <w:rPr>
-          <w:rFonts w:ascii="Calibri" w:hAnsi="Calibri" w:cs="Calibri"/>
-          <w:sz w:val="22"/>
-          <w:szCs w:val="22"/>
-        </w:rPr>
-        <w:t xml:space="preserve"> correspondiente.</w:t>
+        <w:t>procederá a elaborar addendum correspondiente.</w:t>
       </w:r>
     </w:p>
     <w:bookmarkEnd w:id="9"/>
@@ -18459,29 +17897,7 @@
           <w:szCs w:val="22"/>
           <w:highlight w:val="green"/>
         </w:rPr>
-        <w:t>${</w:t>
-      </w:r>
-      <w:proofErr w:type="spellStart"/>
-      <w:r>
-        <w:rPr>
-          <w:rFonts w:ascii="Calibri" w:hAnsi="Calibri" w:cs="Calibri"/>
-          <w:bCs/>
-          <w:sz w:val="22"/>
-          <w:szCs w:val="22"/>
-          <w:highlight w:val="green"/>
-        </w:rPr>
-        <w:t>directorDecreto</w:t>
-      </w:r>
-      <w:proofErr w:type="spellEnd"/>
-      <w:r>
-        <w:rPr>
-          <w:rFonts w:ascii="Calibri" w:hAnsi="Calibri" w:cs="Calibri"/>
-          <w:bCs/>
-          <w:sz w:val="22"/>
-          <w:szCs w:val="22"/>
-          <w:highlight w:val="green"/>
-        </w:rPr>
-        <w:t>}</w:t>
+        <w:t>${directorDecreto}</w:t>
       </w:r>
       <w:r>
         <w:rPr>
@@ -18585,29 +18001,7 @@
           <w:szCs w:val="22"/>
           <w:highlight w:val="green"/>
         </w:rPr>
-        <w:t>${</w:t>
-      </w:r>
-      <w:proofErr w:type="spellStart"/>
-      <w:r>
-        <w:rPr>
-          <w:rFonts w:ascii="Calibri" w:hAnsi="Calibri" w:cs="Calibri"/>
-          <w:bCs/>
-          <w:sz w:val="22"/>
-          <w:szCs w:val="22"/>
-          <w:highlight w:val="green"/>
-        </w:rPr>
-        <w:t>alcaldeDecreto</w:t>
-      </w:r>
-      <w:proofErr w:type="spellEnd"/>
-      <w:r>
-        <w:rPr>
-          <w:rFonts w:ascii="Calibri" w:hAnsi="Calibri" w:cs="Calibri"/>
-          <w:bCs/>
-          <w:sz w:val="22"/>
-          <w:szCs w:val="22"/>
-          <w:highlight w:val="green"/>
-        </w:rPr>
-        <w:t>}</w:t>
+        <w:t>${alcaldeDecreto}</w:t>
       </w:r>
       <w:r>
         <w:rPr>
@@ -19235,19 +18629,7 @@
                 <w:szCs w:val="22"/>
                 <w:highlight w:val="green"/>
               </w:rPr>
-              <w:t>${</w:t>
-            </w:r>
-            <w:proofErr w:type="spellStart"/>
-            <w:r>
-              <w:rPr>
-                <w:rFonts w:ascii="Calibri" w:hAnsi="Calibri" w:cs="Calibri"/>
-                <w:b/>
-                <w:bCs/>
-                <w:sz w:val="22"/>
-                <w:szCs w:val="22"/>
-                <w:highlight w:val="green"/>
-              </w:rPr>
-              <w:t>alcalde</w:t>
+              <w:t>${alcalde</w:t>
             </w:r>
             <w:r>
               <w:rPr>
@@ -19271,7 +18653,6 @@
               </w:rPr>
               <w:t>Firma</w:t>
             </w:r>
-            <w:proofErr w:type="spellEnd"/>
             <w:r>
               <w:rPr>
                 <w:rFonts w:ascii="Calibri" w:hAnsi="Calibri" w:cs="Calibri"/>
@@ -19304,31 +18685,7 @@
                 <w:szCs w:val="20"/>
                 <w:highlight w:val="green"/>
               </w:rPr>
-              <w:t>${</w:t>
-            </w:r>
-            <w:proofErr w:type="spellStart"/>
-            <w:r>
-              <w:rPr>
-                <w:rFonts w:ascii="Calibri" w:hAnsi="Calibri" w:cs="Calibri"/>
-                <w:b/>
-                <w:bCs/>
-                <w:sz w:val="22"/>
-                <w:szCs w:val="20"/>
-                <w:highlight w:val="green"/>
-              </w:rPr>
-              <w:t>ilustreTitulo</w:t>
-            </w:r>
-            <w:proofErr w:type="spellEnd"/>
-            <w:r>
-              <w:rPr>
-                <w:rFonts w:ascii="Calibri" w:hAnsi="Calibri" w:cs="Calibri"/>
-                <w:b/>
-                <w:bCs/>
-                <w:sz w:val="22"/>
-                <w:szCs w:val="20"/>
-                <w:highlight w:val="green"/>
-              </w:rPr>
-              <w:t>} ${municipalidad}</w:t>
+              <w:t>${ilustreTitulo} ${municipalidad}</w:t>
             </w:r>
           </w:p>
         </w:tc>
@@ -23529,6 +22886,7 @@
   <w:style w:type="character" w:default="1" w:styleId="Fuentedeprrafopredeter">
     <w:name w:val="Default Paragraph Font"/>
     <w:uiPriority w:val="1"/>
+    <w:semiHidden/>
     <w:unhideWhenUsed/>
   </w:style>
   <w:style w:type="table" w:default="1" w:styleId="Tablanormal">

</xml_diff>

<commit_message>
[Convenios] correciones clausula décima formato convenios año 2023
</commit_message>
<xml_diff>
--- a/public/word-template/convenio2023.docx
+++ b/public/word-template/convenio2023.docx
@@ -933,25 +933,14 @@
         </w:rPr>
         <w:t xml:space="preserve"> con posterioridad a la </w:t>
       </w:r>
-      <w:proofErr w:type="gramStart"/>
-      <w:r>
-        <w:rPr>
-          <w:rFonts w:ascii="Calibri" w:hAnsi="Calibri" w:cs="Calibri"/>
-          <w:b/>
-          <w:sz w:val="22"/>
-          <w:szCs w:val="20"/>
-        </w:rPr>
-        <w:t>entrada en vigencia</w:t>
-      </w:r>
-      <w:proofErr w:type="gramEnd"/>
-      <w:r>
-        <w:rPr>
-          <w:rFonts w:ascii="Calibri" w:hAnsi="Calibri" w:cs="Calibri"/>
-          <w:b/>
-          <w:sz w:val="22"/>
-          <w:szCs w:val="20"/>
-        </w:rPr>
-        <w:t xml:space="preserve"> de esta ley impliquen un mayor gasto para la “MUNICIPALIDAD”, </w:t>
+      <w:r>
+        <w:rPr>
+          <w:rFonts w:ascii="Calibri" w:hAnsi="Calibri" w:cs="Calibri"/>
+          <w:b/>
+          <w:sz w:val="22"/>
+          <w:szCs w:val="20"/>
+        </w:rPr>
+        <w:t xml:space="preserve">entrada en vigencia de esta ley impliquen un mayor gasto para la “MUNICIPALIDAD”, </w:t>
       </w:r>
       <w:r>
         <w:rPr>
@@ -3033,25 +3022,14 @@
         </w:rPr>
         <w:t xml:space="preserve">deberá haber hecho en ingreso de las rendiciones mensuales hasta el mes de </w:t>
       </w:r>
-      <w:proofErr w:type="gramStart"/>
-      <w:r>
-        <w:rPr>
-          <w:rFonts w:cs="Calibri"/>
-          <w:b/>
-          <w:szCs w:val="20"/>
-          <w:highlight w:val="green"/>
-        </w:rPr>
-        <w:t>Diciembre</w:t>
-      </w:r>
-      <w:proofErr w:type="gramEnd"/>
-      <w:r>
-        <w:rPr>
-          <w:rFonts w:cs="Calibri"/>
-          <w:b/>
-          <w:szCs w:val="20"/>
-          <w:highlight w:val="green"/>
-        </w:rPr>
-        <w:t xml:space="preserve"> del año 202</w:t>
+      <w:r>
+        <w:rPr>
+          <w:rFonts w:cs="Calibri"/>
+          <w:b/>
+          <w:szCs w:val="20"/>
+          <w:highlight w:val="green"/>
+        </w:rPr>
+        <w:t>Diciembre del año 202</w:t>
       </w:r>
       <w:r>
         <w:rPr>
@@ -3322,7 +3300,6 @@
         </w:rPr>
         <w:t xml:space="preserve">se hará efectiva en el mes de </w:t>
       </w:r>
-      <w:proofErr w:type="gramStart"/>
       <w:r>
         <w:rPr>
           <w:rFonts w:cs="Calibri"/>
@@ -3331,7 +3308,6 @@
         </w:rPr>
         <w:t>Octubre</w:t>
       </w:r>
-      <w:proofErr w:type="gramEnd"/>
       <w:r>
         <w:rPr>
           <w:rFonts w:cs="Calibri"/>
@@ -3355,25 +3331,7 @@
           <w:szCs w:val="20"/>
           <w:highlight w:val="green"/>
         </w:rPr>
-        <w:t xml:space="preserve"> si es que el resultado final de la ponderación de los indicadores de la comuna es inferior al _____%, en relación al 100% de la meta anual. El descuento será proporcional al porcentaje de incumplimiento, </w:t>
-      </w:r>
-      <w:proofErr w:type="gramStart"/>
-      <w:r>
-        <w:rPr>
-          <w:rFonts w:cs="Calibri"/>
-          <w:szCs w:val="20"/>
-          <w:highlight w:val="green"/>
-        </w:rPr>
-        <w:t>de acuerdo al</w:t>
-      </w:r>
-      <w:proofErr w:type="gramEnd"/>
-      <w:r>
-        <w:rPr>
-          <w:rFonts w:cs="Calibri"/>
-          <w:szCs w:val="20"/>
-          <w:highlight w:val="green"/>
-        </w:rPr>
-        <w:t xml:space="preserve"> siguiente cuadro:</w:t>
+        <w:t xml:space="preserve"> si es que el resultado final de la ponderación de los indicadores de la comuna es inferior al _____%, en relación al 100% de la meta anual. El descuento será proporcional al porcentaje de incumplimiento, de acuerdo al siguiente cuadro:</w:t>
       </w:r>
     </w:p>
     <w:p>
@@ -3810,18 +3768,8 @@
           <w:szCs w:val="20"/>
           <w:highlight w:val="green"/>
         </w:rPr>
-        <w:t xml:space="preserve"> podrá apelar la decisión de reliquidar, mediante oficio enviado a </w:t>
-      </w:r>
-      <w:proofErr w:type="gramStart"/>
-      <w:r>
-        <w:rPr>
-          <w:rFonts w:cs="Calibri"/>
-          <w:szCs w:val="20"/>
-          <w:highlight w:val="green"/>
-        </w:rPr>
-        <w:t>Director</w:t>
-      </w:r>
-      <w:proofErr w:type="gramEnd"/>
+        <w:t xml:space="preserve"> podrá apelar la decisión de reliquidar, mediante oficio enviado a Director</w:t>
+      </w:r>
       <w:r>
         <w:rPr>
           <w:rFonts w:cs="Calibri"/>
@@ -4295,25 +4243,14 @@
         </w:rPr>
         <w:t xml:space="preserve">deberá haber hecho en ingreso de las rendiciones mensuales hasta el mes de </w:t>
       </w:r>
-      <w:proofErr w:type="gramStart"/>
-      <w:r>
-        <w:rPr>
-          <w:rFonts w:cs="Calibri"/>
-          <w:b/>
-          <w:szCs w:val="20"/>
-          <w:highlight w:val="green"/>
-        </w:rPr>
-        <w:t>Diciembre</w:t>
-      </w:r>
-      <w:proofErr w:type="gramEnd"/>
-      <w:r>
-        <w:rPr>
-          <w:rFonts w:cs="Calibri"/>
-          <w:b/>
-          <w:szCs w:val="20"/>
-          <w:highlight w:val="green"/>
-        </w:rPr>
-        <w:t xml:space="preserve"> del año 202</w:t>
+      <w:r>
+        <w:rPr>
+          <w:rFonts w:cs="Calibri"/>
+          <w:b/>
+          <w:szCs w:val="20"/>
+          <w:highlight w:val="green"/>
+        </w:rPr>
+        <w:t>Diciembre del año 202</w:t>
       </w:r>
       <w:r>
         <w:rPr>
@@ -4580,7 +4517,6 @@
         </w:rPr>
         <w:t xml:space="preserve"> se hará efectiva en el mes de </w:t>
       </w:r>
-      <w:proofErr w:type="gramStart"/>
       <w:r>
         <w:rPr>
           <w:rFonts w:cs="Calibri"/>
@@ -4589,7 +4525,6 @@
         </w:rPr>
         <w:t>Octubre</w:t>
       </w:r>
-      <w:proofErr w:type="gramEnd"/>
       <w:r>
         <w:rPr>
           <w:rFonts w:cs="Calibri"/>
@@ -4613,25 +4548,7 @@
           <w:szCs w:val="20"/>
           <w:highlight w:val="green"/>
         </w:rPr>
-        <w:t xml:space="preserve"> si es que el resultado final de la ponderación de los indicadores de la comuna es inferior al _____%, en relación al 100% de la meta anual. El descuento será proporcional al porcentaje de incumplimiento, </w:t>
-      </w:r>
-      <w:proofErr w:type="gramStart"/>
-      <w:r>
-        <w:rPr>
-          <w:rFonts w:cs="Calibri"/>
-          <w:szCs w:val="20"/>
-          <w:highlight w:val="green"/>
-        </w:rPr>
-        <w:t>de acuerdo al</w:t>
-      </w:r>
-      <w:proofErr w:type="gramEnd"/>
-      <w:r>
-        <w:rPr>
-          <w:rFonts w:cs="Calibri"/>
-          <w:szCs w:val="20"/>
-          <w:highlight w:val="green"/>
-        </w:rPr>
-        <w:t xml:space="preserve"> siguiente cuadro:</w:t>
+        <w:t xml:space="preserve"> si es que el resultado final de la ponderación de los indicadores de la comuna es inferior al _____%, en relación al 100% de la meta anual. El descuento será proporcional al porcentaje de incumplimiento, de acuerdo al siguiente cuadro:</w:t>
       </w:r>
     </w:p>
     <w:tbl>
@@ -7689,9 +7606,8 @@
           <w:szCs w:val="20"/>
           <w:highlight w:val="green"/>
         </w:rPr>
-        <w:t>#</w:t>
-      </w:r>
-      <w:proofErr w:type="gramStart"/>
+        <w:t>#2</w:t>
+      </w:r>
       <w:r>
         <w:rPr>
           <w:rFonts w:ascii="Calibri" w:hAnsi="Calibri" w:cs="Calibri"/>
@@ -7701,7 +7617,7 @@
           <w:szCs w:val="20"/>
           <w:highlight w:val="green"/>
         </w:rPr>
-        <w:t>2</w:t>
+        <w:t>}</w:t>
       </w:r>
       <w:r>
         <w:rPr>
@@ -7712,20 +7628,8 @@
           <w:szCs w:val="20"/>
           <w:highlight w:val="green"/>
         </w:rPr>
-        <w:t>}</w:t>
-      </w:r>
-      <w:r>
-        <w:rPr>
-          <w:rFonts w:ascii="Calibri" w:hAnsi="Calibri" w:cs="Calibri"/>
-          <w:bCs/>
-          <w:color w:val="000000" w:themeColor="text1"/>
-          <w:sz w:val="22"/>
-          <w:szCs w:val="20"/>
-          <w:highlight w:val="green"/>
-        </w:rPr>
         <w:t>%</w:t>
       </w:r>
-      <w:proofErr w:type="gramEnd"/>
       <w:r>
         <w:rPr>
           <w:rFonts w:ascii="Calibri" w:hAnsi="Calibri" w:cs="Calibri"/>
@@ -8055,17 +7959,7 @@
           <w:szCs w:val="20"/>
           <w:highlight w:val="green"/>
         </w:rPr>
-        <w:t>“SISREC</w:t>
-      </w:r>
-      <w:proofErr w:type="gramStart"/>
-      <w:r>
-        <w:rPr>
-          <w:rFonts w:cs="Calibri"/>
-          <w:b/>
-          <w:szCs w:val="20"/>
-          <w:highlight w:val="green"/>
-        </w:rPr>
-        <w:t>”</w:t>
+        <w:t>“SISREC”</w:t>
       </w:r>
       <w:r>
         <w:rPr>
@@ -8076,7 +7970,6 @@
         </w:rPr>
         <w:t>,  donde</w:t>
       </w:r>
-      <w:proofErr w:type="gramEnd"/>
       <w:r>
         <w:rPr>
           <w:rFonts w:cs="Calibri"/>
@@ -8515,21 +8408,8 @@
           <w:szCs w:val="20"/>
           <w:highlight w:val="green"/>
         </w:rPr>
-        <w:t>${percentage#</w:t>
-      </w:r>
-      <w:proofErr w:type="gramStart"/>
-      <w:r>
-        <w:rPr>
-          <w:rFonts w:ascii="Calibri" w:hAnsi="Calibri" w:cs="Calibri"/>
-          <w:bCs/>
-          <w:color w:val="000000" w:themeColor="text1"/>
-          <w:sz w:val="22"/>
-          <w:szCs w:val="20"/>
-          <w:highlight w:val="green"/>
-        </w:rPr>
-        <w:t>1}%</w:t>
-      </w:r>
-      <w:proofErr w:type="gramEnd"/>
+        <w:t>${percentage#1}%</w:t>
+      </w:r>
       <w:r>
         <w:rPr>
           <w:rFonts w:ascii="Calibri" w:hAnsi="Calibri" w:cs="Calibri"/>
@@ -8698,31 +8578,7 @@
           <w:szCs w:val="20"/>
           <w:highlight w:val="green"/>
         </w:rPr>
-        <w:t>${percentage#</w:t>
-      </w:r>
-      <w:proofErr w:type="gramStart"/>
-      <w:r>
-        <w:rPr>
-          <w:rFonts w:ascii="Calibri" w:hAnsi="Calibri" w:cs="Calibri"/>
-          <w:bCs/>
-          <w:color w:val="000000" w:themeColor="text1"/>
-          <w:sz w:val="22"/>
-          <w:szCs w:val="20"/>
-          <w:highlight w:val="green"/>
-        </w:rPr>
-        <w:t>2}%</w:t>
-      </w:r>
-      <w:proofErr w:type="gramEnd"/>
-      <w:r>
-        <w:rPr>
-          <w:rFonts w:ascii="Calibri" w:hAnsi="Calibri" w:cs="Calibri"/>
-          <w:bCs/>
-          <w:color w:val="000000" w:themeColor="text1"/>
-          <w:sz w:val="22"/>
-          <w:szCs w:val="20"/>
-          <w:highlight w:val="green"/>
-        </w:rPr>
-        <w:t xml:space="preserve"> </w:t>
+        <w:t xml:space="preserve">${percentage#2}% </w:t>
       </w:r>
       <w:r>
         <w:rPr>
@@ -8941,27 +8797,7 @@
           <w:szCs w:val="20"/>
           <w:highlight w:val="green"/>
         </w:rPr>
-        <w:t xml:space="preserve">, a través de la plataforma habilitada para estos </w:t>
-      </w:r>
-      <w:proofErr w:type="gramStart"/>
-      <w:r>
-        <w:rPr>
-          <w:rFonts w:cs="Calibri"/>
-          <w:bCs/>
-          <w:szCs w:val="20"/>
-          <w:highlight w:val="green"/>
-        </w:rPr>
-        <w:t>fines,  donde</w:t>
-      </w:r>
-      <w:proofErr w:type="gramEnd"/>
-      <w:r>
-        <w:rPr>
-          <w:rFonts w:cs="Calibri"/>
-          <w:bCs/>
-          <w:szCs w:val="20"/>
-          <w:highlight w:val="green"/>
-        </w:rPr>
-        <w:t xml:space="preserve"> la </w:t>
+        <w:t xml:space="preserve">, a través de la plataforma habilitada para estos fines,  donde la </w:t>
       </w:r>
       <w:r>
         <w:rPr>
@@ -9238,21 +9074,8 @@
           <w:szCs w:val="20"/>
           <w:highlight w:val="green"/>
         </w:rPr>
-        <w:t>${percentage#</w:t>
-      </w:r>
-      <w:proofErr w:type="gramStart"/>
-      <w:r>
-        <w:rPr>
-          <w:rFonts w:ascii="Calibri" w:hAnsi="Calibri" w:cs="Calibri"/>
-          <w:bCs/>
-          <w:color w:val="000000" w:themeColor="text1"/>
-          <w:sz w:val="22"/>
-          <w:szCs w:val="20"/>
-          <w:highlight w:val="green"/>
-        </w:rPr>
-        <w:t>3}%</w:t>
-      </w:r>
-      <w:proofErr w:type="gramEnd"/>
+        <w:t>${percentage#3}%</w:t>
+      </w:r>
       <w:r>
         <w:rPr>
           <w:rFonts w:ascii="Calibri" w:hAnsi="Calibri" w:cs="Calibri"/>
@@ -9915,29 +9738,7 @@
           <w:highlight w:val="green"/>
           <w:lang w:val="es-CL"/>
         </w:rPr>
-        <w:t xml:space="preserve">La aprobación de las rendiciones mensuales de este </w:t>
-      </w:r>
-      <w:proofErr w:type="gramStart"/>
-      <w:r>
-        <w:rPr>
-          <w:rFonts w:ascii="Calibri" w:hAnsi="Calibri" w:cs="Calibri"/>
-          <w:sz w:val="22"/>
-          <w:szCs w:val="20"/>
-          <w:highlight w:val="green"/>
-          <w:lang w:val="es-CL"/>
-        </w:rPr>
-        <w:t>Programa,</w:t>
-      </w:r>
-      <w:proofErr w:type="gramEnd"/>
-      <w:r>
-        <w:rPr>
-          <w:rFonts w:ascii="Calibri" w:hAnsi="Calibri" w:cs="Calibri"/>
-          <w:sz w:val="22"/>
-          <w:szCs w:val="20"/>
-          <w:highlight w:val="green"/>
-          <w:lang w:val="es-CL"/>
-        </w:rPr>
-        <w:t xml:space="preserve"> se basará en </w:t>
+        <w:t xml:space="preserve">La aprobación de las rendiciones mensuales de este Programa, se basará en </w:t>
       </w:r>
       <w:r>
         <w:rPr>
@@ -10319,31 +10120,7 @@
           <w:szCs w:val="20"/>
           <w:highlight w:val="green"/>
         </w:rPr>
-        <w:t xml:space="preserve">os recursos mencionados en la Cláusula </w:t>
-      </w:r>
-      <w:proofErr w:type="gramStart"/>
-      <w:r>
-        <w:rPr>
-          <w:rFonts w:ascii="Calibri" w:hAnsi="Calibri" w:cs="Calibri"/>
-          <w:bCs/>
-          <w:color w:val="000000" w:themeColor="text1"/>
-          <w:sz w:val="22"/>
-          <w:szCs w:val="20"/>
-          <w:highlight w:val="green"/>
-        </w:rPr>
-        <w:t>Quinta,</w:t>
-      </w:r>
-      <w:proofErr w:type="gramEnd"/>
-      <w:r>
-        <w:rPr>
-          <w:rFonts w:ascii="Calibri" w:hAnsi="Calibri" w:cs="Calibri"/>
-          <w:bCs/>
-          <w:color w:val="000000" w:themeColor="text1"/>
-          <w:sz w:val="22"/>
-          <w:szCs w:val="20"/>
-          <w:highlight w:val="green"/>
-        </w:rPr>
-        <w:t xml:space="preserve"> financiarán exclusivamente las actividades </w:t>
+        <w:t xml:space="preserve">os recursos mencionados en la Cláusula Quinta, financiarán exclusivamente las actividades </w:t>
       </w:r>
       <w:r>
         <w:rPr>
@@ -15364,29 +15141,7 @@
           <w:sz w:val="22"/>
           <w:szCs w:val="22"/>
         </w:rPr>
-        <w:t xml:space="preserve">El periodo a rendir del mes de enero </w:t>
-      </w:r>
-      <w:proofErr w:type="gramStart"/>
-      <w:r>
-        <w:rPr>
-          <w:rFonts w:asciiTheme="minorHAnsi" w:hAnsiTheme="minorHAnsi"/>
-          <w:i/>
-          <w:iCs/>
-          <w:sz w:val="22"/>
-          <w:szCs w:val="22"/>
-        </w:rPr>
-        <w:t>2024,</w:t>
-      </w:r>
-      <w:proofErr w:type="gramEnd"/>
-      <w:r>
-        <w:rPr>
-          <w:rFonts w:asciiTheme="minorHAnsi" w:hAnsiTheme="minorHAnsi"/>
-          <w:i/>
-          <w:iCs/>
-          <w:sz w:val="22"/>
-          <w:szCs w:val="22"/>
-        </w:rPr>
-        <w:t xml:space="preserve"> corresponde únicamente a boletas de honorarios y liquidaciones de remuneraciones cuyos montos líquidos son devengados o pagados antes del 31 de diciembre de 202</w:t>
+        <w:t>El periodo a rendir del mes de enero 2024, corresponde únicamente a boletas de honorarios y liquidaciones de remuneraciones cuyos montos líquidos son devengados o pagados antes del 31 de diciembre de 202</w:t>
       </w:r>
       <w:r>
         <w:rPr>
@@ -15683,41 +15438,6 @@
           <w:szCs w:val="20"/>
         </w:rPr>
         <w:t xml:space="preserve"> </w:t>
-      </w:r>
-      <w:r>
-        <w:rPr>
-          <w:rFonts w:ascii="Calibri" w:hAnsi="Calibri" w:cs="Calibri"/>
-          <w:sz w:val="22"/>
-          <w:szCs w:val="20"/>
-        </w:rPr>
-        <w:t>digitalizado o electrónico.</w:t>
-      </w:r>
-    </w:p>
-    <w:p>
-      <w:pPr>
-        <w:pStyle w:val="Sinespaciado"/>
-        <w:numPr>
-          <w:ilvl w:val="0"/>
-          <w:numId w:val="8"/>
-        </w:numPr>
-        <w:tabs>
-          <w:tab w:val="left" w:pos="4395"/>
-        </w:tabs>
-        <w:rPr>
-          <w:rFonts w:ascii="Calibri" w:hAnsi="Calibri" w:cs="Calibri"/>
-          <w:noProof/>
-          <w:sz w:val="22"/>
-          <w:szCs w:val="20"/>
-        </w:rPr>
-      </w:pPr>
-      <w:r>
-        <w:rPr>
-          <w:rFonts w:ascii="Calibri" w:hAnsi="Calibri" w:cs="Calibri"/>
-          <w:noProof/>
-          <w:sz w:val="22"/>
-          <w:szCs w:val="20"/>
-        </w:rPr>
-        <w:t xml:space="preserve">Liquidaciones de sueldo especificando pago por concepto de PRAPS, </w:t>
       </w:r>
       <w:r>
         <w:rPr>
@@ -17391,18 +17111,8 @@
           <w:sz w:val="22"/>
           <w:szCs w:val="22"/>
         </w:rPr>
-        <w:t xml:space="preserve">dirigido a </w:t>
-      </w:r>
-      <w:proofErr w:type="gramStart"/>
-      <w:r>
-        <w:rPr>
-          <w:rFonts w:ascii="Calibri" w:hAnsi="Calibri" w:cs="Calibri"/>
-          <w:sz w:val="22"/>
-          <w:szCs w:val="22"/>
-        </w:rPr>
-        <w:t>Director</w:t>
-      </w:r>
-      <w:proofErr w:type="gramEnd"/>
+        <w:t>dirigido a Director</w:t>
+      </w:r>
       <w:r>
         <w:rPr>
           <w:rFonts w:ascii="Calibri" w:hAnsi="Calibri" w:cs="Calibri"/>

</xml_diff>

<commit_message>
[Convenios] correciones clausula décima formato convenios año 2023 FIX
</commit_message>
<xml_diff>
--- a/public/word-template/convenio2023.docx
+++ b/public/word-template/convenio2023.docx
@@ -53,7 +53,18 @@
           <w:szCs w:val="22"/>
           <w:highlight w:val="green"/>
         </w:rPr>
-        <w:t>${programa</w:t>
+        <w:t>${</w:t>
+      </w:r>
+      <w:proofErr w:type="spellStart"/>
+      <w:r>
+        <w:rPr>
+          <w:rFonts w:ascii="Calibri" w:hAnsi="Calibri" w:cs="Calibri"/>
+          <w:b/>
+          <w:bCs/>
+          <w:szCs w:val="22"/>
+          <w:highlight w:val="green"/>
+        </w:rPr>
+        <w:t>programa</w:t>
       </w:r>
       <w:r>
         <w:rPr>
@@ -65,6 +76,7 @@
         </w:rPr>
         <w:t>Titulo</w:t>
       </w:r>
+      <w:proofErr w:type="spellEnd"/>
       <w:r>
         <w:rPr>
           <w:rFonts w:ascii="Calibri" w:hAnsi="Calibri" w:cs="Calibri"/>
@@ -101,8 +113,20 @@
           <w:szCs w:val="22"/>
           <w:highlight w:val="green"/>
         </w:rPr>
-        <w:t>${periodoConvenio</w:t>
-      </w:r>
+        <w:t>${</w:t>
+      </w:r>
+      <w:proofErr w:type="spellStart"/>
+      <w:r>
+        <w:rPr>
+          <w:rFonts w:ascii="Calibri" w:hAnsi="Calibri" w:cs="Calibri"/>
+          <w:b/>
+          <w:bCs/>
+          <w:szCs w:val="22"/>
+          <w:highlight w:val="green"/>
+        </w:rPr>
+        <w:t>periodoConvenio</w:t>
+      </w:r>
+      <w:proofErr w:type="spellEnd"/>
       <w:r>
         <w:rPr>
           <w:rFonts w:ascii="Calibri" w:hAnsi="Calibri" w:cs="Calibri"/>
@@ -150,7 +174,29 @@
           <w:szCs w:val="22"/>
           <w:highlight w:val="yellow"/>
         </w:rPr>
-        <w:t>${ilustreTitulo}</w:t>
+        <w:t>${</w:t>
+      </w:r>
+      <w:proofErr w:type="spellStart"/>
+      <w:r>
+        <w:rPr>
+          <w:rFonts w:ascii="Calibri" w:hAnsi="Calibri" w:cs="Calibri"/>
+          <w:b/>
+          <w:bCs/>
+          <w:szCs w:val="22"/>
+          <w:highlight w:val="yellow"/>
+        </w:rPr>
+        <w:t>ilustreTitulo</w:t>
+      </w:r>
+      <w:proofErr w:type="spellEnd"/>
+      <w:r>
+        <w:rPr>
+          <w:rFonts w:ascii="Calibri" w:hAnsi="Calibri" w:cs="Calibri"/>
+          <w:b/>
+          <w:bCs/>
+          <w:szCs w:val="22"/>
+          <w:highlight w:val="yellow"/>
+        </w:rPr>
+        <w:t>}</w:t>
       </w:r>
       <w:r>
         <w:rPr>
@@ -243,43 +289,29 @@
           <w:szCs w:val="20"/>
           <w:highlight w:val="green"/>
         </w:rPr>
-        <w:t>${fechaConvenio}</w:t>
-      </w:r>
+        <w:t>${</w:t>
+      </w:r>
+      <w:proofErr w:type="spellStart"/>
       <w:r>
         <w:rPr>
           <w:rFonts w:ascii="Calibri" w:hAnsi="Calibri" w:cs="Calibri"/>
           <w:b w:val="0"/>
           <w:color w:val="auto"/>
           <w:szCs w:val="20"/>
-        </w:rPr>
-        <w:t>, entre</w:t>
-      </w:r>
-      <w:r>
-        <w:rPr>
-          <w:rFonts w:ascii="Calibri" w:hAnsi="Calibri" w:cs="Calibri"/>
-          <w:color w:val="auto"/>
-          <w:szCs w:val="20"/>
-        </w:rPr>
-        <w:t xml:space="preserve"> </w:t>
-      </w:r>
+          <w:highlight w:val="green"/>
+        </w:rPr>
+        <w:t>fechaConvenio</w:t>
+      </w:r>
+      <w:proofErr w:type="spellEnd"/>
       <w:r>
         <w:rPr>
           <w:rFonts w:ascii="Calibri" w:hAnsi="Calibri" w:cs="Calibri"/>
           <w:b w:val="0"/>
           <w:color w:val="auto"/>
           <w:szCs w:val="20"/>
-          <w:lang w:eastAsia="ar-SA"/>
-        </w:rPr>
-        <w:t xml:space="preserve">el </w:t>
-      </w:r>
-      <w:r>
-        <w:rPr>
-          <w:rFonts w:ascii="Calibri" w:hAnsi="Calibri" w:cs="Calibri"/>
-          <w:color w:val="auto"/>
-          <w:szCs w:val="20"/>
-          <w:lang w:eastAsia="ar-SA"/>
-        </w:rPr>
-        <w:t>SERVICIO DE SALUD IQUIQUE</w:t>
+          <w:highlight w:val="green"/>
+        </w:rPr>
+        <w:t>}</w:t>
       </w:r>
       <w:r>
         <w:rPr>
@@ -287,18 +319,16 @@
           <w:b w:val="0"/>
           <w:color w:val="auto"/>
           <w:szCs w:val="20"/>
-          <w:lang w:eastAsia="ar-SA"/>
-        </w:rPr>
-        <w:t xml:space="preserve">, persona jurídica de derecho público, </w:t>
+        </w:rPr>
+        <w:t>, entre</w:t>
       </w:r>
       <w:r>
         <w:rPr>
           <w:rFonts w:ascii="Calibri" w:hAnsi="Calibri" w:cs="Calibri"/>
           <w:color w:val="auto"/>
           <w:szCs w:val="20"/>
-          <w:lang w:eastAsia="ar-SA"/>
-        </w:rPr>
-        <w:t>RUT. 61.606.100-3</w:t>
+        </w:rPr>
+        <w:t xml:space="preserve"> </w:t>
       </w:r>
       <w:r>
         <w:rPr>
@@ -308,7 +338,7 @@
           <w:szCs w:val="20"/>
           <w:lang w:eastAsia="ar-SA"/>
         </w:rPr>
-        <w:t xml:space="preserve">, con domicilio en </w:t>
+        <w:t xml:space="preserve">el </w:t>
       </w:r>
       <w:r>
         <w:rPr>
@@ -317,7 +347,7 @@
           <w:szCs w:val="20"/>
           <w:lang w:eastAsia="ar-SA"/>
         </w:rPr>
-        <w:t>calle Aníbal Pinto N°815</w:t>
+        <w:t>SERVICIO DE SALUD IQUIQUE</w:t>
       </w:r>
       <w:r>
         <w:rPr>
@@ -327,7 +357,16 @@
           <w:szCs w:val="20"/>
           <w:lang w:eastAsia="ar-SA"/>
         </w:rPr>
-        <w:t xml:space="preserve"> de la ciudad de Iquique, </w:t>
+        <w:t xml:space="preserve">, persona jurídica de derecho público, </w:t>
+      </w:r>
+      <w:r>
+        <w:rPr>
+          <w:rFonts w:ascii="Calibri" w:hAnsi="Calibri" w:cs="Calibri"/>
+          <w:color w:val="auto"/>
+          <w:szCs w:val="20"/>
+          <w:lang w:eastAsia="ar-SA"/>
+        </w:rPr>
+        <w:t>RUT. 61.606.100-3</w:t>
       </w:r>
       <w:r>
         <w:rPr>
@@ -335,6 +374,35 @@
           <w:b w:val="0"/>
           <w:color w:val="auto"/>
           <w:szCs w:val="20"/>
+          <w:lang w:eastAsia="ar-SA"/>
+        </w:rPr>
+        <w:t xml:space="preserve">, con domicilio en </w:t>
+      </w:r>
+      <w:r>
+        <w:rPr>
+          <w:rFonts w:ascii="Calibri" w:hAnsi="Calibri" w:cs="Calibri"/>
+          <w:color w:val="auto"/>
+          <w:szCs w:val="20"/>
+          <w:lang w:eastAsia="ar-SA"/>
+        </w:rPr>
+        <w:t>calle Aníbal Pinto N°815</w:t>
+      </w:r>
+      <w:r>
+        <w:rPr>
+          <w:rFonts w:ascii="Calibri" w:hAnsi="Calibri" w:cs="Calibri"/>
+          <w:b w:val="0"/>
+          <w:color w:val="auto"/>
+          <w:szCs w:val="20"/>
+          <w:lang w:eastAsia="ar-SA"/>
+        </w:rPr>
+        <w:t xml:space="preserve"> de la ciudad de Iquique, </w:t>
+      </w:r>
+      <w:r>
+        <w:rPr>
+          <w:rFonts w:ascii="Calibri" w:hAnsi="Calibri" w:cs="Calibri"/>
+          <w:b w:val="0"/>
+          <w:color w:val="auto"/>
+          <w:szCs w:val="20"/>
         </w:rPr>
         <w:t xml:space="preserve">representado por su </w:t>
       </w:r>
@@ -345,7 +413,27 @@
           <w:szCs w:val="20"/>
           <w:highlight w:val="green"/>
         </w:rPr>
-        <w:t>${directorApelativo}</w:t>
+        <w:t>${</w:t>
+      </w:r>
+      <w:proofErr w:type="spellStart"/>
+      <w:r>
+        <w:rPr>
+          <w:rFonts w:ascii="Calibri" w:hAnsi="Calibri" w:cs="Calibri"/>
+          <w:color w:val="auto"/>
+          <w:szCs w:val="20"/>
+          <w:highlight w:val="green"/>
+        </w:rPr>
+        <w:t>directorApelativo</w:t>
+      </w:r>
+      <w:proofErr w:type="spellEnd"/>
+      <w:r>
+        <w:rPr>
+          <w:rFonts w:ascii="Calibri" w:hAnsi="Calibri" w:cs="Calibri"/>
+          <w:color w:val="auto"/>
+          <w:szCs w:val="20"/>
+          <w:highlight w:val="green"/>
+        </w:rPr>
+        <w:t>}</w:t>
       </w:r>
       <w:r>
         <w:rPr>
@@ -409,27 +497,31 @@
           <w:highlight w:val="green"/>
           <w:lang w:eastAsia="ar-SA"/>
         </w:rPr>
-        <w:t>${directorNationality}</w:t>
-      </w:r>
+        <w:t>${</w:t>
+      </w:r>
+      <w:proofErr w:type="spellStart"/>
       <w:r>
         <w:rPr>
           <w:rFonts w:ascii="Calibri" w:hAnsi="Calibri" w:cs="Calibri"/>
           <w:b w:val="0"/>
           <w:color w:val="auto"/>
           <w:szCs w:val="20"/>
+          <w:highlight w:val="green"/>
           <w:lang w:eastAsia="ar-SA"/>
         </w:rPr>
-        <w:t>,</w:t>
-      </w:r>
+        <w:t>directorNationality</w:t>
+      </w:r>
+      <w:proofErr w:type="spellEnd"/>
       <w:r>
         <w:rPr>
           <w:rFonts w:ascii="Calibri" w:hAnsi="Calibri" w:cs="Calibri"/>
           <w:b w:val="0"/>
           <w:color w:val="auto"/>
           <w:szCs w:val="20"/>
+          <w:highlight w:val="green"/>
           <w:lang w:eastAsia="ar-SA"/>
         </w:rPr>
-        <w:t xml:space="preserve"> </w:t>
+        <w:t>}</w:t>
       </w:r>
       <w:r>
         <w:rPr>
@@ -439,27 +531,7 @@
           <w:szCs w:val="20"/>
           <w:lang w:eastAsia="ar-SA"/>
         </w:rPr>
-        <w:t xml:space="preserve">Cédula Nacional de Identidad </w:t>
-      </w:r>
-      <w:r>
-        <w:rPr>
-          <w:rFonts w:ascii="Calibri" w:hAnsi="Calibri" w:cs="Calibri"/>
-          <w:color w:val="auto"/>
-          <w:szCs w:val="20"/>
-          <w:highlight w:val="green"/>
-          <w:lang w:eastAsia="ar-SA"/>
-        </w:rPr>
-        <w:t>N°</w:t>
-      </w:r>
-      <w:r>
-        <w:rPr>
-          <w:rFonts w:ascii="Calibri" w:hAnsi="Calibri" w:cs="Calibri"/>
-          <w:color w:val="auto"/>
-          <w:szCs w:val="20"/>
-          <w:highlight w:val="green"/>
-          <w:lang w:eastAsia="ar-SA"/>
-        </w:rPr>
-        <w:t>${directorRut}</w:t>
+        <w:t>,</w:t>
       </w:r>
       <w:r>
         <w:rPr>
@@ -467,10 +539,9 @@
           <w:b w:val="0"/>
           <w:color w:val="auto"/>
           <w:szCs w:val="20"/>
-          <w:highlight w:val="green"/>
           <w:lang w:eastAsia="ar-SA"/>
         </w:rPr>
-        <w:t>,</w:t>
+        <w:t xml:space="preserve"> </w:t>
       </w:r>
       <w:r>
         <w:rPr>
@@ -480,16 +551,51 @@
           <w:szCs w:val="20"/>
           <w:lang w:eastAsia="ar-SA"/>
         </w:rPr>
-        <w:t xml:space="preserve"> del mismo domicilio del servicio público que representa, en adelante el </w:t>
-      </w:r>
+        <w:t xml:space="preserve">Cédula Nacional de Identidad </w:t>
+      </w:r>
+      <w:proofErr w:type="spellStart"/>
       <w:r>
         <w:rPr>
           <w:rFonts w:ascii="Calibri" w:hAnsi="Calibri" w:cs="Calibri"/>
           <w:color w:val="auto"/>
           <w:szCs w:val="20"/>
+          <w:highlight w:val="green"/>
           <w:lang w:eastAsia="ar-SA"/>
         </w:rPr>
-        <w:t xml:space="preserve">“SERVICIO” </w:t>
+        <w:t>N°</w:t>
+      </w:r>
+      <w:proofErr w:type="spellEnd"/>
+      <w:r>
+        <w:rPr>
+          <w:rFonts w:ascii="Calibri" w:hAnsi="Calibri" w:cs="Calibri"/>
+          <w:color w:val="auto"/>
+          <w:szCs w:val="20"/>
+          <w:highlight w:val="green"/>
+          <w:lang w:eastAsia="ar-SA"/>
+        </w:rPr>
+        <w:t>${</w:t>
+      </w:r>
+      <w:proofErr w:type="spellStart"/>
+      <w:r>
+        <w:rPr>
+          <w:rFonts w:ascii="Calibri" w:hAnsi="Calibri" w:cs="Calibri"/>
+          <w:color w:val="auto"/>
+          <w:szCs w:val="20"/>
+          <w:highlight w:val="green"/>
+          <w:lang w:eastAsia="ar-SA"/>
+        </w:rPr>
+        <w:t>directorRut</w:t>
+      </w:r>
+      <w:proofErr w:type="spellEnd"/>
+      <w:r>
+        <w:rPr>
+          <w:rFonts w:ascii="Calibri" w:hAnsi="Calibri" w:cs="Calibri"/>
+          <w:color w:val="auto"/>
+          <w:szCs w:val="20"/>
+          <w:highlight w:val="green"/>
+          <w:lang w:eastAsia="ar-SA"/>
+        </w:rPr>
+        <w:t>}</w:t>
       </w:r>
       <w:r>
         <w:rPr>
@@ -497,18 +603,10 @@
           <w:b w:val="0"/>
           <w:color w:val="auto"/>
           <w:szCs w:val="20"/>
+          <w:highlight w:val="green"/>
           <w:lang w:eastAsia="ar-SA"/>
         </w:rPr>
-        <w:t>por una parte; y por la otra,</w:t>
-      </w:r>
-      <w:r>
-        <w:rPr>
-          <w:rFonts w:ascii="Calibri" w:hAnsi="Calibri" w:cs="Calibri"/>
-          <w:color w:val="auto"/>
-          <w:szCs w:val="20"/>
-          <w:lang w:eastAsia="ar-SA"/>
-        </w:rPr>
-        <w:t xml:space="preserve"> </w:t>
+        <w:t>,</w:t>
       </w:r>
       <w:r>
         <w:rPr>
@@ -518,7 +616,16 @@
           <w:szCs w:val="20"/>
           <w:lang w:eastAsia="ar-SA"/>
         </w:rPr>
-        <w:t>la</w:t>
+        <w:t xml:space="preserve"> del mismo domicilio del servicio público que representa, en adelante el </w:t>
+      </w:r>
+      <w:r>
+        <w:rPr>
+          <w:rFonts w:ascii="Calibri" w:hAnsi="Calibri" w:cs="Calibri"/>
+          <w:color w:val="auto"/>
+          <w:szCs w:val="20"/>
+          <w:lang w:eastAsia="ar-SA"/>
+        </w:rPr>
+        <w:t xml:space="preserve">“SERVICIO” </w:t>
       </w:r>
       <w:r>
         <w:rPr>
@@ -528,6 +635,35 @@
           <w:szCs w:val="20"/>
           <w:lang w:eastAsia="ar-SA"/>
         </w:rPr>
+        <w:t>por una parte; y por la otra,</w:t>
+      </w:r>
+      <w:r>
+        <w:rPr>
+          <w:rFonts w:ascii="Calibri" w:hAnsi="Calibri" w:cs="Calibri"/>
+          <w:color w:val="auto"/>
+          <w:szCs w:val="20"/>
+          <w:lang w:eastAsia="ar-SA"/>
+        </w:rPr>
+        <w:t xml:space="preserve"> </w:t>
+      </w:r>
+      <w:r>
+        <w:rPr>
+          <w:rFonts w:ascii="Calibri" w:hAnsi="Calibri" w:cs="Calibri"/>
+          <w:b w:val="0"/>
+          <w:color w:val="auto"/>
+          <w:szCs w:val="20"/>
+          <w:lang w:eastAsia="ar-SA"/>
+        </w:rPr>
+        <w:t>la</w:t>
+      </w:r>
+      <w:r>
+        <w:rPr>
+          <w:rFonts w:ascii="Calibri" w:hAnsi="Calibri" w:cs="Calibri"/>
+          <w:b w:val="0"/>
+          <w:color w:val="auto"/>
+          <w:szCs w:val="20"/>
+          <w:lang w:eastAsia="ar-SA"/>
+        </w:rPr>
         <w:t xml:space="preserve"> </w:t>
       </w:r>
       <w:bookmarkStart w:id="0" w:name="_Hlk70952511"/>
@@ -549,8 +685,9 @@
           <w:szCs w:val="20"/>
           <w:lang w:eastAsia="ar-SA"/>
         </w:rPr>
-        <w:t>${ilustre</w:t>
-      </w:r>
+        <w:t>${</w:t>
+      </w:r>
+      <w:proofErr w:type="spellStart"/>
       <w:r>
         <w:rPr>
           <w:rFonts w:ascii="Calibri" w:hAnsi="Calibri" w:cs="Calibri"/>
@@ -558,8 +695,18 @@
           <w:szCs w:val="20"/>
           <w:lang w:eastAsia="ar-SA"/>
         </w:rPr>
+        <w:t>ilustre</w:t>
+      </w:r>
+      <w:r>
+        <w:rPr>
+          <w:rFonts w:ascii="Calibri" w:hAnsi="Calibri" w:cs="Calibri"/>
+          <w:color w:val="auto"/>
+          <w:szCs w:val="20"/>
+          <w:lang w:eastAsia="ar-SA"/>
+        </w:rPr>
         <w:t>Titulo</w:t>
       </w:r>
+      <w:proofErr w:type="spellEnd"/>
       <w:r>
         <w:rPr>
           <w:rFonts w:ascii="Calibri" w:hAnsi="Calibri" w:cs="Calibri"/>
@@ -637,7 +784,29 @@
           <w:highlight w:val="green"/>
           <w:lang w:eastAsia="ar-SA"/>
         </w:rPr>
-        <w:t>${comunaRut}</w:t>
+        <w:t>${</w:t>
+      </w:r>
+      <w:proofErr w:type="spellStart"/>
+      <w:r>
+        <w:rPr>
+          <w:rFonts w:ascii="Calibri" w:hAnsi="Calibri" w:cs="Calibri"/>
+          <w:color w:val="auto"/>
+          <w:szCs w:val="20"/>
+          <w:highlight w:val="green"/>
+          <w:lang w:eastAsia="ar-SA"/>
+        </w:rPr>
+        <w:t>comunaRut</w:t>
+      </w:r>
+      <w:proofErr w:type="spellEnd"/>
+      <w:r>
+        <w:rPr>
+          <w:rFonts w:ascii="Calibri" w:hAnsi="Calibri" w:cs="Calibri"/>
+          <w:color w:val="auto"/>
+          <w:szCs w:val="20"/>
+          <w:highlight w:val="green"/>
+          <w:lang w:eastAsia="ar-SA"/>
+        </w:rPr>
+        <w:t>}</w:t>
       </w:r>
       <w:r>
         <w:rPr>
@@ -678,8 +847,9 @@
           <w:highlight w:val="green"/>
           <w:lang w:eastAsia="ar-SA"/>
         </w:rPr>
-        <w:t>${alcalde</w:t>
-      </w:r>
+        <w:t>${</w:t>
+      </w:r>
+      <w:proofErr w:type="spellStart"/>
       <w:r>
         <w:rPr>
           <w:rFonts w:ascii="Calibri" w:hAnsi="Calibri" w:cs="Calibri"/>
@@ -688,8 +858,19 @@
           <w:highlight w:val="green"/>
           <w:lang w:eastAsia="ar-SA"/>
         </w:rPr>
+        <w:t>alcalde</w:t>
+      </w:r>
+      <w:r>
+        <w:rPr>
+          <w:rFonts w:ascii="Calibri" w:hAnsi="Calibri" w:cs="Calibri"/>
+          <w:color w:val="auto"/>
+          <w:szCs w:val="20"/>
+          <w:highlight w:val="green"/>
+          <w:lang w:eastAsia="ar-SA"/>
+        </w:rPr>
         <w:t>Apelativo</w:t>
       </w:r>
+      <w:proofErr w:type="spellEnd"/>
       <w:r>
         <w:rPr>
           <w:rFonts w:ascii="Calibri" w:hAnsi="Calibri" w:cs="Calibri"/>
@@ -740,6 +921,7 @@
         </w:rPr>
         <w:t xml:space="preserve"> chileno, Cédula Nacional de Identidad </w:t>
       </w:r>
+      <w:proofErr w:type="spellStart"/>
       <w:r>
         <w:rPr>
           <w:rFonts w:ascii="Calibri" w:hAnsi="Calibri" w:cs="Calibri"/>
@@ -750,6 +932,7 @@
         </w:rPr>
         <w:t>N°</w:t>
       </w:r>
+      <w:proofErr w:type="spellEnd"/>
       <w:r>
         <w:rPr>
           <w:rFonts w:ascii="Calibri" w:hAnsi="Calibri" w:cs="Calibri"/>
@@ -758,7 +941,29 @@
           <w:highlight w:val="green"/>
           <w:lang w:eastAsia="ar-SA"/>
         </w:rPr>
-        <w:t>${alcaldeRut}</w:t>
+        <w:t>${</w:t>
+      </w:r>
+      <w:proofErr w:type="spellStart"/>
+      <w:r>
+        <w:rPr>
+          <w:rFonts w:ascii="Calibri" w:hAnsi="Calibri" w:cs="Calibri"/>
+          <w:color w:val="auto"/>
+          <w:szCs w:val="20"/>
+          <w:highlight w:val="green"/>
+          <w:lang w:eastAsia="ar-SA"/>
+        </w:rPr>
+        <w:t>alcaldeRut</w:t>
+      </w:r>
+      <w:proofErr w:type="spellEnd"/>
+      <w:r>
+        <w:rPr>
+          <w:rFonts w:ascii="Calibri" w:hAnsi="Calibri" w:cs="Calibri"/>
+          <w:color w:val="auto"/>
+          <w:szCs w:val="20"/>
+          <w:highlight w:val="green"/>
+          <w:lang w:eastAsia="ar-SA"/>
+        </w:rPr>
+        <w:t>}</w:t>
       </w:r>
       <w:r>
         <w:rPr>
@@ -789,7 +994,29 @@
           <w:highlight w:val="green"/>
           <w:lang w:eastAsia="ar-SA"/>
         </w:rPr>
-        <w:t>${municipalidadDirec}</w:t>
+        <w:t>${</w:t>
+      </w:r>
+      <w:proofErr w:type="spellStart"/>
+      <w:r>
+        <w:rPr>
+          <w:rFonts w:ascii="Calibri" w:hAnsi="Calibri" w:cs="Calibri"/>
+          <w:color w:val="auto"/>
+          <w:szCs w:val="22"/>
+          <w:highlight w:val="green"/>
+          <w:lang w:eastAsia="ar-SA"/>
+        </w:rPr>
+        <w:t>municipalidadDirec</w:t>
+      </w:r>
+      <w:proofErr w:type="spellEnd"/>
+      <w:r>
+        <w:rPr>
+          <w:rFonts w:ascii="Calibri" w:hAnsi="Calibri" w:cs="Calibri"/>
+          <w:color w:val="auto"/>
+          <w:szCs w:val="22"/>
+          <w:highlight w:val="green"/>
+          <w:lang w:eastAsia="ar-SA"/>
+        </w:rPr>
+        <w:t>}</w:t>
       </w:r>
       <w:r>
         <w:rPr>
@@ -1330,7 +1557,29 @@
           <w:szCs w:val="20"/>
           <w:lang w:eastAsia="ar-SA"/>
         </w:rPr>
-        <w:t>, a fin de contribuir a mejorar la salud de la población beneficiaria legal del Sector Público de Salud, aumentando la capacidad de respuesta oportuna de la atención primaria, a los problemas de salud por los cuales consultan las personas, para lograr una red de atención primaria más eficaz y cercana a éstas, contribuyendo de tal forma a mejorar los problemas de acceso y resolutividad de la atención de salud a la comunidad en el que participarán las partes, en conformidad a lo establecido en el presente convenio.</w:t>
+        <w:t xml:space="preserve">, a fin de contribuir a mejorar la salud de la población beneficiaria legal del Sector Público de Salud, aumentando la capacidad de respuesta oportuna de la atención primaria, a los problemas de salud por los cuales consultan las personas, para lograr una red de atención primaria más eficaz y cercana a éstas, contribuyendo de tal forma a mejorar los problemas de acceso y </w:t>
+      </w:r>
+      <w:proofErr w:type="spellStart"/>
+      <w:r>
+        <w:rPr>
+          <w:rFonts w:ascii="Calibri" w:hAnsi="Calibri" w:cs="Calibri"/>
+          <w:bCs/>
+          <w:sz w:val="22"/>
+          <w:szCs w:val="20"/>
+          <w:lang w:eastAsia="ar-SA"/>
+        </w:rPr>
+        <w:t>resolutividad</w:t>
+      </w:r>
+      <w:proofErr w:type="spellEnd"/>
+      <w:r>
+        <w:rPr>
+          <w:rFonts w:ascii="Calibri" w:hAnsi="Calibri" w:cs="Calibri"/>
+          <w:bCs/>
+          <w:sz w:val="22"/>
+          <w:szCs w:val="20"/>
+          <w:lang w:eastAsia="ar-SA"/>
+        </w:rPr>
+        <w:t xml:space="preserve"> de la atención de salud a la comunidad en el que participarán las partes, en conformidad a lo establecido en el presente convenio.</w:t>
       </w:r>
     </w:p>
     <w:p>
@@ -1377,6 +1626,7 @@
         </w:rPr>
         <w:t xml:space="preserve">ha sido aprobado por Resolución Exenta </w:t>
       </w:r>
+      <w:proofErr w:type="spellStart"/>
       <w:r>
         <w:rPr>
           <w:rFonts w:ascii="Calibri" w:hAnsi="Calibri" w:cs="Calibri"/>
@@ -1396,15 +1646,38 @@
         </w:rPr>
         <w:t>°</w:t>
       </w:r>
-      <w:r>
-        <w:rPr>
-          <w:rFonts w:ascii="Calibri" w:hAnsi="Calibri" w:cs="Calibri"/>
-          <w:bCs/>
-          <w:sz w:val="22"/>
-          <w:szCs w:val="20"/>
-          <w:highlight w:val="green"/>
-        </w:rPr>
-        <w:t>${numResolucion}</w:t>
+      <w:proofErr w:type="spellEnd"/>
+      <w:r>
+        <w:rPr>
+          <w:rFonts w:ascii="Calibri" w:hAnsi="Calibri" w:cs="Calibri"/>
+          <w:bCs/>
+          <w:sz w:val="22"/>
+          <w:szCs w:val="20"/>
+          <w:highlight w:val="green"/>
+        </w:rPr>
+        <w:t>${</w:t>
+      </w:r>
+      <w:proofErr w:type="spellStart"/>
+      <w:r>
+        <w:rPr>
+          <w:rFonts w:ascii="Calibri" w:hAnsi="Calibri" w:cs="Calibri"/>
+          <w:bCs/>
+          <w:sz w:val="22"/>
+          <w:szCs w:val="20"/>
+          <w:highlight w:val="green"/>
+        </w:rPr>
+        <w:t>numResolucion</w:t>
+      </w:r>
+      <w:proofErr w:type="spellEnd"/>
+      <w:r>
+        <w:rPr>
+          <w:rFonts w:ascii="Calibri" w:hAnsi="Calibri" w:cs="Calibri"/>
+          <w:bCs/>
+          <w:sz w:val="22"/>
+          <w:szCs w:val="20"/>
+          <w:highlight w:val="green"/>
+        </w:rPr>
+        <w:t>}</w:t>
       </w:r>
       <w:r>
         <w:rPr>
@@ -1432,7 +1705,29 @@
           <w:szCs w:val="20"/>
           <w:highlight w:val="green"/>
         </w:rPr>
-        <w:t>${fechaResolucion}</w:t>
+        <w:t>${</w:t>
+      </w:r>
+      <w:proofErr w:type="spellStart"/>
+      <w:r>
+        <w:rPr>
+          <w:rFonts w:ascii="Calibri" w:hAnsi="Calibri" w:cs="Calibri"/>
+          <w:bCs/>
+          <w:sz w:val="22"/>
+          <w:szCs w:val="20"/>
+          <w:highlight w:val="green"/>
+        </w:rPr>
+        <w:t>fechaResolucion</w:t>
+      </w:r>
+      <w:proofErr w:type="spellEnd"/>
+      <w:r>
+        <w:rPr>
+          <w:rFonts w:ascii="Calibri" w:hAnsi="Calibri" w:cs="Calibri"/>
+          <w:bCs/>
+          <w:sz w:val="22"/>
+          <w:szCs w:val="20"/>
+          <w:highlight w:val="green"/>
+        </w:rPr>
+        <w:t>}</w:t>
       </w:r>
       <w:r>
         <w:rPr>
@@ -1681,7 +1976,29 @@
           <w:szCs w:val="20"/>
           <w:highlight w:val="green"/>
         </w:rPr>
-        <w:t>${establecimientosListado}</w:t>
+        <w:t>${</w:t>
+      </w:r>
+      <w:proofErr w:type="spellStart"/>
+      <w:r>
+        <w:rPr>
+          <w:rFonts w:ascii="Calibri" w:hAnsi="Calibri" w:cs="Calibri"/>
+          <w:bCs/>
+          <w:sz w:val="22"/>
+          <w:szCs w:val="20"/>
+          <w:highlight w:val="green"/>
+        </w:rPr>
+        <w:t>establecimientosListado</w:t>
+      </w:r>
+      <w:proofErr w:type="spellEnd"/>
+      <w:r>
+        <w:rPr>
+          <w:rFonts w:ascii="Calibri" w:hAnsi="Calibri" w:cs="Calibri"/>
+          <w:bCs/>
+          <w:sz w:val="22"/>
+          <w:szCs w:val="20"/>
+          <w:highlight w:val="green"/>
+        </w:rPr>
+        <w:t>}</w:t>
       </w:r>
       <w:r>
         <w:rPr>
@@ -1905,7 +2222,31 @@
           <w:szCs w:val="20"/>
           <w:highlight w:val="green"/>
         </w:rPr>
-        <w:t>${componentesListado}</w:t>
+        <w:t>${</w:t>
+      </w:r>
+      <w:proofErr w:type="spellStart"/>
+      <w:r>
+        <w:rPr>
+          <w:rFonts w:ascii="Calibri" w:hAnsi="Calibri" w:cs="Calibri"/>
+          <w:bCs/>
+          <w:color w:val="000000" w:themeColor="text1"/>
+          <w:sz w:val="22"/>
+          <w:szCs w:val="20"/>
+          <w:highlight w:val="green"/>
+        </w:rPr>
+        <w:t>componentesListado</w:t>
+      </w:r>
+      <w:proofErr w:type="spellEnd"/>
+      <w:r>
+        <w:rPr>
+          <w:rFonts w:ascii="Calibri" w:hAnsi="Calibri" w:cs="Calibri"/>
+          <w:bCs/>
+          <w:color w:val="000000" w:themeColor="text1"/>
+          <w:sz w:val="22"/>
+          <w:szCs w:val="20"/>
+          <w:highlight w:val="green"/>
+        </w:rPr>
+        <w:t>}</w:t>
       </w:r>
     </w:p>
     <w:p>
@@ -1943,6 +2284,7 @@
         </w:rPr>
         <w:t>${</w:t>
       </w:r>
+      <w:proofErr w:type="spellStart"/>
       <w:r>
         <w:rPr>
           <w:rFonts w:ascii="Calibri" w:hAnsi="Calibri" w:cs="Calibri"/>
@@ -1954,6 +2296,7 @@
         </w:rPr>
         <w:t>componenteIndex</w:t>
       </w:r>
+      <w:proofErr w:type="spellEnd"/>
       <w:r>
         <w:rPr>
           <w:rFonts w:ascii="Calibri" w:hAnsi="Calibri" w:cs="Calibri"/>
@@ -1985,7 +2328,31 @@
           <w:szCs w:val="20"/>
           <w:highlight w:val="green"/>
         </w:rPr>
-        <w:t>${componenteNombre}</w:t>
+        <w:t>${</w:t>
+      </w:r>
+      <w:proofErr w:type="spellStart"/>
+      <w:r>
+        <w:rPr>
+          <w:rFonts w:ascii="Calibri" w:hAnsi="Calibri" w:cs="Calibri"/>
+          <w:bCs/>
+          <w:color w:val="000000" w:themeColor="text1"/>
+          <w:sz w:val="22"/>
+          <w:szCs w:val="20"/>
+          <w:highlight w:val="green"/>
+        </w:rPr>
+        <w:t>componenteNombre</w:t>
+      </w:r>
+      <w:proofErr w:type="spellEnd"/>
+      <w:r>
+        <w:rPr>
+          <w:rFonts w:ascii="Calibri" w:hAnsi="Calibri" w:cs="Calibri"/>
+          <w:bCs/>
+          <w:color w:val="000000" w:themeColor="text1"/>
+          <w:sz w:val="22"/>
+          <w:szCs w:val="20"/>
+          <w:highlight w:val="green"/>
+        </w:rPr>
+        <w:t>}</w:t>
       </w:r>
     </w:p>
     <w:p>
@@ -2009,7 +2376,31 @@
           <w:szCs w:val="20"/>
           <w:highlight w:val="green"/>
         </w:rPr>
-        <w:t>${/componentesListado}</w:t>
+        <w:t>${/</w:t>
+      </w:r>
+      <w:proofErr w:type="spellStart"/>
+      <w:r>
+        <w:rPr>
+          <w:rFonts w:ascii="Calibri" w:hAnsi="Calibri" w:cs="Calibri"/>
+          <w:bCs/>
+          <w:color w:val="000000" w:themeColor="text1"/>
+          <w:sz w:val="22"/>
+          <w:szCs w:val="20"/>
+          <w:highlight w:val="green"/>
+        </w:rPr>
+        <w:t>componentesListado</w:t>
+      </w:r>
+      <w:proofErr w:type="spellEnd"/>
+      <w:r>
+        <w:rPr>
+          <w:rFonts w:ascii="Calibri" w:hAnsi="Calibri" w:cs="Calibri"/>
+          <w:bCs/>
+          <w:color w:val="000000" w:themeColor="text1"/>
+          <w:sz w:val="22"/>
+          <w:szCs w:val="20"/>
+          <w:highlight w:val="green"/>
+        </w:rPr>
+        <w:t>}</w:t>
       </w:r>
     </w:p>
     <w:p>
@@ -2173,7 +2564,55 @@
           <w:szCs w:val="20"/>
           <w:highlight w:val="green"/>
         </w:rPr>
-        <w:t>${totalConvenio} (${totalConvenioLetras})</w:t>
+        <w:t>${</w:t>
+      </w:r>
+      <w:proofErr w:type="spellStart"/>
+      <w:r>
+        <w:rPr>
+          <w:rFonts w:ascii="Calibri" w:hAnsi="Calibri" w:cs="Calibri"/>
+          <w:b/>
+          <w:bCs/>
+          <w:sz w:val="22"/>
+          <w:szCs w:val="20"/>
+          <w:highlight w:val="green"/>
+        </w:rPr>
+        <w:t>totalConvenio</w:t>
+      </w:r>
+      <w:proofErr w:type="spellEnd"/>
+      <w:r>
+        <w:rPr>
+          <w:rFonts w:ascii="Calibri" w:hAnsi="Calibri" w:cs="Calibri"/>
+          <w:b/>
+          <w:bCs/>
+          <w:sz w:val="22"/>
+          <w:szCs w:val="20"/>
+          <w:highlight w:val="green"/>
+        </w:rPr>
+        <w:t>} (${</w:t>
+      </w:r>
+      <w:proofErr w:type="spellStart"/>
+      <w:r>
+        <w:rPr>
+          <w:rFonts w:ascii="Calibri" w:hAnsi="Calibri" w:cs="Calibri"/>
+          <w:b/>
+          <w:bCs/>
+          <w:sz w:val="22"/>
+          <w:szCs w:val="20"/>
+          <w:highlight w:val="green"/>
+        </w:rPr>
+        <w:t>totalConvenioLetras</w:t>
+      </w:r>
+      <w:proofErr w:type="spellEnd"/>
+      <w:r>
+        <w:rPr>
+          <w:rFonts w:ascii="Calibri" w:hAnsi="Calibri" w:cs="Calibri"/>
+          <w:b/>
+          <w:bCs/>
+          <w:sz w:val="22"/>
+          <w:szCs w:val="20"/>
+          <w:highlight w:val="green"/>
+        </w:rPr>
+        <w:t>})</w:t>
       </w:r>
       <w:r>
         <w:rPr>
@@ -6185,7 +6624,27 @@
           <w:sz w:val="22"/>
           <w:szCs w:val="20"/>
         </w:rPr>
-        <w:t>sitas inspectivas por parte del/la Referente T</w:t>
+        <w:t xml:space="preserve">sitas </w:t>
+      </w:r>
+      <w:proofErr w:type="spellStart"/>
+      <w:r>
+        <w:rPr>
+          <w:rFonts w:ascii="Calibri" w:hAnsi="Calibri" w:cs="Calibri"/>
+          <w:color w:val="000000"/>
+          <w:sz w:val="22"/>
+          <w:szCs w:val="20"/>
+        </w:rPr>
+        <w:t>inspectivas</w:t>
+      </w:r>
+      <w:proofErr w:type="spellEnd"/>
+      <w:r>
+        <w:rPr>
+          <w:rFonts w:ascii="Calibri" w:hAnsi="Calibri" w:cs="Calibri"/>
+          <w:color w:val="000000"/>
+          <w:sz w:val="22"/>
+          <w:szCs w:val="20"/>
+        </w:rPr>
+        <w:t xml:space="preserve"> por parte del/la Referente T</w:t>
       </w:r>
       <w:r>
         <w:rPr>
@@ -6818,7 +7277,27 @@
           <w:sz w:val="22"/>
           <w:szCs w:val="20"/>
         </w:rPr>
-        <w:t>del uso correcto y adecuado de los recursos, mediante visitas inspectivas, solicitud d</w:t>
+        <w:t xml:space="preserve">del uso correcto y adecuado de los recursos, mediante visitas </w:t>
+      </w:r>
+      <w:proofErr w:type="spellStart"/>
+      <w:r>
+        <w:rPr>
+          <w:rFonts w:ascii="Calibri" w:hAnsi="Calibri" w:cs="Calibri"/>
+          <w:bCs/>
+          <w:sz w:val="22"/>
+          <w:szCs w:val="20"/>
+        </w:rPr>
+        <w:t>inspectivas</w:t>
+      </w:r>
+      <w:proofErr w:type="spellEnd"/>
+      <w:r>
+        <w:rPr>
+          <w:rFonts w:ascii="Calibri" w:hAnsi="Calibri" w:cs="Calibri"/>
+          <w:bCs/>
+          <w:sz w:val="22"/>
+          <w:szCs w:val="20"/>
+        </w:rPr>
+        <w:t>, solicitud d</w:t>
       </w:r>
       <w:r>
         <w:rPr>
@@ -6957,7 +7436,27 @@
           <w:szCs w:val="20"/>
           <w:highlight w:val="green"/>
         </w:rPr>
-        <w:t>${totalQuotas}</w:t>
+        <w:t>${</w:t>
+      </w:r>
+      <w:proofErr w:type="spellStart"/>
+      <w:r>
+        <w:rPr>
+          <w:rFonts w:ascii="Calibri" w:hAnsi="Calibri" w:cs="Calibri"/>
+          <w:sz w:val="22"/>
+          <w:szCs w:val="20"/>
+          <w:highlight w:val="green"/>
+        </w:rPr>
+        <w:t>totalQuotas</w:t>
+      </w:r>
+      <w:proofErr w:type="spellEnd"/>
+      <w:r>
+        <w:rPr>
+          <w:rFonts w:ascii="Calibri" w:hAnsi="Calibri" w:cs="Calibri"/>
+          <w:sz w:val="22"/>
+          <w:szCs w:val="20"/>
+          <w:highlight w:val="green"/>
+        </w:rPr>
+        <w:t>}</w:t>
       </w:r>
       <w:r>
         <w:rPr>
@@ -9613,17 +10112,41 @@
           <w:szCs w:val="20"/>
           <w:highlight w:val="green"/>
         </w:rPr>
-        <w:t>${cuotaMonto}</w:t>
-      </w:r>
-      <w:r>
-        <w:rPr>
-          <w:rFonts w:ascii="Calibri" w:hAnsi="Calibri" w:cs="Calibri"/>
-          <w:bCs/>
+        <w:t>${</w:t>
+      </w:r>
+      <w:proofErr w:type="spellStart"/>
+      <w:r>
+        <w:rPr>
+          <w:rFonts w:ascii="Calibri" w:hAnsi="Calibri" w:cs="Calibri"/>
+          <w:b/>
           <w:color w:val="000000" w:themeColor="text1"/>
           <w:sz w:val="22"/>
           <w:szCs w:val="20"/>
           <w:highlight w:val="green"/>
         </w:rPr>
+        <w:t>cuotaMonto</w:t>
+      </w:r>
+      <w:proofErr w:type="spellEnd"/>
+      <w:r>
+        <w:rPr>
+          <w:rFonts w:ascii="Calibri" w:hAnsi="Calibri" w:cs="Calibri"/>
+          <w:b/>
+          <w:color w:val="000000" w:themeColor="text1"/>
+          <w:sz w:val="22"/>
+          <w:szCs w:val="20"/>
+          <w:highlight w:val="green"/>
+        </w:rPr>
+        <w:t>}</w:t>
+      </w:r>
+      <w:r>
+        <w:rPr>
+          <w:rFonts w:ascii="Calibri" w:hAnsi="Calibri" w:cs="Calibri"/>
+          <w:bCs/>
+          <w:color w:val="000000" w:themeColor="text1"/>
+          <w:sz w:val="22"/>
+          <w:szCs w:val="20"/>
+          <w:highlight w:val="green"/>
+        </w:rPr>
         <w:t xml:space="preserve"> </w:t>
       </w:r>
       <w:r>
@@ -9635,7 +10158,31 @@
           <w:szCs w:val="20"/>
           <w:highlight w:val="green"/>
         </w:rPr>
-        <w:t>(${cuotaLetra})</w:t>
+        <w:t>(${</w:t>
+      </w:r>
+      <w:proofErr w:type="spellStart"/>
+      <w:r>
+        <w:rPr>
+          <w:rFonts w:ascii="Calibri" w:hAnsi="Calibri" w:cs="Calibri"/>
+          <w:b/>
+          <w:color w:val="000000" w:themeColor="text1"/>
+          <w:sz w:val="22"/>
+          <w:szCs w:val="20"/>
+          <w:highlight w:val="green"/>
+        </w:rPr>
+        <w:t>cuotaLetra</w:t>
+      </w:r>
+      <w:proofErr w:type="spellEnd"/>
+      <w:r>
+        <w:rPr>
+          <w:rFonts w:ascii="Calibri" w:hAnsi="Calibri" w:cs="Calibri"/>
+          <w:b/>
+          <w:color w:val="000000" w:themeColor="text1"/>
+          <w:sz w:val="22"/>
+          <w:szCs w:val="20"/>
+          <w:highlight w:val="green"/>
+        </w:rPr>
+        <w:t>})</w:t>
       </w:r>
       <w:r>
         <w:rPr>
@@ -10155,6 +10702,7 @@
         </w:rPr>
         <w:t>${</w:t>
       </w:r>
+      <w:proofErr w:type="spellStart"/>
       <w:r>
         <w:rPr>
           <w:rFonts w:ascii="Calibri" w:hAnsi="Calibri" w:cs="Calibri"/>
@@ -10166,6 +10714,7 @@
         </w:rPr>
         <w:t>totalQuotasText</w:t>
       </w:r>
+      <w:proofErr w:type="spellEnd"/>
       <w:r>
         <w:rPr>
           <w:rFonts w:ascii="Calibri" w:hAnsi="Calibri" w:cs="Calibri"/>
@@ -10311,6 +10860,7 @@
                 <w:lang w:val="es-CL"/>
               </w:rPr>
             </w:pPr>
+            <w:proofErr w:type="spellStart"/>
             <w:r>
               <w:rPr>
                 <w:rFonts w:ascii="Calibri" w:hAnsi="Calibri" w:cs="Calibri"/>
@@ -10318,7 +10868,17 @@
                 <w:szCs w:val="20"/>
                 <w:lang w:val="es-CL"/>
               </w:rPr>
-              <w:t>N° DE CUOTAS</w:t>
+              <w:t>N°</w:t>
+            </w:r>
+            <w:proofErr w:type="spellEnd"/>
+            <w:r>
+              <w:rPr>
+                <w:rFonts w:ascii="Calibri" w:hAnsi="Calibri" w:cs="Calibri"/>
+                <w:sz w:val="22"/>
+                <w:szCs w:val="20"/>
+                <w:lang w:val="es-CL"/>
+              </w:rPr>
+              <w:t xml:space="preserve"> DE CUOTAS</w:t>
             </w:r>
           </w:p>
         </w:tc>
@@ -12523,7 +13083,27 @@
           <w:sz w:val="22"/>
           <w:szCs w:val="20"/>
         </w:rPr>
-        <w:t>esolución N° 30</w:t>
+        <w:t xml:space="preserve">esolución </w:t>
+      </w:r>
+      <w:proofErr w:type="spellStart"/>
+      <w:r>
+        <w:rPr>
+          <w:rFonts w:ascii="Calibri" w:hAnsi="Calibri" w:cs="Calibri"/>
+          <w:b/>
+          <w:sz w:val="22"/>
+          <w:szCs w:val="20"/>
+        </w:rPr>
+        <w:t>N°</w:t>
+      </w:r>
+      <w:proofErr w:type="spellEnd"/>
+      <w:r>
+        <w:rPr>
+          <w:rFonts w:ascii="Calibri" w:hAnsi="Calibri" w:cs="Calibri"/>
+          <w:b/>
+          <w:sz w:val="22"/>
+          <w:szCs w:val="20"/>
+        </w:rPr>
+        <w:t xml:space="preserve"> 30</w:t>
       </w:r>
       <w:r>
         <w:rPr>
@@ -12633,6 +13213,14 @@
           <w:szCs w:val="22"/>
         </w:rPr>
         <w:t xml:space="preserve">inistro de </w:t>
+      </w:r>
+      <w:r>
+        <w:rPr>
+          <w:rFonts w:ascii="Calibri" w:hAnsi="Calibri" w:cs="Calibri"/>
+          <w:sz w:val="22"/>
+          <w:szCs w:val="22"/>
+        </w:rPr>
+        <w:t>f</w:t>
       </w:r>
       <w:r>
         <w:rPr>
@@ -17245,7 +17833,25 @@
           <w:sz w:val="22"/>
           <w:szCs w:val="22"/>
         </w:rPr>
-        <w:t>procederá a elaborar addendum correspondiente.</w:t>
+        <w:t xml:space="preserve">procederá a elaborar </w:t>
+      </w:r>
+      <w:proofErr w:type="spellStart"/>
+      <w:r>
+        <w:rPr>
+          <w:rFonts w:ascii="Calibri" w:hAnsi="Calibri" w:cs="Calibri"/>
+          <w:sz w:val="22"/>
+          <w:szCs w:val="22"/>
+        </w:rPr>
+        <w:t>addendum</w:t>
+      </w:r>
+      <w:proofErr w:type="spellEnd"/>
+      <w:r>
+        <w:rPr>
+          <w:rFonts w:ascii="Calibri" w:hAnsi="Calibri" w:cs="Calibri"/>
+          <w:sz w:val="22"/>
+          <w:szCs w:val="22"/>
+        </w:rPr>
+        <w:t xml:space="preserve"> correspondiente.</w:t>
       </w:r>
     </w:p>
     <w:bookmarkEnd w:id="9"/>
@@ -17607,7 +18213,29 @@
           <w:szCs w:val="22"/>
           <w:highlight w:val="green"/>
         </w:rPr>
-        <w:t>${directorDecreto}</w:t>
+        <w:t>${</w:t>
+      </w:r>
+      <w:proofErr w:type="spellStart"/>
+      <w:r>
+        <w:rPr>
+          <w:rFonts w:ascii="Calibri" w:hAnsi="Calibri" w:cs="Calibri"/>
+          <w:bCs/>
+          <w:sz w:val="22"/>
+          <w:szCs w:val="22"/>
+          <w:highlight w:val="green"/>
+        </w:rPr>
+        <w:t>directorDecreto</w:t>
+      </w:r>
+      <w:proofErr w:type="spellEnd"/>
+      <w:r>
+        <w:rPr>
+          <w:rFonts w:ascii="Calibri" w:hAnsi="Calibri" w:cs="Calibri"/>
+          <w:bCs/>
+          <w:sz w:val="22"/>
+          <w:szCs w:val="22"/>
+          <w:highlight w:val="green"/>
+        </w:rPr>
+        <w:t>}</w:t>
       </w:r>
       <w:r>
         <w:rPr>
@@ -17711,7 +18339,29 @@
           <w:szCs w:val="22"/>
           <w:highlight w:val="green"/>
         </w:rPr>
-        <w:t>${alcaldeDecreto}</w:t>
+        <w:t>${</w:t>
+      </w:r>
+      <w:proofErr w:type="spellStart"/>
+      <w:r>
+        <w:rPr>
+          <w:rFonts w:ascii="Calibri" w:hAnsi="Calibri" w:cs="Calibri"/>
+          <w:bCs/>
+          <w:sz w:val="22"/>
+          <w:szCs w:val="22"/>
+          <w:highlight w:val="green"/>
+        </w:rPr>
+        <w:t>alcaldeDecreto</w:t>
+      </w:r>
+      <w:proofErr w:type="spellEnd"/>
+      <w:r>
+        <w:rPr>
+          <w:rFonts w:ascii="Calibri" w:hAnsi="Calibri" w:cs="Calibri"/>
+          <w:bCs/>
+          <w:sz w:val="22"/>
+          <w:szCs w:val="22"/>
+          <w:highlight w:val="green"/>
+        </w:rPr>
+        <w:t>}</w:t>
       </w:r>
       <w:r>
         <w:rPr>
@@ -18339,7 +18989,19 @@
                 <w:szCs w:val="22"/>
                 <w:highlight w:val="green"/>
               </w:rPr>
-              <w:t>${alcalde</w:t>
+              <w:t>${</w:t>
+            </w:r>
+            <w:proofErr w:type="spellStart"/>
+            <w:r>
+              <w:rPr>
+                <w:rFonts w:ascii="Calibri" w:hAnsi="Calibri" w:cs="Calibri"/>
+                <w:b/>
+                <w:bCs/>
+                <w:sz w:val="22"/>
+                <w:szCs w:val="22"/>
+                <w:highlight w:val="green"/>
+              </w:rPr>
+              <w:t>alcalde</w:t>
             </w:r>
             <w:r>
               <w:rPr>
@@ -18363,6 +19025,7 @@
               </w:rPr>
               <w:t>Firma</w:t>
             </w:r>
+            <w:proofErr w:type="spellEnd"/>
             <w:r>
               <w:rPr>
                 <w:rFonts w:ascii="Calibri" w:hAnsi="Calibri" w:cs="Calibri"/>
@@ -18395,7 +19058,31 @@
                 <w:szCs w:val="20"/>
                 <w:highlight w:val="green"/>
               </w:rPr>
-              <w:t>${ilustreTitulo} ${municipalidad}</w:t>
+              <w:t>${</w:t>
+            </w:r>
+            <w:proofErr w:type="spellStart"/>
+            <w:r>
+              <w:rPr>
+                <w:rFonts w:ascii="Calibri" w:hAnsi="Calibri" w:cs="Calibri"/>
+                <w:b/>
+                <w:bCs/>
+                <w:sz w:val="22"/>
+                <w:szCs w:val="20"/>
+                <w:highlight w:val="green"/>
+              </w:rPr>
+              <w:t>ilustreTitulo</w:t>
+            </w:r>
+            <w:proofErr w:type="spellEnd"/>
+            <w:r>
+              <w:rPr>
+                <w:rFonts w:ascii="Calibri" w:hAnsi="Calibri" w:cs="Calibri"/>
+                <w:b/>
+                <w:bCs/>
+                <w:sz w:val="22"/>
+                <w:szCs w:val="20"/>
+                <w:highlight w:val="green"/>
+              </w:rPr>
+              <w:t>} ${municipalidad}</w:t>
             </w:r>
           </w:p>
         </w:tc>

</xml_diff>

<commit_message>
[Convenios] correcciones clausula séptima formato convenios año 2023
</commit_message>
<xml_diff>
--- a/public/word-template/convenio2023.docx
+++ b/public/word-template/convenio2023.docx
@@ -53,18 +53,7 @@
           <w:szCs w:val="22"/>
           <w:highlight w:val="green"/>
         </w:rPr>
-        <w:t>${</w:t>
-      </w:r>
-      <w:proofErr w:type="spellStart"/>
-      <w:r>
-        <w:rPr>
-          <w:rFonts w:ascii="Calibri" w:hAnsi="Calibri" w:cs="Calibri"/>
-          <w:b/>
-          <w:bCs/>
-          <w:szCs w:val="22"/>
-          <w:highlight w:val="green"/>
-        </w:rPr>
-        <w:t>programa</w:t>
+        <w:t>${programa</w:t>
       </w:r>
       <w:r>
         <w:rPr>
@@ -76,7 +65,6 @@
         </w:rPr>
         <w:t>Titulo</w:t>
       </w:r>
-      <w:proofErr w:type="spellEnd"/>
       <w:r>
         <w:rPr>
           <w:rFonts w:ascii="Calibri" w:hAnsi="Calibri" w:cs="Calibri"/>
@@ -113,20 +101,8 @@
           <w:szCs w:val="22"/>
           <w:highlight w:val="green"/>
         </w:rPr>
-        <w:t>${</w:t>
-      </w:r>
-      <w:proofErr w:type="spellStart"/>
-      <w:r>
-        <w:rPr>
-          <w:rFonts w:ascii="Calibri" w:hAnsi="Calibri" w:cs="Calibri"/>
-          <w:b/>
-          <w:bCs/>
-          <w:szCs w:val="22"/>
-          <w:highlight w:val="green"/>
-        </w:rPr>
-        <w:t>periodoConvenio</w:t>
-      </w:r>
-      <w:proofErr w:type="spellEnd"/>
+        <w:t>${periodoConvenio</w:t>
+      </w:r>
       <w:r>
         <w:rPr>
           <w:rFonts w:ascii="Calibri" w:hAnsi="Calibri" w:cs="Calibri"/>
@@ -174,29 +150,7 @@
           <w:szCs w:val="22"/>
           <w:highlight w:val="yellow"/>
         </w:rPr>
-        <w:t>${</w:t>
-      </w:r>
-      <w:proofErr w:type="spellStart"/>
-      <w:r>
-        <w:rPr>
-          <w:rFonts w:ascii="Calibri" w:hAnsi="Calibri" w:cs="Calibri"/>
-          <w:b/>
-          <w:bCs/>
-          <w:szCs w:val="22"/>
-          <w:highlight w:val="yellow"/>
-        </w:rPr>
-        <w:t>ilustreTitulo</w:t>
-      </w:r>
-      <w:proofErr w:type="spellEnd"/>
-      <w:r>
-        <w:rPr>
-          <w:rFonts w:ascii="Calibri" w:hAnsi="Calibri" w:cs="Calibri"/>
-          <w:b/>
-          <w:bCs/>
-          <w:szCs w:val="22"/>
-          <w:highlight w:val="yellow"/>
-        </w:rPr>
-        <w:t>}</w:t>
+        <w:t>${ilustreTitulo}</w:t>
       </w:r>
       <w:r>
         <w:rPr>
@@ -289,29 +243,43 @@
           <w:szCs w:val="20"/>
           <w:highlight w:val="green"/>
         </w:rPr>
-        <w:t>${</w:t>
-      </w:r>
-      <w:proofErr w:type="spellStart"/>
+        <w:t>${fechaConvenio}</w:t>
+      </w:r>
       <w:r>
         <w:rPr>
           <w:rFonts w:ascii="Calibri" w:hAnsi="Calibri" w:cs="Calibri"/>
           <w:b w:val="0"/>
           <w:color w:val="auto"/>
           <w:szCs w:val="20"/>
-          <w:highlight w:val="green"/>
-        </w:rPr>
-        <w:t>fechaConvenio</w:t>
-      </w:r>
-      <w:proofErr w:type="spellEnd"/>
+        </w:rPr>
+        <w:t>, entre</w:t>
+      </w:r>
+      <w:r>
+        <w:rPr>
+          <w:rFonts w:ascii="Calibri" w:hAnsi="Calibri" w:cs="Calibri"/>
+          <w:color w:val="auto"/>
+          <w:szCs w:val="20"/>
+        </w:rPr>
+        <w:t xml:space="preserve"> </w:t>
+      </w:r>
       <w:r>
         <w:rPr>
           <w:rFonts w:ascii="Calibri" w:hAnsi="Calibri" w:cs="Calibri"/>
           <w:b w:val="0"/>
           <w:color w:val="auto"/>
           <w:szCs w:val="20"/>
-          <w:highlight w:val="green"/>
-        </w:rPr>
-        <w:t>}</w:t>
+          <w:lang w:eastAsia="ar-SA"/>
+        </w:rPr>
+        <w:t xml:space="preserve">el </w:t>
+      </w:r>
+      <w:r>
+        <w:rPr>
+          <w:rFonts w:ascii="Calibri" w:hAnsi="Calibri" w:cs="Calibri"/>
+          <w:color w:val="auto"/>
+          <w:szCs w:val="20"/>
+          <w:lang w:eastAsia="ar-SA"/>
+        </w:rPr>
+        <w:t>SERVICIO DE SALUD IQUIQUE</w:t>
       </w:r>
       <w:r>
         <w:rPr>
@@ -319,16 +287,18 @@
           <w:b w:val="0"/>
           <w:color w:val="auto"/>
           <w:szCs w:val="20"/>
-        </w:rPr>
-        <w:t>, entre</w:t>
+          <w:lang w:eastAsia="ar-SA"/>
+        </w:rPr>
+        <w:t xml:space="preserve">, persona jurídica de derecho público, </w:t>
       </w:r>
       <w:r>
         <w:rPr>
           <w:rFonts w:ascii="Calibri" w:hAnsi="Calibri" w:cs="Calibri"/>
           <w:color w:val="auto"/>
           <w:szCs w:val="20"/>
-        </w:rPr>
-        <w:t xml:space="preserve"> </w:t>
+          <w:lang w:eastAsia="ar-SA"/>
+        </w:rPr>
+        <w:t>RUT. 61.606.100-3</w:t>
       </w:r>
       <w:r>
         <w:rPr>
@@ -338,7 +308,7 @@
           <w:szCs w:val="20"/>
           <w:lang w:eastAsia="ar-SA"/>
         </w:rPr>
-        <w:t xml:space="preserve">el </w:t>
+        <w:t xml:space="preserve">, con domicilio en </w:t>
       </w:r>
       <w:r>
         <w:rPr>
@@ -347,7 +317,7 @@
           <w:szCs w:val="20"/>
           <w:lang w:eastAsia="ar-SA"/>
         </w:rPr>
-        <w:t>SERVICIO DE SALUD IQUIQUE</w:t>
+        <w:t>calle Aníbal Pinto N°815</w:t>
       </w:r>
       <w:r>
         <w:rPr>
@@ -357,16 +327,7 @@
           <w:szCs w:val="20"/>
           <w:lang w:eastAsia="ar-SA"/>
         </w:rPr>
-        <w:t xml:space="preserve">, persona jurídica de derecho público, </w:t>
-      </w:r>
-      <w:r>
-        <w:rPr>
-          <w:rFonts w:ascii="Calibri" w:hAnsi="Calibri" w:cs="Calibri"/>
-          <w:color w:val="auto"/>
-          <w:szCs w:val="20"/>
-          <w:lang w:eastAsia="ar-SA"/>
-        </w:rPr>
-        <w:t>RUT. 61.606.100-3</w:t>
+        <w:t xml:space="preserve"> de la ciudad de Iquique, </w:t>
       </w:r>
       <w:r>
         <w:rPr>
@@ -374,18 +335,52 @@
           <w:b w:val="0"/>
           <w:color w:val="auto"/>
           <w:szCs w:val="20"/>
-          <w:lang w:eastAsia="ar-SA"/>
-        </w:rPr>
-        <w:t xml:space="preserve">, con domicilio en </w:t>
+        </w:rPr>
+        <w:t xml:space="preserve">representado por su </w:t>
       </w:r>
       <w:r>
         <w:rPr>
           <w:rFonts w:ascii="Calibri" w:hAnsi="Calibri" w:cs="Calibri"/>
           <w:color w:val="auto"/>
           <w:szCs w:val="20"/>
-          <w:lang w:eastAsia="ar-SA"/>
-        </w:rPr>
-        <w:t>calle Aníbal Pinto N°815</w:t>
+          <w:highlight w:val="green"/>
+        </w:rPr>
+        <w:t>${directorApelativo}</w:t>
+      </w:r>
+      <w:r>
+        <w:rPr>
+          <w:rFonts w:ascii="Calibri" w:hAnsi="Calibri" w:cs="Calibri"/>
+          <w:color w:val="auto"/>
+          <w:szCs w:val="20"/>
+        </w:rPr>
+        <w:t xml:space="preserve"> </w:t>
+      </w:r>
+      <w:r>
+        <w:rPr>
+          <w:rFonts w:ascii="Calibri" w:hAnsi="Calibri" w:cs="Calibri"/>
+          <w:color w:val="auto"/>
+          <w:szCs w:val="20"/>
+        </w:rPr>
+        <w:t xml:space="preserve">D. </w:t>
+      </w:r>
+      <w:r>
+        <w:rPr>
+          <w:rFonts w:ascii="Calibri" w:hAnsi="Calibri" w:cs="Calibri"/>
+          <w:color w:val="auto"/>
+          <w:szCs w:val="20"/>
+          <w:highlight w:val="green"/>
+        </w:rPr>
+        <w:t>$</w:t>
+      </w:r>
+      <w:r>
+        <w:rPr>
+          <w:rFonts w:ascii="Calibri" w:hAnsi="Calibri" w:cs="Calibri"/>
+          <w:bCs w:val="0"/>
+          <w:color w:val="auto"/>
+          <w:szCs w:val="20"/>
+          <w:highlight w:val="green"/>
+        </w:rPr>
+        <w:t>{director}</w:t>
       </w:r>
       <w:r>
         <w:rPr>
@@ -393,9 +388,17 @@
           <w:b w:val="0"/>
           <w:color w:val="auto"/>
           <w:szCs w:val="20"/>
+        </w:rPr>
+        <w:t>,</w:t>
+      </w:r>
+      <w:r>
+        <w:rPr>
+          <w:rFonts w:ascii="Calibri" w:hAnsi="Calibri" w:cs="Calibri"/>
+          <w:color w:val="auto"/>
+          <w:szCs w:val="20"/>
           <w:lang w:eastAsia="ar-SA"/>
         </w:rPr>
-        <w:t xml:space="preserve"> de la ciudad de Iquique, </w:t>
+        <w:t xml:space="preserve"> </w:t>
       </w:r>
       <w:r>
         <w:rPr>
@@ -403,72 +406,10 @@
           <w:b w:val="0"/>
           <w:color w:val="auto"/>
           <w:szCs w:val="20"/>
-        </w:rPr>
-        <w:t xml:space="preserve">representado por su </w:t>
-      </w:r>
-      <w:r>
-        <w:rPr>
-          <w:rFonts w:ascii="Calibri" w:hAnsi="Calibri" w:cs="Calibri"/>
-          <w:color w:val="auto"/>
-          <w:szCs w:val="20"/>
-          <w:highlight w:val="green"/>
-        </w:rPr>
-        <w:t>${</w:t>
-      </w:r>
-      <w:proofErr w:type="spellStart"/>
-      <w:r>
-        <w:rPr>
-          <w:rFonts w:ascii="Calibri" w:hAnsi="Calibri" w:cs="Calibri"/>
-          <w:color w:val="auto"/>
-          <w:szCs w:val="20"/>
-          <w:highlight w:val="green"/>
-        </w:rPr>
-        <w:t>directorApelativo</w:t>
-      </w:r>
-      <w:proofErr w:type="spellEnd"/>
-      <w:r>
-        <w:rPr>
-          <w:rFonts w:ascii="Calibri" w:hAnsi="Calibri" w:cs="Calibri"/>
-          <w:color w:val="auto"/>
-          <w:szCs w:val="20"/>
-          <w:highlight w:val="green"/>
-        </w:rPr>
-        <w:t>}</w:t>
-      </w:r>
-      <w:r>
-        <w:rPr>
-          <w:rFonts w:ascii="Calibri" w:hAnsi="Calibri" w:cs="Calibri"/>
-          <w:color w:val="auto"/>
-          <w:szCs w:val="20"/>
-        </w:rPr>
-        <w:t xml:space="preserve"> </w:t>
-      </w:r>
-      <w:r>
-        <w:rPr>
-          <w:rFonts w:ascii="Calibri" w:hAnsi="Calibri" w:cs="Calibri"/>
-          <w:color w:val="auto"/>
-          <w:szCs w:val="20"/>
-        </w:rPr>
-        <w:t xml:space="preserve">D. </w:t>
-      </w:r>
-      <w:r>
-        <w:rPr>
-          <w:rFonts w:ascii="Calibri" w:hAnsi="Calibri" w:cs="Calibri"/>
-          <w:color w:val="auto"/>
-          <w:szCs w:val="20"/>
-          <w:highlight w:val="green"/>
-        </w:rPr>
-        <w:t>$</w:t>
-      </w:r>
-      <w:r>
-        <w:rPr>
-          <w:rFonts w:ascii="Calibri" w:hAnsi="Calibri" w:cs="Calibri"/>
-          <w:bCs w:val="0"/>
-          <w:color w:val="auto"/>
-          <w:szCs w:val="20"/>
-          <w:highlight w:val="green"/>
-        </w:rPr>
-        <w:t>{director}</w:t>
+          <w:highlight w:val="green"/>
+          <w:lang w:eastAsia="ar-SA"/>
+        </w:rPr>
+        <w:t>${directorNationality}</w:t>
       </w:r>
       <w:r>
         <w:rPr>
@@ -476,17 +417,9 @@
           <w:b w:val="0"/>
           <w:color w:val="auto"/>
           <w:szCs w:val="20"/>
+          <w:lang w:eastAsia="ar-SA"/>
         </w:rPr>
         <w:t>,</w:t>
-      </w:r>
-      <w:r>
-        <w:rPr>
-          <w:rFonts w:ascii="Calibri" w:hAnsi="Calibri" w:cs="Calibri"/>
-          <w:color w:val="auto"/>
-          <w:szCs w:val="20"/>
-          <w:lang w:eastAsia="ar-SA"/>
-        </w:rPr>
-        <w:t xml:space="preserve"> </w:t>
       </w:r>
       <w:r>
         <w:rPr>
@@ -494,24 +427,40 @@
           <w:b w:val="0"/>
           <w:color w:val="auto"/>
           <w:szCs w:val="20"/>
-          <w:highlight w:val="green"/>
           <w:lang w:eastAsia="ar-SA"/>
         </w:rPr>
-        <w:t>${</w:t>
-      </w:r>
-      <w:proofErr w:type="spellStart"/>
+        <w:t xml:space="preserve"> </w:t>
+      </w:r>
       <w:r>
         <w:rPr>
           <w:rFonts w:ascii="Calibri" w:hAnsi="Calibri" w:cs="Calibri"/>
           <w:b w:val="0"/>
           <w:color w:val="auto"/>
           <w:szCs w:val="20"/>
-          <w:highlight w:val="green"/>
           <w:lang w:eastAsia="ar-SA"/>
         </w:rPr>
-        <w:t>directorNationality</w:t>
-      </w:r>
-      <w:proofErr w:type="spellEnd"/>
+        <w:t xml:space="preserve">Cédula Nacional de Identidad </w:t>
+      </w:r>
+      <w:r>
+        <w:rPr>
+          <w:rFonts w:ascii="Calibri" w:hAnsi="Calibri" w:cs="Calibri"/>
+          <w:color w:val="auto"/>
+          <w:szCs w:val="20"/>
+          <w:highlight w:val="green"/>
+          <w:lang w:eastAsia="ar-SA"/>
+        </w:rPr>
+        <w:t>N°</w:t>
+      </w:r>
+      <w:r>
+        <w:rPr>
+          <w:rFonts w:ascii="Calibri" w:hAnsi="Calibri" w:cs="Calibri"/>
+          <w:color w:val="auto"/>
+          <w:szCs w:val="20"/>
+          <w:highlight w:val="green"/>
+          <w:lang w:eastAsia="ar-SA"/>
+        </w:rPr>
+        <w:t>${directorRut}</w:t>
+      </w:r>
       <w:r>
         <w:rPr>
           <w:rFonts w:ascii="Calibri" w:hAnsi="Calibri" w:cs="Calibri"/>
@@ -521,7 +470,7 @@
           <w:highlight w:val="green"/>
           <w:lang w:eastAsia="ar-SA"/>
         </w:rPr>
-        <w:t>}</w:t>
+        <w:t>,</w:t>
       </w:r>
       <w:r>
         <w:rPr>
@@ -531,7 +480,16 @@
           <w:szCs w:val="20"/>
           <w:lang w:eastAsia="ar-SA"/>
         </w:rPr>
-        <w:t>,</w:t>
+        <w:t xml:space="preserve"> del mismo domicilio del servicio público que representa, en adelante el </w:t>
+      </w:r>
+      <w:r>
+        <w:rPr>
+          <w:rFonts w:ascii="Calibri" w:hAnsi="Calibri" w:cs="Calibri"/>
+          <w:color w:val="auto"/>
+          <w:szCs w:val="20"/>
+          <w:lang w:eastAsia="ar-SA"/>
+        </w:rPr>
+        <w:t xml:space="preserve">“SERVICIO” </w:t>
       </w:r>
       <w:r>
         <w:rPr>
@@ -541,6 +499,15 @@
           <w:szCs w:val="20"/>
           <w:lang w:eastAsia="ar-SA"/>
         </w:rPr>
+        <w:t>por una parte; y por la otra,</w:t>
+      </w:r>
+      <w:r>
+        <w:rPr>
+          <w:rFonts w:ascii="Calibri" w:hAnsi="Calibri" w:cs="Calibri"/>
+          <w:color w:val="auto"/>
+          <w:szCs w:val="20"/>
+          <w:lang w:eastAsia="ar-SA"/>
+        </w:rPr>
         <w:t xml:space="preserve"> </w:t>
       </w:r>
       <w:r>
@@ -551,51 +518,7 @@
           <w:szCs w:val="20"/>
           <w:lang w:eastAsia="ar-SA"/>
         </w:rPr>
-        <w:t xml:space="preserve">Cédula Nacional de Identidad </w:t>
-      </w:r>
-      <w:proofErr w:type="spellStart"/>
-      <w:r>
-        <w:rPr>
-          <w:rFonts w:ascii="Calibri" w:hAnsi="Calibri" w:cs="Calibri"/>
-          <w:color w:val="auto"/>
-          <w:szCs w:val="20"/>
-          <w:highlight w:val="green"/>
-          <w:lang w:eastAsia="ar-SA"/>
-        </w:rPr>
-        <w:t>N°</w:t>
-      </w:r>
-      <w:proofErr w:type="spellEnd"/>
-      <w:r>
-        <w:rPr>
-          <w:rFonts w:ascii="Calibri" w:hAnsi="Calibri" w:cs="Calibri"/>
-          <w:color w:val="auto"/>
-          <w:szCs w:val="20"/>
-          <w:highlight w:val="green"/>
-          <w:lang w:eastAsia="ar-SA"/>
-        </w:rPr>
-        <w:t>${</w:t>
-      </w:r>
-      <w:proofErr w:type="spellStart"/>
-      <w:r>
-        <w:rPr>
-          <w:rFonts w:ascii="Calibri" w:hAnsi="Calibri" w:cs="Calibri"/>
-          <w:color w:val="auto"/>
-          <w:szCs w:val="20"/>
-          <w:highlight w:val="green"/>
-          <w:lang w:eastAsia="ar-SA"/>
-        </w:rPr>
-        <w:t>directorRut</w:t>
-      </w:r>
-      <w:proofErr w:type="spellEnd"/>
-      <w:r>
-        <w:rPr>
-          <w:rFonts w:ascii="Calibri" w:hAnsi="Calibri" w:cs="Calibri"/>
-          <w:color w:val="auto"/>
-          <w:szCs w:val="20"/>
-          <w:highlight w:val="green"/>
-          <w:lang w:eastAsia="ar-SA"/>
-        </w:rPr>
-        <w:t>}</w:t>
+        <w:t>la</w:t>
       </w:r>
       <w:r>
         <w:rPr>
@@ -603,11 +526,12 @@
           <w:b w:val="0"/>
           <w:color w:val="auto"/>
           <w:szCs w:val="20"/>
-          <w:highlight w:val="green"/>
           <w:lang w:eastAsia="ar-SA"/>
         </w:rPr>
-        <w:t>,</w:t>
-      </w:r>
+        <w:t xml:space="preserve"> </w:t>
+      </w:r>
+      <w:bookmarkStart w:id="0" w:name="_Hlk70952511"/>
+      <w:bookmarkEnd w:id="0"/>
       <w:r>
         <w:rPr>
           <w:rFonts w:ascii="Calibri" w:hAnsi="Calibri" w:cs="Calibri"/>
@@ -616,7 +540,7 @@
           <w:szCs w:val="20"/>
           <w:lang w:eastAsia="ar-SA"/>
         </w:rPr>
-        <w:t xml:space="preserve"> del mismo domicilio del servicio público que representa, en adelante el </w:t>
+        <w:t xml:space="preserve"> </w:t>
       </w:r>
       <w:r>
         <w:rPr>
@@ -625,7 +549,25 @@
           <w:szCs w:val="20"/>
           <w:lang w:eastAsia="ar-SA"/>
         </w:rPr>
-        <w:t xml:space="preserve">“SERVICIO” </w:t>
+        <w:t>${ilustre</w:t>
+      </w:r>
+      <w:r>
+        <w:rPr>
+          <w:rFonts w:ascii="Calibri" w:hAnsi="Calibri" w:cs="Calibri"/>
+          <w:color w:val="auto"/>
+          <w:szCs w:val="20"/>
+          <w:lang w:eastAsia="ar-SA"/>
+        </w:rPr>
+        <w:t>Titulo</w:t>
+      </w:r>
+      <w:r>
+        <w:rPr>
+          <w:rFonts w:ascii="Calibri" w:hAnsi="Calibri" w:cs="Calibri"/>
+          <w:color w:val="auto"/>
+          <w:szCs w:val="20"/>
+          <w:lang w:eastAsia="ar-SA"/>
+        </w:rPr>
+        <w:t>}</w:t>
       </w:r>
       <w:r>
         <w:rPr>
@@ -635,16 +577,37 @@
           <w:szCs w:val="20"/>
           <w:lang w:eastAsia="ar-SA"/>
         </w:rPr>
-        <w:t>por una parte; y por la otra,</w:t>
+        <w:t xml:space="preserve"> </w:t>
       </w:r>
       <w:r>
         <w:rPr>
           <w:rFonts w:ascii="Calibri" w:hAnsi="Calibri" w:cs="Calibri"/>
           <w:color w:val="auto"/>
           <w:szCs w:val="20"/>
+          <w:highlight w:val="green"/>
           <w:lang w:eastAsia="ar-SA"/>
         </w:rPr>
-        <w:t xml:space="preserve"> </w:t>
+        <w:t>${</w:t>
+      </w:r>
+      <w:r>
+        <w:rPr>
+          <w:rFonts w:ascii="Calibri" w:hAnsi="Calibri" w:cs="Calibri"/>
+          <w:color w:val="auto"/>
+          <w:szCs w:val="20"/>
+          <w:highlight w:val="green"/>
+          <w:lang w:eastAsia="ar-SA"/>
+        </w:rPr>
+        <w:t>municipalidad</w:t>
+      </w:r>
+      <w:r>
+        <w:rPr>
+          <w:rFonts w:ascii="Calibri" w:hAnsi="Calibri" w:cs="Calibri"/>
+          <w:color w:val="auto"/>
+          <w:szCs w:val="20"/>
+          <w:highlight w:val="green"/>
+          <w:lang w:eastAsia="ar-SA"/>
+        </w:rPr>
+        <w:t>}</w:t>
       </w:r>
       <w:r>
         <w:rPr>
@@ -654,7 +617,27 @@
           <w:szCs w:val="20"/>
           <w:lang w:eastAsia="ar-SA"/>
         </w:rPr>
-        <w:t>la</w:t>
+        <w:t xml:space="preserve">, persona jurídica de derecho público, </w:t>
+      </w:r>
+      <w:r>
+        <w:rPr>
+          <w:rFonts w:ascii="Calibri" w:hAnsi="Calibri" w:cs="Calibri"/>
+          <w:color w:val="auto"/>
+          <w:szCs w:val="20"/>
+          <w:highlight w:val="green"/>
+          <w:lang w:eastAsia="ar-SA"/>
+        </w:rPr>
+        <w:t xml:space="preserve">RUT </w:t>
+      </w:r>
+      <w:r>
+        <w:rPr>
+          <w:rFonts w:ascii="Calibri" w:hAnsi="Calibri" w:cs="Calibri"/>
+          <w:color w:val="auto"/>
+          <w:szCs w:val="20"/>
+          <w:highlight w:val="green"/>
+          <w:lang w:eastAsia="ar-SA"/>
+        </w:rPr>
+        <w:t>${comunaRut}</w:t>
       </w:r>
       <w:r>
         <w:rPr>
@@ -662,12 +645,11 @@
           <w:b w:val="0"/>
           <w:color w:val="auto"/>
           <w:szCs w:val="20"/>
+          <w:highlight w:val="green"/>
           <w:lang w:eastAsia="ar-SA"/>
         </w:rPr>
-        <w:t xml:space="preserve"> </w:t>
-      </w:r>
-      <w:bookmarkStart w:id="0" w:name="_Hlk70952511"/>
-      <w:bookmarkEnd w:id="0"/>
+        <w:t>,</w:t>
+      </w:r>
       <w:r>
         <w:rPr>
           <w:rFonts w:ascii="Calibri" w:hAnsi="Calibri" w:cs="Calibri"/>
@@ -676,45 +658,7 @@
           <w:szCs w:val="20"/>
           <w:lang w:eastAsia="ar-SA"/>
         </w:rPr>
-        <w:t xml:space="preserve"> </w:t>
-      </w:r>
-      <w:r>
-        <w:rPr>
-          <w:rFonts w:ascii="Calibri" w:hAnsi="Calibri" w:cs="Calibri"/>
-          <w:color w:val="auto"/>
-          <w:szCs w:val="20"/>
-          <w:lang w:eastAsia="ar-SA"/>
-        </w:rPr>
-        <w:t>${</w:t>
-      </w:r>
-      <w:proofErr w:type="spellStart"/>
-      <w:r>
-        <w:rPr>
-          <w:rFonts w:ascii="Calibri" w:hAnsi="Calibri" w:cs="Calibri"/>
-          <w:color w:val="auto"/>
-          <w:szCs w:val="20"/>
-          <w:lang w:eastAsia="ar-SA"/>
-        </w:rPr>
-        <w:t>ilustre</w:t>
-      </w:r>
-      <w:r>
-        <w:rPr>
-          <w:rFonts w:ascii="Calibri" w:hAnsi="Calibri" w:cs="Calibri"/>
-          <w:color w:val="auto"/>
-          <w:szCs w:val="20"/>
-          <w:lang w:eastAsia="ar-SA"/>
-        </w:rPr>
-        <w:t>Titulo</w:t>
-      </w:r>
-      <w:proofErr w:type="spellEnd"/>
-      <w:r>
-        <w:rPr>
-          <w:rFonts w:ascii="Calibri" w:hAnsi="Calibri" w:cs="Calibri"/>
-          <w:color w:val="auto"/>
-          <w:szCs w:val="20"/>
-          <w:lang w:eastAsia="ar-SA"/>
-        </w:rPr>
-        <w:t>}</w:t>
+        <w:t xml:space="preserve"> representada por su</w:t>
       </w:r>
       <w:r>
         <w:rPr>
@@ -734,7 +678,7 @@
           <w:highlight w:val="green"/>
           <w:lang w:eastAsia="ar-SA"/>
         </w:rPr>
-        <w:t>${</w:t>
+        <w:t>${alcalde</w:t>
       </w:r>
       <w:r>
         <w:rPr>
@@ -744,7 +688,7 @@
           <w:highlight w:val="green"/>
           <w:lang w:eastAsia="ar-SA"/>
         </w:rPr>
-        <w:t>municipalidad</w:t>
+        <w:t>Apelativo</w:t>
       </w:r>
       <w:r>
         <w:rPr>
@@ -764,7 +708,7 @@
           <w:szCs w:val="20"/>
           <w:lang w:eastAsia="ar-SA"/>
         </w:rPr>
-        <w:t xml:space="preserve">, persona jurídica de derecho público, </w:t>
+        <w:t xml:space="preserve"> </w:t>
       </w:r>
       <w:r>
         <w:rPr>
@@ -774,39 +718,7 @@
           <w:highlight w:val="green"/>
           <w:lang w:eastAsia="ar-SA"/>
         </w:rPr>
-        <w:t xml:space="preserve">RUT </w:t>
-      </w:r>
-      <w:r>
-        <w:rPr>
-          <w:rFonts w:ascii="Calibri" w:hAnsi="Calibri" w:cs="Calibri"/>
-          <w:color w:val="auto"/>
-          <w:szCs w:val="20"/>
-          <w:highlight w:val="green"/>
-          <w:lang w:eastAsia="ar-SA"/>
-        </w:rPr>
-        <w:t>${</w:t>
-      </w:r>
-      <w:proofErr w:type="spellStart"/>
-      <w:r>
-        <w:rPr>
-          <w:rFonts w:ascii="Calibri" w:hAnsi="Calibri" w:cs="Calibri"/>
-          <w:color w:val="auto"/>
-          <w:szCs w:val="20"/>
-          <w:highlight w:val="green"/>
-          <w:lang w:eastAsia="ar-SA"/>
-        </w:rPr>
-        <w:t>comunaRut</w:t>
-      </w:r>
-      <w:proofErr w:type="spellEnd"/>
-      <w:r>
-        <w:rPr>
-          <w:rFonts w:ascii="Calibri" w:hAnsi="Calibri" w:cs="Calibri"/>
-          <w:color w:val="auto"/>
-          <w:szCs w:val="20"/>
-          <w:highlight w:val="green"/>
-          <w:lang w:eastAsia="ar-SA"/>
-        </w:rPr>
-        <w:t>}</w:t>
+        <w:t>${alcalde}</w:t>
       </w:r>
       <w:r>
         <w:rPr>
@@ -814,7 +726,6 @@
           <w:b w:val="0"/>
           <w:color w:val="auto"/>
           <w:szCs w:val="20"/>
-          <w:highlight w:val="green"/>
           <w:lang w:eastAsia="ar-SA"/>
         </w:rPr>
         <w:t>,</w:t>
@@ -827,17 +738,17 @@
           <w:szCs w:val="20"/>
           <w:lang w:eastAsia="ar-SA"/>
         </w:rPr>
-        <w:t xml:space="preserve"> representada por su</w:t>
-      </w:r>
-      <w:r>
-        <w:rPr>
-          <w:rFonts w:ascii="Calibri" w:hAnsi="Calibri" w:cs="Calibri"/>
-          <w:b w:val="0"/>
+        <w:t xml:space="preserve"> chileno, Cédula Nacional de Identidad </w:t>
+      </w:r>
+      <w:r>
+        <w:rPr>
+          <w:rFonts w:ascii="Calibri" w:hAnsi="Calibri" w:cs="Calibri"/>
           <w:color w:val="auto"/>
           <w:szCs w:val="20"/>
+          <w:highlight w:val="green"/>
           <w:lang w:eastAsia="ar-SA"/>
         </w:rPr>
-        <w:t xml:space="preserve"> </w:t>
+        <w:t>N°</w:t>
       </w:r>
       <w:r>
         <w:rPr>
@@ -847,123 +758,7 @@
           <w:highlight w:val="green"/>
           <w:lang w:eastAsia="ar-SA"/>
         </w:rPr>
-        <w:t>${</w:t>
-      </w:r>
-      <w:proofErr w:type="spellStart"/>
-      <w:r>
-        <w:rPr>
-          <w:rFonts w:ascii="Calibri" w:hAnsi="Calibri" w:cs="Calibri"/>
-          <w:color w:val="auto"/>
-          <w:szCs w:val="20"/>
-          <w:highlight w:val="green"/>
-          <w:lang w:eastAsia="ar-SA"/>
-        </w:rPr>
-        <w:t>alcalde</w:t>
-      </w:r>
-      <w:r>
-        <w:rPr>
-          <w:rFonts w:ascii="Calibri" w:hAnsi="Calibri" w:cs="Calibri"/>
-          <w:color w:val="auto"/>
-          <w:szCs w:val="20"/>
-          <w:highlight w:val="green"/>
-          <w:lang w:eastAsia="ar-SA"/>
-        </w:rPr>
-        <w:t>Apelativo</w:t>
-      </w:r>
-      <w:proofErr w:type="spellEnd"/>
-      <w:r>
-        <w:rPr>
-          <w:rFonts w:ascii="Calibri" w:hAnsi="Calibri" w:cs="Calibri"/>
-          <w:color w:val="auto"/>
-          <w:szCs w:val="20"/>
-          <w:highlight w:val="green"/>
-          <w:lang w:eastAsia="ar-SA"/>
-        </w:rPr>
-        <w:t>}</w:t>
-      </w:r>
-      <w:r>
-        <w:rPr>
-          <w:rFonts w:ascii="Calibri" w:hAnsi="Calibri" w:cs="Calibri"/>
-          <w:b w:val="0"/>
-          <w:color w:val="auto"/>
-          <w:szCs w:val="20"/>
-          <w:lang w:eastAsia="ar-SA"/>
-        </w:rPr>
-        <w:t xml:space="preserve"> </w:t>
-      </w:r>
-      <w:r>
-        <w:rPr>
-          <w:rFonts w:ascii="Calibri" w:hAnsi="Calibri" w:cs="Calibri"/>
-          <w:color w:val="auto"/>
-          <w:szCs w:val="20"/>
-          <w:highlight w:val="green"/>
-          <w:lang w:eastAsia="ar-SA"/>
-        </w:rPr>
-        <w:t>${alcalde}</w:t>
-      </w:r>
-      <w:r>
-        <w:rPr>
-          <w:rFonts w:ascii="Calibri" w:hAnsi="Calibri" w:cs="Calibri"/>
-          <w:b w:val="0"/>
-          <w:color w:val="auto"/>
-          <w:szCs w:val="20"/>
-          <w:lang w:eastAsia="ar-SA"/>
-        </w:rPr>
-        <w:t>,</w:t>
-      </w:r>
-      <w:r>
-        <w:rPr>
-          <w:rFonts w:ascii="Calibri" w:hAnsi="Calibri" w:cs="Calibri"/>
-          <w:b w:val="0"/>
-          <w:color w:val="auto"/>
-          <w:szCs w:val="20"/>
-          <w:lang w:eastAsia="ar-SA"/>
-        </w:rPr>
-        <w:t xml:space="preserve"> chileno, Cédula Nacional de Identidad </w:t>
-      </w:r>
-      <w:proofErr w:type="spellStart"/>
-      <w:r>
-        <w:rPr>
-          <w:rFonts w:ascii="Calibri" w:hAnsi="Calibri" w:cs="Calibri"/>
-          <w:color w:val="auto"/>
-          <w:szCs w:val="20"/>
-          <w:highlight w:val="green"/>
-          <w:lang w:eastAsia="ar-SA"/>
-        </w:rPr>
-        <w:t>N°</w:t>
-      </w:r>
-      <w:proofErr w:type="spellEnd"/>
-      <w:r>
-        <w:rPr>
-          <w:rFonts w:ascii="Calibri" w:hAnsi="Calibri" w:cs="Calibri"/>
-          <w:color w:val="auto"/>
-          <w:szCs w:val="20"/>
-          <w:highlight w:val="green"/>
-          <w:lang w:eastAsia="ar-SA"/>
-        </w:rPr>
-        <w:t>${</w:t>
-      </w:r>
-      <w:proofErr w:type="spellStart"/>
-      <w:r>
-        <w:rPr>
-          <w:rFonts w:ascii="Calibri" w:hAnsi="Calibri" w:cs="Calibri"/>
-          <w:color w:val="auto"/>
-          <w:szCs w:val="20"/>
-          <w:highlight w:val="green"/>
-          <w:lang w:eastAsia="ar-SA"/>
-        </w:rPr>
-        <w:t>alcaldeRut</w:t>
-      </w:r>
-      <w:proofErr w:type="spellEnd"/>
-      <w:r>
-        <w:rPr>
-          <w:rFonts w:ascii="Calibri" w:hAnsi="Calibri" w:cs="Calibri"/>
-          <w:color w:val="auto"/>
-          <w:szCs w:val="20"/>
-          <w:highlight w:val="green"/>
-          <w:lang w:eastAsia="ar-SA"/>
-        </w:rPr>
-        <w:t>}</w:t>
+        <w:t>${alcaldeRut}</w:t>
       </w:r>
       <w:r>
         <w:rPr>
@@ -994,29 +789,7 @@
           <w:highlight w:val="green"/>
           <w:lang w:eastAsia="ar-SA"/>
         </w:rPr>
-        <w:t>${</w:t>
-      </w:r>
-      <w:proofErr w:type="spellStart"/>
-      <w:r>
-        <w:rPr>
-          <w:rFonts w:ascii="Calibri" w:hAnsi="Calibri" w:cs="Calibri"/>
-          <w:color w:val="auto"/>
-          <w:szCs w:val="22"/>
-          <w:highlight w:val="green"/>
-          <w:lang w:eastAsia="ar-SA"/>
-        </w:rPr>
-        <w:t>municipalidadDirec</w:t>
-      </w:r>
-      <w:proofErr w:type="spellEnd"/>
-      <w:r>
-        <w:rPr>
-          <w:rFonts w:ascii="Calibri" w:hAnsi="Calibri" w:cs="Calibri"/>
-          <w:color w:val="auto"/>
-          <w:szCs w:val="22"/>
-          <w:highlight w:val="green"/>
-          <w:lang w:eastAsia="ar-SA"/>
-        </w:rPr>
-        <w:t>}</w:t>
+        <w:t>${municipalidadDirec}</w:t>
       </w:r>
       <w:r>
         <w:rPr>
@@ -1557,29 +1330,7 @@
           <w:szCs w:val="20"/>
           <w:lang w:eastAsia="ar-SA"/>
         </w:rPr>
-        <w:t xml:space="preserve">, a fin de contribuir a mejorar la salud de la población beneficiaria legal del Sector Público de Salud, aumentando la capacidad de respuesta oportuna de la atención primaria, a los problemas de salud por los cuales consultan las personas, para lograr una red de atención primaria más eficaz y cercana a éstas, contribuyendo de tal forma a mejorar los problemas de acceso y </w:t>
-      </w:r>
-      <w:proofErr w:type="spellStart"/>
-      <w:r>
-        <w:rPr>
-          <w:rFonts w:ascii="Calibri" w:hAnsi="Calibri" w:cs="Calibri"/>
-          <w:bCs/>
-          <w:sz w:val="22"/>
-          <w:szCs w:val="20"/>
-          <w:lang w:eastAsia="ar-SA"/>
-        </w:rPr>
-        <w:t>resolutividad</w:t>
-      </w:r>
-      <w:proofErr w:type="spellEnd"/>
-      <w:r>
-        <w:rPr>
-          <w:rFonts w:ascii="Calibri" w:hAnsi="Calibri" w:cs="Calibri"/>
-          <w:bCs/>
-          <w:sz w:val="22"/>
-          <w:szCs w:val="20"/>
-          <w:lang w:eastAsia="ar-SA"/>
-        </w:rPr>
-        <w:t xml:space="preserve"> de la atención de salud a la comunidad en el que participarán las partes, en conformidad a lo establecido en el presente convenio.</w:t>
+        <w:t>, a fin de contribuir a mejorar la salud de la población beneficiaria legal del Sector Público de Salud, aumentando la capacidad de respuesta oportuna de la atención primaria, a los problemas de salud por los cuales consultan las personas, para lograr una red de atención primaria más eficaz y cercana a éstas, contribuyendo de tal forma a mejorar los problemas de acceso y resolutividad de la atención de salud a la comunidad en el que participarán las partes, en conformidad a lo establecido en el presente convenio.</w:t>
       </w:r>
     </w:p>
     <w:p>
@@ -1626,7 +1377,6 @@
         </w:rPr>
         <w:t xml:space="preserve">ha sido aprobado por Resolución Exenta </w:t>
       </w:r>
-      <w:proofErr w:type="spellStart"/>
       <w:r>
         <w:rPr>
           <w:rFonts w:ascii="Calibri" w:hAnsi="Calibri" w:cs="Calibri"/>
@@ -1646,38 +1396,15 @@
         </w:rPr>
         <w:t>°</w:t>
       </w:r>
-      <w:proofErr w:type="spellEnd"/>
-      <w:r>
-        <w:rPr>
-          <w:rFonts w:ascii="Calibri" w:hAnsi="Calibri" w:cs="Calibri"/>
-          <w:bCs/>
-          <w:sz w:val="22"/>
-          <w:szCs w:val="20"/>
-          <w:highlight w:val="green"/>
-        </w:rPr>
-        <w:t>${</w:t>
-      </w:r>
-      <w:proofErr w:type="spellStart"/>
-      <w:r>
-        <w:rPr>
-          <w:rFonts w:ascii="Calibri" w:hAnsi="Calibri" w:cs="Calibri"/>
-          <w:bCs/>
-          <w:sz w:val="22"/>
-          <w:szCs w:val="20"/>
-          <w:highlight w:val="green"/>
-        </w:rPr>
-        <w:t>numResolucion</w:t>
-      </w:r>
-      <w:proofErr w:type="spellEnd"/>
-      <w:r>
-        <w:rPr>
-          <w:rFonts w:ascii="Calibri" w:hAnsi="Calibri" w:cs="Calibri"/>
-          <w:bCs/>
-          <w:sz w:val="22"/>
-          <w:szCs w:val="20"/>
-          <w:highlight w:val="green"/>
-        </w:rPr>
-        <w:t>}</w:t>
+      <w:r>
+        <w:rPr>
+          <w:rFonts w:ascii="Calibri" w:hAnsi="Calibri" w:cs="Calibri"/>
+          <w:bCs/>
+          <w:sz w:val="22"/>
+          <w:szCs w:val="20"/>
+          <w:highlight w:val="green"/>
+        </w:rPr>
+        <w:t>${numResolucion}</w:t>
       </w:r>
       <w:r>
         <w:rPr>
@@ -1705,29 +1432,7 @@
           <w:szCs w:val="20"/>
           <w:highlight w:val="green"/>
         </w:rPr>
-        <w:t>${</w:t>
-      </w:r>
-      <w:proofErr w:type="spellStart"/>
-      <w:r>
-        <w:rPr>
-          <w:rFonts w:ascii="Calibri" w:hAnsi="Calibri" w:cs="Calibri"/>
-          <w:bCs/>
-          <w:sz w:val="22"/>
-          <w:szCs w:val="20"/>
-          <w:highlight w:val="green"/>
-        </w:rPr>
-        <w:t>fechaResolucion</w:t>
-      </w:r>
-      <w:proofErr w:type="spellEnd"/>
-      <w:r>
-        <w:rPr>
-          <w:rFonts w:ascii="Calibri" w:hAnsi="Calibri" w:cs="Calibri"/>
-          <w:bCs/>
-          <w:sz w:val="22"/>
-          <w:szCs w:val="20"/>
-          <w:highlight w:val="green"/>
-        </w:rPr>
-        <w:t>}</w:t>
+        <w:t>${fechaResolucion}</w:t>
       </w:r>
       <w:r>
         <w:rPr>
@@ -1976,29 +1681,7 @@
           <w:szCs w:val="20"/>
           <w:highlight w:val="green"/>
         </w:rPr>
-        <w:t>${</w:t>
-      </w:r>
-      <w:proofErr w:type="spellStart"/>
-      <w:r>
-        <w:rPr>
-          <w:rFonts w:ascii="Calibri" w:hAnsi="Calibri" w:cs="Calibri"/>
-          <w:bCs/>
-          <w:sz w:val="22"/>
-          <w:szCs w:val="20"/>
-          <w:highlight w:val="green"/>
-        </w:rPr>
-        <w:t>establecimientosListado</w:t>
-      </w:r>
-      <w:proofErr w:type="spellEnd"/>
-      <w:r>
-        <w:rPr>
-          <w:rFonts w:ascii="Calibri" w:hAnsi="Calibri" w:cs="Calibri"/>
-          <w:bCs/>
-          <w:sz w:val="22"/>
-          <w:szCs w:val="20"/>
-          <w:highlight w:val="green"/>
-        </w:rPr>
-        <w:t>}</w:t>
+        <w:t>${establecimientosListado}</w:t>
       </w:r>
       <w:r>
         <w:rPr>
@@ -2222,31 +1905,7 @@
           <w:szCs w:val="20"/>
           <w:highlight w:val="green"/>
         </w:rPr>
-        <w:t>${</w:t>
-      </w:r>
-      <w:proofErr w:type="spellStart"/>
-      <w:r>
-        <w:rPr>
-          <w:rFonts w:ascii="Calibri" w:hAnsi="Calibri" w:cs="Calibri"/>
-          <w:bCs/>
-          <w:color w:val="000000" w:themeColor="text1"/>
-          <w:sz w:val="22"/>
-          <w:szCs w:val="20"/>
-          <w:highlight w:val="green"/>
-        </w:rPr>
-        <w:t>componentesListado</w:t>
-      </w:r>
-      <w:proofErr w:type="spellEnd"/>
-      <w:r>
-        <w:rPr>
-          <w:rFonts w:ascii="Calibri" w:hAnsi="Calibri" w:cs="Calibri"/>
-          <w:bCs/>
-          <w:color w:val="000000" w:themeColor="text1"/>
-          <w:sz w:val="22"/>
-          <w:szCs w:val="20"/>
-          <w:highlight w:val="green"/>
-        </w:rPr>
-        <w:t>}</w:t>
+        <w:t>${componentesListado}</w:t>
       </w:r>
     </w:p>
     <w:p>
@@ -2284,7 +1943,6 @@
         </w:rPr>
         <w:t>${</w:t>
       </w:r>
-      <w:proofErr w:type="spellStart"/>
       <w:r>
         <w:rPr>
           <w:rFonts w:ascii="Calibri" w:hAnsi="Calibri" w:cs="Calibri"/>
@@ -2296,7 +1954,6 @@
         </w:rPr>
         <w:t>componenteIndex</w:t>
       </w:r>
-      <w:proofErr w:type="spellEnd"/>
       <w:r>
         <w:rPr>
           <w:rFonts w:ascii="Calibri" w:hAnsi="Calibri" w:cs="Calibri"/>
@@ -2328,31 +1985,7 @@
           <w:szCs w:val="20"/>
           <w:highlight w:val="green"/>
         </w:rPr>
-        <w:t>${</w:t>
-      </w:r>
-      <w:proofErr w:type="spellStart"/>
-      <w:r>
-        <w:rPr>
-          <w:rFonts w:ascii="Calibri" w:hAnsi="Calibri" w:cs="Calibri"/>
-          <w:bCs/>
-          <w:color w:val="000000" w:themeColor="text1"/>
-          <w:sz w:val="22"/>
-          <w:szCs w:val="20"/>
-          <w:highlight w:val="green"/>
-        </w:rPr>
-        <w:t>componenteNombre</w:t>
-      </w:r>
-      <w:proofErr w:type="spellEnd"/>
-      <w:r>
-        <w:rPr>
-          <w:rFonts w:ascii="Calibri" w:hAnsi="Calibri" w:cs="Calibri"/>
-          <w:bCs/>
-          <w:color w:val="000000" w:themeColor="text1"/>
-          <w:sz w:val="22"/>
-          <w:szCs w:val="20"/>
-          <w:highlight w:val="green"/>
-        </w:rPr>
-        <w:t>}</w:t>
+        <w:t>${componenteNombre}</w:t>
       </w:r>
     </w:p>
     <w:p>
@@ -2376,31 +2009,7 @@
           <w:szCs w:val="20"/>
           <w:highlight w:val="green"/>
         </w:rPr>
-        <w:t>${/</w:t>
-      </w:r>
-      <w:proofErr w:type="spellStart"/>
-      <w:r>
-        <w:rPr>
-          <w:rFonts w:ascii="Calibri" w:hAnsi="Calibri" w:cs="Calibri"/>
-          <w:bCs/>
-          <w:color w:val="000000" w:themeColor="text1"/>
-          <w:sz w:val="22"/>
-          <w:szCs w:val="20"/>
-          <w:highlight w:val="green"/>
-        </w:rPr>
-        <w:t>componentesListado</w:t>
-      </w:r>
-      <w:proofErr w:type="spellEnd"/>
-      <w:r>
-        <w:rPr>
-          <w:rFonts w:ascii="Calibri" w:hAnsi="Calibri" w:cs="Calibri"/>
-          <w:bCs/>
-          <w:color w:val="000000" w:themeColor="text1"/>
-          <w:sz w:val="22"/>
-          <w:szCs w:val="20"/>
-          <w:highlight w:val="green"/>
-        </w:rPr>
-        <w:t>}</w:t>
+        <w:t>${/componentesListado}</w:t>
       </w:r>
     </w:p>
     <w:p>
@@ -2564,55 +2173,7 @@
           <w:szCs w:val="20"/>
           <w:highlight w:val="green"/>
         </w:rPr>
-        <w:t>${</w:t>
-      </w:r>
-      <w:proofErr w:type="spellStart"/>
-      <w:r>
-        <w:rPr>
-          <w:rFonts w:ascii="Calibri" w:hAnsi="Calibri" w:cs="Calibri"/>
-          <w:b/>
-          <w:bCs/>
-          <w:sz w:val="22"/>
-          <w:szCs w:val="20"/>
-          <w:highlight w:val="green"/>
-        </w:rPr>
-        <w:t>totalConvenio</w:t>
-      </w:r>
-      <w:proofErr w:type="spellEnd"/>
-      <w:r>
-        <w:rPr>
-          <w:rFonts w:ascii="Calibri" w:hAnsi="Calibri" w:cs="Calibri"/>
-          <w:b/>
-          <w:bCs/>
-          <w:sz w:val="22"/>
-          <w:szCs w:val="20"/>
-          <w:highlight w:val="green"/>
-        </w:rPr>
-        <w:t>} (${</w:t>
-      </w:r>
-      <w:proofErr w:type="spellStart"/>
-      <w:r>
-        <w:rPr>
-          <w:rFonts w:ascii="Calibri" w:hAnsi="Calibri" w:cs="Calibri"/>
-          <w:b/>
-          <w:bCs/>
-          <w:sz w:val="22"/>
-          <w:szCs w:val="20"/>
-          <w:highlight w:val="green"/>
-        </w:rPr>
-        <w:t>totalConvenioLetras</w:t>
-      </w:r>
-      <w:proofErr w:type="spellEnd"/>
-      <w:r>
-        <w:rPr>
-          <w:rFonts w:ascii="Calibri" w:hAnsi="Calibri" w:cs="Calibri"/>
-          <w:b/>
-          <w:bCs/>
-          <w:sz w:val="22"/>
-          <w:szCs w:val="20"/>
-          <w:highlight w:val="green"/>
-        </w:rPr>
-        <w:t>})</w:t>
+        <w:t>${totalConvenio} (${totalConvenioLetras})</w:t>
       </w:r>
       <w:r>
         <w:rPr>
@@ -3585,34 +3146,17 @@
           <w:szCs w:val="20"/>
           <w:highlight w:val="green"/>
         </w:rPr>
-        <w:t xml:space="preserve">enero del año 2024, </w:t>
-      </w:r>
-      <w:r>
-        <w:rPr>
-          <w:rFonts w:cs="Calibri"/>
-          <w:bCs/>
-          <w:szCs w:val="20"/>
-          <w:highlight w:val="green"/>
-        </w:rPr>
-        <w:t xml:space="preserve">fondos que serán remitidos por parte del </w:t>
-      </w:r>
-      <w:r>
-        <w:rPr>
-          <w:rFonts w:cs="Calibri"/>
-          <w:b/>
-          <w:szCs w:val="20"/>
-          <w:highlight w:val="green"/>
-        </w:rPr>
-        <w:t>“SERVICIO”</w:t>
-      </w:r>
-      <w:r>
-        <w:rPr>
-          <w:rFonts w:cs="Calibri"/>
-          <w:bCs/>
-          <w:szCs w:val="20"/>
-          <w:highlight w:val="green"/>
-        </w:rPr>
-        <w:t xml:space="preserve"> a Tesorería General de la República.</w:t>
+        <w:t>enero del año 2024</w:t>
+      </w:r>
+      <w:r>
+        <w:rPr>
+          <w:rFonts w:cs="Calibri"/>
+          <w:b/>
+          <w:bCs/>
+          <w:szCs w:val="20"/>
+          <w:highlight w:val="green"/>
+        </w:rPr>
+        <w:t>.</w:t>
       </w:r>
       <w:r>
         <w:rPr>
@@ -4806,45 +4350,17 @@
           <w:szCs w:val="20"/>
           <w:highlight w:val="green"/>
         </w:rPr>
-        <w:t xml:space="preserve">enero del </w:t>
-      </w:r>
-      <w:r>
-        <w:rPr>
-          <w:rFonts w:cs="Calibri"/>
-          <w:b/>
-          <w:bCs/>
-          <w:szCs w:val="20"/>
-          <w:highlight w:val="green"/>
-        </w:rPr>
-        <w:lastRenderedPageBreak/>
-        <w:t xml:space="preserve">año 2024, </w:t>
-      </w:r>
-      <w:r>
-        <w:rPr>
-          <w:rFonts w:cs="Calibri"/>
-          <w:bCs/>
-          <w:szCs w:val="20"/>
-          <w:highlight w:val="green"/>
-        </w:rPr>
-        <w:t xml:space="preserve">fondos que serán remitidos por parte del </w:t>
-      </w:r>
-      <w:r>
-        <w:rPr>
-          <w:rFonts w:cs="Calibri"/>
-          <w:b/>
-          <w:szCs w:val="20"/>
-          <w:highlight w:val="green"/>
-        </w:rPr>
-        <w:t>“SERVICIO”</w:t>
-      </w:r>
-      <w:r>
-        <w:rPr>
-          <w:rFonts w:cs="Calibri"/>
-          <w:bCs/>
-          <w:szCs w:val="20"/>
-          <w:highlight w:val="green"/>
-        </w:rPr>
-        <w:t xml:space="preserve"> a Tesorería General de la República.</w:t>
+        <w:t>enero del año 2024</w:t>
+      </w:r>
+      <w:r>
+        <w:rPr>
+          <w:rFonts w:cs="Calibri"/>
+          <w:b/>
+          <w:bCs/>
+          <w:szCs w:val="20"/>
+          <w:highlight w:val="green"/>
+        </w:rPr>
+        <w:t>.</w:t>
       </w:r>
       <w:r>
         <w:rPr>
@@ -6624,27 +6140,7 @@
           <w:sz w:val="22"/>
           <w:szCs w:val="20"/>
         </w:rPr>
-        <w:t xml:space="preserve">sitas </w:t>
-      </w:r>
-      <w:proofErr w:type="spellStart"/>
-      <w:r>
-        <w:rPr>
-          <w:rFonts w:ascii="Calibri" w:hAnsi="Calibri" w:cs="Calibri"/>
-          <w:color w:val="000000"/>
-          <w:sz w:val="22"/>
-          <w:szCs w:val="20"/>
-        </w:rPr>
-        <w:t>inspectivas</w:t>
-      </w:r>
-      <w:proofErr w:type="spellEnd"/>
-      <w:r>
-        <w:rPr>
-          <w:rFonts w:ascii="Calibri" w:hAnsi="Calibri" w:cs="Calibri"/>
-          <w:color w:val="000000"/>
-          <w:sz w:val="22"/>
-          <w:szCs w:val="20"/>
-        </w:rPr>
-        <w:t xml:space="preserve"> por parte del/la Referente T</w:t>
+        <w:t>sitas inspectivas por parte del/la Referente T</w:t>
       </w:r>
       <w:r>
         <w:rPr>
@@ -7277,27 +6773,7 @@
           <w:sz w:val="22"/>
           <w:szCs w:val="20"/>
         </w:rPr>
-        <w:t xml:space="preserve">del uso correcto y adecuado de los recursos, mediante visitas </w:t>
-      </w:r>
-      <w:proofErr w:type="spellStart"/>
-      <w:r>
-        <w:rPr>
-          <w:rFonts w:ascii="Calibri" w:hAnsi="Calibri" w:cs="Calibri"/>
-          <w:bCs/>
-          <w:sz w:val="22"/>
-          <w:szCs w:val="20"/>
-        </w:rPr>
-        <w:t>inspectivas</w:t>
-      </w:r>
-      <w:proofErr w:type="spellEnd"/>
-      <w:r>
-        <w:rPr>
-          <w:rFonts w:ascii="Calibri" w:hAnsi="Calibri" w:cs="Calibri"/>
-          <w:bCs/>
-          <w:sz w:val="22"/>
-          <w:szCs w:val="20"/>
-        </w:rPr>
-        <w:t>, solicitud d</w:t>
+        <w:t>del uso correcto y adecuado de los recursos, mediante visitas inspectivas, solicitud d</w:t>
       </w:r>
       <w:r>
         <w:rPr>
@@ -7436,27 +6912,7 @@
           <w:szCs w:val="20"/>
           <w:highlight w:val="green"/>
         </w:rPr>
-        <w:t>${</w:t>
-      </w:r>
-      <w:proofErr w:type="spellStart"/>
-      <w:r>
-        <w:rPr>
-          <w:rFonts w:ascii="Calibri" w:hAnsi="Calibri" w:cs="Calibri"/>
-          <w:sz w:val="22"/>
-          <w:szCs w:val="20"/>
-          <w:highlight w:val="green"/>
-        </w:rPr>
-        <w:t>totalQuotas</w:t>
-      </w:r>
-      <w:proofErr w:type="spellEnd"/>
-      <w:r>
-        <w:rPr>
-          <w:rFonts w:ascii="Calibri" w:hAnsi="Calibri" w:cs="Calibri"/>
-          <w:sz w:val="22"/>
-          <w:szCs w:val="20"/>
-          <w:highlight w:val="green"/>
-        </w:rPr>
-        <w:t>}</w:t>
+        <w:t>${totalQuotas}</w:t>
       </w:r>
       <w:r>
         <w:rPr>
@@ -10112,21 +9568,19 @@
           <w:szCs w:val="20"/>
           <w:highlight w:val="green"/>
         </w:rPr>
-        <w:t>${</w:t>
-      </w:r>
-      <w:proofErr w:type="spellStart"/>
-      <w:r>
-        <w:rPr>
-          <w:rFonts w:ascii="Calibri" w:hAnsi="Calibri" w:cs="Calibri"/>
-          <w:b/>
+        <w:t>${cuotaMonto}</w:t>
+      </w:r>
+      <w:r>
+        <w:rPr>
+          <w:rFonts w:ascii="Calibri" w:hAnsi="Calibri" w:cs="Calibri"/>
+          <w:bCs/>
           <w:color w:val="000000" w:themeColor="text1"/>
           <w:sz w:val="22"/>
           <w:szCs w:val="20"/>
           <w:highlight w:val="green"/>
         </w:rPr>
-        <w:t>cuotaMonto</w:t>
-      </w:r>
-      <w:proofErr w:type="spellEnd"/>
+        <w:t xml:space="preserve"> </w:t>
+      </w:r>
       <w:r>
         <w:rPr>
           <w:rFonts w:ascii="Calibri" w:hAnsi="Calibri" w:cs="Calibri"/>
@@ -10136,53 +9590,7 @@
           <w:szCs w:val="20"/>
           <w:highlight w:val="green"/>
         </w:rPr>
-        <w:t>}</w:t>
-      </w:r>
-      <w:r>
-        <w:rPr>
-          <w:rFonts w:ascii="Calibri" w:hAnsi="Calibri" w:cs="Calibri"/>
-          <w:bCs/>
-          <w:color w:val="000000" w:themeColor="text1"/>
-          <w:sz w:val="22"/>
-          <w:szCs w:val="20"/>
-          <w:highlight w:val="green"/>
-        </w:rPr>
-        <w:t xml:space="preserve"> </w:t>
-      </w:r>
-      <w:r>
-        <w:rPr>
-          <w:rFonts w:ascii="Calibri" w:hAnsi="Calibri" w:cs="Calibri"/>
-          <w:b/>
-          <w:color w:val="000000" w:themeColor="text1"/>
-          <w:sz w:val="22"/>
-          <w:szCs w:val="20"/>
-          <w:highlight w:val="green"/>
-        </w:rPr>
-        <w:t>(${</w:t>
-      </w:r>
-      <w:proofErr w:type="spellStart"/>
-      <w:r>
-        <w:rPr>
-          <w:rFonts w:ascii="Calibri" w:hAnsi="Calibri" w:cs="Calibri"/>
-          <w:b/>
-          <w:color w:val="000000" w:themeColor="text1"/>
-          <w:sz w:val="22"/>
-          <w:szCs w:val="20"/>
-          <w:highlight w:val="green"/>
-        </w:rPr>
-        <w:t>cuotaLetra</w:t>
-      </w:r>
-      <w:proofErr w:type="spellEnd"/>
-      <w:r>
-        <w:rPr>
-          <w:rFonts w:ascii="Calibri" w:hAnsi="Calibri" w:cs="Calibri"/>
-          <w:b/>
-          <w:color w:val="000000" w:themeColor="text1"/>
-          <w:sz w:val="22"/>
-          <w:szCs w:val="20"/>
-          <w:highlight w:val="green"/>
-        </w:rPr>
-        <w:t>})</w:t>
+        <w:t>(${cuotaLetra})</w:t>
       </w:r>
       <w:r>
         <w:rPr>
@@ -10702,7 +10110,6 @@
         </w:rPr>
         <w:t>${</w:t>
       </w:r>
-      <w:proofErr w:type="spellStart"/>
       <w:r>
         <w:rPr>
           <w:rFonts w:ascii="Calibri" w:hAnsi="Calibri" w:cs="Calibri"/>
@@ -10714,7 +10121,6 @@
         </w:rPr>
         <w:t>totalQuotasText</w:t>
       </w:r>
-      <w:proofErr w:type="spellEnd"/>
       <w:r>
         <w:rPr>
           <w:rFonts w:ascii="Calibri" w:hAnsi="Calibri" w:cs="Calibri"/>
@@ -10860,7 +10266,6 @@
                 <w:lang w:val="es-CL"/>
               </w:rPr>
             </w:pPr>
-            <w:proofErr w:type="spellStart"/>
             <w:r>
               <w:rPr>
                 <w:rFonts w:ascii="Calibri" w:hAnsi="Calibri" w:cs="Calibri"/>
@@ -10868,17 +10273,7 @@
                 <w:szCs w:val="20"/>
                 <w:lang w:val="es-CL"/>
               </w:rPr>
-              <w:t>N°</w:t>
-            </w:r>
-            <w:proofErr w:type="spellEnd"/>
-            <w:r>
-              <w:rPr>
-                <w:rFonts w:ascii="Calibri" w:hAnsi="Calibri" w:cs="Calibri"/>
-                <w:sz w:val="22"/>
-                <w:szCs w:val="20"/>
-                <w:lang w:val="es-CL"/>
-              </w:rPr>
-              <w:t xml:space="preserve"> DE CUOTAS</w:t>
+              <w:t>N° DE CUOTAS</w:t>
             </w:r>
           </w:p>
         </w:tc>
@@ -13083,27 +12478,7 @@
           <w:sz w:val="22"/>
           <w:szCs w:val="20"/>
         </w:rPr>
-        <w:t xml:space="preserve">esolución </w:t>
-      </w:r>
-      <w:proofErr w:type="spellStart"/>
-      <w:r>
-        <w:rPr>
-          <w:rFonts w:ascii="Calibri" w:hAnsi="Calibri" w:cs="Calibri"/>
-          <w:b/>
-          <w:sz w:val="22"/>
-          <w:szCs w:val="20"/>
-        </w:rPr>
-        <w:t>N°</w:t>
-      </w:r>
-      <w:proofErr w:type="spellEnd"/>
-      <w:r>
-        <w:rPr>
-          <w:rFonts w:ascii="Calibri" w:hAnsi="Calibri" w:cs="Calibri"/>
-          <w:b/>
-          <w:sz w:val="22"/>
-          <w:szCs w:val="20"/>
-        </w:rPr>
-        <w:t xml:space="preserve"> 30</w:t>
+        <w:t>esolución N° 30</w:t>
       </w:r>
       <w:r>
         <w:rPr>
@@ -17833,25 +17208,7 @@
           <w:sz w:val="22"/>
           <w:szCs w:val="22"/>
         </w:rPr>
-        <w:t xml:space="preserve">procederá a elaborar </w:t>
-      </w:r>
-      <w:proofErr w:type="spellStart"/>
-      <w:r>
-        <w:rPr>
-          <w:rFonts w:ascii="Calibri" w:hAnsi="Calibri" w:cs="Calibri"/>
-          <w:sz w:val="22"/>
-          <w:szCs w:val="22"/>
-        </w:rPr>
-        <w:t>addendum</w:t>
-      </w:r>
-      <w:proofErr w:type="spellEnd"/>
-      <w:r>
-        <w:rPr>
-          <w:rFonts w:ascii="Calibri" w:hAnsi="Calibri" w:cs="Calibri"/>
-          <w:sz w:val="22"/>
-          <w:szCs w:val="22"/>
-        </w:rPr>
-        <w:t xml:space="preserve"> correspondiente.</w:t>
+        <w:t>procederá a elaborar addendum correspondiente.</w:t>
       </w:r>
     </w:p>
     <w:bookmarkEnd w:id="9"/>
@@ -18213,29 +17570,7 @@
           <w:szCs w:val="22"/>
           <w:highlight w:val="green"/>
         </w:rPr>
-        <w:t>${</w:t>
-      </w:r>
-      <w:proofErr w:type="spellStart"/>
-      <w:r>
-        <w:rPr>
-          <w:rFonts w:ascii="Calibri" w:hAnsi="Calibri" w:cs="Calibri"/>
-          <w:bCs/>
-          <w:sz w:val="22"/>
-          <w:szCs w:val="22"/>
-          <w:highlight w:val="green"/>
-        </w:rPr>
-        <w:t>directorDecreto</w:t>
-      </w:r>
-      <w:proofErr w:type="spellEnd"/>
-      <w:r>
-        <w:rPr>
-          <w:rFonts w:ascii="Calibri" w:hAnsi="Calibri" w:cs="Calibri"/>
-          <w:bCs/>
-          <w:sz w:val="22"/>
-          <w:szCs w:val="22"/>
-          <w:highlight w:val="green"/>
-        </w:rPr>
-        <w:t>}</w:t>
+        <w:t>${directorDecreto}</w:t>
       </w:r>
       <w:r>
         <w:rPr>
@@ -18339,29 +17674,7 @@
           <w:szCs w:val="22"/>
           <w:highlight w:val="green"/>
         </w:rPr>
-        <w:t>${</w:t>
-      </w:r>
-      <w:proofErr w:type="spellStart"/>
-      <w:r>
-        <w:rPr>
-          <w:rFonts w:ascii="Calibri" w:hAnsi="Calibri" w:cs="Calibri"/>
-          <w:bCs/>
-          <w:sz w:val="22"/>
-          <w:szCs w:val="22"/>
-          <w:highlight w:val="green"/>
-        </w:rPr>
-        <w:t>alcaldeDecreto</w:t>
-      </w:r>
-      <w:proofErr w:type="spellEnd"/>
-      <w:r>
-        <w:rPr>
-          <w:rFonts w:ascii="Calibri" w:hAnsi="Calibri" w:cs="Calibri"/>
-          <w:bCs/>
-          <w:sz w:val="22"/>
-          <w:szCs w:val="22"/>
-          <w:highlight w:val="green"/>
-        </w:rPr>
-        <w:t>}</w:t>
+        <w:t>${alcaldeDecreto}</w:t>
       </w:r>
       <w:r>
         <w:rPr>
@@ -18989,19 +18302,7 @@
                 <w:szCs w:val="22"/>
                 <w:highlight w:val="green"/>
               </w:rPr>
-              <w:t>${</w:t>
-            </w:r>
-            <w:proofErr w:type="spellStart"/>
-            <w:r>
-              <w:rPr>
-                <w:rFonts w:ascii="Calibri" w:hAnsi="Calibri" w:cs="Calibri"/>
-                <w:b/>
-                <w:bCs/>
-                <w:sz w:val="22"/>
-                <w:szCs w:val="22"/>
-                <w:highlight w:val="green"/>
-              </w:rPr>
-              <w:t>alcalde</w:t>
+              <w:t>${alcalde</w:t>
             </w:r>
             <w:r>
               <w:rPr>
@@ -19025,7 +18326,6 @@
               </w:rPr>
               <w:t>Firma</w:t>
             </w:r>
-            <w:proofErr w:type="spellEnd"/>
             <w:r>
               <w:rPr>
                 <w:rFonts w:ascii="Calibri" w:hAnsi="Calibri" w:cs="Calibri"/>
@@ -19058,31 +18358,7 @@
                 <w:szCs w:val="20"/>
                 <w:highlight w:val="green"/>
               </w:rPr>
-              <w:t>${</w:t>
-            </w:r>
-            <w:proofErr w:type="spellStart"/>
-            <w:r>
-              <w:rPr>
-                <w:rFonts w:ascii="Calibri" w:hAnsi="Calibri" w:cs="Calibri"/>
-                <w:b/>
-                <w:bCs/>
-                <w:sz w:val="22"/>
-                <w:szCs w:val="20"/>
-                <w:highlight w:val="green"/>
-              </w:rPr>
-              <w:t>ilustreTitulo</w:t>
-            </w:r>
-            <w:proofErr w:type="spellEnd"/>
-            <w:r>
-              <w:rPr>
-                <w:rFonts w:ascii="Calibri" w:hAnsi="Calibri" w:cs="Calibri"/>
-                <w:b/>
-                <w:bCs/>
-                <w:sz w:val="22"/>
-                <w:szCs w:val="20"/>
-                <w:highlight w:val="green"/>
-              </w:rPr>
-              <w:t>} ${municipalidad}</w:t>
+              <w:t>${ilustreTitulo} ${municipalidad}</w:t>
             </w:r>
           </w:p>
         </w:tc>

</xml_diff>